<commit_message>
Add 3 squence diagrams to Etap3.docx
</commit_message>
<xml_diff>
--- a/Mateusz_Kita_Z710_ProjektIndywidualny_Etap3.docx
+++ b/Mateusz_Kita_Z710_ProjektIndywidualny_Etap3.docx
@@ -1,6 +1,6 @@
 
 <file path=word/document.xml><?xml version="1.0" encoding="utf-8"?>
-<w:document xmlns:ve="http://schemas.openxmlformats.org/markup-compatibility/2006" xmlns:o="urn:schemas-microsoft-com:office:office" xmlns:r="http://schemas.openxmlformats.org/officeDocument/2006/relationships" xmlns:m="http://schemas.openxmlformats.org/officeDocument/2006/math" xmlns:v="urn:schemas-microsoft-com:vml" xmlns:wp="http://schemas.openxmlformats.org/drawingml/2006/wordprocessingDrawing" xmlns:w10="urn:schemas-microsoft-com:office:word" xmlns:w="http://schemas.openxmlformats.org/wordprocessingml/2006/main" xmlns:wne="http://schemas.microsoft.com/office/word/2006/wordml">
+<w:document xmlns:wpc="http://schemas.microsoft.com/office/word/2010/wordprocessingCanvas" xmlns:cx="http://schemas.microsoft.com/office/drawing/2014/chartex" xmlns:cx1="http://schemas.microsoft.com/office/drawing/2015/9/8/chartex" xmlns:cx2="http://schemas.microsoft.com/office/drawing/2015/10/21/chartex" xmlns:cx3="http://schemas.microsoft.com/office/drawing/2016/5/9/chartex" xmlns:cx4="http://schemas.microsoft.com/office/drawing/2016/5/10/chartex" xmlns:cx5="http://schemas.microsoft.com/office/drawing/2016/5/11/chartex" xmlns:cx6="http://schemas.microsoft.com/office/drawing/2016/5/12/chartex" xmlns:cx7="http://schemas.microsoft.com/office/drawing/2016/5/13/chartex" xmlns:cx8="http://schemas.microsoft.com/office/drawing/2016/5/14/chartex" xmlns:mc="http://schemas.openxmlformats.org/markup-compatibility/2006" xmlns:aink="http://schemas.microsoft.com/office/drawing/2016/ink" xmlns:am3d="http://schemas.microsoft.com/office/drawing/2017/model3d" xmlns:o="urn:schemas-microsoft-com:office:office" xmlns:r="http://schemas.openxmlformats.org/officeDocument/2006/relationships" xmlns:m="http://schemas.openxmlformats.org/officeDocument/2006/math" xmlns:v="urn:schemas-microsoft-com:vml" xmlns:wp14="http://schemas.microsoft.com/office/word/2010/wordprocessingDrawing" xmlns:wp="http://schemas.openxmlformats.org/drawingml/2006/wordprocessingDrawing" xmlns:w10="urn:schemas-microsoft-com:office:word" xmlns:w="http://schemas.openxmlformats.org/wordprocessingml/2006/main" xmlns:w14="http://schemas.microsoft.com/office/word/2010/wordml" xmlns:w15="http://schemas.microsoft.com/office/word/2012/wordml" xmlns:w16cex="http://schemas.microsoft.com/office/word/2018/wordml/cex" xmlns:w16cid="http://schemas.microsoft.com/office/word/2016/wordml/cid" xmlns:w16="http://schemas.microsoft.com/office/word/2018/wordml" xmlns:w16sdtdh="http://schemas.microsoft.com/office/word/2020/wordml/sdtdatahash" xmlns:w16se="http://schemas.microsoft.com/office/word/2015/wordml/symex" xmlns:wpg="http://schemas.microsoft.com/office/word/2010/wordprocessingGroup" xmlns:wpi="http://schemas.microsoft.com/office/word/2010/wordprocessingInk" xmlns:wne="http://schemas.microsoft.com/office/word/2006/wordml" xmlns:wps="http://schemas.microsoft.com/office/word/2010/wordprocessingShape" mc:Ignorable="w14 w15 w16se w16cid w16 w16cex w16sdtdh wp14">
   <w:body>
     <w:p>
       <w:pPr>
@@ -321,15 +321,7 @@
         <w:t>stylu architektury</w:t>
       </w:r>
       <w:r>
-        <w:t xml:space="preserve"> MVC(</w:t>
-      </w:r>
-      <w:proofErr w:type="spellStart"/>
-      <w:r>
-        <w:t>Model-Widok-Kontroler</w:t>
-      </w:r>
-      <w:proofErr w:type="spellEnd"/>
-      <w:r>
-        <w:t>), dzięki temu aplikacja będzie podzielona na 3 niezależne od siebie warstwy. Ułatwi to utrzymanie systemu kosztem zwiększonej złożoności.</w:t>
+        <w:t xml:space="preserve"> MVC(Model-Widok-Kontroler), dzięki temu aplikacja będzie podzielona na 3 niezależne od siebie warstwy. Ułatwi to utrzymanie systemu kosztem zwiększonej złożoności.</w:t>
       </w:r>
     </w:p>
     <w:p>
@@ -342,7 +334,7 @@
           <w:lang w:eastAsia="pl-PL"/>
         </w:rPr>
         <w:drawing>
-          <wp:inline distT="0" distB="0" distL="0" distR="0">
+          <wp:inline distT="0" distB="0" distL="0" distR="0" wp14:anchorId="4868D1D5" wp14:editId="7846C34C">
             <wp:extent cx="3888941" cy="2760226"/>
             <wp:effectExtent l="19050" t="0" r="0" b="0"/>
             <wp:docPr id="12" name="Obraz 7"/>
@@ -359,7 +351,7 @@
                     </pic:cNvPicPr>
                   </pic:nvPicPr>
                   <pic:blipFill>
-                    <a:blip r:embed="rId5" cstate="print"/>
+                    <a:blip r:embed="rId6" cstate="print"/>
                     <a:srcRect/>
                     <a:stretch>
                       <a:fillRect/>
@@ -449,7 +441,7 @@
           <w:lang w:eastAsia="pl-PL"/>
         </w:rPr>
         <w:drawing>
-          <wp:inline distT="0" distB="0" distL="0" distR="0">
+          <wp:inline distT="0" distB="0" distL="0" distR="0" wp14:anchorId="4DBF4287" wp14:editId="3D682210">
             <wp:extent cx="2458720" cy="880110"/>
             <wp:effectExtent l="19050" t="0" r="0" b="0"/>
             <wp:docPr id="11" name="Obraz 1"/>
@@ -466,7 +458,7 @@
                     </pic:cNvPicPr>
                   </pic:nvPicPr>
                   <pic:blipFill>
-                    <a:blip r:embed="rId6" cstate="print"/>
+                    <a:blip r:embed="rId7" cstate="print"/>
                     <a:srcRect/>
                     <a:stretch>
                       <a:fillRect/>
@@ -635,7 +627,7 @@
           <w:lang w:eastAsia="pl-PL"/>
         </w:rPr>
         <w:drawing>
-          <wp:inline distT="0" distB="0" distL="0" distR="0">
+          <wp:inline distT="0" distB="0" distL="0" distR="0" wp14:anchorId="5EEFA4AA" wp14:editId="2A8CFA55">
             <wp:extent cx="5760720" cy="4446374"/>
             <wp:effectExtent l="19050" t="0" r="0" b="0"/>
             <wp:docPr id="8" name="Obraz 25"/>
@@ -652,7 +644,7 @@
                     </pic:cNvPicPr>
                   </pic:nvPicPr>
                   <pic:blipFill>
-                    <a:blip r:embed="rId7" cstate="print"/>
+                    <a:blip r:embed="rId8" cstate="print"/>
                     <a:srcRect/>
                     <a:stretch>
                       <a:fillRect/>
@@ -710,22 +702,22 @@
       <w:tblPr>
         <w:tblStyle w:val="Jasnalistaakcent11"/>
         <w:tblW w:w="0" w:type="auto"/>
-        <w:tblLook w:val="04A0"/>
+        <w:tblLook w:val="04A0" w:firstRow="1" w:lastRow="0" w:firstColumn="1" w:lastColumn="0" w:noHBand="0" w:noVBand="1"/>
       </w:tblPr>
       <w:tblGrid>
-        <w:gridCol w:w="2311"/>
-        <w:gridCol w:w="1828"/>
-        <w:gridCol w:w="2244"/>
-        <w:gridCol w:w="1154"/>
-        <w:gridCol w:w="1751"/>
+        <w:gridCol w:w="2281"/>
+        <w:gridCol w:w="1806"/>
+        <w:gridCol w:w="2216"/>
+        <w:gridCol w:w="1019"/>
+        <w:gridCol w:w="1730"/>
       </w:tblGrid>
       <w:tr>
         <w:trPr>
-          <w:cnfStyle w:val="100000000000"/>
+          <w:cnfStyle w:val="100000000000" w:firstRow="1" w:lastRow="0" w:firstColumn="0" w:lastColumn="0" w:oddVBand="0" w:evenVBand="0" w:oddHBand="0" w:evenHBand="0" w:firstRowFirstColumn="0" w:firstRowLastColumn="0" w:lastRowFirstColumn="0" w:lastRowLastColumn="0"/>
         </w:trPr>
         <w:tc>
           <w:tcPr>
-            <w:cnfStyle w:val="001000000000"/>
+            <w:cnfStyle w:val="001000000000" w:firstRow="0" w:lastRow="0" w:firstColumn="1" w:lastColumn="0" w:oddVBand="0" w:evenVBand="0" w:oddHBand="0" w:evenHBand="0" w:firstRowFirstColumn="0" w:firstRowLastColumn="0" w:lastRowFirstColumn="0" w:lastRowLastColumn="0"/>
             <w:tcW w:w="2311" w:type="dxa"/>
           </w:tcPr>
           <w:p>
@@ -740,7 +732,7 @@
           </w:tcPr>
           <w:p>
             <w:pPr>
-              <w:cnfStyle w:val="100000000000"/>
+              <w:cnfStyle w:val="100000000000" w:firstRow="1" w:lastRow="0" w:firstColumn="0" w:lastColumn="0" w:oddVBand="0" w:evenVBand="0" w:oddHBand="0" w:evenHBand="0" w:firstRowFirstColumn="0" w:firstRowLastColumn="0" w:lastRowFirstColumn="0" w:lastRowLastColumn="0"/>
             </w:pPr>
             <w:r>
               <w:t>Opis tabeli</w:t>
@@ -753,7 +745,7 @@
           </w:tcPr>
           <w:p>
             <w:pPr>
-              <w:cnfStyle w:val="100000000000"/>
+              <w:cnfStyle w:val="100000000000" w:firstRow="1" w:lastRow="0" w:firstColumn="0" w:lastColumn="0" w:oddVBand="0" w:evenVBand="0" w:oddHBand="0" w:evenHBand="0" w:firstRowFirstColumn="0" w:firstRowLastColumn="0" w:lastRowFirstColumn="0" w:lastRowLastColumn="0"/>
             </w:pPr>
             <w:r>
               <w:t>Nazwa pola</w:t>
@@ -766,7 +758,7 @@
           </w:tcPr>
           <w:p>
             <w:pPr>
-              <w:cnfStyle w:val="100000000000"/>
+              <w:cnfStyle w:val="100000000000" w:firstRow="1" w:lastRow="0" w:firstColumn="0" w:lastColumn="0" w:oddVBand="0" w:evenVBand="0" w:oddHBand="0" w:evenHBand="0" w:firstRowFirstColumn="0" w:firstRowLastColumn="0" w:lastRowFirstColumn="0" w:lastRowLastColumn="0"/>
             </w:pPr>
             <w:r>
               <w:t>Typ pola</w:t>
@@ -779,7 +771,7 @@
           </w:tcPr>
           <w:p>
             <w:pPr>
-              <w:cnfStyle w:val="100000000000"/>
+              <w:cnfStyle w:val="100000000000" w:firstRow="1" w:lastRow="0" w:firstColumn="0" w:lastColumn="0" w:oddVBand="0" w:evenVBand="0" w:oddHBand="0" w:evenHBand="0" w:firstRowFirstColumn="0" w:firstRowLastColumn="0" w:lastRowFirstColumn="0" w:lastRowLastColumn="0"/>
             </w:pPr>
             <w:r>
               <w:t>Opis pola</w:t>
@@ -789,11 +781,11 @@
       </w:tr>
       <w:tr>
         <w:trPr>
-          <w:cnfStyle w:val="000000100000"/>
+          <w:cnfStyle w:val="000000100000" w:firstRow="0" w:lastRow="0" w:firstColumn="0" w:lastColumn="0" w:oddVBand="0" w:evenVBand="0" w:oddHBand="1" w:evenHBand="0" w:firstRowFirstColumn="0" w:firstRowLastColumn="0" w:lastRowFirstColumn="0" w:lastRowLastColumn="0"/>
         </w:trPr>
         <w:tc>
           <w:tcPr>
-            <w:cnfStyle w:val="001000000000"/>
+            <w:cnfStyle w:val="001000000000" w:firstRow="0" w:lastRow="0" w:firstColumn="1" w:lastColumn="0" w:oddVBand="0" w:evenVBand="0" w:oddHBand="0" w:evenHBand="0" w:firstRowFirstColumn="0" w:firstRowLastColumn="0" w:lastRowFirstColumn="0" w:lastRowLastColumn="0"/>
             <w:tcW w:w="2311" w:type="dxa"/>
           </w:tcPr>
           <w:p>
@@ -810,7 +802,7 @@
           </w:tcPr>
           <w:p>
             <w:pPr>
-              <w:cnfStyle w:val="000000100000"/>
+              <w:cnfStyle w:val="000000100000" w:firstRow="0" w:lastRow="0" w:firstColumn="0" w:lastColumn="0" w:oddVBand="0" w:evenVBand="0" w:oddHBand="1" w:evenHBand="0" w:firstRowFirstColumn="0" w:firstRowLastColumn="0" w:lastRowFirstColumn="0" w:lastRowLastColumn="0"/>
             </w:pPr>
             <w:r>
               <w:t>Przechowuje dane dotyczące kont użytkowników systemu</w:t>
@@ -823,7 +815,7 @@
           </w:tcPr>
           <w:p>
             <w:pPr>
-              <w:cnfStyle w:val="000000100000"/>
+              <w:cnfStyle w:val="000000100000" w:firstRow="0" w:lastRow="0" w:firstColumn="0" w:lastColumn="0" w:oddVBand="0" w:evenVBand="0" w:oddHBand="1" w:evenHBand="0" w:firstRowFirstColumn="0" w:firstRowLastColumn="0" w:lastRowFirstColumn="0" w:lastRowLastColumn="0"/>
             </w:pPr>
             <w:r>
               <w:t>id</w:t>
@@ -836,7 +828,7 @@
           </w:tcPr>
           <w:p>
             <w:pPr>
-              <w:cnfStyle w:val="000000100000"/>
+              <w:cnfStyle w:val="000000100000" w:firstRow="0" w:lastRow="0" w:firstColumn="0" w:lastColumn="0" w:oddVBand="0" w:evenVBand="0" w:oddHBand="1" w:evenHBand="0" w:firstRowFirstColumn="0" w:firstRowLastColumn="0" w:lastRowFirstColumn="0" w:lastRowLastColumn="0"/>
             </w:pPr>
             <w:proofErr w:type="spellStart"/>
             <w:r>
@@ -851,7 +843,7 @@
           </w:tcPr>
           <w:p>
             <w:pPr>
-              <w:cnfStyle w:val="000000100000"/>
+              <w:cnfStyle w:val="000000100000" w:firstRow="0" w:lastRow="0" w:firstColumn="0" w:lastColumn="0" w:oddVBand="0" w:evenVBand="0" w:oddHBand="1" w:evenHBand="0" w:firstRowFirstColumn="0" w:firstRowLastColumn="0" w:lastRowFirstColumn="0" w:lastRowLastColumn="0"/>
             </w:pPr>
             <w:r>
               <w:t>Klucz główny</w:t>
@@ -862,7 +854,7 @@
       <w:tr>
         <w:tc>
           <w:tcPr>
-            <w:cnfStyle w:val="001000000000"/>
+            <w:cnfStyle w:val="001000000000" w:firstRow="0" w:lastRow="0" w:firstColumn="1" w:lastColumn="0" w:oddVBand="0" w:evenVBand="0" w:oddHBand="0" w:evenHBand="0" w:firstRowFirstColumn="0" w:firstRowLastColumn="0" w:lastRowFirstColumn="0" w:lastRowLastColumn="0"/>
             <w:tcW w:w="2311" w:type="dxa"/>
           </w:tcPr>
           <w:p/>
@@ -873,7 +865,7 @@
           </w:tcPr>
           <w:p>
             <w:pPr>
-              <w:cnfStyle w:val="000000000000"/>
+              <w:cnfStyle w:val="000000000000" w:firstRow="0" w:lastRow="0" w:firstColumn="0" w:lastColumn="0" w:oddVBand="0" w:evenVBand="0" w:oddHBand="0" w:evenHBand="0" w:firstRowFirstColumn="0" w:firstRowLastColumn="0" w:lastRowFirstColumn="0" w:lastRowLastColumn="0"/>
             </w:pPr>
           </w:p>
         </w:tc>
@@ -883,7 +875,7 @@
           </w:tcPr>
           <w:p>
             <w:pPr>
-              <w:cnfStyle w:val="000000000000"/>
+              <w:cnfStyle w:val="000000000000" w:firstRow="0" w:lastRow="0" w:firstColumn="0" w:lastColumn="0" w:oddVBand="0" w:evenVBand="0" w:oddHBand="0" w:evenHBand="0" w:firstRowFirstColumn="0" w:firstRowLastColumn="0" w:lastRowFirstColumn="0" w:lastRowLastColumn="0"/>
             </w:pPr>
             <w:proofErr w:type="spellStart"/>
             <w:r>
@@ -898,7 +890,7 @@
           </w:tcPr>
           <w:p>
             <w:pPr>
-              <w:cnfStyle w:val="000000000000"/>
+              <w:cnfStyle w:val="000000000000" w:firstRow="0" w:lastRow="0" w:firstColumn="0" w:lastColumn="0" w:oddVBand="0" w:evenVBand="0" w:oddHBand="0" w:evenHBand="0" w:firstRowFirstColumn="0" w:firstRowLastColumn="0" w:lastRowFirstColumn="0" w:lastRowLastColumn="0"/>
             </w:pPr>
             <w:proofErr w:type="spellStart"/>
             <w:r>
@@ -913,7 +905,7 @@
           </w:tcPr>
           <w:p>
             <w:pPr>
-              <w:cnfStyle w:val="000000000000"/>
+              <w:cnfStyle w:val="000000000000" w:firstRow="0" w:lastRow="0" w:firstColumn="0" w:lastColumn="0" w:oddVBand="0" w:evenVBand="0" w:oddHBand="0" w:evenHBand="0" w:firstRowFirstColumn="0" w:firstRowLastColumn="0" w:lastRowFirstColumn="0" w:lastRowLastColumn="0"/>
             </w:pPr>
             <w:r>
               <w:t>Nazwa użytkownika, potrzebna do zalogowania się</w:t>
@@ -923,11 +915,11 @@
       </w:tr>
       <w:tr>
         <w:trPr>
-          <w:cnfStyle w:val="000000100000"/>
+          <w:cnfStyle w:val="000000100000" w:firstRow="0" w:lastRow="0" w:firstColumn="0" w:lastColumn="0" w:oddVBand="0" w:evenVBand="0" w:oddHBand="1" w:evenHBand="0" w:firstRowFirstColumn="0" w:firstRowLastColumn="0" w:lastRowFirstColumn="0" w:lastRowLastColumn="0"/>
         </w:trPr>
         <w:tc>
           <w:tcPr>
-            <w:cnfStyle w:val="001000000000"/>
+            <w:cnfStyle w:val="001000000000" w:firstRow="0" w:lastRow="0" w:firstColumn="1" w:lastColumn="0" w:oddVBand="0" w:evenVBand="0" w:oddHBand="0" w:evenHBand="0" w:firstRowFirstColumn="0" w:firstRowLastColumn="0" w:lastRowFirstColumn="0" w:lastRowLastColumn="0"/>
             <w:tcW w:w="2311" w:type="dxa"/>
           </w:tcPr>
           <w:p/>
@@ -938,7 +930,7 @@
           </w:tcPr>
           <w:p>
             <w:pPr>
-              <w:cnfStyle w:val="000000100000"/>
+              <w:cnfStyle w:val="000000100000" w:firstRow="0" w:lastRow="0" w:firstColumn="0" w:lastColumn="0" w:oddVBand="0" w:evenVBand="0" w:oddHBand="1" w:evenHBand="0" w:firstRowFirstColumn="0" w:firstRowLastColumn="0" w:lastRowFirstColumn="0" w:lastRowLastColumn="0"/>
             </w:pPr>
           </w:p>
         </w:tc>
@@ -948,7 +940,7 @@
           </w:tcPr>
           <w:p>
             <w:pPr>
-              <w:cnfStyle w:val="000000100000"/>
+              <w:cnfStyle w:val="000000100000" w:firstRow="0" w:lastRow="0" w:firstColumn="0" w:lastColumn="0" w:oddVBand="0" w:evenVBand="0" w:oddHBand="1" w:evenHBand="0" w:firstRowFirstColumn="0" w:firstRowLastColumn="0" w:lastRowFirstColumn="0" w:lastRowLastColumn="0"/>
             </w:pPr>
             <w:proofErr w:type="spellStart"/>
             <w:r>
@@ -963,7 +955,7 @@
           </w:tcPr>
           <w:p>
             <w:pPr>
-              <w:cnfStyle w:val="000000100000"/>
+              <w:cnfStyle w:val="000000100000" w:firstRow="0" w:lastRow="0" w:firstColumn="0" w:lastColumn="0" w:oddVBand="0" w:evenVBand="0" w:oddHBand="1" w:evenHBand="0" w:firstRowFirstColumn="0" w:firstRowLastColumn="0" w:lastRowFirstColumn="0" w:lastRowLastColumn="0"/>
             </w:pPr>
             <w:proofErr w:type="spellStart"/>
             <w:r>
@@ -978,7 +970,7 @@
           </w:tcPr>
           <w:p>
             <w:pPr>
-              <w:cnfStyle w:val="000000100000"/>
+              <w:cnfStyle w:val="000000100000" w:firstRow="0" w:lastRow="0" w:firstColumn="0" w:lastColumn="0" w:oddVBand="0" w:evenVBand="0" w:oddHBand="1" w:evenHBand="0" w:firstRowFirstColumn="0" w:firstRowLastColumn="0" w:lastRowFirstColumn="0" w:lastRowLastColumn="0"/>
             </w:pPr>
             <w:r>
               <w:t>Nazwa roli użytkownika</w:t>
@@ -989,7 +981,7 @@
       <w:tr>
         <w:tc>
           <w:tcPr>
-            <w:cnfStyle w:val="001000000000"/>
+            <w:cnfStyle w:val="001000000000" w:firstRow="0" w:lastRow="0" w:firstColumn="1" w:lastColumn="0" w:oddVBand="0" w:evenVBand="0" w:oddHBand="0" w:evenHBand="0" w:firstRowFirstColumn="0" w:firstRowLastColumn="0" w:lastRowFirstColumn="0" w:lastRowLastColumn="0"/>
             <w:tcW w:w="2311" w:type="dxa"/>
           </w:tcPr>
           <w:p/>
@@ -1000,7 +992,7 @@
           </w:tcPr>
           <w:p>
             <w:pPr>
-              <w:cnfStyle w:val="000000000000"/>
+              <w:cnfStyle w:val="000000000000" w:firstRow="0" w:lastRow="0" w:firstColumn="0" w:lastColumn="0" w:oddVBand="0" w:evenVBand="0" w:oddHBand="0" w:evenHBand="0" w:firstRowFirstColumn="0" w:firstRowLastColumn="0" w:lastRowFirstColumn="0" w:lastRowLastColumn="0"/>
             </w:pPr>
           </w:p>
         </w:tc>
@@ -1010,7 +1002,7 @@
           </w:tcPr>
           <w:p>
             <w:pPr>
-              <w:cnfStyle w:val="000000000000"/>
+              <w:cnfStyle w:val="000000000000" w:firstRow="0" w:lastRow="0" w:firstColumn="0" w:lastColumn="0" w:oddVBand="0" w:evenVBand="0" w:oddHBand="0" w:evenHBand="0" w:firstRowFirstColumn="0" w:firstRowLastColumn="0" w:lastRowFirstColumn="0" w:lastRowLastColumn="0"/>
             </w:pPr>
             <w:proofErr w:type="spellStart"/>
             <w:r>
@@ -1025,7 +1017,7 @@
           </w:tcPr>
           <w:p>
             <w:pPr>
-              <w:cnfStyle w:val="000000000000"/>
+              <w:cnfStyle w:val="000000000000" w:firstRow="0" w:lastRow="0" w:firstColumn="0" w:lastColumn="0" w:oddVBand="0" w:evenVBand="0" w:oddHBand="0" w:evenHBand="0" w:firstRowFirstColumn="0" w:firstRowLastColumn="0" w:lastRowFirstColumn="0" w:lastRowLastColumn="0"/>
             </w:pPr>
             <w:proofErr w:type="spellStart"/>
             <w:r>
@@ -1040,7 +1032,7 @@
           </w:tcPr>
           <w:p>
             <w:pPr>
-              <w:cnfStyle w:val="000000000000"/>
+              <w:cnfStyle w:val="000000000000" w:firstRow="0" w:lastRow="0" w:firstColumn="0" w:lastColumn="0" w:oddVBand="0" w:evenVBand="0" w:oddHBand="0" w:evenHBand="0" w:firstRowFirstColumn="0" w:firstRowLastColumn="0" w:lastRowFirstColumn="0" w:lastRowLastColumn="0"/>
             </w:pPr>
             <w:r>
               <w:t xml:space="preserve">Klucz obcy. Id w tabeli </w:t>
@@ -1055,11 +1047,11 @@
       </w:tr>
       <w:tr>
         <w:trPr>
-          <w:cnfStyle w:val="000000100000"/>
+          <w:cnfStyle w:val="000000100000" w:firstRow="0" w:lastRow="0" w:firstColumn="0" w:lastColumn="0" w:oddVBand="0" w:evenVBand="0" w:oddHBand="1" w:evenHBand="0" w:firstRowFirstColumn="0" w:firstRowLastColumn="0" w:lastRowFirstColumn="0" w:lastRowLastColumn="0"/>
         </w:trPr>
         <w:tc>
           <w:tcPr>
-            <w:cnfStyle w:val="001000000000"/>
+            <w:cnfStyle w:val="001000000000" w:firstRow="0" w:lastRow="0" w:firstColumn="1" w:lastColumn="0" w:oddVBand="0" w:evenVBand="0" w:oddHBand="0" w:evenHBand="0" w:firstRowFirstColumn="0" w:firstRowLastColumn="0" w:lastRowFirstColumn="0" w:lastRowLastColumn="0"/>
             <w:tcW w:w="2311" w:type="dxa"/>
           </w:tcPr>
           <w:p/>
@@ -1070,7 +1062,7 @@
           </w:tcPr>
           <w:p>
             <w:pPr>
-              <w:cnfStyle w:val="000000100000"/>
+              <w:cnfStyle w:val="000000100000" w:firstRow="0" w:lastRow="0" w:firstColumn="0" w:lastColumn="0" w:oddVBand="0" w:evenVBand="0" w:oddHBand="1" w:evenHBand="0" w:firstRowFirstColumn="0" w:firstRowLastColumn="0" w:lastRowFirstColumn="0" w:lastRowLastColumn="0"/>
             </w:pPr>
           </w:p>
         </w:tc>
@@ -1080,7 +1072,7 @@
           </w:tcPr>
           <w:p>
             <w:pPr>
-              <w:cnfStyle w:val="000000100000"/>
+              <w:cnfStyle w:val="000000100000" w:firstRow="0" w:lastRow="0" w:firstColumn="0" w:lastColumn="0" w:oddVBand="0" w:evenVBand="0" w:oddHBand="1" w:evenHBand="0" w:firstRowFirstColumn="0" w:firstRowLastColumn="0" w:lastRowFirstColumn="0" w:lastRowLastColumn="0"/>
             </w:pPr>
             <w:proofErr w:type="spellStart"/>
             <w:r>
@@ -1095,7 +1087,7 @@
           </w:tcPr>
           <w:p>
             <w:pPr>
-              <w:cnfStyle w:val="000000100000"/>
+              <w:cnfStyle w:val="000000100000" w:firstRow="0" w:lastRow="0" w:firstColumn="0" w:lastColumn="0" w:oddVBand="0" w:evenVBand="0" w:oddHBand="1" w:evenHBand="0" w:firstRowFirstColumn="0" w:firstRowLastColumn="0" w:lastRowFirstColumn="0" w:lastRowLastColumn="0"/>
             </w:pPr>
             <w:proofErr w:type="spellStart"/>
             <w:r>
@@ -1110,7 +1102,7 @@
           </w:tcPr>
           <w:p>
             <w:pPr>
-              <w:cnfStyle w:val="000000100000"/>
+              <w:cnfStyle w:val="000000100000" w:firstRow="0" w:lastRow="0" w:firstColumn="0" w:lastColumn="0" w:oddVBand="0" w:evenVBand="0" w:oddHBand="1" w:evenHBand="0" w:firstRowFirstColumn="0" w:firstRowLastColumn="0" w:lastRowFirstColumn="0" w:lastRowLastColumn="0"/>
             </w:pPr>
             <w:r>
               <w:t>Data utworzenia rekordu</w:t>
@@ -1121,7 +1113,7 @@
       <w:tr>
         <w:tc>
           <w:tcPr>
-            <w:cnfStyle w:val="001000000000"/>
+            <w:cnfStyle w:val="001000000000" w:firstRow="0" w:lastRow="0" w:firstColumn="1" w:lastColumn="0" w:oddVBand="0" w:evenVBand="0" w:oddHBand="0" w:evenHBand="0" w:firstRowFirstColumn="0" w:firstRowLastColumn="0" w:lastRowFirstColumn="0" w:lastRowLastColumn="0"/>
             <w:tcW w:w="2311" w:type="dxa"/>
           </w:tcPr>
           <w:p/>
@@ -1132,7 +1124,7 @@
           </w:tcPr>
           <w:p>
             <w:pPr>
-              <w:cnfStyle w:val="000000000000"/>
+              <w:cnfStyle w:val="000000000000" w:firstRow="0" w:lastRow="0" w:firstColumn="0" w:lastColumn="0" w:oddVBand="0" w:evenVBand="0" w:oddHBand="0" w:evenHBand="0" w:firstRowFirstColumn="0" w:firstRowLastColumn="0" w:lastRowFirstColumn="0" w:lastRowLastColumn="0"/>
             </w:pPr>
           </w:p>
         </w:tc>
@@ -1142,7 +1134,7 @@
           </w:tcPr>
           <w:p>
             <w:pPr>
-              <w:cnfStyle w:val="000000000000"/>
+              <w:cnfStyle w:val="000000000000" w:firstRow="0" w:lastRow="0" w:firstColumn="0" w:lastColumn="0" w:oddVBand="0" w:evenVBand="0" w:oddHBand="0" w:evenHBand="0" w:firstRowFirstColumn="0" w:firstRowLastColumn="0" w:lastRowFirstColumn="0" w:lastRowLastColumn="0"/>
             </w:pPr>
             <w:proofErr w:type="spellStart"/>
             <w:r>
@@ -1152,7 +1144,7 @@
           </w:p>
           <w:p>
             <w:pPr>
-              <w:cnfStyle w:val="000000000000"/>
+              <w:cnfStyle w:val="000000000000" w:firstRow="0" w:lastRow="0" w:firstColumn="0" w:lastColumn="0" w:oddVBand="0" w:evenVBand="0" w:oddHBand="0" w:evenHBand="0" w:firstRowFirstColumn="0" w:firstRowLastColumn="0" w:lastRowFirstColumn="0" w:lastRowLastColumn="0"/>
             </w:pPr>
           </w:p>
         </w:tc>
@@ -1162,7 +1154,7 @@
           </w:tcPr>
           <w:p>
             <w:pPr>
-              <w:cnfStyle w:val="000000000000"/>
+              <w:cnfStyle w:val="000000000000" w:firstRow="0" w:lastRow="0" w:firstColumn="0" w:lastColumn="0" w:oddVBand="0" w:evenVBand="0" w:oddHBand="0" w:evenHBand="0" w:firstRowFirstColumn="0" w:firstRowLastColumn="0" w:lastRowFirstColumn="0" w:lastRowLastColumn="0"/>
             </w:pPr>
             <w:proofErr w:type="spellStart"/>
             <w:r>
@@ -1177,7 +1169,7 @@
           </w:tcPr>
           <w:p>
             <w:pPr>
-              <w:cnfStyle w:val="000000000000"/>
+              <w:cnfStyle w:val="000000000000" w:firstRow="0" w:lastRow="0" w:firstColumn="0" w:lastColumn="0" w:oddVBand="0" w:evenVBand="0" w:oddHBand="0" w:evenHBand="0" w:firstRowFirstColumn="0" w:firstRowLastColumn="0" w:lastRowFirstColumn="0" w:lastRowLastColumn="0"/>
             </w:pPr>
             <w:r>
               <w:t>Data ostatniej modyfikacji</w:t>
@@ -1187,11 +1179,11 @@
       </w:tr>
       <w:tr>
         <w:trPr>
-          <w:cnfStyle w:val="000000100000"/>
+          <w:cnfStyle w:val="000000100000" w:firstRow="0" w:lastRow="0" w:firstColumn="0" w:lastColumn="0" w:oddVBand="0" w:evenVBand="0" w:oddHBand="1" w:evenHBand="0" w:firstRowFirstColumn="0" w:firstRowLastColumn="0" w:lastRowFirstColumn="0" w:lastRowLastColumn="0"/>
         </w:trPr>
         <w:tc>
           <w:tcPr>
-            <w:cnfStyle w:val="001000000000"/>
+            <w:cnfStyle w:val="001000000000" w:firstRow="0" w:lastRow="0" w:firstColumn="1" w:lastColumn="0" w:oddVBand="0" w:evenVBand="0" w:oddHBand="0" w:evenHBand="0" w:firstRowFirstColumn="0" w:firstRowLastColumn="0" w:lastRowFirstColumn="0" w:lastRowLastColumn="0"/>
             <w:tcW w:w="2311" w:type="dxa"/>
           </w:tcPr>
           <w:p>
@@ -1208,7 +1200,7 @@
           </w:tcPr>
           <w:p>
             <w:pPr>
-              <w:cnfStyle w:val="000000100000"/>
+              <w:cnfStyle w:val="000000100000" w:firstRow="0" w:lastRow="0" w:firstColumn="0" w:lastColumn="0" w:oddVBand="0" w:evenVBand="0" w:oddHBand="1" w:evenHBand="0" w:firstRowFirstColumn="0" w:firstRowLastColumn="0" w:lastRowFirstColumn="0" w:lastRowLastColumn="0"/>
             </w:pPr>
             <w:r>
               <w:t>Przechowuje dane klienta potrzebne do wystawienia faktur</w:t>
@@ -1221,7 +1213,7 @@
           </w:tcPr>
           <w:p>
             <w:pPr>
-              <w:cnfStyle w:val="000000100000"/>
+              <w:cnfStyle w:val="000000100000" w:firstRow="0" w:lastRow="0" w:firstColumn="0" w:lastColumn="0" w:oddVBand="0" w:evenVBand="0" w:oddHBand="1" w:evenHBand="0" w:firstRowFirstColumn="0" w:firstRowLastColumn="0" w:lastRowFirstColumn="0" w:lastRowLastColumn="0"/>
             </w:pPr>
             <w:r>
               <w:t>id</w:t>
@@ -1234,7 +1226,7 @@
           </w:tcPr>
           <w:p>
             <w:pPr>
-              <w:cnfStyle w:val="000000100000"/>
+              <w:cnfStyle w:val="000000100000" w:firstRow="0" w:lastRow="0" w:firstColumn="0" w:lastColumn="0" w:oddVBand="0" w:evenVBand="0" w:oddHBand="1" w:evenHBand="0" w:firstRowFirstColumn="0" w:firstRowLastColumn="0" w:lastRowFirstColumn="0" w:lastRowLastColumn="0"/>
             </w:pPr>
             <w:proofErr w:type="spellStart"/>
             <w:r>
@@ -1249,7 +1241,7 @@
           </w:tcPr>
           <w:p>
             <w:pPr>
-              <w:cnfStyle w:val="000000100000"/>
+              <w:cnfStyle w:val="000000100000" w:firstRow="0" w:lastRow="0" w:firstColumn="0" w:lastColumn="0" w:oddVBand="0" w:evenVBand="0" w:oddHBand="1" w:evenHBand="0" w:firstRowFirstColumn="0" w:firstRowLastColumn="0" w:lastRowFirstColumn="0" w:lastRowLastColumn="0"/>
             </w:pPr>
             <w:r>
               <w:t>Klucz główny</w:t>
@@ -1260,7 +1252,7 @@
       <w:tr>
         <w:tc>
           <w:tcPr>
-            <w:cnfStyle w:val="001000000000"/>
+            <w:cnfStyle w:val="001000000000" w:firstRow="0" w:lastRow="0" w:firstColumn="1" w:lastColumn="0" w:oddVBand="0" w:evenVBand="0" w:oddHBand="0" w:evenHBand="0" w:firstRowFirstColumn="0" w:firstRowLastColumn="0" w:lastRowFirstColumn="0" w:lastRowLastColumn="0"/>
             <w:tcW w:w="2311" w:type="dxa"/>
           </w:tcPr>
           <w:p/>
@@ -1271,7 +1263,7 @@
           </w:tcPr>
           <w:p>
             <w:pPr>
-              <w:cnfStyle w:val="000000000000"/>
+              <w:cnfStyle w:val="000000000000" w:firstRow="0" w:lastRow="0" w:firstColumn="0" w:lastColumn="0" w:oddVBand="0" w:evenVBand="0" w:oddHBand="0" w:evenHBand="0" w:firstRowFirstColumn="0" w:firstRowLastColumn="0" w:lastRowFirstColumn="0" w:lastRowLastColumn="0"/>
             </w:pPr>
           </w:p>
         </w:tc>
@@ -1281,7 +1273,7 @@
           </w:tcPr>
           <w:p>
             <w:pPr>
-              <w:cnfStyle w:val="000000000000"/>
+              <w:cnfStyle w:val="000000000000" w:firstRow="0" w:lastRow="0" w:firstColumn="0" w:lastColumn="0" w:oddVBand="0" w:evenVBand="0" w:oddHBand="0" w:evenHBand="0" w:firstRowFirstColumn="0" w:firstRowLastColumn="0" w:lastRowFirstColumn="0" w:lastRowLastColumn="0"/>
             </w:pPr>
             <w:proofErr w:type="spellStart"/>
             <w:r>
@@ -1296,7 +1288,7 @@
           </w:tcPr>
           <w:p>
             <w:pPr>
-              <w:cnfStyle w:val="000000000000"/>
+              <w:cnfStyle w:val="000000000000" w:firstRow="0" w:lastRow="0" w:firstColumn="0" w:lastColumn="0" w:oddVBand="0" w:evenVBand="0" w:oddHBand="0" w:evenHBand="0" w:firstRowFirstColumn="0" w:firstRowLastColumn="0" w:lastRowFirstColumn="0" w:lastRowLastColumn="0"/>
             </w:pPr>
             <w:proofErr w:type="spellStart"/>
             <w:r>
@@ -1311,7 +1303,7 @@
           </w:tcPr>
           <w:p>
             <w:pPr>
-              <w:cnfStyle w:val="000000000000"/>
+              <w:cnfStyle w:val="000000000000" w:firstRow="0" w:lastRow="0" w:firstColumn="0" w:lastColumn="0" w:oddVBand="0" w:evenVBand="0" w:oddHBand="0" w:evenHBand="0" w:firstRowFirstColumn="0" w:firstRowLastColumn="0" w:lastRowFirstColumn="0" w:lastRowLastColumn="0"/>
             </w:pPr>
             <w:r>
               <w:t>Nazwa przedsiębiorstwa</w:t>
@@ -1321,11 +1313,11 @@
       </w:tr>
       <w:tr>
         <w:trPr>
-          <w:cnfStyle w:val="000000100000"/>
+          <w:cnfStyle w:val="000000100000" w:firstRow="0" w:lastRow="0" w:firstColumn="0" w:lastColumn="0" w:oddVBand="0" w:evenVBand="0" w:oddHBand="1" w:evenHBand="0" w:firstRowFirstColumn="0" w:firstRowLastColumn="0" w:lastRowFirstColumn="0" w:lastRowLastColumn="0"/>
         </w:trPr>
         <w:tc>
           <w:tcPr>
-            <w:cnfStyle w:val="001000000000"/>
+            <w:cnfStyle w:val="001000000000" w:firstRow="0" w:lastRow="0" w:firstColumn="1" w:lastColumn="0" w:oddVBand="0" w:evenVBand="0" w:oddHBand="0" w:evenHBand="0" w:firstRowFirstColumn="0" w:firstRowLastColumn="0" w:lastRowFirstColumn="0" w:lastRowLastColumn="0"/>
             <w:tcW w:w="2311" w:type="dxa"/>
           </w:tcPr>
           <w:p/>
@@ -1336,7 +1328,7 @@
           </w:tcPr>
           <w:p>
             <w:pPr>
-              <w:cnfStyle w:val="000000100000"/>
+              <w:cnfStyle w:val="000000100000" w:firstRow="0" w:lastRow="0" w:firstColumn="0" w:lastColumn="0" w:oddVBand="0" w:evenVBand="0" w:oddHBand="1" w:evenHBand="0" w:firstRowFirstColumn="0" w:firstRowLastColumn="0" w:lastRowFirstColumn="0" w:lastRowLastColumn="0"/>
             </w:pPr>
           </w:p>
         </w:tc>
@@ -1346,7 +1338,7 @@
           </w:tcPr>
           <w:p>
             <w:pPr>
-              <w:cnfStyle w:val="000000100000"/>
+              <w:cnfStyle w:val="000000100000" w:firstRow="0" w:lastRow="0" w:firstColumn="0" w:lastColumn="0" w:oddVBand="0" w:evenVBand="0" w:oddHBand="1" w:evenHBand="0" w:firstRowFirstColumn="0" w:firstRowLastColumn="0" w:lastRowFirstColumn="0" w:lastRowLastColumn="0"/>
             </w:pPr>
             <w:proofErr w:type="spellStart"/>
             <w:r>
@@ -1361,7 +1353,7 @@
           </w:tcPr>
           <w:p>
             <w:pPr>
-              <w:cnfStyle w:val="000000100000"/>
+              <w:cnfStyle w:val="000000100000" w:firstRow="0" w:lastRow="0" w:firstColumn="0" w:lastColumn="0" w:oddVBand="0" w:evenVBand="0" w:oddHBand="1" w:evenHBand="0" w:firstRowFirstColumn="0" w:firstRowLastColumn="0" w:lastRowFirstColumn="0" w:lastRowLastColumn="0"/>
             </w:pPr>
             <w:proofErr w:type="spellStart"/>
             <w:r>
@@ -1376,7 +1368,7 @@
           </w:tcPr>
           <w:p>
             <w:pPr>
-              <w:cnfStyle w:val="000000100000"/>
+              <w:cnfStyle w:val="000000100000" w:firstRow="0" w:lastRow="0" w:firstColumn="0" w:lastColumn="0" w:oddVBand="0" w:evenVBand="0" w:oddHBand="1" w:evenHBand="0" w:firstRowFirstColumn="0" w:firstRowLastColumn="0" w:lastRowFirstColumn="0" w:lastRowLastColumn="0"/>
             </w:pPr>
             <w:r>
               <w:t>Numer NIP</w:t>
@@ -1387,7 +1379,7 @@
       <w:tr>
         <w:tc>
           <w:tcPr>
-            <w:cnfStyle w:val="001000000000"/>
+            <w:cnfStyle w:val="001000000000" w:firstRow="0" w:lastRow="0" w:firstColumn="1" w:lastColumn="0" w:oddVBand="0" w:evenVBand="0" w:oddHBand="0" w:evenHBand="0" w:firstRowFirstColumn="0" w:firstRowLastColumn="0" w:lastRowFirstColumn="0" w:lastRowLastColumn="0"/>
             <w:tcW w:w="2311" w:type="dxa"/>
           </w:tcPr>
           <w:p/>
@@ -1398,7 +1390,7 @@
           </w:tcPr>
           <w:p>
             <w:pPr>
-              <w:cnfStyle w:val="000000000000"/>
+              <w:cnfStyle w:val="000000000000" w:firstRow="0" w:lastRow="0" w:firstColumn="0" w:lastColumn="0" w:oddVBand="0" w:evenVBand="0" w:oddHBand="0" w:evenHBand="0" w:firstRowFirstColumn="0" w:firstRowLastColumn="0" w:lastRowFirstColumn="0" w:lastRowLastColumn="0"/>
             </w:pPr>
           </w:p>
         </w:tc>
@@ -1408,7 +1400,7 @@
           </w:tcPr>
           <w:p>
             <w:pPr>
-              <w:cnfStyle w:val="000000000000"/>
+              <w:cnfStyle w:val="000000000000" w:firstRow="0" w:lastRow="0" w:firstColumn="0" w:lastColumn="0" w:oddVBand="0" w:evenVBand="0" w:oddHBand="0" w:evenHBand="0" w:firstRowFirstColumn="0" w:firstRowLastColumn="0" w:lastRowFirstColumn="0" w:lastRowLastColumn="0"/>
             </w:pPr>
             <w:proofErr w:type="spellStart"/>
             <w:r>
@@ -1423,7 +1415,7 @@
           </w:tcPr>
           <w:p>
             <w:pPr>
-              <w:cnfStyle w:val="000000000000"/>
+              <w:cnfStyle w:val="000000000000" w:firstRow="0" w:lastRow="0" w:firstColumn="0" w:lastColumn="0" w:oddVBand="0" w:evenVBand="0" w:oddHBand="0" w:evenHBand="0" w:firstRowFirstColumn="0" w:firstRowLastColumn="0" w:lastRowFirstColumn="0" w:lastRowLastColumn="0"/>
             </w:pPr>
             <w:proofErr w:type="spellStart"/>
             <w:r>
@@ -1438,7 +1430,7 @@
           </w:tcPr>
           <w:p>
             <w:pPr>
-              <w:cnfStyle w:val="000000000000"/>
+              <w:cnfStyle w:val="000000000000" w:firstRow="0" w:lastRow="0" w:firstColumn="0" w:lastColumn="0" w:oddVBand="0" w:evenVBand="0" w:oddHBand="0" w:evenHBand="0" w:firstRowFirstColumn="0" w:firstRowLastColumn="0" w:lastRowFirstColumn="0" w:lastRowLastColumn="0"/>
             </w:pPr>
             <w:r>
               <w:t>Adres przedsiębiorstwa</w:t>
@@ -1448,11 +1440,11 @@
       </w:tr>
       <w:tr>
         <w:trPr>
-          <w:cnfStyle w:val="000000100000"/>
+          <w:cnfStyle w:val="000000100000" w:firstRow="0" w:lastRow="0" w:firstColumn="0" w:lastColumn="0" w:oddVBand="0" w:evenVBand="0" w:oddHBand="1" w:evenHBand="0" w:firstRowFirstColumn="0" w:firstRowLastColumn="0" w:lastRowFirstColumn="0" w:lastRowLastColumn="0"/>
         </w:trPr>
         <w:tc>
           <w:tcPr>
-            <w:cnfStyle w:val="001000000000"/>
+            <w:cnfStyle w:val="001000000000" w:firstRow="0" w:lastRow="0" w:firstColumn="1" w:lastColumn="0" w:oddVBand="0" w:evenVBand="0" w:oddHBand="0" w:evenHBand="0" w:firstRowFirstColumn="0" w:firstRowLastColumn="0" w:lastRowFirstColumn="0" w:lastRowLastColumn="0"/>
             <w:tcW w:w="2311" w:type="dxa"/>
           </w:tcPr>
           <w:p/>
@@ -1463,7 +1455,7 @@
           </w:tcPr>
           <w:p>
             <w:pPr>
-              <w:cnfStyle w:val="000000100000"/>
+              <w:cnfStyle w:val="000000100000" w:firstRow="0" w:lastRow="0" w:firstColumn="0" w:lastColumn="0" w:oddVBand="0" w:evenVBand="0" w:oddHBand="1" w:evenHBand="0" w:firstRowFirstColumn="0" w:firstRowLastColumn="0" w:lastRowFirstColumn="0" w:lastRowLastColumn="0"/>
             </w:pPr>
           </w:p>
         </w:tc>
@@ -1473,7 +1465,7 @@
           </w:tcPr>
           <w:p>
             <w:pPr>
-              <w:cnfStyle w:val="000000100000"/>
+              <w:cnfStyle w:val="000000100000" w:firstRow="0" w:lastRow="0" w:firstColumn="0" w:lastColumn="0" w:oddVBand="0" w:evenVBand="0" w:oddHBand="1" w:evenHBand="0" w:firstRowFirstColumn="0" w:firstRowLastColumn="0" w:lastRowFirstColumn="0" w:lastRowLastColumn="0"/>
             </w:pPr>
             <w:proofErr w:type="spellStart"/>
             <w:r>
@@ -1488,7 +1480,7 @@
           </w:tcPr>
           <w:p>
             <w:pPr>
-              <w:cnfStyle w:val="000000100000"/>
+              <w:cnfStyle w:val="000000100000" w:firstRow="0" w:lastRow="0" w:firstColumn="0" w:lastColumn="0" w:oddVBand="0" w:evenVBand="0" w:oddHBand="1" w:evenHBand="0" w:firstRowFirstColumn="0" w:firstRowLastColumn="0" w:lastRowFirstColumn="0" w:lastRowLastColumn="0"/>
             </w:pPr>
             <w:proofErr w:type="spellStart"/>
             <w:r>
@@ -1503,7 +1495,7 @@
           </w:tcPr>
           <w:p>
             <w:pPr>
-              <w:cnfStyle w:val="000000100000"/>
+              <w:cnfStyle w:val="000000100000" w:firstRow="0" w:lastRow="0" w:firstColumn="0" w:lastColumn="0" w:oddVBand="0" w:evenVBand="0" w:oddHBand="1" w:evenHBand="0" w:firstRowFirstColumn="0" w:firstRowLastColumn="0" w:lastRowFirstColumn="0" w:lastRowLastColumn="0"/>
             </w:pPr>
             <w:r>
               <w:t>Numer telefonu</w:t>
@@ -1514,7 +1506,7 @@
       <w:tr>
         <w:tc>
           <w:tcPr>
-            <w:cnfStyle w:val="001000000000"/>
+            <w:cnfStyle w:val="001000000000" w:firstRow="0" w:lastRow="0" w:firstColumn="1" w:lastColumn="0" w:oddVBand="0" w:evenVBand="0" w:oddHBand="0" w:evenHBand="0" w:firstRowFirstColumn="0" w:firstRowLastColumn="0" w:lastRowFirstColumn="0" w:lastRowLastColumn="0"/>
             <w:tcW w:w="2311" w:type="dxa"/>
           </w:tcPr>
           <w:p/>
@@ -1525,7 +1517,7 @@
           </w:tcPr>
           <w:p>
             <w:pPr>
-              <w:cnfStyle w:val="000000000000"/>
+              <w:cnfStyle w:val="000000000000" w:firstRow="0" w:lastRow="0" w:firstColumn="0" w:lastColumn="0" w:oddVBand="0" w:evenVBand="0" w:oddHBand="0" w:evenHBand="0" w:firstRowFirstColumn="0" w:firstRowLastColumn="0" w:lastRowFirstColumn="0" w:lastRowLastColumn="0"/>
             </w:pPr>
           </w:p>
         </w:tc>
@@ -1535,7 +1527,7 @@
           </w:tcPr>
           <w:p>
             <w:pPr>
-              <w:cnfStyle w:val="000000000000"/>
+              <w:cnfStyle w:val="000000000000" w:firstRow="0" w:lastRow="0" w:firstColumn="0" w:lastColumn="0" w:oddVBand="0" w:evenVBand="0" w:oddHBand="0" w:evenHBand="0" w:firstRowFirstColumn="0" w:firstRowLastColumn="0" w:lastRowFirstColumn="0" w:lastRowLastColumn="0"/>
             </w:pPr>
             <w:proofErr w:type="spellStart"/>
             <w:r>
@@ -1550,7 +1542,7 @@
           </w:tcPr>
           <w:p>
             <w:pPr>
-              <w:cnfStyle w:val="000000000000"/>
+              <w:cnfStyle w:val="000000000000" w:firstRow="0" w:lastRow="0" w:firstColumn="0" w:lastColumn="0" w:oddVBand="0" w:evenVBand="0" w:oddHBand="0" w:evenHBand="0" w:firstRowFirstColumn="0" w:firstRowLastColumn="0" w:lastRowFirstColumn="0" w:lastRowLastColumn="0"/>
             </w:pPr>
             <w:proofErr w:type="spellStart"/>
             <w:r>
@@ -1565,7 +1557,7 @@
           </w:tcPr>
           <w:p>
             <w:pPr>
-              <w:cnfStyle w:val="000000000000"/>
+              <w:cnfStyle w:val="000000000000" w:firstRow="0" w:lastRow="0" w:firstColumn="0" w:lastColumn="0" w:oddVBand="0" w:evenVBand="0" w:oddHBand="0" w:evenHBand="0" w:firstRowFirstColumn="0" w:firstRowLastColumn="0" w:lastRowFirstColumn="0" w:lastRowLastColumn="0"/>
             </w:pPr>
             <w:r>
               <w:t>Email</w:t>
@@ -1575,11 +1567,11 @@
       </w:tr>
       <w:tr>
         <w:trPr>
-          <w:cnfStyle w:val="000000100000"/>
+          <w:cnfStyle w:val="000000100000" w:firstRow="0" w:lastRow="0" w:firstColumn="0" w:lastColumn="0" w:oddVBand="0" w:evenVBand="0" w:oddHBand="1" w:evenHBand="0" w:firstRowFirstColumn="0" w:firstRowLastColumn="0" w:lastRowFirstColumn="0" w:lastRowLastColumn="0"/>
         </w:trPr>
         <w:tc>
           <w:tcPr>
-            <w:cnfStyle w:val="001000000000"/>
+            <w:cnfStyle w:val="001000000000" w:firstRow="0" w:lastRow="0" w:firstColumn="1" w:lastColumn="0" w:oddVBand="0" w:evenVBand="0" w:oddHBand="0" w:evenHBand="0" w:firstRowFirstColumn="0" w:firstRowLastColumn="0" w:lastRowFirstColumn="0" w:lastRowLastColumn="0"/>
             <w:tcW w:w="2311" w:type="dxa"/>
           </w:tcPr>
           <w:p/>
@@ -1590,7 +1582,7 @@
           </w:tcPr>
           <w:p>
             <w:pPr>
-              <w:cnfStyle w:val="000000100000"/>
+              <w:cnfStyle w:val="000000100000" w:firstRow="0" w:lastRow="0" w:firstColumn="0" w:lastColumn="0" w:oddVBand="0" w:evenVBand="0" w:oddHBand="1" w:evenHBand="0" w:firstRowFirstColumn="0" w:firstRowLastColumn="0" w:lastRowFirstColumn="0" w:lastRowLastColumn="0"/>
             </w:pPr>
           </w:p>
         </w:tc>
@@ -1600,7 +1592,7 @@
           </w:tcPr>
           <w:p>
             <w:pPr>
-              <w:cnfStyle w:val="000000100000"/>
+              <w:cnfStyle w:val="000000100000" w:firstRow="0" w:lastRow="0" w:firstColumn="0" w:lastColumn="0" w:oddVBand="0" w:evenVBand="0" w:oddHBand="1" w:evenHBand="0" w:firstRowFirstColumn="0" w:firstRowLastColumn="0" w:lastRowFirstColumn="0" w:lastRowLastColumn="0"/>
             </w:pPr>
             <w:proofErr w:type="spellStart"/>
             <w:r>
@@ -1615,7 +1607,7 @@
           </w:tcPr>
           <w:p>
             <w:pPr>
-              <w:cnfStyle w:val="000000100000"/>
+              <w:cnfStyle w:val="000000100000" w:firstRow="0" w:lastRow="0" w:firstColumn="0" w:lastColumn="0" w:oddVBand="0" w:evenVBand="0" w:oddHBand="1" w:evenHBand="0" w:firstRowFirstColumn="0" w:firstRowLastColumn="0" w:lastRowFirstColumn="0" w:lastRowLastColumn="0"/>
             </w:pPr>
             <w:proofErr w:type="spellStart"/>
             <w:r>
@@ -1630,7 +1622,7 @@
           </w:tcPr>
           <w:p>
             <w:pPr>
-              <w:cnfStyle w:val="000000100000"/>
+              <w:cnfStyle w:val="000000100000" w:firstRow="0" w:lastRow="0" w:firstColumn="0" w:lastColumn="0" w:oddVBand="0" w:evenVBand="0" w:oddHBand="1" w:evenHBand="0" w:firstRowFirstColumn="0" w:firstRowLastColumn="0" w:lastRowFirstColumn="0" w:lastRowLastColumn="0"/>
             </w:pPr>
             <w:r>
               <w:t>Imię</w:t>
@@ -1641,7 +1633,7 @@
       <w:tr>
         <w:tc>
           <w:tcPr>
-            <w:cnfStyle w:val="001000000000"/>
+            <w:cnfStyle w:val="001000000000" w:firstRow="0" w:lastRow="0" w:firstColumn="1" w:lastColumn="0" w:oddVBand="0" w:evenVBand="0" w:oddHBand="0" w:evenHBand="0" w:firstRowFirstColumn="0" w:firstRowLastColumn="0" w:lastRowFirstColumn="0" w:lastRowLastColumn="0"/>
             <w:tcW w:w="2311" w:type="dxa"/>
           </w:tcPr>
           <w:p/>
@@ -1652,7 +1644,7 @@
           </w:tcPr>
           <w:p>
             <w:pPr>
-              <w:cnfStyle w:val="000000000000"/>
+              <w:cnfStyle w:val="000000000000" w:firstRow="0" w:lastRow="0" w:firstColumn="0" w:lastColumn="0" w:oddVBand="0" w:evenVBand="0" w:oddHBand="0" w:evenHBand="0" w:firstRowFirstColumn="0" w:firstRowLastColumn="0" w:lastRowFirstColumn="0" w:lastRowLastColumn="0"/>
             </w:pPr>
           </w:p>
         </w:tc>
@@ -1662,7 +1654,7 @@
           </w:tcPr>
           <w:p>
             <w:pPr>
-              <w:cnfStyle w:val="000000000000"/>
+              <w:cnfStyle w:val="000000000000" w:firstRow="0" w:lastRow="0" w:firstColumn="0" w:lastColumn="0" w:oddVBand="0" w:evenVBand="0" w:oddHBand="0" w:evenHBand="0" w:firstRowFirstColumn="0" w:firstRowLastColumn="0" w:lastRowFirstColumn="0" w:lastRowLastColumn="0"/>
             </w:pPr>
             <w:proofErr w:type="spellStart"/>
             <w:r>
@@ -1677,7 +1669,7 @@
           </w:tcPr>
           <w:p>
             <w:pPr>
-              <w:cnfStyle w:val="000000000000"/>
+              <w:cnfStyle w:val="000000000000" w:firstRow="0" w:lastRow="0" w:firstColumn="0" w:lastColumn="0" w:oddVBand="0" w:evenVBand="0" w:oddHBand="0" w:evenHBand="0" w:firstRowFirstColumn="0" w:firstRowLastColumn="0" w:lastRowFirstColumn="0" w:lastRowLastColumn="0"/>
             </w:pPr>
             <w:proofErr w:type="spellStart"/>
             <w:r>
@@ -1692,7 +1684,7 @@
           </w:tcPr>
           <w:p>
             <w:pPr>
-              <w:cnfStyle w:val="000000000000"/>
+              <w:cnfStyle w:val="000000000000" w:firstRow="0" w:lastRow="0" w:firstColumn="0" w:lastColumn="0" w:oddVBand="0" w:evenVBand="0" w:oddHBand="0" w:evenHBand="0" w:firstRowFirstColumn="0" w:firstRowLastColumn="0" w:lastRowFirstColumn="0" w:lastRowLastColumn="0"/>
             </w:pPr>
             <w:r>
               <w:t>Nazwisko</w:t>
@@ -1702,11 +1694,11 @@
       </w:tr>
       <w:tr>
         <w:trPr>
-          <w:cnfStyle w:val="000000100000"/>
+          <w:cnfStyle w:val="000000100000" w:firstRow="0" w:lastRow="0" w:firstColumn="0" w:lastColumn="0" w:oddVBand="0" w:evenVBand="0" w:oddHBand="1" w:evenHBand="0" w:firstRowFirstColumn="0" w:firstRowLastColumn="0" w:lastRowFirstColumn="0" w:lastRowLastColumn="0"/>
         </w:trPr>
         <w:tc>
           <w:tcPr>
-            <w:cnfStyle w:val="001000000000"/>
+            <w:cnfStyle w:val="001000000000" w:firstRow="0" w:lastRow="0" w:firstColumn="1" w:lastColumn="0" w:oddVBand="0" w:evenVBand="0" w:oddHBand="0" w:evenHBand="0" w:firstRowFirstColumn="0" w:firstRowLastColumn="0" w:lastRowFirstColumn="0" w:lastRowLastColumn="0"/>
             <w:tcW w:w="2311" w:type="dxa"/>
           </w:tcPr>
           <w:p/>
@@ -1717,7 +1709,7 @@
           </w:tcPr>
           <w:p>
             <w:pPr>
-              <w:cnfStyle w:val="000000100000"/>
+              <w:cnfStyle w:val="000000100000" w:firstRow="0" w:lastRow="0" w:firstColumn="0" w:lastColumn="0" w:oddVBand="0" w:evenVBand="0" w:oddHBand="1" w:evenHBand="0" w:firstRowFirstColumn="0" w:firstRowLastColumn="0" w:lastRowFirstColumn="0" w:lastRowLastColumn="0"/>
             </w:pPr>
           </w:p>
         </w:tc>
@@ -1727,7 +1719,7 @@
           </w:tcPr>
           <w:p>
             <w:pPr>
-              <w:cnfStyle w:val="000000100000"/>
+              <w:cnfStyle w:val="000000100000" w:firstRow="0" w:lastRow="0" w:firstColumn="0" w:lastColumn="0" w:oddVBand="0" w:evenVBand="0" w:oddHBand="1" w:evenHBand="0" w:firstRowFirstColumn="0" w:firstRowLastColumn="0" w:lastRowFirstColumn="0" w:lastRowLastColumn="0"/>
             </w:pPr>
             <w:proofErr w:type="spellStart"/>
             <w:r>
@@ -1742,7 +1734,7 @@
           </w:tcPr>
           <w:p>
             <w:pPr>
-              <w:cnfStyle w:val="000000100000"/>
+              <w:cnfStyle w:val="000000100000" w:firstRow="0" w:lastRow="0" w:firstColumn="0" w:lastColumn="0" w:oddVBand="0" w:evenVBand="0" w:oddHBand="1" w:evenHBand="0" w:firstRowFirstColumn="0" w:firstRowLastColumn="0" w:lastRowFirstColumn="0" w:lastRowLastColumn="0"/>
             </w:pPr>
             <w:proofErr w:type="spellStart"/>
             <w:r>
@@ -1757,7 +1749,7 @@
           </w:tcPr>
           <w:p>
             <w:pPr>
-              <w:cnfStyle w:val="000000100000"/>
+              <w:cnfStyle w:val="000000100000" w:firstRow="0" w:lastRow="0" w:firstColumn="0" w:lastColumn="0" w:oddVBand="0" w:evenVBand="0" w:oddHBand="1" w:evenHBand="0" w:firstRowFirstColumn="0" w:firstRowLastColumn="0" w:lastRowFirstColumn="0" w:lastRowLastColumn="0"/>
             </w:pPr>
             <w:r>
               <w:t>Data utworzenia rekordu</w:t>
@@ -1768,7 +1760,7 @@
       <w:tr>
         <w:tc>
           <w:tcPr>
-            <w:cnfStyle w:val="001000000000"/>
+            <w:cnfStyle w:val="001000000000" w:firstRow="0" w:lastRow="0" w:firstColumn="1" w:lastColumn="0" w:oddVBand="0" w:evenVBand="0" w:oddHBand="0" w:evenHBand="0" w:firstRowFirstColumn="0" w:firstRowLastColumn="0" w:lastRowFirstColumn="0" w:lastRowLastColumn="0"/>
             <w:tcW w:w="2311" w:type="dxa"/>
           </w:tcPr>
           <w:p/>
@@ -1779,7 +1771,7 @@
           </w:tcPr>
           <w:p>
             <w:pPr>
-              <w:cnfStyle w:val="000000000000"/>
+              <w:cnfStyle w:val="000000000000" w:firstRow="0" w:lastRow="0" w:firstColumn="0" w:lastColumn="0" w:oddVBand="0" w:evenVBand="0" w:oddHBand="0" w:evenHBand="0" w:firstRowFirstColumn="0" w:firstRowLastColumn="0" w:lastRowFirstColumn="0" w:lastRowLastColumn="0"/>
             </w:pPr>
           </w:p>
         </w:tc>
@@ -1789,7 +1781,7 @@
           </w:tcPr>
           <w:p>
             <w:pPr>
-              <w:cnfStyle w:val="000000000000"/>
+              <w:cnfStyle w:val="000000000000" w:firstRow="0" w:lastRow="0" w:firstColumn="0" w:lastColumn="0" w:oddVBand="0" w:evenVBand="0" w:oddHBand="0" w:evenHBand="0" w:firstRowFirstColumn="0" w:firstRowLastColumn="0" w:lastRowFirstColumn="0" w:lastRowLastColumn="0"/>
             </w:pPr>
             <w:proofErr w:type="spellStart"/>
             <w:r>
@@ -1799,7 +1791,7 @@
           </w:p>
           <w:p>
             <w:pPr>
-              <w:cnfStyle w:val="000000000000"/>
+              <w:cnfStyle w:val="000000000000" w:firstRow="0" w:lastRow="0" w:firstColumn="0" w:lastColumn="0" w:oddVBand="0" w:evenVBand="0" w:oddHBand="0" w:evenHBand="0" w:firstRowFirstColumn="0" w:firstRowLastColumn="0" w:lastRowFirstColumn="0" w:lastRowLastColumn="0"/>
             </w:pPr>
           </w:p>
         </w:tc>
@@ -1809,7 +1801,7 @@
           </w:tcPr>
           <w:p>
             <w:pPr>
-              <w:cnfStyle w:val="000000000000"/>
+              <w:cnfStyle w:val="000000000000" w:firstRow="0" w:lastRow="0" w:firstColumn="0" w:lastColumn="0" w:oddVBand="0" w:evenVBand="0" w:oddHBand="0" w:evenHBand="0" w:firstRowFirstColumn="0" w:firstRowLastColumn="0" w:lastRowFirstColumn="0" w:lastRowLastColumn="0"/>
             </w:pPr>
             <w:proofErr w:type="spellStart"/>
             <w:r>
@@ -1824,7 +1816,7 @@
           </w:tcPr>
           <w:p>
             <w:pPr>
-              <w:cnfStyle w:val="000000000000"/>
+              <w:cnfStyle w:val="000000000000" w:firstRow="0" w:lastRow="0" w:firstColumn="0" w:lastColumn="0" w:oddVBand="0" w:evenVBand="0" w:oddHBand="0" w:evenHBand="0" w:firstRowFirstColumn="0" w:firstRowLastColumn="0" w:lastRowFirstColumn="0" w:lastRowLastColumn="0"/>
             </w:pPr>
             <w:r>
               <w:t>Data ostatniej modyfikacji</w:t>
@@ -1834,11 +1826,11 @@
       </w:tr>
       <w:tr>
         <w:trPr>
-          <w:cnfStyle w:val="000000100000"/>
+          <w:cnfStyle w:val="000000100000" w:firstRow="0" w:lastRow="0" w:firstColumn="0" w:lastColumn="0" w:oddVBand="0" w:evenVBand="0" w:oddHBand="1" w:evenHBand="0" w:firstRowFirstColumn="0" w:firstRowLastColumn="0" w:lastRowFirstColumn="0" w:lastRowLastColumn="0"/>
         </w:trPr>
         <w:tc>
           <w:tcPr>
-            <w:cnfStyle w:val="001000000000"/>
+            <w:cnfStyle w:val="001000000000" w:firstRow="0" w:lastRow="0" w:firstColumn="1" w:lastColumn="0" w:oddVBand="0" w:evenVBand="0" w:oddHBand="0" w:evenHBand="0" w:firstRowFirstColumn="0" w:firstRowLastColumn="0" w:lastRowFirstColumn="0" w:lastRowLastColumn="0"/>
             <w:tcW w:w="2311" w:type="dxa"/>
           </w:tcPr>
           <w:p>
@@ -1855,7 +1847,7 @@
           </w:tcPr>
           <w:p>
             <w:pPr>
-              <w:cnfStyle w:val="000000100000"/>
+              <w:cnfStyle w:val="000000100000" w:firstRow="0" w:lastRow="0" w:firstColumn="0" w:lastColumn="0" w:oddVBand="0" w:evenVBand="0" w:oddHBand="1" w:evenHBand="0" w:firstRowFirstColumn="0" w:firstRowLastColumn="0" w:lastRowFirstColumn="0" w:lastRowLastColumn="0"/>
             </w:pPr>
             <w:r>
               <w:t>Przechowuje informacje o zarezerwowanych usługach</w:t>
@@ -1868,7 +1860,7 @@
           </w:tcPr>
           <w:p>
             <w:pPr>
-              <w:cnfStyle w:val="000000100000"/>
+              <w:cnfStyle w:val="000000100000" w:firstRow="0" w:lastRow="0" w:firstColumn="0" w:lastColumn="0" w:oddVBand="0" w:evenVBand="0" w:oddHBand="1" w:evenHBand="0" w:firstRowFirstColumn="0" w:firstRowLastColumn="0" w:lastRowFirstColumn="0" w:lastRowLastColumn="0"/>
             </w:pPr>
             <w:r>
               <w:t>id</w:t>
@@ -1881,7 +1873,7 @@
           </w:tcPr>
           <w:p>
             <w:pPr>
-              <w:cnfStyle w:val="000000100000"/>
+              <w:cnfStyle w:val="000000100000" w:firstRow="0" w:lastRow="0" w:firstColumn="0" w:lastColumn="0" w:oddVBand="0" w:evenVBand="0" w:oddHBand="1" w:evenHBand="0" w:firstRowFirstColumn="0" w:firstRowLastColumn="0" w:lastRowFirstColumn="0" w:lastRowLastColumn="0"/>
             </w:pPr>
             <w:proofErr w:type="spellStart"/>
             <w:r>
@@ -1896,7 +1888,7 @@
           </w:tcPr>
           <w:p>
             <w:pPr>
-              <w:cnfStyle w:val="000000100000"/>
+              <w:cnfStyle w:val="000000100000" w:firstRow="0" w:lastRow="0" w:firstColumn="0" w:lastColumn="0" w:oddVBand="0" w:evenVBand="0" w:oddHBand="1" w:evenHBand="0" w:firstRowFirstColumn="0" w:firstRowLastColumn="0" w:lastRowFirstColumn="0" w:lastRowLastColumn="0"/>
             </w:pPr>
             <w:r>
               <w:t>Klucz główny</w:t>
@@ -1907,7 +1899,7 @@
       <w:tr>
         <w:tc>
           <w:tcPr>
-            <w:cnfStyle w:val="001000000000"/>
+            <w:cnfStyle w:val="001000000000" w:firstRow="0" w:lastRow="0" w:firstColumn="1" w:lastColumn="0" w:oddVBand="0" w:evenVBand="0" w:oddHBand="0" w:evenHBand="0" w:firstRowFirstColumn="0" w:firstRowLastColumn="0" w:lastRowFirstColumn="0" w:lastRowLastColumn="0"/>
             <w:tcW w:w="2311" w:type="dxa"/>
           </w:tcPr>
           <w:p/>
@@ -1918,7 +1910,7 @@
           </w:tcPr>
           <w:p>
             <w:pPr>
-              <w:cnfStyle w:val="000000000000"/>
+              <w:cnfStyle w:val="000000000000" w:firstRow="0" w:lastRow="0" w:firstColumn="0" w:lastColumn="0" w:oddVBand="0" w:evenVBand="0" w:oddHBand="0" w:evenHBand="0" w:firstRowFirstColumn="0" w:firstRowLastColumn="0" w:lastRowFirstColumn="0" w:lastRowLastColumn="0"/>
             </w:pPr>
           </w:p>
         </w:tc>
@@ -1928,7 +1920,7 @@
           </w:tcPr>
           <w:p>
             <w:pPr>
-              <w:cnfStyle w:val="000000000000"/>
+              <w:cnfStyle w:val="000000000000" w:firstRow="0" w:lastRow="0" w:firstColumn="0" w:lastColumn="0" w:oddVBand="0" w:evenVBand="0" w:oddHBand="0" w:evenHBand="0" w:firstRowFirstColumn="0" w:firstRowLastColumn="0" w:lastRowFirstColumn="0" w:lastRowLastColumn="0"/>
             </w:pPr>
             <w:proofErr w:type="spellStart"/>
             <w:r>
@@ -1943,7 +1935,7 @@
           </w:tcPr>
           <w:p>
             <w:pPr>
-              <w:cnfStyle w:val="000000000000"/>
+              <w:cnfStyle w:val="000000000000" w:firstRow="0" w:lastRow="0" w:firstColumn="0" w:lastColumn="0" w:oddVBand="0" w:evenVBand="0" w:oddHBand="0" w:evenHBand="0" w:firstRowFirstColumn="0" w:firstRowLastColumn="0" w:lastRowFirstColumn="0" w:lastRowLastColumn="0"/>
             </w:pPr>
             <w:proofErr w:type="spellStart"/>
             <w:r>
@@ -1958,7 +1950,7 @@
           </w:tcPr>
           <w:p>
             <w:pPr>
-              <w:cnfStyle w:val="000000000000"/>
+              <w:cnfStyle w:val="000000000000" w:firstRow="0" w:lastRow="0" w:firstColumn="0" w:lastColumn="0" w:oddVBand="0" w:evenVBand="0" w:oddHBand="0" w:evenHBand="0" w:firstRowFirstColumn="0" w:firstRowLastColumn="0" w:lastRowFirstColumn="0" w:lastRowLastColumn="0"/>
             </w:pPr>
             <w:r>
               <w:t>Adres miejsca usługi</w:t>
@@ -1968,11 +1960,11 @@
       </w:tr>
       <w:tr>
         <w:trPr>
-          <w:cnfStyle w:val="000000100000"/>
+          <w:cnfStyle w:val="000000100000" w:firstRow="0" w:lastRow="0" w:firstColumn="0" w:lastColumn="0" w:oddVBand="0" w:evenVBand="0" w:oddHBand="1" w:evenHBand="0" w:firstRowFirstColumn="0" w:firstRowLastColumn="0" w:lastRowFirstColumn="0" w:lastRowLastColumn="0"/>
         </w:trPr>
         <w:tc>
           <w:tcPr>
-            <w:cnfStyle w:val="001000000000"/>
+            <w:cnfStyle w:val="001000000000" w:firstRow="0" w:lastRow="0" w:firstColumn="1" w:lastColumn="0" w:oddVBand="0" w:evenVBand="0" w:oddHBand="0" w:evenHBand="0" w:firstRowFirstColumn="0" w:firstRowLastColumn="0" w:lastRowFirstColumn="0" w:lastRowLastColumn="0"/>
             <w:tcW w:w="2311" w:type="dxa"/>
           </w:tcPr>
           <w:p/>
@@ -1983,7 +1975,7 @@
           </w:tcPr>
           <w:p>
             <w:pPr>
-              <w:cnfStyle w:val="000000100000"/>
+              <w:cnfStyle w:val="000000100000" w:firstRow="0" w:lastRow="0" w:firstColumn="0" w:lastColumn="0" w:oddVBand="0" w:evenVBand="0" w:oddHBand="1" w:evenHBand="0" w:firstRowFirstColumn="0" w:firstRowLastColumn="0" w:lastRowFirstColumn="0" w:lastRowLastColumn="0"/>
             </w:pPr>
           </w:p>
         </w:tc>
@@ -1993,7 +1985,7 @@
           </w:tcPr>
           <w:p>
             <w:pPr>
-              <w:cnfStyle w:val="000000100000"/>
+              <w:cnfStyle w:val="000000100000" w:firstRow="0" w:lastRow="0" w:firstColumn="0" w:lastColumn="0" w:oddVBand="0" w:evenVBand="0" w:oddHBand="1" w:evenHBand="0" w:firstRowFirstColumn="0" w:firstRowLastColumn="0" w:lastRowFirstColumn="0" w:lastRowLastColumn="0"/>
             </w:pPr>
             <w:proofErr w:type="spellStart"/>
             <w:r>
@@ -2008,7 +2000,7 @@
           </w:tcPr>
           <w:p>
             <w:pPr>
-              <w:cnfStyle w:val="000000100000"/>
+              <w:cnfStyle w:val="000000100000" w:firstRow="0" w:lastRow="0" w:firstColumn="0" w:lastColumn="0" w:oddVBand="0" w:evenVBand="0" w:oddHBand="1" w:evenHBand="0" w:firstRowFirstColumn="0" w:firstRowLastColumn="0" w:lastRowFirstColumn="0" w:lastRowLastColumn="0"/>
             </w:pPr>
             <w:r>
               <w:t>double</w:t>
@@ -2021,7 +2013,7 @@
           </w:tcPr>
           <w:p>
             <w:pPr>
-              <w:cnfStyle w:val="000000100000"/>
+              <w:cnfStyle w:val="000000100000" w:firstRow="0" w:lastRow="0" w:firstColumn="0" w:lastColumn="0" w:oddVBand="0" w:evenVBand="0" w:oddHBand="1" w:evenHBand="0" w:firstRowFirstColumn="0" w:firstRowLastColumn="0" w:lastRowFirstColumn="0" w:lastRowLastColumn="0"/>
             </w:pPr>
             <w:r>
               <w:t>Powierzchnia do sprzątania</w:t>
@@ -2032,7 +2024,7 @@
       <w:tr>
         <w:tc>
           <w:tcPr>
-            <w:cnfStyle w:val="001000000000"/>
+            <w:cnfStyle w:val="001000000000" w:firstRow="0" w:lastRow="0" w:firstColumn="1" w:lastColumn="0" w:oddVBand="0" w:evenVBand="0" w:oddHBand="0" w:evenHBand="0" w:firstRowFirstColumn="0" w:firstRowLastColumn="0" w:lastRowFirstColumn="0" w:lastRowLastColumn="0"/>
             <w:tcW w:w="2311" w:type="dxa"/>
           </w:tcPr>
           <w:p/>
@@ -2043,7 +2035,7 @@
           </w:tcPr>
           <w:p>
             <w:pPr>
-              <w:cnfStyle w:val="000000000000"/>
+              <w:cnfStyle w:val="000000000000" w:firstRow="0" w:lastRow="0" w:firstColumn="0" w:lastColumn="0" w:oddVBand="0" w:evenVBand="0" w:oddHBand="0" w:evenHBand="0" w:firstRowFirstColumn="0" w:firstRowLastColumn="0" w:lastRowFirstColumn="0" w:lastRowLastColumn="0"/>
             </w:pPr>
           </w:p>
         </w:tc>
@@ -2053,7 +2045,7 @@
           </w:tcPr>
           <w:p>
             <w:pPr>
-              <w:cnfStyle w:val="000000000000"/>
+              <w:cnfStyle w:val="000000000000" w:firstRow="0" w:lastRow="0" w:firstColumn="0" w:lastColumn="0" w:oddVBand="0" w:evenVBand="0" w:oddHBand="0" w:evenHBand="0" w:firstRowFirstColumn="0" w:firstRowLastColumn="0" w:lastRowFirstColumn="0" w:lastRowLastColumn="0"/>
             </w:pPr>
             <w:proofErr w:type="spellStart"/>
             <w:r>
@@ -2068,7 +2060,7 @@
           </w:tcPr>
           <w:p>
             <w:pPr>
-              <w:cnfStyle w:val="000000000000"/>
+              <w:cnfStyle w:val="000000000000" w:firstRow="0" w:lastRow="0" w:firstColumn="0" w:lastColumn="0" w:oddVBand="0" w:evenVBand="0" w:oddHBand="0" w:evenHBand="0" w:firstRowFirstColumn="0" w:firstRowLastColumn="0" w:lastRowFirstColumn="0" w:lastRowLastColumn="0"/>
             </w:pPr>
             <w:r>
               <w:t>double</w:t>
@@ -2081,7 +2073,7 @@
           </w:tcPr>
           <w:p>
             <w:pPr>
-              <w:cnfStyle w:val="000000000000"/>
+              <w:cnfStyle w:val="000000000000" w:firstRow="0" w:lastRow="0" w:firstColumn="0" w:lastColumn="0" w:oddVBand="0" w:evenVBand="0" w:oddHBand="0" w:evenHBand="0" w:firstRowFirstColumn="0" w:firstRowLastColumn="0" w:lastRowFirstColumn="0" w:lastRowLastColumn="0"/>
             </w:pPr>
             <w:r>
               <w:t>Cena za 1m</w:t>
@@ -2100,11 +2092,11 @@
       </w:tr>
       <w:tr>
         <w:trPr>
-          <w:cnfStyle w:val="000000100000"/>
+          <w:cnfStyle w:val="000000100000" w:firstRow="0" w:lastRow="0" w:firstColumn="0" w:lastColumn="0" w:oddVBand="0" w:evenVBand="0" w:oddHBand="1" w:evenHBand="0" w:firstRowFirstColumn="0" w:firstRowLastColumn="0" w:lastRowFirstColumn="0" w:lastRowLastColumn="0"/>
         </w:trPr>
         <w:tc>
           <w:tcPr>
-            <w:cnfStyle w:val="001000000000"/>
+            <w:cnfStyle w:val="001000000000" w:firstRow="0" w:lastRow="0" w:firstColumn="1" w:lastColumn="0" w:oddVBand="0" w:evenVBand="0" w:oddHBand="0" w:evenHBand="0" w:firstRowFirstColumn="0" w:firstRowLastColumn="0" w:lastRowFirstColumn="0" w:lastRowLastColumn="0"/>
             <w:tcW w:w="2311" w:type="dxa"/>
           </w:tcPr>
           <w:p/>
@@ -2115,7 +2107,7 @@
           </w:tcPr>
           <w:p>
             <w:pPr>
-              <w:cnfStyle w:val="000000100000"/>
+              <w:cnfStyle w:val="000000100000" w:firstRow="0" w:lastRow="0" w:firstColumn="0" w:lastColumn="0" w:oddVBand="0" w:evenVBand="0" w:oddHBand="1" w:evenHBand="0" w:firstRowFirstColumn="0" w:firstRowLastColumn="0" w:lastRowFirstColumn="0" w:lastRowLastColumn="0"/>
             </w:pPr>
           </w:p>
         </w:tc>
@@ -2125,7 +2117,7 @@
           </w:tcPr>
           <w:p>
             <w:pPr>
-              <w:cnfStyle w:val="000000100000"/>
+              <w:cnfStyle w:val="000000100000" w:firstRow="0" w:lastRow="0" w:firstColumn="0" w:lastColumn="0" w:oddVBand="0" w:evenVBand="0" w:oddHBand="1" w:evenHBand="0" w:firstRowFirstColumn="0" w:firstRowLastColumn="0" w:lastRowFirstColumn="0" w:lastRowLastColumn="0"/>
             </w:pPr>
             <w:r>
               <w:t>status</w:t>
@@ -2138,7 +2130,7 @@
           </w:tcPr>
           <w:p>
             <w:pPr>
-              <w:cnfStyle w:val="000000100000"/>
+              <w:cnfStyle w:val="000000100000" w:firstRow="0" w:lastRow="0" w:firstColumn="0" w:lastColumn="0" w:oddVBand="0" w:evenVBand="0" w:oddHBand="1" w:evenHBand="0" w:firstRowFirstColumn="0" w:firstRowLastColumn="0" w:lastRowFirstColumn="0" w:lastRowLastColumn="0"/>
             </w:pPr>
             <w:proofErr w:type="spellStart"/>
             <w:r>
@@ -2153,7 +2145,7 @@
           </w:tcPr>
           <w:p>
             <w:pPr>
-              <w:cnfStyle w:val="000000100000"/>
+              <w:cnfStyle w:val="000000100000" w:firstRow="0" w:lastRow="0" w:firstColumn="0" w:lastColumn="0" w:oddVBand="0" w:evenVBand="0" w:oddHBand="1" w:evenHBand="0" w:firstRowFirstColumn="0" w:firstRowLastColumn="0" w:lastRowFirstColumn="0" w:lastRowLastColumn="0"/>
             </w:pPr>
             <w:r>
               <w:t>Status zlecenia</w:t>
@@ -2164,7 +2156,7 @@
       <w:tr>
         <w:tc>
           <w:tcPr>
-            <w:cnfStyle w:val="001000000000"/>
+            <w:cnfStyle w:val="001000000000" w:firstRow="0" w:lastRow="0" w:firstColumn="1" w:lastColumn="0" w:oddVBand="0" w:evenVBand="0" w:oddHBand="0" w:evenHBand="0" w:firstRowFirstColumn="0" w:firstRowLastColumn="0" w:lastRowFirstColumn="0" w:lastRowLastColumn="0"/>
             <w:tcW w:w="2311" w:type="dxa"/>
           </w:tcPr>
           <w:p/>
@@ -2175,7 +2167,7 @@
           </w:tcPr>
           <w:p>
             <w:pPr>
-              <w:cnfStyle w:val="000000000000"/>
+              <w:cnfStyle w:val="000000000000" w:firstRow="0" w:lastRow="0" w:firstColumn="0" w:lastColumn="0" w:oddVBand="0" w:evenVBand="0" w:oddHBand="0" w:evenHBand="0" w:firstRowFirstColumn="0" w:firstRowLastColumn="0" w:lastRowFirstColumn="0" w:lastRowLastColumn="0"/>
             </w:pPr>
           </w:p>
         </w:tc>
@@ -2185,7 +2177,7 @@
           </w:tcPr>
           <w:p>
             <w:pPr>
-              <w:cnfStyle w:val="000000000000"/>
+              <w:cnfStyle w:val="000000000000" w:firstRow="0" w:lastRow="0" w:firstColumn="0" w:lastColumn="0" w:oddVBand="0" w:evenVBand="0" w:oddHBand="0" w:evenHBand="0" w:firstRowFirstColumn="0" w:firstRowLastColumn="0" w:lastRowFirstColumn="0" w:lastRowLastColumn="0"/>
             </w:pPr>
             <w:proofErr w:type="spellStart"/>
             <w:r>
@@ -2200,7 +2192,7 @@
           </w:tcPr>
           <w:p>
             <w:pPr>
-              <w:cnfStyle w:val="000000000000"/>
+              <w:cnfStyle w:val="000000000000" w:firstRow="0" w:lastRow="0" w:firstColumn="0" w:lastColumn="0" w:oddVBand="0" w:evenVBand="0" w:oddHBand="0" w:evenHBand="0" w:firstRowFirstColumn="0" w:firstRowLastColumn="0" w:lastRowFirstColumn="0" w:lastRowLastColumn="0"/>
             </w:pPr>
             <w:proofErr w:type="spellStart"/>
             <w:r>
@@ -2215,7 +2207,7 @@
           </w:tcPr>
           <w:p>
             <w:pPr>
-              <w:cnfStyle w:val="000000000000"/>
+              <w:cnfStyle w:val="000000000000" w:firstRow="0" w:lastRow="0" w:firstColumn="0" w:lastColumn="0" w:oddVBand="0" w:evenVBand="0" w:oddHBand="0" w:evenHBand="0" w:firstRowFirstColumn="0" w:firstRowLastColumn="0" w:lastRowFirstColumn="0" w:lastRowLastColumn="0"/>
             </w:pPr>
             <w:r>
               <w:t>Opis zlecenia</w:t>
@@ -2225,11 +2217,11 @@
       </w:tr>
       <w:tr>
         <w:trPr>
-          <w:cnfStyle w:val="000000100000"/>
+          <w:cnfStyle w:val="000000100000" w:firstRow="0" w:lastRow="0" w:firstColumn="0" w:lastColumn="0" w:oddVBand="0" w:evenVBand="0" w:oddHBand="1" w:evenHBand="0" w:firstRowFirstColumn="0" w:firstRowLastColumn="0" w:lastRowFirstColumn="0" w:lastRowLastColumn="0"/>
         </w:trPr>
         <w:tc>
           <w:tcPr>
-            <w:cnfStyle w:val="001000000000"/>
+            <w:cnfStyle w:val="001000000000" w:firstRow="0" w:lastRow="0" w:firstColumn="1" w:lastColumn="0" w:oddVBand="0" w:evenVBand="0" w:oddHBand="0" w:evenHBand="0" w:firstRowFirstColumn="0" w:firstRowLastColumn="0" w:lastRowFirstColumn="0" w:lastRowLastColumn="0"/>
             <w:tcW w:w="2311" w:type="dxa"/>
           </w:tcPr>
           <w:p/>
@@ -2240,7 +2232,7 @@
           </w:tcPr>
           <w:p>
             <w:pPr>
-              <w:cnfStyle w:val="000000100000"/>
+              <w:cnfStyle w:val="000000100000" w:firstRow="0" w:lastRow="0" w:firstColumn="0" w:lastColumn="0" w:oddVBand="0" w:evenVBand="0" w:oddHBand="1" w:evenHBand="0" w:firstRowFirstColumn="0" w:firstRowLastColumn="0" w:lastRowFirstColumn="0" w:lastRowLastColumn="0"/>
             </w:pPr>
           </w:p>
         </w:tc>
@@ -2250,7 +2242,7 @@
           </w:tcPr>
           <w:p>
             <w:pPr>
-              <w:cnfStyle w:val="000000100000"/>
+              <w:cnfStyle w:val="000000100000" w:firstRow="0" w:lastRow="0" w:firstColumn="0" w:lastColumn="0" w:oddVBand="0" w:evenVBand="0" w:oddHBand="1" w:evenHBand="0" w:firstRowFirstColumn="0" w:firstRowLastColumn="0" w:lastRowFirstColumn="0" w:lastRowLastColumn="0"/>
             </w:pPr>
             <w:proofErr w:type="spellStart"/>
             <w:r>
@@ -2265,7 +2257,7 @@
           </w:tcPr>
           <w:p>
             <w:pPr>
-              <w:cnfStyle w:val="000000100000"/>
+              <w:cnfStyle w:val="000000100000" w:firstRow="0" w:lastRow="0" w:firstColumn="0" w:lastColumn="0" w:oddVBand="0" w:evenVBand="0" w:oddHBand="1" w:evenHBand="0" w:firstRowFirstColumn="0" w:firstRowLastColumn="0" w:lastRowFirstColumn="0" w:lastRowLastColumn="0"/>
             </w:pPr>
             <w:proofErr w:type="spellStart"/>
             <w:r>
@@ -2280,7 +2272,7 @@
           </w:tcPr>
           <w:p>
             <w:pPr>
-              <w:cnfStyle w:val="000000100000"/>
+              <w:cnfStyle w:val="000000100000" w:firstRow="0" w:lastRow="0" w:firstColumn="0" w:lastColumn="0" w:oddVBand="0" w:evenVBand="0" w:oddHBand="1" w:evenHBand="0" w:firstRowFirstColumn="0" w:firstRowLastColumn="0" w:lastRowFirstColumn="0" w:lastRowLastColumn="0"/>
             </w:pPr>
             <w:r>
               <w:t xml:space="preserve">Klucz obcy. Id w tabeli </w:t>
@@ -2296,7 +2288,7 @@
       <w:tr>
         <w:tc>
           <w:tcPr>
-            <w:cnfStyle w:val="001000000000"/>
+            <w:cnfStyle w:val="001000000000" w:firstRow="0" w:lastRow="0" w:firstColumn="1" w:lastColumn="0" w:oddVBand="0" w:evenVBand="0" w:oddHBand="0" w:evenHBand="0" w:firstRowFirstColumn="0" w:firstRowLastColumn="0" w:lastRowFirstColumn="0" w:lastRowLastColumn="0"/>
             <w:tcW w:w="2311" w:type="dxa"/>
           </w:tcPr>
           <w:p/>
@@ -2307,7 +2299,7 @@
           </w:tcPr>
           <w:p>
             <w:pPr>
-              <w:cnfStyle w:val="000000000000"/>
+              <w:cnfStyle w:val="000000000000" w:firstRow="0" w:lastRow="0" w:firstColumn="0" w:lastColumn="0" w:oddVBand="0" w:evenVBand="0" w:oddHBand="0" w:evenHBand="0" w:firstRowFirstColumn="0" w:firstRowLastColumn="0" w:lastRowFirstColumn="0" w:lastRowLastColumn="0"/>
             </w:pPr>
           </w:p>
         </w:tc>
@@ -2317,7 +2309,7 @@
           </w:tcPr>
           <w:p>
             <w:pPr>
-              <w:cnfStyle w:val="000000000000"/>
+              <w:cnfStyle w:val="000000000000" w:firstRow="0" w:lastRow="0" w:firstColumn="0" w:lastColumn="0" w:oddVBand="0" w:evenVBand="0" w:oddHBand="0" w:evenHBand="0" w:firstRowFirstColumn="0" w:firstRowLastColumn="0" w:lastRowFirstColumn="0" w:lastRowLastColumn="0"/>
             </w:pPr>
             <w:proofErr w:type="spellStart"/>
             <w:r>
@@ -2332,7 +2324,7 @@
           </w:tcPr>
           <w:p>
             <w:pPr>
-              <w:cnfStyle w:val="000000000000"/>
+              <w:cnfStyle w:val="000000000000" w:firstRow="0" w:lastRow="0" w:firstColumn="0" w:lastColumn="0" w:oddVBand="0" w:evenVBand="0" w:oddHBand="0" w:evenHBand="0" w:firstRowFirstColumn="0" w:firstRowLastColumn="0" w:lastRowFirstColumn="0" w:lastRowLastColumn="0"/>
             </w:pPr>
             <w:proofErr w:type="spellStart"/>
             <w:r>
@@ -2347,7 +2339,7 @@
           </w:tcPr>
           <w:p>
             <w:pPr>
-              <w:cnfStyle w:val="000000000000"/>
+              <w:cnfStyle w:val="000000000000" w:firstRow="0" w:lastRow="0" w:firstColumn="0" w:lastColumn="0" w:oddVBand="0" w:evenVBand="0" w:oddHBand="0" w:evenHBand="0" w:firstRowFirstColumn="0" w:firstRowLastColumn="0" w:lastRowFirstColumn="0" w:lastRowLastColumn="0"/>
             </w:pPr>
             <w:r>
               <w:t xml:space="preserve">Klucz obcy. Id w tabeli </w:t>
@@ -2362,11 +2354,11 @@
       </w:tr>
       <w:tr>
         <w:trPr>
-          <w:cnfStyle w:val="000000100000"/>
+          <w:cnfStyle w:val="000000100000" w:firstRow="0" w:lastRow="0" w:firstColumn="0" w:lastColumn="0" w:oddVBand="0" w:evenVBand="0" w:oddHBand="1" w:evenHBand="0" w:firstRowFirstColumn="0" w:firstRowLastColumn="0" w:lastRowFirstColumn="0" w:lastRowLastColumn="0"/>
         </w:trPr>
         <w:tc>
           <w:tcPr>
-            <w:cnfStyle w:val="001000000000"/>
+            <w:cnfStyle w:val="001000000000" w:firstRow="0" w:lastRow="0" w:firstColumn="1" w:lastColumn="0" w:oddVBand="0" w:evenVBand="0" w:oddHBand="0" w:evenHBand="0" w:firstRowFirstColumn="0" w:firstRowLastColumn="0" w:lastRowFirstColumn="0" w:lastRowLastColumn="0"/>
             <w:tcW w:w="2311" w:type="dxa"/>
           </w:tcPr>
           <w:p/>
@@ -2377,7 +2369,7 @@
           </w:tcPr>
           <w:p>
             <w:pPr>
-              <w:cnfStyle w:val="000000100000"/>
+              <w:cnfStyle w:val="000000100000" w:firstRow="0" w:lastRow="0" w:firstColumn="0" w:lastColumn="0" w:oddVBand="0" w:evenVBand="0" w:oddHBand="1" w:evenHBand="0" w:firstRowFirstColumn="0" w:firstRowLastColumn="0" w:lastRowFirstColumn="0" w:lastRowLastColumn="0"/>
             </w:pPr>
           </w:p>
         </w:tc>
@@ -2387,7 +2379,7 @@
           </w:tcPr>
           <w:p>
             <w:pPr>
-              <w:cnfStyle w:val="000000100000"/>
+              <w:cnfStyle w:val="000000100000" w:firstRow="0" w:lastRow="0" w:firstColumn="0" w:lastColumn="0" w:oddVBand="0" w:evenVBand="0" w:oddHBand="1" w:evenHBand="0" w:firstRowFirstColumn="0" w:firstRowLastColumn="0" w:lastRowFirstColumn="0" w:lastRowLastColumn="0"/>
             </w:pPr>
             <w:proofErr w:type="spellStart"/>
             <w:r>
@@ -2402,7 +2394,7 @@
           </w:tcPr>
           <w:p>
             <w:pPr>
-              <w:cnfStyle w:val="000000100000"/>
+              <w:cnfStyle w:val="000000100000" w:firstRow="0" w:lastRow="0" w:firstColumn="0" w:lastColumn="0" w:oddVBand="0" w:evenVBand="0" w:oddHBand="1" w:evenHBand="0" w:firstRowFirstColumn="0" w:firstRowLastColumn="0" w:lastRowFirstColumn="0" w:lastRowLastColumn="0"/>
             </w:pPr>
             <w:proofErr w:type="spellStart"/>
             <w:r>
@@ -2417,7 +2409,7 @@
           </w:tcPr>
           <w:p>
             <w:pPr>
-              <w:cnfStyle w:val="000000100000"/>
+              <w:cnfStyle w:val="000000100000" w:firstRow="0" w:lastRow="0" w:firstColumn="0" w:lastColumn="0" w:oddVBand="0" w:evenVBand="0" w:oddHBand="1" w:evenHBand="0" w:firstRowFirstColumn="0" w:firstRowLastColumn="0" w:lastRowFirstColumn="0" w:lastRowLastColumn="0"/>
             </w:pPr>
             <w:r>
               <w:t>Klucz obcy. Id w tabeli faktury</w:t>
@@ -2428,7 +2420,7 @@
       <w:tr>
         <w:tc>
           <w:tcPr>
-            <w:cnfStyle w:val="001000000000"/>
+            <w:cnfStyle w:val="001000000000" w:firstRow="0" w:lastRow="0" w:firstColumn="1" w:lastColumn="0" w:oddVBand="0" w:evenVBand="0" w:oddHBand="0" w:evenHBand="0" w:firstRowFirstColumn="0" w:firstRowLastColumn="0" w:lastRowFirstColumn="0" w:lastRowLastColumn="0"/>
             <w:tcW w:w="2311" w:type="dxa"/>
           </w:tcPr>
           <w:p/>
@@ -2439,7 +2431,7 @@
           </w:tcPr>
           <w:p>
             <w:pPr>
-              <w:cnfStyle w:val="000000000000"/>
+              <w:cnfStyle w:val="000000000000" w:firstRow="0" w:lastRow="0" w:firstColumn="0" w:lastColumn="0" w:oddVBand="0" w:evenVBand="0" w:oddHBand="0" w:evenHBand="0" w:firstRowFirstColumn="0" w:firstRowLastColumn="0" w:lastRowFirstColumn="0" w:lastRowLastColumn="0"/>
             </w:pPr>
           </w:p>
         </w:tc>
@@ -2449,7 +2441,7 @@
           </w:tcPr>
           <w:p>
             <w:pPr>
-              <w:cnfStyle w:val="000000000000"/>
+              <w:cnfStyle w:val="000000000000" w:firstRow="0" w:lastRow="0" w:firstColumn="0" w:lastColumn="0" w:oddVBand="0" w:evenVBand="0" w:oddHBand="0" w:evenHBand="0" w:firstRowFirstColumn="0" w:firstRowLastColumn="0" w:lastRowFirstColumn="0" w:lastRowLastColumn="0"/>
             </w:pPr>
             <w:proofErr w:type="spellStart"/>
             <w:r>
@@ -2464,7 +2456,7 @@
           </w:tcPr>
           <w:p>
             <w:pPr>
-              <w:cnfStyle w:val="000000000000"/>
+              <w:cnfStyle w:val="000000000000" w:firstRow="0" w:lastRow="0" w:firstColumn="0" w:lastColumn="0" w:oddVBand="0" w:evenVBand="0" w:oddHBand="0" w:evenHBand="0" w:firstRowFirstColumn="0" w:firstRowLastColumn="0" w:lastRowFirstColumn="0" w:lastRowLastColumn="0"/>
             </w:pPr>
             <w:proofErr w:type="spellStart"/>
             <w:r>
@@ -2479,7 +2471,7 @@
           </w:tcPr>
           <w:p>
             <w:pPr>
-              <w:cnfStyle w:val="000000000000"/>
+              <w:cnfStyle w:val="000000000000" w:firstRow="0" w:lastRow="0" w:firstColumn="0" w:lastColumn="0" w:oddVBand="0" w:evenVBand="0" w:oddHBand="0" w:evenHBand="0" w:firstRowFirstColumn="0" w:firstRowLastColumn="0" w:lastRowFirstColumn="0" w:lastRowLastColumn="0"/>
             </w:pPr>
             <w:r>
               <w:t>Data utworzenia rekordu</w:t>
@@ -2489,11 +2481,11 @@
       </w:tr>
       <w:tr>
         <w:trPr>
-          <w:cnfStyle w:val="000000100000"/>
+          <w:cnfStyle w:val="000000100000" w:firstRow="0" w:lastRow="0" w:firstColumn="0" w:lastColumn="0" w:oddVBand="0" w:evenVBand="0" w:oddHBand="1" w:evenHBand="0" w:firstRowFirstColumn="0" w:firstRowLastColumn="0" w:lastRowFirstColumn="0" w:lastRowLastColumn="0"/>
         </w:trPr>
         <w:tc>
           <w:tcPr>
-            <w:cnfStyle w:val="001000000000"/>
+            <w:cnfStyle w:val="001000000000" w:firstRow="0" w:lastRow="0" w:firstColumn="1" w:lastColumn="0" w:oddVBand="0" w:evenVBand="0" w:oddHBand="0" w:evenHBand="0" w:firstRowFirstColumn="0" w:firstRowLastColumn="0" w:lastRowFirstColumn="0" w:lastRowLastColumn="0"/>
             <w:tcW w:w="2311" w:type="dxa"/>
           </w:tcPr>
           <w:p/>
@@ -2504,7 +2496,7 @@
           </w:tcPr>
           <w:p>
             <w:pPr>
-              <w:cnfStyle w:val="000000100000"/>
+              <w:cnfStyle w:val="000000100000" w:firstRow="0" w:lastRow="0" w:firstColumn="0" w:lastColumn="0" w:oddVBand="0" w:evenVBand="0" w:oddHBand="1" w:evenHBand="0" w:firstRowFirstColumn="0" w:firstRowLastColumn="0" w:lastRowFirstColumn="0" w:lastRowLastColumn="0"/>
             </w:pPr>
           </w:p>
         </w:tc>
@@ -2514,7 +2506,7 @@
           </w:tcPr>
           <w:p>
             <w:pPr>
-              <w:cnfStyle w:val="000000100000"/>
+              <w:cnfStyle w:val="000000100000" w:firstRow="0" w:lastRow="0" w:firstColumn="0" w:lastColumn="0" w:oddVBand="0" w:evenVBand="0" w:oddHBand="1" w:evenHBand="0" w:firstRowFirstColumn="0" w:firstRowLastColumn="0" w:lastRowFirstColumn="0" w:lastRowLastColumn="0"/>
             </w:pPr>
             <w:proofErr w:type="spellStart"/>
             <w:r>
@@ -2524,7 +2516,7 @@
           </w:p>
           <w:p>
             <w:pPr>
-              <w:cnfStyle w:val="000000100000"/>
+              <w:cnfStyle w:val="000000100000" w:firstRow="0" w:lastRow="0" w:firstColumn="0" w:lastColumn="0" w:oddVBand="0" w:evenVBand="0" w:oddHBand="1" w:evenHBand="0" w:firstRowFirstColumn="0" w:firstRowLastColumn="0" w:lastRowFirstColumn="0" w:lastRowLastColumn="0"/>
             </w:pPr>
           </w:p>
         </w:tc>
@@ -2534,7 +2526,7 @@
           </w:tcPr>
           <w:p>
             <w:pPr>
-              <w:cnfStyle w:val="000000100000"/>
+              <w:cnfStyle w:val="000000100000" w:firstRow="0" w:lastRow="0" w:firstColumn="0" w:lastColumn="0" w:oddVBand="0" w:evenVBand="0" w:oddHBand="1" w:evenHBand="0" w:firstRowFirstColumn="0" w:firstRowLastColumn="0" w:lastRowFirstColumn="0" w:lastRowLastColumn="0"/>
             </w:pPr>
             <w:proofErr w:type="spellStart"/>
             <w:r>
@@ -2549,7 +2541,7 @@
           </w:tcPr>
           <w:p>
             <w:pPr>
-              <w:cnfStyle w:val="000000100000"/>
+              <w:cnfStyle w:val="000000100000" w:firstRow="0" w:lastRow="0" w:firstColumn="0" w:lastColumn="0" w:oddVBand="0" w:evenVBand="0" w:oddHBand="1" w:evenHBand="0" w:firstRowFirstColumn="0" w:firstRowLastColumn="0" w:lastRowFirstColumn="0" w:lastRowLastColumn="0"/>
             </w:pPr>
             <w:r>
               <w:t>Data ostatniej modyfikacji</w:t>
@@ -2560,7 +2552,7 @@
       <w:tr>
         <w:tc>
           <w:tcPr>
-            <w:cnfStyle w:val="001000000000"/>
+            <w:cnfStyle w:val="001000000000" w:firstRow="0" w:lastRow="0" w:firstColumn="1" w:lastColumn="0" w:oddVBand="0" w:evenVBand="0" w:oddHBand="0" w:evenHBand="0" w:firstRowFirstColumn="0" w:firstRowLastColumn="0" w:lastRowFirstColumn="0" w:lastRowLastColumn="0"/>
             <w:tcW w:w="2311" w:type="dxa"/>
           </w:tcPr>
           <w:p>
@@ -2575,7 +2567,7 @@
           </w:tcPr>
           <w:p>
             <w:pPr>
-              <w:cnfStyle w:val="000000000000"/>
+              <w:cnfStyle w:val="000000000000" w:firstRow="0" w:lastRow="0" w:firstColumn="0" w:lastColumn="0" w:oddVBand="0" w:evenVBand="0" w:oddHBand="0" w:evenHBand="0" w:firstRowFirstColumn="0" w:firstRowLastColumn="0" w:lastRowFirstColumn="0" w:lastRowLastColumn="0"/>
             </w:pPr>
             <w:r>
               <w:t>Przechowuje informacje o wystawionych fakturach</w:t>
@@ -2588,7 +2580,7 @@
           </w:tcPr>
           <w:p>
             <w:pPr>
-              <w:cnfStyle w:val="000000000000"/>
+              <w:cnfStyle w:val="000000000000" w:firstRow="0" w:lastRow="0" w:firstColumn="0" w:lastColumn="0" w:oddVBand="0" w:evenVBand="0" w:oddHBand="0" w:evenHBand="0" w:firstRowFirstColumn="0" w:firstRowLastColumn="0" w:lastRowFirstColumn="0" w:lastRowLastColumn="0"/>
             </w:pPr>
             <w:r>
               <w:t>id</w:t>
@@ -2601,7 +2593,7 @@
           </w:tcPr>
           <w:p>
             <w:pPr>
-              <w:cnfStyle w:val="000000000000"/>
+              <w:cnfStyle w:val="000000000000" w:firstRow="0" w:lastRow="0" w:firstColumn="0" w:lastColumn="0" w:oddVBand="0" w:evenVBand="0" w:oddHBand="0" w:evenHBand="0" w:firstRowFirstColumn="0" w:firstRowLastColumn="0" w:lastRowFirstColumn="0" w:lastRowLastColumn="0"/>
             </w:pPr>
             <w:proofErr w:type="spellStart"/>
             <w:r>
@@ -2616,7 +2608,7 @@
           </w:tcPr>
           <w:p>
             <w:pPr>
-              <w:cnfStyle w:val="000000000000"/>
+              <w:cnfStyle w:val="000000000000" w:firstRow="0" w:lastRow="0" w:firstColumn="0" w:lastColumn="0" w:oddVBand="0" w:evenVBand="0" w:oddHBand="0" w:evenHBand="0" w:firstRowFirstColumn="0" w:firstRowLastColumn="0" w:lastRowFirstColumn="0" w:lastRowLastColumn="0"/>
             </w:pPr>
             <w:r>
               <w:t>Klucz główny</w:t>
@@ -2626,11 +2618,11 @@
       </w:tr>
       <w:tr>
         <w:trPr>
-          <w:cnfStyle w:val="000000100000"/>
+          <w:cnfStyle w:val="000000100000" w:firstRow="0" w:lastRow="0" w:firstColumn="0" w:lastColumn="0" w:oddVBand="0" w:evenVBand="0" w:oddHBand="1" w:evenHBand="0" w:firstRowFirstColumn="0" w:firstRowLastColumn="0" w:lastRowFirstColumn="0" w:lastRowLastColumn="0"/>
         </w:trPr>
         <w:tc>
           <w:tcPr>
-            <w:cnfStyle w:val="001000000000"/>
+            <w:cnfStyle w:val="001000000000" w:firstRow="0" w:lastRow="0" w:firstColumn="1" w:lastColumn="0" w:oddVBand="0" w:evenVBand="0" w:oddHBand="0" w:evenHBand="0" w:firstRowFirstColumn="0" w:firstRowLastColumn="0" w:lastRowFirstColumn="0" w:lastRowLastColumn="0"/>
             <w:tcW w:w="2311" w:type="dxa"/>
           </w:tcPr>
           <w:p/>
@@ -2641,7 +2633,7 @@
           </w:tcPr>
           <w:p>
             <w:pPr>
-              <w:cnfStyle w:val="000000100000"/>
+              <w:cnfStyle w:val="000000100000" w:firstRow="0" w:lastRow="0" w:firstColumn="0" w:lastColumn="0" w:oddVBand="0" w:evenVBand="0" w:oddHBand="1" w:evenHBand="0" w:firstRowFirstColumn="0" w:firstRowLastColumn="0" w:lastRowFirstColumn="0" w:lastRowLastColumn="0"/>
             </w:pPr>
           </w:p>
         </w:tc>
@@ -2651,7 +2643,7 @@
           </w:tcPr>
           <w:p>
             <w:pPr>
-              <w:cnfStyle w:val="000000100000"/>
+              <w:cnfStyle w:val="000000100000" w:firstRow="0" w:lastRow="0" w:firstColumn="0" w:lastColumn="0" w:oddVBand="0" w:evenVBand="0" w:oddHBand="1" w:evenHBand="0" w:firstRowFirstColumn="0" w:firstRowLastColumn="0" w:lastRowFirstColumn="0" w:lastRowLastColumn="0"/>
             </w:pPr>
             <w:r>
               <w:t>is_b2b</w:t>
@@ -2664,7 +2656,7 @@
           </w:tcPr>
           <w:p>
             <w:pPr>
-              <w:cnfStyle w:val="000000100000"/>
+              <w:cnfStyle w:val="000000100000" w:firstRow="0" w:lastRow="0" w:firstColumn="0" w:lastColumn="0" w:oddVBand="0" w:evenVBand="0" w:oddHBand="1" w:evenHBand="0" w:firstRowFirstColumn="0" w:firstRowLastColumn="0" w:lastRowFirstColumn="0" w:lastRowLastColumn="0"/>
             </w:pPr>
             <w:proofErr w:type="spellStart"/>
             <w:r>
@@ -2679,7 +2671,7 @@
           </w:tcPr>
           <w:p>
             <w:pPr>
-              <w:cnfStyle w:val="000000100000"/>
+              <w:cnfStyle w:val="000000100000" w:firstRow="0" w:lastRow="0" w:firstColumn="0" w:lastColumn="0" w:oddVBand="0" w:evenVBand="0" w:oddHBand="1" w:evenHBand="0" w:firstRowFirstColumn="0" w:firstRowLastColumn="0" w:lastRowFirstColumn="0" w:lastRowLastColumn="0"/>
             </w:pPr>
             <w:r>
               <w:t>Informacja czy klient posiada działalność gospodarczą</w:t>
@@ -2690,7 +2682,7 @@
       <w:tr>
         <w:tc>
           <w:tcPr>
-            <w:cnfStyle w:val="001000000000"/>
+            <w:cnfStyle w:val="001000000000" w:firstRow="0" w:lastRow="0" w:firstColumn="1" w:lastColumn="0" w:oddVBand="0" w:evenVBand="0" w:oddHBand="0" w:evenHBand="0" w:firstRowFirstColumn="0" w:firstRowLastColumn="0" w:lastRowFirstColumn="0" w:lastRowLastColumn="0"/>
             <w:tcW w:w="2311" w:type="dxa"/>
           </w:tcPr>
           <w:p/>
@@ -2701,7 +2693,7 @@
           </w:tcPr>
           <w:p>
             <w:pPr>
-              <w:cnfStyle w:val="000000000000"/>
+              <w:cnfStyle w:val="000000000000" w:firstRow="0" w:lastRow="0" w:firstColumn="0" w:lastColumn="0" w:oddVBand="0" w:evenVBand="0" w:oddHBand="0" w:evenHBand="0" w:firstRowFirstColumn="0" w:firstRowLastColumn="0" w:lastRowFirstColumn="0" w:lastRowLastColumn="0"/>
             </w:pPr>
           </w:p>
         </w:tc>
@@ -2711,7 +2703,7 @@
           </w:tcPr>
           <w:p>
             <w:pPr>
-              <w:cnfStyle w:val="000000000000"/>
+              <w:cnfStyle w:val="000000000000" w:firstRow="0" w:lastRow="0" w:firstColumn="0" w:lastColumn="0" w:oddVBand="0" w:evenVBand="0" w:oddHBand="0" w:evenHBand="0" w:firstRowFirstColumn="0" w:firstRowLastColumn="0" w:lastRowFirstColumn="0" w:lastRowLastColumn="0"/>
             </w:pPr>
             <w:proofErr w:type="spellStart"/>
             <w:r>
@@ -2726,7 +2718,7 @@
           </w:tcPr>
           <w:p>
             <w:pPr>
-              <w:cnfStyle w:val="000000000000"/>
+              <w:cnfStyle w:val="000000000000" w:firstRow="0" w:lastRow="0" w:firstColumn="0" w:lastColumn="0" w:oddVBand="0" w:evenVBand="0" w:oddHBand="0" w:evenHBand="0" w:firstRowFirstColumn="0" w:firstRowLastColumn="0" w:lastRowFirstColumn="0" w:lastRowLastColumn="0"/>
             </w:pPr>
             <w:proofErr w:type="spellStart"/>
             <w:r>
@@ -2741,7 +2733,7 @@
           </w:tcPr>
           <w:p>
             <w:pPr>
-              <w:cnfStyle w:val="000000000000"/>
+              <w:cnfStyle w:val="000000000000" w:firstRow="0" w:lastRow="0" w:firstColumn="0" w:lastColumn="0" w:oddVBand="0" w:evenVBand="0" w:oddHBand="0" w:evenHBand="0" w:firstRowFirstColumn="0" w:firstRowLastColumn="0" w:lastRowFirstColumn="0" w:lastRowLastColumn="0"/>
             </w:pPr>
             <w:r>
               <w:t xml:space="preserve">Klucz obcy. Id w tabeli </w:t>
@@ -2756,11 +2748,11 @@
       </w:tr>
       <w:tr>
         <w:trPr>
-          <w:cnfStyle w:val="000000100000"/>
+          <w:cnfStyle w:val="000000100000" w:firstRow="0" w:lastRow="0" w:firstColumn="0" w:lastColumn="0" w:oddVBand="0" w:evenVBand="0" w:oddHBand="1" w:evenHBand="0" w:firstRowFirstColumn="0" w:firstRowLastColumn="0" w:lastRowFirstColumn="0" w:lastRowLastColumn="0"/>
         </w:trPr>
         <w:tc>
           <w:tcPr>
-            <w:cnfStyle w:val="001000000000"/>
+            <w:cnfStyle w:val="001000000000" w:firstRow="0" w:lastRow="0" w:firstColumn="1" w:lastColumn="0" w:oddVBand="0" w:evenVBand="0" w:oddHBand="0" w:evenHBand="0" w:firstRowFirstColumn="0" w:firstRowLastColumn="0" w:lastRowFirstColumn="0" w:lastRowLastColumn="0"/>
             <w:tcW w:w="2311" w:type="dxa"/>
           </w:tcPr>
           <w:p/>
@@ -2771,7 +2763,7 @@
           </w:tcPr>
           <w:p>
             <w:pPr>
-              <w:cnfStyle w:val="000000100000"/>
+              <w:cnfStyle w:val="000000100000" w:firstRow="0" w:lastRow="0" w:firstColumn="0" w:lastColumn="0" w:oddVBand="0" w:evenVBand="0" w:oddHBand="1" w:evenHBand="0" w:firstRowFirstColumn="0" w:firstRowLastColumn="0" w:lastRowFirstColumn="0" w:lastRowLastColumn="0"/>
             </w:pPr>
           </w:p>
         </w:tc>
@@ -2781,7 +2773,7 @@
           </w:tcPr>
           <w:p>
             <w:pPr>
-              <w:cnfStyle w:val="000000100000"/>
+              <w:cnfStyle w:val="000000100000" w:firstRow="0" w:lastRow="0" w:firstColumn="0" w:lastColumn="0" w:oddVBand="0" w:evenVBand="0" w:oddHBand="1" w:evenHBand="0" w:firstRowFirstColumn="0" w:firstRowLastColumn="0" w:lastRowFirstColumn="0" w:lastRowLastColumn="0"/>
             </w:pPr>
             <w:proofErr w:type="spellStart"/>
             <w:r>
@@ -2796,7 +2788,7 @@
           </w:tcPr>
           <w:p>
             <w:pPr>
-              <w:cnfStyle w:val="000000100000"/>
+              <w:cnfStyle w:val="000000100000" w:firstRow="0" w:lastRow="0" w:firstColumn="0" w:lastColumn="0" w:oddVBand="0" w:evenVBand="0" w:oddHBand="1" w:evenHBand="0" w:firstRowFirstColumn="0" w:firstRowLastColumn="0" w:lastRowFirstColumn="0" w:lastRowLastColumn="0"/>
             </w:pPr>
             <w:proofErr w:type="spellStart"/>
             <w:r>
@@ -2811,7 +2803,7 @@
           </w:tcPr>
           <w:p>
             <w:pPr>
-              <w:cnfStyle w:val="000000100000"/>
+              <w:cnfStyle w:val="000000100000" w:firstRow="0" w:lastRow="0" w:firstColumn="0" w:lastColumn="0" w:oddVBand="0" w:evenVBand="0" w:oddHBand="1" w:evenHBand="0" w:firstRowFirstColumn="0" w:firstRowLastColumn="0" w:lastRowFirstColumn="0" w:lastRowLastColumn="0"/>
             </w:pPr>
             <w:r>
               <w:t>Data utworzenia rekordu</w:t>
@@ -2822,7 +2814,7 @@
       <w:tr>
         <w:tc>
           <w:tcPr>
-            <w:cnfStyle w:val="001000000000"/>
+            <w:cnfStyle w:val="001000000000" w:firstRow="0" w:lastRow="0" w:firstColumn="1" w:lastColumn="0" w:oddVBand="0" w:evenVBand="0" w:oddHBand="0" w:evenHBand="0" w:firstRowFirstColumn="0" w:firstRowLastColumn="0" w:lastRowFirstColumn="0" w:lastRowLastColumn="0"/>
             <w:tcW w:w="2311" w:type="dxa"/>
           </w:tcPr>
           <w:p/>
@@ -2833,7 +2825,7 @@
           </w:tcPr>
           <w:p>
             <w:pPr>
-              <w:cnfStyle w:val="000000000000"/>
+              <w:cnfStyle w:val="000000000000" w:firstRow="0" w:lastRow="0" w:firstColumn="0" w:lastColumn="0" w:oddVBand="0" w:evenVBand="0" w:oddHBand="0" w:evenHBand="0" w:firstRowFirstColumn="0" w:firstRowLastColumn="0" w:lastRowFirstColumn="0" w:lastRowLastColumn="0"/>
             </w:pPr>
           </w:p>
         </w:tc>
@@ -2843,7 +2835,7 @@
           </w:tcPr>
           <w:p>
             <w:pPr>
-              <w:cnfStyle w:val="000000000000"/>
+              <w:cnfStyle w:val="000000000000" w:firstRow="0" w:lastRow="0" w:firstColumn="0" w:lastColumn="0" w:oddVBand="0" w:evenVBand="0" w:oddHBand="0" w:evenHBand="0" w:firstRowFirstColumn="0" w:firstRowLastColumn="0" w:lastRowFirstColumn="0" w:lastRowLastColumn="0"/>
             </w:pPr>
             <w:proofErr w:type="spellStart"/>
             <w:r>
@@ -2853,7 +2845,7 @@
           </w:p>
           <w:p>
             <w:pPr>
-              <w:cnfStyle w:val="000000000000"/>
+              <w:cnfStyle w:val="000000000000" w:firstRow="0" w:lastRow="0" w:firstColumn="0" w:lastColumn="0" w:oddVBand="0" w:evenVBand="0" w:oddHBand="0" w:evenHBand="0" w:firstRowFirstColumn="0" w:firstRowLastColumn="0" w:lastRowFirstColumn="0" w:lastRowLastColumn="0"/>
             </w:pPr>
           </w:p>
         </w:tc>
@@ -2863,7 +2855,7 @@
           </w:tcPr>
           <w:p>
             <w:pPr>
-              <w:cnfStyle w:val="000000000000"/>
+              <w:cnfStyle w:val="000000000000" w:firstRow="0" w:lastRow="0" w:firstColumn="0" w:lastColumn="0" w:oddVBand="0" w:evenVBand="0" w:oddHBand="0" w:evenHBand="0" w:firstRowFirstColumn="0" w:firstRowLastColumn="0" w:lastRowFirstColumn="0" w:lastRowLastColumn="0"/>
             </w:pPr>
             <w:proofErr w:type="spellStart"/>
             <w:r>
@@ -2878,7 +2870,7 @@
           </w:tcPr>
           <w:p>
             <w:pPr>
-              <w:cnfStyle w:val="000000000000"/>
+              <w:cnfStyle w:val="000000000000" w:firstRow="0" w:lastRow="0" w:firstColumn="0" w:lastColumn="0" w:oddVBand="0" w:evenVBand="0" w:oddHBand="0" w:evenHBand="0" w:firstRowFirstColumn="0" w:firstRowLastColumn="0" w:lastRowFirstColumn="0" w:lastRowLastColumn="0"/>
             </w:pPr>
             <w:r>
               <w:t>Data ostatniej modyfikacji</w:t>
@@ -2888,11 +2880,11 @@
       </w:tr>
       <w:tr>
         <w:trPr>
-          <w:cnfStyle w:val="000000100000"/>
+          <w:cnfStyle w:val="000000100000" w:firstRow="0" w:lastRow="0" w:firstColumn="0" w:lastColumn="0" w:oddVBand="0" w:evenVBand="0" w:oddHBand="1" w:evenHBand="0" w:firstRowFirstColumn="0" w:firstRowLastColumn="0" w:lastRowFirstColumn="0" w:lastRowLastColumn="0"/>
         </w:trPr>
         <w:tc>
           <w:tcPr>
-            <w:cnfStyle w:val="001000000000"/>
+            <w:cnfStyle w:val="001000000000" w:firstRow="0" w:lastRow="0" w:firstColumn="1" w:lastColumn="0" w:oddVBand="0" w:evenVBand="0" w:oddHBand="0" w:evenHBand="0" w:firstRowFirstColumn="0" w:firstRowLastColumn="0" w:lastRowFirstColumn="0" w:lastRowLastColumn="0"/>
             <w:tcW w:w="2311" w:type="dxa"/>
           </w:tcPr>
           <w:p>
@@ -2914,7 +2906,7 @@
           </w:tcPr>
           <w:p>
             <w:pPr>
-              <w:cnfStyle w:val="000000100000"/>
+              <w:cnfStyle w:val="000000100000" w:firstRow="0" w:lastRow="0" w:firstColumn="0" w:lastColumn="0" w:oddVBand="0" w:evenVBand="0" w:oddHBand="1" w:evenHBand="0" w:firstRowFirstColumn="0" w:firstRowLastColumn="0" w:lastRowFirstColumn="0" w:lastRowLastColumn="0"/>
             </w:pPr>
             <w:r>
               <w:t>Przechowuje dane zespołów sprzątających – listę pracowników należących do zespoły oraz  przypisane zlecenia.</w:t>
@@ -2927,7 +2919,7 @@
           </w:tcPr>
           <w:p>
             <w:pPr>
-              <w:cnfStyle w:val="000000100000"/>
+              <w:cnfStyle w:val="000000100000" w:firstRow="0" w:lastRow="0" w:firstColumn="0" w:lastColumn="0" w:oddVBand="0" w:evenVBand="0" w:oddHBand="1" w:evenHBand="0" w:firstRowFirstColumn="0" w:firstRowLastColumn="0" w:lastRowFirstColumn="0" w:lastRowLastColumn="0"/>
             </w:pPr>
             <w:r>
               <w:t>id</w:t>
@@ -2940,7 +2932,7 @@
           </w:tcPr>
           <w:p>
             <w:pPr>
-              <w:cnfStyle w:val="000000100000"/>
+              <w:cnfStyle w:val="000000100000" w:firstRow="0" w:lastRow="0" w:firstColumn="0" w:lastColumn="0" w:oddVBand="0" w:evenVBand="0" w:oddHBand="1" w:evenHBand="0" w:firstRowFirstColumn="0" w:firstRowLastColumn="0" w:lastRowFirstColumn="0" w:lastRowLastColumn="0"/>
             </w:pPr>
             <w:proofErr w:type="spellStart"/>
             <w:r>
@@ -2955,7 +2947,7 @@
           </w:tcPr>
           <w:p>
             <w:pPr>
-              <w:cnfStyle w:val="000000100000"/>
+              <w:cnfStyle w:val="000000100000" w:firstRow="0" w:lastRow="0" w:firstColumn="0" w:lastColumn="0" w:oddVBand="0" w:evenVBand="0" w:oddHBand="1" w:evenHBand="0" w:firstRowFirstColumn="0" w:firstRowLastColumn="0" w:lastRowFirstColumn="0" w:lastRowLastColumn="0"/>
             </w:pPr>
             <w:r>
               <w:t>Klucz główny</w:t>
@@ -2966,7 +2958,7 @@
       <w:tr>
         <w:tc>
           <w:tcPr>
-            <w:cnfStyle w:val="001000000000"/>
+            <w:cnfStyle w:val="001000000000" w:firstRow="0" w:lastRow="0" w:firstColumn="1" w:lastColumn="0" w:oddVBand="0" w:evenVBand="0" w:oddHBand="0" w:evenHBand="0" w:firstRowFirstColumn="0" w:firstRowLastColumn="0" w:lastRowFirstColumn="0" w:lastRowLastColumn="0"/>
             <w:tcW w:w="2311" w:type="dxa"/>
           </w:tcPr>
           <w:p/>
@@ -2977,7 +2969,7 @@
           </w:tcPr>
           <w:p>
             <w:pPr>
-              <w:cnfStyle w:val="000000000000"/>
+              <w:cnfStyle w:val="000000000000" w:firstRow="0" w:lastRow="0" w:firstColumn="0" w:lastColumn="0" w:oddVBand="0" w:evenVBand="0" w:oddHBand="0" w:evenHBand="0" w:firstRowFirstColumn="0" w:firstRowLastColumn="0" w:lastRowFirstColumn="0" w:lastRowLastColumn="0"/>
             </w:pPr>
           </w:p>
         </w:tc>
@@ -2987,7 +2979,7 @@
           </w:tcPr>
           <w:p>
             <w:pPr>
-              <w:cnfStyle w:val="000000000000"/>
+              <w:cnfStyle w:val="000000000000" w:firstRow="0" w:lastRow="0" w:firstColumn="0" w:lastColumn="0" w:oddVBand="0" w:evenVBand="0" w:oddHBand="0" w:evenHBand="0" w:firstRowFirstColumn="0" w:firstRowLastColumn="0" w:lastRowFirstColumn="0" w:lastRowLastColumn="0"/>
             </w:pPr>
             <w:proofErr w:type="spellStart"/>
             <w:r>
@@ -3002,7 +2994,7 @@
           </w:tcPr>
           <w:p>
             <w:pPr>
-              <w:cnfStyle w:val="000000000000"/>
+              <w:cnfStyle w:val="000000000000" w:firstRow="0" w:lastRow="0" w:firstColumn="0" w:lastColumn="0" w:oddVBand="0" w:evenVBand="0" w:oddHBand="0" w:evenHBand="0" w:firstRowFirstColumn="0" w:firstRowLastColumn="0" w:lastRowFirstColumn="0" w:lastRowLastColumn="0"/>
             </w:pPr>
             <w:proofErr w:type="spellStart"/>
             <w:r>
@@ -3017,7 +3009,7 @@
           </w:tcPr>
           <w:p>
             <w:pPr>
-              <w:cnfStyle w:val="000000000000"/>
+              <w:cnfStyle w:val="000000000000" w:firstRow="0" w:lastRow="0" w:firstColumn="0" w:lastColumn="0" w:oddVBand="0" w:evenVBand="0" w:oddHBand="0" w:evenHBand="0" w:firstRowFirstColumn="0" w:firstRowLastColumn="0" w:lastRowFirstColumn="0" w:lastRowLastColumn="0"/>
             </w:pPr>
             <w:r>
               <w:t>Nazwa zespołu</w:t>
@@ -3027,11 +3019,11 @@
       </w:tr>
       <w:tr>
         <w:trPr>
-          <w:cnfStyle w:val="000000100000"/>
+          <w:cnfStyle w:val="000000100000" w:firstRow="0" w:lastRow="0" w:firstColumn="0" w:lastColumn="0" w:oddVBand="0" w:evenVBand="0" w:oddHBand="1" w:evenHBand="0" w:firstRowFirstColumn="0" w:firstRowLastColumn="0" w:lastRowFirstColumn="0" w:lastRowLastColumn="0"/>
         </w:trPr>
         <w:tc>
           <w:tcPr>
-            <w:cnfStyle w:val="001000000000"/>
+            <w:cnfStyle w:val="001000000000" w:firstRow="0" w:lastRow="0" w:firstColumn="1" w:lastColumn="0" w:oddVBand="0" w:evenVBand="0" w:oddHBand="0" w:evenHBand="0" w:firstRowFirstColumn="0" w:firstRowLastColumn="0" w:lastRowFirstColumn="0" w:lastRowLastColumn="0"/>
             <w:tcW w:w="2311" w:type="dxa"/>
           </w:tcPr>
           <w:p/>
@@ -3042,7 +3034,7 @@
           </w:tcPr>
           <w:p>
             <w:pPr>
-              <w:cnfStyle w:val="000000100000"/>
+              <w:cnfStyle w:val="000000100000" w:firstRow="0" w:lastRow="0" w:firstColumn="0" w:lastColumn="0" w:oddVBand="0" w:evenVBand="0" w:oddHBand="1" w:evenHBand="0" w:firstRowFirstColumn="0" w:firstRowLastColumn="0" w:lastRowFirstColumn="0" w:lastRowLastColumn="0"/>
             </w:pPr>
           </w:p>
         </w:tc>
@@ -3052,7 +3044,7 @@
           </w:tcPr>
           <w:p>
             <w:pPr>
-              <w:cnfStyle w:val="000000100000"/>
+              <w:cnfStyle w:val="000000100000" w:firstRow="0" w:lastRow="0" w:firstColumn="0" w:lastColumn="0" w:oddVBand="0" w:evenVBand="0" w:oddHBand="1" w:evenHBand="0" w:firstRowFirstColumn="0" w:firstRowLastColumn="0" w:lastRowFirstColumn="0" w:lastRowLastColumn="0"/>
             </w:pPr>
             <w:proofErr w:type="spellStart"/>
             <w:r>
@@ -3067,7 +3059,7 @@
           </w:tcPr>
           <w:p>
             <w:pPr>
-              <w:cnfStyle w:val="000000100000"/>
+              <w:cnfStyle w:val="000000100000" w:firstRow="0" w:lastRow="0" w:firstColumn="0" w:lastColumn="0" w:oddVBand="0" w:evenVBand="0" w:oddHBand="1" w:evenHBand="0" w:firstRowFirstColumn="0" w:firstRowLastColumn="0" w:lastRowFirstColumn="0" w:lastRowLastColumn="0"/>
             </w:pPr>
             <w:proofErr w:type="spellStart"/>
             <w:r>
@@ -3082,7 +3074,7 @@
           </w:tcPr>
           <w:p>
             <w:pPr>
-              <w:cnfStyle w:val="000000100000"/>
+              <w:cnfStyle w:val="000000100000" w:firstRow="0" w:lastRow="0" w:firstColumn="0" w:lastColumn="0" w:oddVBand="0" w:evenVBand="0" w:oddHBand="1" w:evenHBand="0" w:firstRowFirstColumn="0" w:firstRowLastColumn="0" w:lastRowFirstColumn="0" w:lastRowLastColumn="0"/>
             </w:pPr>
             <w:r>
               <w:t xml:space="preserve">Klucz obcy. Id w tabeli </w:t>
@@ -3098,7 +3090,7 @@
       <w:tr>
         <w:tc>
           <w:tcPr>
-            <w:cnfStyle w:val="001000000000"/>
+            <w:cnfStyle w:val="001000000000" w:firstRow="0" w:lastRow="0" w:firstColumn="1" w:lastColumn="0" w:oddVBand="0" w:evenVBand="0" w:oddHBand="0" w:evenHBand="0" w:firstRowFirstColumn="0" w:firstRowLastColumn="0" w:lastRowFirstColumn="0" w:lastRowLastColumn="0"/>
             <w:tcW w:w="2311" w:type="dxa"/>
           </w:tcPr>
           <w:p/>
@@ -3109,7 +3101,7 @@
           </w:tcPr>
           <w:p>
             <w:pPr>
-              <w:cnfStyle w:val="000000000000"/>
+              <w:cnfStyle w:val="000000000000" w:firstRow="0" w:lastRow="0" w:firstColumn="0" w:lastColumn="0" w:oddVBand="0" w:evenVBand="0" w:oddHBand="0" w:evenHBand="0" w:firstRowFirstColumn="0" w:firstRowLastColumn="0" w:lastRowFirstColumn="0" w:lastRowLastColumn="0"/>
             </w:pPr>
           </w:p>
         </w:tc>
@@ -3119,7 +3111,7 @@
           </w:tcPr>
           <w:p>
             <w:pPr>
-              <w:cnfStyle w:val="000000000000"/>
+              <w:cnfStyle w:val="000000000000" w:firstRow="0" w:lastRow="0" w:firstColumn="0" w:lastColumn="0" w:oddVBand="0" w:evenVBand="0" w:oddHBand="0" w:evenHBand="0" w:firstRowFirstColumn="0" w:firstRowLastColumn="0" w:lastRowFirstColumn="0" w:lastRowLastColumn="0"/>
             </w:pPr>
             <w:proofErr w:type="spellStart"/>
             <w:r>
@@ -3134,7 +3126,7 @@
           </w:tcPr>
           <w:p>
             <w:pPr>
-              <w:cnfStyle w:val="000000000000"/>
+              <w:cnfStyle w:val="000000000000" w:firstRow="0" w:lastRow="0" w:firstColumn="0" w:lastColumn="0" w:oddVBand="0" w:evenVBand="0" w:oddHBand="0" w:evenHBand="0" w:firstRowFirstColumn="0" w:firstRowLastColumn="0" w:lastRowFirstColumn="0" w:lastRowLastColumn="0"/>
             </w:pPr>
             <w:proofErr w:type="spellStart"/>
             <w:r>
@@ -3149,7 +3141,7 @@
           </w:tcPr>
           <w:p>
             <w:pPr>
-              <w:cnfStyle w:val="000000000000"/>
+              <w:cnfStyle w:val="000000000000" w:firstRow="0" w:lastRow="0" w:firstColumn="0" w:lastColumn="0" w:oddVBand="0" w:evenVBand="0" w:oddHBand="0" w:evenHBand="0" w:firstRowFirstColumn="0" w:firstRowLastColumn="0" w:lastRowFirstColumn="0" w:lastRowLastColumn="0"/>
             </w:pPr>
             <w:r>
               <w:t>Data utworzenia rekordu</w:t>
@@ -3159,11 +3151,11 @@
       </w:tr>
       <w:tr>
         <w:trPr>
-          <w:cnfStyle w:val="000000100000"/>
+          <w:cnfStyle w:val="000000100000" w:firstRow="0" w:lastRow="0" w:firstColumn="0" w:lastColumn="0" w:oddVBand="0" w:evenVBand="0" w:oddHBand="1" w:evenHBand="0" w:firstRowFirstColumn="0" w:firstRowLastColumn="0" w:lastRowFirstColumn="0" w:lastRowLastColumn="0"/>
         </w:trPr>
         <w:tc>
           <w:tcPr>
-            <w:cnfStyle w:val="001000000000"/>
+            <w:cnfStyle w:val="001000000000" w:firstRow="0" w:lastRow="0" w:firstColumn="1" w:lastColumn="0" w:oddVBand="0" w:evenVBand="0" w:oddHBand="0" w:evenHBand="0" w:firstRowFirstColumn="0" w:firstRowLastColumn="0" w:lastRowFirstColumn="0" w:lastRowLastColumn="0"/>
             <w:tcW w:w="2311" w:type="dxa"/>
           </w:tcPr>
           <w:p/>
@@ -3174,7 +3166,7 @@
           </w:tcPr>
           <w:p>
             <w:pPr>
-              <w:cnfStyle w:val="000000100000"/>
+              <w:cnfStyle w:val="000000100000" w:firstRow="0" w:lastRow="0" w:firstColumn="0" w:lastColumn="0" w:oddVBand="0" w:evenVBand="0" w:oddHBand="1" w:evenHBand="0" w:firstRowFirstColumn="0" w:firstRowLastColumn="0" w:lastRowFirstColumn="0" w:lastRowLastColumn="0"/>
             </w:pPr>
           </w:p>
         </w:tc>
@@ -3184,7 +3176,7 @@
           </w:tcPr>
           <w:p>
             <w:pPr>
-              <w:cnfStyle w:val="000000100000"/>
+              <w:cnfStyle w:val="000000100000" w:firstRow="0" w:lastRow="0" w:firstColumn="0" w:lastColumn="0" w:oddVBand="0" w:evenVBand="0" w:oddHBand="1" w:evenHBand="0" w:firstRowFirstColumn="0" w:firstRowLastColumn="0" w:lastRowFirstColumn="0" w:lastRowLastColumn="0"/>
             </w:pPr>
             <w:proofErr w:type="spellStart"/>
             <w:r>
@@ -3194,7 +3186,7 @@
           </w:p>
           <w:p>
             <w:pPr>
-              <w:cnfStyle w:val="000000100000"/>
+              <w:cnfStyle w:val="000000100000" w:firstRow="0" w:lastRow="0" w:firstColumn="0" w:lastColumn="0" w:oddVBand="0" w:evenVBand="0" w:oddHBand="1" w:evenHBand="0" w:firstRowFirstColumn="0" w:firstRowLastColumn="0" w:lastRowFirstColumn="0" w:lastRowLastColumn="0"/>
             </w:pPr>
           </w:p>
         </w:tc>
@@ -3204,7 +3196,7 @@
           </w:tcPr>
           <w:p>
             <w:pPr>
-              <w:cnfStyle w:val="000000100000"/>
+              <w:cnfStyle w:val="000000100000" w:firstRow="0" w:lastRow="0" w:firstColumn="0" w:lastColumn="0" w:oddVBand="0" w:evenVBand="0" w:oddHBand="1" w:evenHBand="0" w:firstRowFirstColumn="0" w:firstRowLastColumn="0" w:lastRowFirstColumn="0" w:lastRowLastColumn="0"/>
             </w:pPr>
             <w:proofErr w:type="spellStart"/>
             <w:r>
@@ -3219,7 +3211,7 @@
           </w:tcPr>
           <w:p>
             <w:pPr>
-              <w:cnfStyle w:val="000000100000"/>
+              <w:cnfStyle w:val="000000100000" w:firstRow="0" w:lastRow="0" w:firstColumn="0" w:lastColumn="0" w:oddVBand="0" w:evenVBand="0" w:oddHBand="1" w:evenHBand="0" w:firstRowFirstColumn="0" w:firstRowLastColumn="0" w:lastRowFirstColumn="0" w:lastRowLastColumn="0"/>
             </w:pPr>
             <w:r>
               <w:t>Data ostatniej modyfikacji</w:t>
@@ -3264,11 +3256,11 @@
       </w:r>
       <w:proofErr w:type="spellStart"/>
       <w:r>
-        <w:t>back-endu</w:t>
+        <w:t>back</w:t>
       </w:r>
       <w:proofErr w:type="spellEnd"/>
       <w:r>
-        <w:t xml:space="preserve"> aplikacji z bazą danych będzie odbywała się za pomocą biblioteki </w:t>
+        <w:t xml:space="preserve">-endu aplikacji z bazą danych będzie odbywała się za pomocą biblioteki </w:t>
       </w:r>
       <w:proofErr w:type="spellStart"/>
       <w:r>
@@ -3284,7 +3276,7 @@
         </w:rPr>
         <w:t>(</w:t>
       </w:r>
-      <w:hyperlink r:id="rId8" w:history="1">
+      <w:hyperlink r:id="rId9" w:history="1">
         <w:r>
           <w:rPr>
             <w:rStyle w:val="Hipercze"/>
@@ -3337,9 +3329,217 @@
         </w:numPr>
       </w:pPr>
       <w:r>
+        <w:t>Projekt algorytmów</w:t>
+      </w:r>
+      <w:r>
+        <w:br/>
+      </w:r>
+    </w:p>
+    <w:p>
+      <w:pPr>
+        <w:pStyle w:val="Akapitzlist"/>
+        <w:numPr>
+          <w:ilvl w:val="0"/>
+          <w:numId w:val="18"/>
+        </w:numPr>
+      </w:pPr>
+      <w:r>
+        <w:t xml:space="preserve">Diagram sekwencji rejestracji użytkownika: </w:t>
+      </w:r>
+    </w:p>
+    <w:p>
+      <w:r>
+        <w:br/>
+      </w:r>
+      <w:r>
+        <w:rPr>
+          <w:noProof/>
+        </w:rPr>
+        <w:drawing>
+          <wp:inline distT="0" distB="0" distL="0" distR="0" wp14:anchorId="5F0A3774" wp14:editId="73663927">
+            <wp:extent cx="5760720" cy="4028440"/>
+            <wp:effectExtent l="0" t="0" r="0" b="0"/>
+            <wp:docPr id="19" name="Obraz 19"/>
+            <wp:cNvGraphicFramePr>
+              <a:graphicFrameLocks xmlns:a="http://schemas.openxmlformats.org/drawingml/2006/main" noChangeAspect="1"/>
+            </wp:cNvGraphicFramePr>
+            <a:graphic xmlns:a="http://schemas.openxmlformats.org/drawingml/2006/main">
+              <a:graphicData uri="http://schemas.openxmlformats.org/drawingml/2006/picture">
+                <pic:pic xmlns:pic="http://schemas.openxmlformats.org/drawingml/2006/picture">
+                  <pic:nvPicPr>
+                    <pic:cNvPr id="1" name=""/>
+                    <pic:cNvPicPr/>
+                  </pic:nvPicPr>
+                  <pic:blipFill>
+                    <a:blip r:embed="rId10"/>
+                    <a:stretch>
+                      <a:fillRect/>
+                    </a:stretch>
+                  </pic:blipFill>
+                  <pic:spPr>
+                    <a:xfrm>
+                      <a:off x="0" y="0"/>
+                      <a:ext cx="5760720" cy="4028440"/>
+                    </a:xfrm>
+                    <a:prstGeom prst="rect">
+                      <a:avLst/>
+                    </a:prstGeom>
+                  </pic:spPr>
+                </pic:pic>
+              </a:graphicData>
+            </a:graphic>
+          </wp:inline>
+        </w:drawing>
+      </w:r>
+    </w:p>
+    <w:p/>
+    <w:p/>
+    <w:p/>
+    <w:p>
+      <w:pPr>
+        <w:pStyle w:val="Akapitzlist"/>
+        <w:numPr>
+          <w:ilvl w:val="0"/>
+          <w:numId w:val="18"/>
+        </w:numPr>
+      </w:pPr>
+      <w:r>
+        <w:lastRenderedPageBreak/>
+        <w:t>Diagram sekwencji logowania użytkownika:</w:t>
+      </w:r>
+    </w:p>
+    <w:p>
+      <w:r>
+        <w:rPr>
+          <w:noProof/>
+        </w:rPr>
+        <w:drawing>
+          <wp:inline distT="0" distB="0" distL="0" distR="0" wp14:anchorId="676EC3F1" wp14:editId="7F691914">
+            <wp:extent cx="5760720" cy="3818255"/>
+            <wp:effectExtent l="0" t="0" r="0" b="0"/>
+            <wp:docPr id="20" name="Obraz 20"/>
+            <wp:cNvGraphicFramePr>
+              <a:graphicFrameLocks xmlns:a="http://schemas.openxmlformats.org/drawingml/2006/main" noChangeAspect="1"/>
+            </wp:cNvGraphicFramePr>
+            <a:graphic xmlns:a="http://schemas.openxmlformats.org/drawingml/2006/main">
+              <a:graphicData uri="http://schemas.openxmlformats.org/drawingml/2006/picture">
+                <pic:pic xmlns:pic="http://schemas.openxmlformats.org/drawingml/2006/picture">
+                  <pic:nvPicPr>
+                    <pic:cNvPr id="1" name=""/>
+                    <pic:cNvPicPr/>
+                  </pic:nvPicPr>
+                  <pic:blipFill>
+                    <a:blip r:embed="rId11"/>
+                    <a:stretch>
+                      <a:fillRect/>
+                    </a:stretch>
+                  </pic:blipFill>
+                  <pic:spPr>
+                    <a:xfrm>
+                      <a:off x="0" y="0"/>
+                      <a:ext cx="5760720" cy="3818255"/>
+                    </a:xfrm>
+                    <a:prstGeom prst="rect">
+                      <a:avLst/>
+                    </a:prstGeom>
+                  </pic:spPr>
+                </pic:pic>
+              </a:graphicData>
+            </a:graphic>
+          </wp:inline>
+        </w:drawing>
+      </w:r>
+    </w:p>
+    <w:p>
+      <w:pPr>
+        <w:ind w:firstLine="360"/>
+      </w:pPr>
+      <w:r>
+        <w:t>3.  Diagram sekwencji wyświetlania listy zarezerwowanych usług:</w:t>
+      </w:r>
+      <w:r>
+        <w:br/>
+      </w:r>
+      <w:r>
+        <w:br/>
+      </w:r>
+      <w:r>
+        <w:rPr>
+          <w:noProof/>
+        </w:rPr>
+        <w:drawing>
+          <wp:inline distT="0" distB="0" distL="0" distR="0" wp14:anchorId="67AE298B" wp14:editId="659E3760">
+            <wp:extent cx="5760720" cy="3923030"/>
+            <wp:effectExtent l="0" t="0" r="0" b="0"/>
+            <wp:docPr id="21" name="Obraz 21"/>
+            <wp:cNvGraphicFramePr>
+              <a:graphicFrameLocks xmlns:a="http://schemas.openxmlformats.org/drawingml/2006/main" noChangeAspect="1"/>
+            </wp:cNvGraphicFramePr>
+            <a:graphic xmlns:a="http://schemas.openxmlformats.org/drawingml/2006/main">
+              <a:graphicData uri="http://schemas.openxmlformats.org/drawingml/2006/picture">
+                <pic:pic xmlns:pic="http://schemas.openxmlformats.org/drawingml/2006/picture">
+                  <pic:nvPicPr>
+                    <pic:cNvPr id="1" name=""/>
+                    <pic:cNvPicPr/>
+                  </pic:nvPicPr>
+                  <pic:blipFill>
+                    <a:blip r:embed="rId12"/>
+                    <a:stretch>
+                      <a:fillRect/>
+                    </a:stretch>
+                  </pic:blipFill>
+                  <pic:spPr>
+                    <a:xfrm>
+                      <a:off x="0" y="0"/>
+                      <a:ext cx="5760720" cy="3923030"/>
+                    </a:xfrm>
+                    <a:prstGeom prst="rect">
+                      <a:avLst/>
+                    </a:prstGeom>
+                  </pic:spPr>
+                </pic:pic>
+              </a:graphicData>
+            </a:graphic>
+          </wp:inline>
+        </w:drawing>
+      </w:r>
+      <w:r>
+        <w:br/>
+      </w:r>
+    </w:p>
+    <w:p>
+      <w:pPr>
+        <w:ind w:firstLine="360"/>
+      </w:pPr>
+      <w:r>
+        <w:lastRenderedPageBreak/>
+        <w:t xml:space="preserve">4. </w:t>
+      </w:r>
+      <w:r>
+        <w:br/>
+      </w:r>
+      <w:r>
+        <w:br/>
+      </w:r>
+    </w:p>
+    <w:p>
+      <w:pPr>
+        <w:pStyle w:val="Akapitzlist"/>
+      </w:pPr>
+    </w:p>
+    <w:p>
+      <w:pPr>
+        <w:pStyle w:val="Nagwek1"/>
+        <w:numPr>
+          <w:ilvl w:val="0"/>
+          <w:numId w:val="2"/>
+        </w:numPr>
+      </w:pPr>
+      <w:r>
         <w:t>Projekt interfejsu użytkownika</w:t>
       </w:r>
     </w:p>
+    <w:p/>
     <w:p/>
     <w:p>
       <w:pPr>
@@ -3362,7 +3562,7 @@
           <w:lang w:eastAsia="pl-PL"/>
         </w:rPr>
         <w:drawing>
-          <wp:inline distT="0" distB="0" distL="0" distR="0">
+          <wp:inline distT="0" distB="0" distL="0" distR="0" wp14:anchorId="7D6C49EB" wp14:editId="3E5CC1AB">
             <wp:extent cx="5553614" cy="2086982"/>
             <wp:effectExtent l="19050" t="0" r="8986" b="0"/>
             <wp:docPr id="10" name="Obraz 10"/>
@@ -3379,7 +3579,7 @@
                     </pic:cNvPicPr>
                   </pic:nvPicPr>
                   <pic:blipFill>
-                    <a:blip r:embed="rId9" cstate="print"/>
+                    <a:blip r:embed="rId13" cstate="print"/>
                     <a:srcRect/>
                     <a:stretch>
                       <a:fillRect/>
@@ -3423,7 +3623,7 @@
           <w:lang w:eastAsia="pl-PL"/>
         </w:rPr>
         <w:drawing>
-          <wp:inline distT="0" distB="0" distL="0" distR="0">
+          <wp:inline distT="0" distB="0" distL="0" distR="0" wp14:anchorId="077E9C5C" wp14:editId="1F4123BB">
             <wp:extent cx="5760720" cy="2171071"/>
             <wp:effectExtent l="19050" t="0" r="0" b="0"/>
             <wp:docPr id="14" name="Obraz 4"/>
@@ -3440,7 +3640,7 @@
                     </pic:cNvPicPr>
                   </pic:nvPicPr>
                   <pic:blipFill>
-                    <a:blip r:embed="rId10" cstate="print"/>
+                    <a:blip r:embed="rId14" cstate="print"/>
                     <a:srcRect/>
                     <a:stretch>
                       <a:fillRect/>
@@ -3485,7 +3685,7 @@
           <w:lang w:eastAsia="pl-PL"/>
         </w:rPr>
         <w:drawing>
-          <wp:inline distT="0" distB="0" distL="0" distR="0">
+          <wp:inline distT="0" distB="0" distL="0" distR="0" wp14:anchorId="21047A27" wp14:editId="43CEED01">
             <wp:extent cx="5760720" cy="2272754"/>
             <wp:effectExtent l="19050" t="0" r="0" b="0"/>
             <wp:docPr id="18" name="Obraz 25"/>
@@ -3502,7 +3702,7 @@
                     </pic:cNvPicPr>
                   </pic:nvPicPr>
                   <pic:blipFill>
-                    <a:blip r:embed="rId11" cstate="print"/>
+                    <a:blip r:embed="rId15" cstate="print"/>
                     <a:srcRect/>
                     <a:stretch>
                       <a:fillRect/>
@@ -3546,7 +3746,7 @@
           <w:lang w:eastAsia="pl-PL"/>
         </w:rPr>
         <w:drawing>
-          <wp:inline distT="0" distB="0" distL="0" distR="0">
+          <wp:inline distT="0" distB="0" distL="0" distR="0" wp14:anchorId="74671A19" wp14:editId="32613003">
             <wp:extent cx="5760720" cy="388259"/>
             <wp:effectExtent l="19050" t="0" r="0" b="0"/>
             <wp:docPr id="13" name="Obraz 13"/>
@@ -3563,7 +3763,7 @@
                     </pic:cNvPicPr>
                   </pic:nvPicPr>
                   <pic:blipFill>
-                    <a:blip r:embed="rId12" cstate="print"/>
+                    <a:blip r:embed="rId16" cstate="print"/>
                     <a:srcRect/>
                     <a:stretch>
                       <a:fillRect/>
@@ -3614,7 +3814,7 @@
           <w:lang w:eastAsia="pl-PL"/>
         </w:rPr>
         <w:drawing>
-          <wp:inline distT="0" distB="0" distL="0" distR="0">
+          <wp:inline distT="0" distB="0" distL="0" distR="0" wp14:anchorId="557BB18A" wp14:editId="0556DBCB">
             <wp:extent cx="5760720" cy="647851"/>
             <wp:effectExtent l="19050" t="0" r="0" b="0"/>
             <wp:docPr id="16" name="Obraz 16"/>
@@ -3631,7 +3831,7 @@
                     </pic:cNvPicPr>
                   </pic:nvPicPr>
                   <pic:blipFill>
-                    <a:blip r:embed="rId13" cstate="print"/>
+                    <a:blip r:embed="rId17" cstate="print"/>
                     <a:srcRect/>
                     <a:stretch>
                       <a:fillRect/>
@@ -3676,7 +3876,7 @@
           <w:lang w:eastAsia="pl-PL"/>
         </w:rPr>
         <w:drawing>
-          <wp:inline distT="0" distB="0" distL="0" distR="0">
+          <wp:inline distT="0" distB="0" distL="0" distR="0" wp14:anchorId="703ABA5C" wp14:editId="180C3D6E">
             <wp:extent cx="5760720" cy="421268"/>
             <wp:effectExtent l="19050" t="0" r="0" b="0"/>
             <wp:docPr id="22" name="Obraz 22"/>
@@ -3693,7 +3893,7 @@
                     </pic:cNvPicPr>
                   </pic:nvPicPr>
                   <pic:blipFill>
-                    <a:blip r:embed="rId14" cstate="print"/>
+                    <a:blip r:embed="rId18" cstate="print"/>
                     <a:srcRect/>
                     <a:stretch>
                       <a:fillRect/>
@@ -3741,7 +3941,7 @@
           <w:lang w:eastAsia="pl-PL"/>
         </w:rPr>
         <w:drawing>
-          <wp:inline distT="0" distB="0" distL="0" distR="0">
+          <wp:inline distT="0" distB="0" distL="0" distR="0" wp14:anchorId="289D6EEB" wp14:editId="3AB4EB90">
             <wp:extent cx="4196330" cy="2035834"/>
             <wp:effectExtent l="19050" t="0" r="0" b="0"/>
             <wp:docPr id="1" name="Obraz 16"/>
@@ -3758,7 +3958,7 @@
                     </pic:cNvPicPr>
                   </pic:nvPicPr>
                   <pic:blipFill>
-                    <a:blip r:embed="rId15" cstate="print"/>
+                    <a:blip r:embed="rId19" cstate="print"/>
                     <a:srcRect/>
                     <a:stretch>
                       <a:fillRect/>
@@ -3807,7 +4007,7 @@
           <w:lang w:eastAsia="pl-PL"/>
         </w:rPr>
         <w:drawing>
-          <wp:inline distT="0" distB="0" distL="0" distR="0">
+          <wp:inline distT="0" distB="0" distL="0" distR="0" wp14:anchorId="49BDC403" wp14:editId="1015729F">
             <wp:extent cx="3948934" cy="1785668"/>
             <wp:effectExtent l="19050" t="0" r="0" b="0"/>
             <wp:docPr id="2" name="Obraz 19"/>
@@ -3824,7 +4024,7 @@
                     </pic:cNvPicPr>
                   </pic:nvPicPr>
                   <pic:blipFill>
-                    <a:blip r:embed="rId16" cstate="print"/>
+                    <a:blip r:embed="rId20" cstate="print"/>
                     <a:srcRect/>
                     <a:stretch>
                       <a:fillRect/>
@@ -3875,7 +4075,7 @@
           <w:lang w:eastAsia="pl-PL"/>
         </w:rPr>
         <w:drawing>
-          <wp:inline distT="0" distB="0" distL="0" distR="0">
+          <wp:inline distT="0" distB="0" distL="0" distR="0" wp14:anchorId="21DAF4D6" wp14:editId="67EF7C9F">
             <wp:extent cx="5760720" cy="378219"/>
             <wp:effectExtent l="19050" t="0" r="0" b="0"/>
             <wp:docPr id="3" name="Obraz 22"/>
@@ -3892,7 +4092,7 @@
                     </pic:cNvPicPr>
                   </pic:nvPicPr>
                   <pic:blipFill>
-                    <a:blip r:embed="rId17" cstate="print"/>
+                    <a:blip r:embed="rId21" cstate="print"/>
                     <a:srcRect/>
                     <a:stretch>
                       <a:fillRect/>
@@ -3928,7 +4128,7 @@
           <w:lang w:eastAsia="pl-PL"/>
         </w:rPr>
         <w:drawing>
-          <wp:inline distT="0" distB="0" distL="0" distR="0">
+          <wp:inline distT="0" distB="0" distL="0" distR="0" wp14:anchorId="698CD985" wp14:editId="5B81A386">
             <wp:extent cx="5760720" cy="387943"/>
             <wp:effectExtent l="19050" t="0" r="0" b="0"/>
             <wp:docPr id="15" name="Obraz 25"/>
@@ -3945,7 +4145,7 @@
                     </pic:cNvPicPr>
                   </pic:nvPicPr>
                   <pic:blipFill>
-                    <a:blip r:embed="rId18" cstate="print"/>
+                    <a:blip r:embed="rId22" cstate="print"/>
                     <a:srcRect/>
                     <a:stretch>
                       <a:fillRect/>
@@ -4017,11 +4217,11 @@
         <w:t xml:space="preserve"> W szczególności komunikacja wars</w:t>
       </w:r>
       <w:r>
-        <w:t xml:space="preserve">twy </w:t>
+        <w:t>twy front-</w:t>
       </w:r>
       <w:proofErr w:type="spellStart"/>
       <w:r>
-        <w:t>front-endowej</w:t>
+        <w:t>endowej</w:t>
       </w:r>
       <w:proofErr w:type="spellEnd"/>
       <w:r>
@@ -4054,7 +4254,7 @@
       <w:r>
         <w:t>(</w:t>
       </w:r>
-      <w:hyperlink r:id="rId19" w:history="1">
+      <w:hyperlink r:id="rId23" w:history="1">
         <w:r>
           <w:rPr>
             <w:rStyle w:val="Hipercze"/>
@@ -4226,8 +4426,8 @@
 </file>
 
 <file path=word/numbering.xml><?xml version="1.0" encoding="utf-8"?>
-<w:numbering xmlns:ve="http://schemas.openxmlformats.org/markup-compatibility/2006" xmlns:o="urn:schemas-microsoft-com:office:office" xmlns:r="http://schemas.openxmlformats.org/officeDocument/2006/relationships" xmlns:m="http://schemas.openxmlformats.org/officeDocument/2006/math" xmlns:v="urn:schemas-microsoft-com:vml" xmlns:wp="http://schemas.openxmlformats.org/drawingml/2006/wordprocessingDrawing" xmlns:w10="urn:schemas-microsoft-com:office:word" xmlns:w="http://schemas.openxmlformats.org/wordprocessingml/2006/main" xmlns:wne="http://schemas.microsoft.com/office/word/2006/wordml">
-  <w:abstractNum w:abstractNumId="0">
+<w:numbering xmlns:wpc="http://schemas.microsoft.com/office/word/2010/wordprocessingCanvas" xmlns:cx="http://schemas.microsoft.com/office/drawing/2014/chartex" xmlns:cx1="http://schemas.microsoft.com/office/drawing/2015/9/8/chartex" xmlns:cx2="http://schemas.microsoft.com/office/drawing/2015/10/21/chartex" xmlns:cx3="http://schemas.microsoft.com/office/drawing/2016/5/9/chartex" xmlns:cx4="http://schemas.microsoft.com/office/drawing/2016/5/10/chartex" xmlns:cx5="http://schemas.microsoft.com/office/drawing/2016/5/11/chartex" xmlns:cx6="http://schemas.microsoft.com/office/drawing/2016/5/12/chartex" xmlns:cx7="http://schemas.microsoft.com/office/drawing/2016/5/13/chartex" xmlns:cx8="http://schemas.microsoft.com/office/drawing/2016/5/14/chartex" xmlns:mc="http://schemas.openxmlformats.org/markup-compatibility/2006" xmlns:aink="http://schemas.microsoft.com/office/drawing/2016/ink" xmlns:am3d="http://schemas.microsoft.com/office/drawing/2017/model3d" xmlns:o="urn:schemas-microsoft-com:office:office" xmlns:r="http://schemas.openxmlformats.org/officeDocument/2006/relationships" xmlns:m="http://schemas.openxmlformats.org/officeDocument/2006/math" xmlns:v="urn:schemas-microsoft-com:vml" xmlns:wp14="http://schemas.microsoft.com/office/word/2010/wordprocessingDrawing" xmlns:wp="http://schemas.openxmlformats.org/drawingml/2006/wordprocessingDrawing" xmlns:w10="urn:schemas-microsoft-com:office:word" xmlns:w="http://schemas.openxmlformats.org/wordprocessingml/2006/main" xmlns:w14="http://schemas.microsoft.com/office/word/2010/wordml" xmlns:w15="http://schemas.microsoft.com/office/word/2012/wordml" xmlns:w16cex="http://schemas.microsoft.com/office/word/2018/wordml/cex" xmlns:w16cid="http://schemas.microsoft.com/office/word/2016/wordml/cid" xmlns:w16="http://schemas.microsoft.com/office/word/2018/wordml" xmlns:w16sdtdh="http://schemas.microsoft.com/office/word/2020/wordml/sdtdatahash" xmlns:w16se="http://schemas.microsoft.com/office/word/2015/wordml/symex" xmlns:wpg="http://schemas.microsoft.com/office/word/2010/wordprocessingGroup" xmlns:wpi="http://schemas.microsoft.com/office/word/2010/wordprocessingInk" xmlns:wne="http://schemas.microsoft.com/office/word/2006/wordml" xmlns:wps="http://schemas.microsoft.com/office/word/2010/wordprocessingShape" mc:Ignorable="w14 w15 w16se w16cid w16 w16cex w16sdtdh wp14">
+  <w:abstractNum w:abstractNumId="0" w15:restartNumberingAfterBreak="0">
     <w:nsid w:val="04CD4EE1"/>
     <w:multiLevelType w:val="hybridMultilevel"/>
     <w:tmpl w:val="3392AF32"/>
@@ -4316,7 +4516,7 @@
       </w:pPr>
     </w:lvl>
   </w:abstractNum>
-  <w:abstractNum w:abstractNumId="1">
+  <w:abstractNum w:abstractNumId="1" w15:restartNumberingAfterBreak="0">
     <w:nsid w:val="18024613"/>
     <w:multiLevelType w:val="hybridMultilevel"/>
     <w:tmpl w:val="2778913C"/>
@@ -4405,7 +4605,7 @@
       </w:pPr>
     </w:lvl>
   </w:abstractNum>
-  <w:abstractNum w:abstractNumId="2">
+  <w:abstractNum w:abstractNumId="2" w15:restartNumberingAfterBreak="0">
     <w:nsid w:val="1A9C1593"/>
     <w:multiLevelType w:val="hybridMultilevel"/>
     <w:tmpl w:val="A5260EDC"/>
@@ -4491,7 +4691,7 @@
       </w:pPr>
     </w:lvl>
   </w:abstractNum>
-  <w:abstractNum w:abstractNumId="3">
+  <w:abstractNum w:abstractNumId="3" w15:restartNumberingAfterBreak="0">
     <w:nsid w:val="1C4D63AD"/>
     <w:multiLevelType w:val="hybridMultilevel"/>
     <w:tmpl w:val="642C6002"/>
@@ -4604,7 +4804,7 @@
       </w:rPr>
     </w:lvl>
   </w:abstractNum>
-  <w:abstractNum w:abstractNumId="4">
+  <w:abstractNum w:abstractNumId="4" w15:restartNumberingAfterBreak="0">
     <w:nsid w:val="20382F1F"/>
     <w:multiLevelType w:val="hybridMultilevel"/>
     <w:tmpl w:val="E9309D04"/>
@@ -4717,7 +4917,7 @@
       </w:rPr>
     </w:lvl>
   </w:abstractNum>
-  <w:abstractNum w:abstractNumId="5">
+  <w:abstractNum w:abstractNumId="5" w15:restartNumberingAfterBreak="0">
     <w:nsid w:val="2B1C13E1"/>
     <w:multiLevelType w:val="hybridMultilevel"/>
     <w:tmpl w:val="9C6EA044"/>
@@ -4806,7 +5006,7 @@
       </w:pPr>
     </w:lvl>
   </w:abstractNum>
-  <w:abstractNum w:abstractNumId="6">
+  <w:abstractNum w:abstractNumId="6" w15:restartNumberingAfterBreak="0">
     <w:nsid w:val="2D066F48"/>
     <w:multiLevelType w:val="hybridMultilevel"/>
     <w:tmpl w:val="4B5EBA46"/>
@@ -4919,7 +5119,7 @@
       </w:rPr>
     </w:lvl>
   </w:abstractNum>
-  <w:abstractNum w:abstractNumId="7">
+  <w:abstractNum w:abstractNumId="7" w15:restartNumberingAfterBreak="0">
     <w:nsid w:val="35861A5B"/>
     <w:multiLevelType w:val="hybridMultilevel"/>
     <w:tmpl w:val="3392AF32"/>
@@ -5008,7 +5208,7 @@
       </w:pPr>
     </w:lvl>
   </w:abstractNum>
-  <w:abstractNum w:abstractNumId="8">
+  <w:abstractNum w:abstractNumId="8" w15:restartNumberingAfterBreak="0">
     <w:nsid w:val="3D4D017C"/>
     <w:multiLevelType w:val="hybridMultilevel"/>
     <w:tmpl w:val="3392AF32"/>
@@ -5097,7 +5297,7 @@
       </w:pPr>
     </w:lvl>
   </w:abstractNum>
-  <w:abstractNum w:abstractNumId="9">
+  <w:abstractNum w:abstractNumId="9" w15:restartNumberingAfterBreak="0">
     <w:nsid w:val="423B07D1"/>
     <w:multiLevelType w:val="multilevel"/>
     <w:tmpl w:val="1580172A"/>
@@ -5246,7 +5446,7 @@
       </w:rPr>
     </w:lvl>
   </w:abstractNum>
-  <w:abstractNum w:abstractNumId="10">
+  <w:abstractNum w:abstractNumId="10" w15:restartNumberingAfterBreak="0">
     <w:nsid w:val="505B7E8E"/>
     <w:multiLevelType w:val="hybridMultilevel"/>
     <w:tmpl w:val="B922CED2"/>
@@ -5359,7 +5559,7 @@
       </w:rPr>
     </w:lvl>
   </w:abstractNum>
-  <w:abstractNum w:abstractNumId="11">
+  <w:abstractNum w:abstractNumId="11" w15:restartNumberingAfterBreak="0">
     <w:nsid w:val="5CC37116"/>
     <w:multiLevelType w:val="hybridMultilevel"/>
     <w:tmpl w:val="9C749612"/>
@@ -5472,7 +5672,7 @@
       </w:rPr>
     </w:lvl>
   </w:abstractNum>
-  <w:abstractNum w:abstractNumId="12">
+  <w:abstractNum w:abstractNumId="12" w15:restartNumberingAfterBreak="0">
     <w:nsid w:val="5E8B569D"/>
     <w:multiLevelType w:val="hybridMultilevel"/>
     <w:tmpl w:val="3392AF32"/>
@@ -5561,7 +5761,96 @@
       </w:pPr>
     </w:lvl>
   </w:abstractNum>
-  <w:abstractNum w:abstractNumId="13">
+  <w:abstractNum w:abstractNumId="13" w15:restartNumberingAfterBreak="0">
+    <w:nsid w:val="5F336EC6"/>
+    <w:multiLevelType w:val="hybridMultilevel"/>
+    <w:tmpl w:val="D65E5EF4"/>
+    <w:lvl w:ilvl="0" w:tplc="FFFFFFFF">
+      <w:start w:val="1"/>
+      <w:numFmt w:val="decimal"/>
+      <w:lvlText w:val="%1."/>
+      <w:lvlJc w:val="left"/>
+      <w:pPr>
+        <w:ind w:left="720" w:hanging="360"/>
+      </w:pPr>
+      <w:rPr>
+        <w:rFonts w:hint="default"/>
+      </w:rPr>
+    </w:lvl>
+    <w:lvl w:ilvl="1" w:tplc="FFFFFFFF" w:tentative="1">
+      <w:start w:val="1"/>
+      <w:numFmt w:val="lowerLetter"/>
+      <w:lvlText w:val="%2."/>
+      <w:lvlJc w:val="left"/>
+      <w:pPr>
+        <w:ind w:left="1440" w:hanging="360"/>
+      </w:pPr>
+    </w:lvl>
+    <w:lvl w:ilvl="2" w:tplc="FFFFFFFF" w:tentative="1">
+      <w:start w:val="1"/>
+      <w:numFmt w:val="lowerRoman"/>
+      <w:lvlText w:val="%3."/>
+      <w:lvlJc w:val="right"/>
+      <w:pPr>
+        <w:ind w:left="2160" w:hanging="180"/>
+      </w:pPr>
+    </w:lvl>
+    <w:lvl w:ilvl="3" w:tplc="FFFFFFFF" w:tentative="1">
+      <w:start w:val="1"/>
+      <w:numFmt w:val="decimal"/>
+      <w:lvlText w:val="%4."/>
+      <w:lvlJc w:val="left"/>
+      <w:pPr>
+        <w:ind w:left="2880" w:hanging="360"/>
+      </w:pPr>
+    </w:lvl>
+    <w:lvl w:ilvl="4" w:tplc="FFFFFFFF" w:tentative="1">
+      <w:start w:val="1"/>
+      <w:numFmt w:val="lowerLetter"/>
+      <w:lvlText w:val="%5."/>
+      <w:lvlJc w:val="left"/>
+      <w:pPr>
+        <w:ind w:left="3600" w:hanging="360"/>
+      </w:pPr>
+    </w:lvl>
+    <w:lvl w:ilvl="5" w:tplc="FFFFFFFF" w:tentative="1">
+      <w:start w:val="1"/>
+      <w:numFmt w:val="lowerRoman"/>
+      <w:lvlText w:val="%6."/>
+      <w:lvlJc w:val="right"/>
+      <w:pPr>
+        <w:ind w:left="4320" w:hanging="180"/>
+      </w:pPr>
+    </w:lvl>
+    <w:lvl w:ilvl="6" w:tplc="FFFFFFFF" w:tentative="1">
+      <w:start w:val="1"/>
+      <w:numFmt w:val="decimal"/>
+      <w:lvlText w:val="%7."/>
+      <w:lvlJc w:val="left"/>
+      <w:pPr>
+        <w:ind w:left="5040" w:hanging="360"/>
+      </w:pPr>
+    </w:lvl>
+    <w:lvl w:ilvl="7" w:tplc="FFFFFFFF" w:tentative="1">
+      <w:start w:val="1"/>
+      <w:numFmt w:val="lowerLetter"/>
+      <w:lvlText w:val="%8."/>
+      <w:lvlJc w:val="left"/>
+      <w:pPr>
+        <w:ind w:left="5760" w:hanging="360"/>
+      </w:pPr>
+    </w:lvl>
+    <w:lvl w:ilvl="8" w:tplc="FFFFFFFF" w:tentative="1">
+      <w:start w:val="1"/>
+      <w:numFmt w:val="lowerRoman"/>
+      <w:lvlText w:val="%9."/>
+      <w:lvlJc w:val="right"/>
+      <w:pPr>
+        <w:ind w:left="6480" w:hanging="180"/>
+      </w:pPr>
+    </w:lvl>
+  </w:abstractNum>
+  <w:abstractNum w:abstractNumId="14" w15:restartNumberingAfterBreak="0">
     <w:nsid w:val="62047D9A"/>
     <w:multiLevelType w:val="hybridMultilevel"/>
     <w:tmpl w:val="97BED342"/>
@@ -5674,7 +5963,7 @@
       </w:rPr>
     </w:lvl>
   </w:abstractNum>
-  <w:abstractNum w:abstractNumId="14">
+  <w:abstractNum w:abstractNumId="15" w15:restartNumberingAfterBreak="0">
     <w:nsid w:val="66F63FFA"/>
     <w:multiLevelType w:val="hybridMultilevel"/>
     <w:tmpl w:val="3DCE7BC0"/>
@@ -5787,7 +6076,96 @@
       </w:rPr>
     </w:lvl>
   </w:abstractNum>
-  <w:abstractNum w:abstractNumId="15">
+  <w:abstractNum w:abstractNumId="16" w15:restartNumberingAfterBreak="0">
+    <w:nsid w:val="71D43348"/>
+    <w:multiLevelType w:val="hybridMultilevel"/>
+    <w:tmpl w:val="D65E5EF4"/>
+    <w:lvl w:ilvl="0" w:tplc="0415000F">
+      <w:start w:val="1"/>
+      <w:numFmt w:val="decimal"/>
+      <w:lvlText w:val="%1."/>
+      <w:lvlJc w:val="left"/>
+      <w:pPr>
+        <w:ind w:left="720" w:hanging="360"/>
+      </w:pPr>
+      <w:rPr>
+        <w:rFonts w:hint="default"/>
+      </w:rPr>
+    </w:lvl>
+    <w:lvl w:ilvl="1" w:tplc="04150019" w:tentative="1">
+      <w:start w:val="1"/>
+      <w:numFmt w:val="lowerLetter"/>
+      <w:lvlText w:val="%2."/>
+      <w:lvlJc w:val="left"/>
+      <w:pPr>
+        <w:ind w:left="1440" w:hanging="360"/>
+      </w:pPr>
+    </w:lvl>
+    <w:lvl w:ilvl="2" w:tplc="0415001B" w:tentative="1">
+      <w:start w:val="1"/>
+      <w:numFmt w:val="lowerRoman"/>
+      <w:lvlText w:val="%3."/>
+      <w:lvlJc w:val="right"/>
+      <w:pPr>
+        <w:ind w:left="2160" w:hanging="180"/>
+      </w:pPr>
+    </w:lvl>
+    <w:lvl w:ilvl="3" w:tplc="0415000F" w:tentative="1">
+      <w:start w:val="1"/>
+      <w:numFmt w:val="decimal"/>
+      <w:lvlText w:val="%4."/>
+      <w:lvlJc w:val="left"/>
+      <w:pPr>
+        <w:ind w:left="2880" w:hanging="360"/>
+      </w:pPr>
+    </w:lvl>
+    <w:lvl w:ilvl="4" w:tplc="04150019" w:tentative="1">
+      <w:start w:val="1"/>
+      <w:numFmt w:val="lowerLetter"/>
+      <w:lvlText w:val="%5."/>
+      <w:lvlJc w:val="left"/>
+      <w:pPr>
+        <w:ind w:left="3600" w:hanging="360"/>
+      </w:pPr>
+    </w:lvl>
+    <w:lvl w:ilvl="5" w:tplc="0415001B" w:tentative="1">
+      <w:start w:val="1"/>
+      <w:numFmt w:val="lowerRoman"/>
+      <w:lvlText w:val="%6."/>
+      <w:lvlJc w:val="right"/>
+      <w:pPr>
+        <w:ind w:left="4320" w:hanging="180"/>
+      </w:pPr>
+    </w:lvl>
+    <w:lvl w:ilvl="6" w:tplc="0415000F" w:tentative="1">
+      <w:start w:val="1"/>
+      <w:numFmt w:val="decimal"/>
+      <w:lvlText w:val="%7."/>
+      <w:lvlJc w:val="left"/>
+      <w:pPr>
+        <w:ind w:left="5040" w:hanging="360"/>
+      </w:pPr>
+    </w:lvl>
+    <w:lvl w:ilvl="7" w:tplc="04150019" w:tentative="1">
+      <w:start w:val="1"/>
+      <w:numFmt w:val="lowerLetter"/>
+      <w:lvlText w:val="%8."/>
+      <w:lvlJc w:val="left"/>
+      <w:pPr>
+        <w:ind w:left="5760" w:hanging="360"/>
+      </w:pPr>
+    </w:lvl>
+    <w:lvl w:ilvl="8" w:tplc="0415001B" w:tentative="1">
+      <w:start w:val="1"/>
+      <w:numFmt w:val="lowerRoman"/>
+      <w:lvlText w:val="%9."/>
+      <w:lvlJc w:val="right"/>
+      <w:pPr>
+        <w:ind w:left="6480" w:hanging="180"/>
+      </w:pPr>
+    </w:lvl>
+  </w:abstractNum>
+  <w:abstractNum w:abstractNumId="17" w15:restartNumberingAfterBreak="0">
     <w:nsid w:val="74C16E4E"/>
     <w:multiLevelType w:val="hybridMultilevel"/>
     <w:tmpl w:val="B60683F4"/>
@@ -5867,6 +6245,95 @@
       </w:pPr>
     </w:lvl>
     <w:lvl w:ilvl="8" w:tplc="0415001B" w:tentative="1">
+      <w:start w:val="1"/>
+      <w:numFmt w:val="lowerRoman"/>
+      <w:lvlText w:val="%9."/>
+      <w:lvlJc w:val="right"/>
+      <w:pPr>
+        <w:ind w:left="6480" w:hanging="180"/>
+      </w:pPr>
+    </w:lvl>
+  </w:abstractNum>
+  <w:abstractNum w:abstractNumId="18" w15:restartNumberingAfterBreak="0">
+    <w:nsid w:val="78941104"/>
+    <w:multiLevelType w:val="hybridMultilevel"/>
+    <w:tmpl w:val="3392AF32"/>
+    <w:lvl w:ilvl="0" w:tplc="FFFFFFFF">
+      <w:start w:val="1"/>
+      <w:numFmt w:val="decimal"/>
+      <w:lvlText w:val="%1."/>
+      <w:lvlJc w:val="left"/>
+      <w:pPr>
+        <w:ind w:left="720" w:hanging="360"/>
+      </w:pPr>
+      <w:rPr>
+        <w:rFonts w:hint="default"/>
+      </w:rPr>
+    </w:lvl>
+    <w:lvl w:ilvl="1" w:tplc="FFFFFFFF" w:tentative="1">
+      <w:start w:val="1"/>
+      <w:numFmt w:val="lowerLetter"/>
+      <w:lvlText w:val="%2."/>
+      <w:lvlJc w:val="left"/>
+      <w:pPr>
+        <w:ind w:left="1440" w:hanging="360"/>
+      </w:pPr>
+    </w:lvl>
+    <w:lvl w:ilvl="2" w:tplc="FFFFFFFF" w:tentative="1">
+      <w:start w:val="1"/>
+      <w:numFmt w:val="lowerRoman"/>
+      <w:lvlText w:val="%3."/>
+      <w:lvlJc w:val="right"/>
+      <w:pPr>
+        <w:ind w:left="2160" w:hanging="180"/>
+      </w:pPr>
+    </w:lvl>
+    <w:lvl w:ilvl="3" w:tplc="FFFFFFFF" w:tentative="1">
+      <w:start w:val="1"/>
+      <w:numFmt w:val="decimal"/>
+      <w:lvlText w:val="%4."/>
+      <w:lvlJc w:val="left"/>
+      <w:pPr>
+        <w:ind w:left="2880" w:hanging="360"/>
+      </w:pPr>
+    </w:lvl>
+    <w:lvl w:ilvl="4" w:tplc="FFFFFFFF" w:tentative="1">
+      <w:start w:val="1"/>
+      <w:numFmt w:val="lowerLetter"/>
+      <w:lvlText w:val="%5."/>
+      <w:lvlJc w:val="left"/>
+      <w:pPr>
+        <w:ind w:left="3600" w:hanging="360"/>
+      </w:pPr>
+    </w:lvl>
+    <w:lvl w:ilvl="5" w:tplc="FFFFFFFF" w:tentative="1">
+      <w:start w:val="1"/>
+      <w:numFmt w:val="lowerRoman"/>
+      <w:lvlText w:val="%6."/>
+      <w:lvlJc w:val="right"/>
+      <w:pPr>
+        <w:ind w:left="4320" w:hanging="180"/>
+      </w:pPr>
+    </w:lvl>
+    <w:lvl w:ilvl="6" w:tplc="FFFFFFFF" w:tentative="1">
+      <w:start w:val="1"/>
+      <w:numFmt w:val="decimal"/>
+      <w:lvlText w:val="%7."/>
+      <w:lvlJc w:val="left"/>
+      <w:pPr>
+        <w:ind w:left="5040" w:hanging="360"/>
+      </w:pPr>
+    </w:lvl>
+    <w:lvl w:ilvl="7" w:tplc="FFFFFFFF" w:tentative="1">
+      <w:start w:val="1"/>
+      <w:numFmt w:val="lowerLetter"/>
+      <w:lvlText w:val="%8."/>
+      <w:lvlJc w:val="left"/>
+      <w:pPr>
+        <w:ind w:left="5760" w:hanging="360"/>
+      </w:pPr>
+    </w:lvl>
+    <w:lvl w:ilvl="8" w:tplc="FFFFFFFF" w:tentative="1">
       <w:start w:val="1"/>
       <w:numFmt w:val="lowerRoman"/>
       <w:lvlText w:val="%9."/>
@@ -5886,7 +6353,7 @@
     <w:abstractNumId w:val="2"/>
   </w:num>
   <w:num w:numId="4">
-    <w:abstractNumId w:val="15"/>
+    <w:abstractNumId w:val="17"/>
   </w:num>
   <w:num w:numId="5">
     <w:abstractNumId w:val="6"/>
@@ -5907,7 +6374,7 @@
     <w:abstractNumId w:val="12"/>
   </w:num>
   <w:num w:numId="11">
-    <w:abstractNumId w:val="14"/>
+    <w:abstractNumId w:val="15"/>
   </w:num>
   <w:num w:numId="12">
     <w:abstractNumId w:val="10"/>
@@ -5916,7 +6383,7 @@
     <w:abstractNumId w:val="3"/>
   </w:num>
   <w:num w:numId="14">
-    <w:abstractNumId w:val="13"/>
+    <w:abstractNumId w:val="14"/>
   </w:num>
   <w:num w:numId="15">
     <w:abstractNumId w:val="0"/>
@@ -5924,11 +6391,20 @@
   <w:num w:numId="16">
     <w:abstractNumId w:val="11"/>
   </w:num>
+  <w:num w:numId="17">
+    <w:abstractNumId w:val="18"/>
+  </w:num>
+  <w:num w:numId="18">
+    <w:abstractNumId w:val="16"/>
+  </w:num>
+  <w:num w:numId="19">
+    <w:abstractNumId w:val="13"/>
+  </w:num>
 </w:numbering>
 </file>
 
 <file path=word/styles.xml><?xml version="1.0" encoding="utf-8"?>
-<w:styles xmlns:r="http://schemas.openxmlformats.org/officeDocument/2006/relationships" xmlns:w="http://schemas.openxmlformats.org/wordprocessingml/2006/main">
+<w:styles xmlns:mc="http://schemas.openxmlformats.org/markup-compatibility/2006" xmlns:r="http://schemas.openxmlformats.org/officeDocument/2006/relationships" xmlns:w="http://schemas.openxmlformats.org/wordprocessingml/2006/main" xmlns:w14="http://schemas.microsoft.com/office/word/2010/wordml" xmlns:w15="http://schemas.microsoft.com/office/word/2012/wordml" xmlns:w16cex="http://schemas.microsoft.com/office/word/2018/wordml/cex" xmlns:w16cid="http://schemas.microsoft.com/office/word/2016/wordml/cid" xmlns:w16="http://schemas.microsoft.com/office/word/2018/wordml" xmlns:w16sdtdh="http://schemas.microsoft.com/office/word/2020/wordml/sdtdatahash" xmlns:w16se="http://schemas.microsoft.com/office/word/2015/wordml/symex" mc:Ignorable="w14 w15 w16se w16cid w16 w16cex w16sdtdh">
   <w:docDefaults>
     <w:rPrDefault>
       <w:rPr>
@@ -5944,144 +6420,383 @@
       </w:pPr>
     </w:pPrDefault>
   </w:docDefaults>
-  <w:latentStyles w:defLockedState="0" w:defUIPriority="99" w:defSemiHidden="1" w:defUnhideWhenUsed="1" w:defQFormat="0" w:count="267">
-    <w:lsdException w:name="Normal" w:semiHidden="0" w:uiPriority="0" w:unhideWhenUsed="0" w:qFormat="1"/>
-    <w:lsdException w:name="heading 1" w:semiHidden="0" w:uiPriority="9" w:unhideWhenUsed="0" w:qFormat="1"/>
-    <w:lsdException w:name="heading 2" w:uiPriority="9" w:qFormat="1"/>
-    <w:lsdException w:name="heading 3" w:uiPriority="9" w:qFormat="1"/>
-    <w:lsdException w:name="heading 4" w:uiPriority="9" w:qFormat="1"/>
-    <w:lsdException w:name="heading 5" w:uiPriority="9" w:qFormat="1"/>
-    <w:lsdException w:name="heading 6" w:uiPriority="9" w:qFormat="1"/>
-    <w:lsdException w:name="heading 7" w:uiPriority="9" w:qFormat="1"/>
-    <w:lsdException w:name="heading 8" w:uiPriority="9" w:qFormat="1"/>
-    <w:lsdException w:name="heading 9" w:uiPriority="9" w:qFormat="1"/>
-    <w:lsdException w:name="toc 1" w:uiPriority="39"/>
-    <w:lsdException w:name="toc 2" w:uiPriority="39"/>
-    <w:lsdException w:name="toc 3" w:uiPriority="39"/>
-    <w:lsdException w:name="toc 4" w:uiPriority="39"/>
-    <w:lsdException w:name="toc 5" w:uiPriority="39"/>
-    <w:lsdException w:name="toc 6" w:uiPriority="39"/>
-    <w:lsdException w:name="toc 7" w:uiPriority="39"/>
-    <w:lsdException w:name="toc 8" w:uiPriority="39"/>
-    <w:lsdException w:name="toc 9" w:uiPriority="39"/>
-    <w:lsdException w:name="caption" w:uiPriority="35" w:qFormat="1"/>
-    <w:lsdException w:name="Title" w:semiHidden="0" w:uiPriority="10" w:unhideWhenUsed="0" w:qFormat="1"/>
-    <w:lsdException w:name="Default Paragraph Font" w:uiPriority="1"/>
-    <w:lsdException w:name="Subtitle" w:semiHidden="0" w:uiPriority="11" w:unhideWhenUsed="0" w:qFormat="1"/>
-    <w:lsdException w:name="Strong" w:semiHidden="0" w:uiPriority="22" w:unhideWhenUsed="0" w:qFormat="1"/>
-    <w:lsdException w:name="Emphasis" w:semiHidden="0" w:uiPriority="20" w:unhideWhenUsed="0" w:qFormat="1"/>
-    <w:lsdException w:name="Table Grid" w:semiHidden="0" w:uiPriority="59" w:unhideWhenUsed="0"/>
-    <w:lsdException w:name="Placeholder Text" w:unhideWhenUsed="0"/>
-    <w:lsdException w:name="No Spacing" w:semiHidden="0" w:uiPriority="1" w:unhideWhenUsed="0" w:qFormat="1"/>
-    <w:lsdException w:name="Light Shading" w:semiHidden="0" w:uiPriority="60" w:unhideWhenUsed="0"/>
-    <w:lsdException w:name="Light List" w:semiHidden="0" w:uiPriority="61" w:unhideWhenUsed="0"/>
-    <w:lsdException w:name="Light Grid" w:semiHidden="0" w:uiPriority="62" w:unhideWhenUsed="0"/>
-    <w:lsdException w:name="Medium Shading 1" w:semiHidden="0" w:uiPriority="63" w:unhideWhenUsed="0"/>
-    <w:lsdException w:name="Medium Shading 2" w:semiHidden="0" w:uiPriority="64" w:unhideWhenUsed="0"/>
-    <w:lsdException w:name="Medium List 1" w:semiHidden="0" w:uiPriority="65" w:unhideWhenUsed="0"/>
-    <w:lsdException w:name="Medium List 2" w:semiHidden="0" w:uiPriority="66" w:unhideWhenUsed="0"/>
-    <w:lsdException w:name="Medium Grid 1" w:semiHidden="0" w:uiPriority="67" w:unhideWhenUsed="0"/>
-    <w:lsdException w:name="Medium Grid 2" w:semiHidden="0" w:uiPriority="68" w:unhideWhenUsed="0"/>
-    <w:lsdException w:name="Medium Grid 3" w:semiHidden="0" w:uiPriority="69" w:unhideWhenUsed="0"/>
-    <w:lsdException w:name="Dark List" w:semiHidden="0" w:uiPriority="70" w:unhideWhenUsed="0"/>
-    <w:lsdException w:name="Colorful Shading" w:semiHidden="0" w:uiPriority="71" w:unhideWhenUsed="0"/>
-    <w:lsdException w:name="Colorful List" w:semiHidden="0" w:uiPriority="72" w:unhideWhenUsed="0"/>
-    <w:lsdException w:name="Colorful Grid" w:semiHidden="0" w:uiPriority="73" w:unhideWhenUsed="0"/>
-    <w:lsdException w:name="Light Shading Accent 1" w:semiHidden="0" w:uiPriority="60" w:unhideWhenUsed="0"/>
-    <w:lsdException w:name="Light List Accent 1" w:semiHidden="0" w:uiPriority="61" w:unhideWhenUsed="0"/>
-    <w:lsdException w:name="Light Grid Accent 1" w:semiHidden="0" w:uiPriority="62" w:unhideWhenUsed="0"/>
-    <w:lsdException w:name="Medium Shading 1 Accent 1" w:semiHidden="0" w:uiPriority="63" w:unhideWhenUsed="0"/>
-    <w:lsdException w:name="Medium Shading 2 Accent 1" w:semiHidden="0" w:uiPriority="64" w:unhideWhenUsed="0"/>
-    <w:lsdException w:name="Medium List 1 Accent 1" w:semiHidden="0" w:uiPriority="65" w:unhideWhenUsed="0"/>
-    <w:lsdException w:name="Revision" w:unhideWhenUsed="0"/>
-    <w:lsdException w:name="List Paragraph" w:semiHidden="0" w:uiPriority="34" w:unhideWhenUsed="0" w:qFormat="1"/>
-    <w:lsdException w:name="Quote" w:semiHidden="0" w:uiPriority="29" w:unhideWhenUsed="0" w:qFormat="1"/>
-    <w:lsdException w:name="Intense Quote" w:semiHidden="0" w:uiPriority="30" w:unhideWhenUsed="0" w:qFormat="1"/>
-    <w:lsdException w:name="Medium List 2 Accent 1" w:semiHidden="0" w:uiPriority="66" w:unhideWhenUsed="0"/>
-    <w:lsdException w:name="Medium Grid 1 Accent 1" w:semiHidden="0" w:uiPriority="67" w:unhideWhenUsed="0"/>
-    <w:lsdException w:name="Medium Grid 2 Accent 1" w:semiHidden="0" w:uiPriority="68" w:unhideWhenUsed="0"/>
-    <w:lsdException w:name="Medium Grid 3 Accent 1" w:semiHidden="0" w:uiPriority="69" w:unhideWhenUsed="0"/>
-    <w:lsdException w:name="Dark List Accent 1" w:semiHidden="0" w:uiPriority="70" w:unhideWhenUsed="0"/>
-    <w:lsdException w:name="Colorful Shading Accent 1" w:semiHidden="0" w:uiPriority="71" w:unhideWhenUsed="0"/>
-    <w:lsdException w:name="Colorful List Accent 1" w:semiHidden="0" w:uiPriority="72" w:unhideWhenUsed="0"/>
-    <w:lsdException w:name="Colorful Grid Accent 1" w:semiHidden="0" w:uiPriority="73" w:unhideWhenUsed="0"/>
-    <w:lsdException w:name="Light Shading Accent 2" w:semiHidden="0" w:uiPriority="60" w:unhideWhenUsed="0"/>
-    <w:lsdException w:name="Light List Accent 2" w:semiHidden="0" w:uiPriority="61" w:unhideWhenUsed="0"/>
-    <w:lsdException w:name="Light Grid Accent 2" w:semiHidden="0" w:uiPriority="62" w:unhideWhenUsed="0"/>
-    <w:lsdException w:name="Medium Shading 1 Accent 2" w:semiHidden="0" w:uiPriority="63" w:unhideWhenUsed="0"/>
-    <w:lsdException w:name="Medium Shading 2 Accent 2" w:semiHidden="0" w:uiPriority="64" w:unhideWhenUsed="0"/>
-    <w:lsdException w:name="Medium List 1 Accent 2" w:semiHidden="0" w:uiPriority="65" w:unhideWhenUsed="0"/>
-    <w:lsdException w:name="Medium List 2 Accent 2" w:semiHidden="0" w:uiPriority="66" w:unhideWhenUsed="0"/>
-    <w:lsdException w:name="Medium Grid 1 Accent 2" w:semiHidden="0" w:uiPriority="67" w:unhideWhenUsed="0"/>
-    <w:lsdException w:name="Medium Grid 2 Accent 2" w:semiHidden="0" w:uiPriority="68" w:unhideWhenUsed="0"/>
-    <w:lsdException w:name="Medium Grid 3 Accent 2" w:semiHidden="0" w:uiPriority="69" w:unhideWhenUsed="0"/>
-    <w:lsdException w:name="Dark List Accent 2" w:semiHidden="0" w:uiPriority="70" w:unhideWhenUsed="0"/>
-    <w:lsdException w:name="Colorful Shading Accent 2" w:semiHidden="0" w:uiPriority="71" w:unhideWhenUsed="0"/>
-    <w:lsdException w:name="Colorful List Accent 2" w:semiHidden="0" w:uiPriority="72" w:unhideWhenUsed="0"/>
-    <w:lsdException w:name="Colorful Grid Accent 2" w:semiHidden="0" w:uiPriority="73" w:unhideWhenUsed="0"/>
-    <w:lsdException w:name="Light Shading Accent 3" w:semiHidden="0" w:uiPriority="60" w:unhideWhenUsed="0"/>
-    <w:lsdException w:name="Light List Accent 3" w:semiHidden="0" w:uiPriority="61" w:unhideWhenUsed="0"/>
-    <w:lsdException w:name="Light Grid Accent 3" w:semiHidden="0" w:uiPriority="62" w:unhideWhenUsed="0"/>
-    <w:lsdException w:name="Medium Shading 1 Accent 3" w:semiHidden="0" w:uiPriority="63" w:unhideWhenUsed="0"/>
-    <w:lsdException w:name="Medium Shading 2 Accent 3" w:semiHidden="0" w:uiPriority="64" w:unhideWhenUsed="0"/>
-    <w:lsdException w:name="Medium List 1 Accent 3" w:semiHidden="0" w:uiPriority="65" w:unhideWhenUsed="0"/>
-    <w:lsdException w:name="Medium List 2 Accent 3" w:semiHidden="0" w:uiPriority="66" w:unhideWhenUsed="0"/>
-    <w:lsdException w:name="Medium Grid 1 Accent 3" w:semiHidden="0" w:uiPriority="67" w:unhideWhenUsed="0"/>
-    <w:lsdException w:name="Medium Grid 2 Accent 3" w:semiHidden="0" w:uiPriority="68" w:unhideWhenUsed="0"/>
-    <w:lsdException w:name="Medium Grid 3 Accent 3" w:semiHidden="0" w:uiPriority="69" w:unhideWhenUsed="0"/>
-    <w:lsdException w:name="Dark List Accent 3" w:semiHidden="0" w:uiPriority="70" w:unhideWhenUsed="0"/>
-    <w:lsdException w:name="Colorful Shading Accent 3" w:semiHidden="0" w:uiPriority="71" w:unhideWhenUsed="0"/>
-    <w:lsdException w:name="Colorful List Accent 3" w:semiHidden="0" w:uiPriority="72" w:unhideWhenUsed="0"/>
-    <w:lsdException w:name="Colorful Grid Accent 3" w:semiHidden="0" w:uiPriority="73" w:unhideWhenUsed="0"/>
-    <w:lsdException w:name="Light Shading Accent 4" w:semiHidden="0" w:uiPriority="60" w:unhideWhenUsed="0"/>
-    <w:lsdException w:name="Light List Accent 4" w:semiHidden="0" w:uiPriority="61" w:unhideWhenUsed="0"/>
-    <w:lsdException w:name="Light Grid Accent 4" w:semiHidden="0" w:uiPriority="62" w:unhideWhenUsed="0"/>
-    <w:lsdException w:name="Medium Shading 1 Accent 4" w:semiHidden="0" w:uiPriority="63" w:unhideWhenUsed="0"/>
-    <w:lsdException w:name="Medium Shading 2 Accent 4" w:semiHidden="0" w:uiPriority="64" w:unhideWhenUsed="0"/>
-    <w:lsdException w:name="Medium List 1 Accent 4" w:semiHidden="0" w:uiPriority="65" w:unhideWhenUsed="0"/>
-    <w:lsdException w:name="Medium List 2 Accent 4" w:semiHidden="0" w:uiPriority="66" w:unhideWhenUsed="0"/>
-    <w:lsdException w:name="Medium Grid 1 Accent 4" w:semiHidden="0" w:uiPriority="67" w:unhideWhenUsed="0"/>
-    <w:lsdException w:name="Medium Grid 2 Accent 4" w:semiHidden="0" w:uiPriority="68" w:unhideWhenUsed="0"/>
-    <w:lsdException w:name="Medium Grid 3 Accent 4" w:semiHidden="0" w:uiPriority="69" w:unhideWhenUsed="0"/>
-    <w:lsdException w:name="Dark List Accent 4" w:semiHidden="0" w:uiPriority="70" w:unhideWhenUsed="0"/>
-    <w:lsdException w:name="Colorful Shading Accent 4" w:semiHidden="0" w:uiPriority="71" w:unhideWhenUsed="0"/>
-    <w:lsdException w:name="Colorful List Accent 4" w:semiHidden="0" w:uiPriority="72" w:unhideWhenUsed="0"/>
-    <w:lsdException w:name="Colorful Grid Accent 4" w:semiHidden="0" w:uiPriority="73" w:unhideWhenUsed="0"/>
-    <w:lsdException w:name="Light Shading Accent 5" w:semiHidden="0" w:uiPriority="60" w:unhideWhenUsed="0"/>
-    <w:lsdException w:name="Light List Accent 5" w:semiHidden="0" w:uiPriority="61" w:unhideWhenUsed="0"/>
-    <w:lsdException w:name="Light Grid Accent 5" w:semiHidden="0" w:uiPriority="62" w:unhideWhenUsed="0"/>
-    <w:lsdException w:name="Medium Shading 1 Accent 5" w:semiHidden="0" w:uiPriority="63" w:unhideWhenUsed="0"/>
-    <w:lsdException w:name="Medium Shading 2 Accent 5" w:semiHidden="0" w:uiPriority="64" w:unhideWhenUsed="0"/>
-    <w:lsdException w:name="Medium List 1 Accent 5" w:semiHidden="0" w:uiPriority="65" w:unhideWhenUsed="0"/>
-    <w:lsdException w:name="Medium List 2 Accent 5" w:semiHidden="0" w:uiPriority="66" w:unhideWhenUsed="0"/>
-    <w:lsdException w:name="Medium Grid 1 Accent 5" w:semiHidden="0" w:uiPriority="67" w:unhideWhenUsed="0"/>
-    <w:lsdException w:name="Medium Grid 2 Accent 5" w:semiHidden="0" w:uiPriority="68" w:unhideWhenUsed="0"/>
-    <w:lsdException w:name="Medium Grid 3 Accent 5" w:semiHidden="0" w:uiPriority="69" w:unhideWhenUsed="0"/>
-    <w:lsdException w:name="Dark List Accent 5" w:semiHidden="0" w:uiPriority="70" w:unhideWhenUsed="0"/>
-    <w:lsdException w:name="Colorful Shading Accent 5" w:semiHidden="0" w:uiPriority="71" w:unhideWhenUsed="0"/>
-    <w:lsdException w:name="Colorful List Accent 5" w:semiHidden="0" w:uiPriority="72" w:unhideWhenUsed="0"/>
-    <w:lsdException w:name="Colorful Grid Accent 5" w:semiHidden="0" w:uiPriority="73" w:unhideWhenUsed="0"/>
-    <w:lsdException w:name="Light Shading Accent 6" w:semiHidden="0" w:uiPriority="60" w:unhideWhenUsed="0"/>
-    <w:lsdException w:name="Light List Accent 6" w:semiHidden="0" w:uiPriority="61" w:unhideWhenUsed="0"/>
-    <w:lsdException w:name="Light Grid Accent 6" w:semiHidden="0" w:uiPriority="62" w:unhideWhenUsed="0"/>
-    <w:lsdException w:name="Medium Shading 1 Accent 6" w:semiHidden="0" w:uiPriority="63" w:unhideWhenUsed="0"/>
-    <w:lsdException w:name="Medium Shading 2 Accent 6" w:semiHidden="0" w:uiPriority="64" w:unhideWhenUsed="0"/>
-    <w:lsdException w:name="Medium List 1 Accent 6" w:semiHidden="0" w:uiPriority="65" w:unhideWhenUsed="0"/>
-    <w:lsdException w:name="Medium List 2 Accent 6" w:semiHidden="0" w:uiPriority="66" w:unhideWhenUsed="0"/>
-    <w:lsdException w:name="Medium Grid 1 Accent 6" w:semiHidden="0" w:uiPriority="67" w:unhideWhenUsed="0"/>
-    <w:lsdException w:name="Medium Grid 2 Accent 6" w:semiHidden="0" w:uiPriority="68" w:unhideWhenUsed="0"/>
-    <w:lsdException w:name="Medium Grid 3 Accent 6" w:semiHidden="0" w:uiPriority="69" w:unhideWhenUsed="0"/>
-    <w:lsdException w:name="Dark List Accent 6" w:semiHidden="0" w:uiPriority="70" w:unhideWhenUsed="0"/>
-    <w:lsdException w:name="Colorful Shading Accent 6" w:semiHidden="0" w:uiPriority="71" w:unhideWhenUsed="0"/>
-    <w:lsdException w:name="Colorful List Accent 6" w:semiHidden="0" w:uiPriority="72" w:unhideWhenUsed="0"/>
-    <w:lsdException w:name="Colorful Grid Accent 6" w:semiHidden="0" w:uiPriority="73" w:unhideWhenUsed="0"/>
-    <w:lsdException w:name="Subtle Emphasis" w:semiHidden="0" w:uiPriority="19" w:unhideWhenUsed="0" w:qFormat="1"/>
-    <w:lsdException w:name="Intense Emphasis" w:semiHidden="0" w:uiPriority="21" w:unhideWhenUsed="0" w:qFormat="1"/>
-    <w:lsdException w:name="Subtle Reference" w:semiHidden="0" w:uiPriority="31" w:unhideWhenUsed="0" w:qFormat="1"/>
-    <w:lsdException w:name="Intense Reference" w:semiHidden="0" w:uiPriority="32" w:unhideWhenUsed="0" w:qFormat="1"/>
-    <w:lsdException w:name="Book Title" w:semiHidden="0" w:uiPriority="33" w:unhideWhenUsed="0" w:qFormat="1"/>
-    <w:lsdException w:name="Bibliography" w:uiPriority="37"/>
-    <w:lsdException w:name="TOC Heading" w:uiPriority="39" w:qFormat="1"/>
+  <w:latentStyles w:defLockedState="0" w:defUIPriority="99" w:defSemiHidden="0" w:defUnhideWhenUsed="0" w:defQFormat="0" w:count="376">
+    <w:lsdException w:name="Normal" w:uiPriority="0" w:qFormat="1"/>
+    <w:lsdException w:name="heading 1" w:uiPriority="9" w:qFormat="1"/>
+    <w:lsdException w:name="heading 2" w:semiHidden="1" w:uiPriority="9" w:unhideWhenUsed="1" w:qFormat="1"/>
+    <w:lsdException w:name="heading 3" w:semiHidden="1" w:uiPriority="9" w:unhideWhenUsed="1" w:qFormat="1"/>
+    <w:lsdException w:name="heading 4" w:semiHidden="1" w:uiPriority="9" w:unhideWhenUsed="1" w:qFormat="1"/>
+    <w:lsdException w:name="heading 5" w:semiHidden="1" w:uiPriority="9" w:unhideWhenUsed="1" w:qFormat="1"/>
+    <w:lsdException w:name="heading 6" w:semiHidden="1" w:uiPriority="9" w:unhideWhenUsed="1" w:qFormat="1"/>
+    <w:lsdException w:name="heading 7" w:semiHidden="1" w:uiPriority="9" w:unhideWhenUsed="1" w:qFormat="1"/>
+    <w:lsdException w:name="heading 8" w:semiHidden="1" w:uiPriority="9" w:unhideWhenUsed="1" w:qFormat="1"/>
+    <w:lsdException w:name="heading 9" w:semiHidden="1" w:uiPriority="9" w:unhideWhenUsed="1" w:qFormat="1"/>
+    <w:lsdException w:name="index 1" w:semiHidden="1" w:unhideWhenUsed="1"/>
+    <w:lsdException w:name="index 2" w:semiHidden="1" w:unhideWhenUsed="1"/>
+    <w:lsdException w:name="index 3" w:semiHidden="1" w:unhideWhenUsed="1"/>
+    <w:lsdException w:name="index 4" w:semiHidden="1" w:unhideWhenUsed="1"/>
+    <w:lsdException w:name="index 5" w:semiHidden="1" w:unhideWhenUsed="1"/>
+    <w:lsdException w:name="index 6" w:semiHidden="1" w:unhideWhenUsed="1"/>
+    <w:lsdException w:name="index 7" w:semiHidden="1" w:unhideWhenUsed="1"/>
+    <w:lsdException w:name="index 8" w:semiHidden="1" w:unhideWhenUsed="1"/>
+    <w:lsdException w:name="index 9" w:semiHidden="1" w:unhideWhenUsed="1"/>
+    <w:lsdException w:name="toc 1" w:semiHidden="1" w:uiPriority="39" w:unhideWhenUsed="1"/>
+    <w:lsdException w:name="toc 2" w:semiHidden="1" w:uiPriority="39" w:unhideWhenUsed="1"/>
+    <w:lsdException w:name="toc 3" w:semiHidden="1" w:uiPriority="39" w:unhideWhenUsed="1"/>
+    <w:lsdException w:name="toc 4" w:semiHidden="1" w:uiPriority="39" w:unhideWhenUsed="1"/>
+    <w:lsdException w:name="toc 5" w:semiHidden="1" w:uiPriority="39" w:unhideWhenUsed="1"/>
+    <w:lsdException w:name="toc 6" w:semiHidden="1" w:uiPriority="39" w:unhideWhenUsed="1"/>
+    <w:lsdException w:name="toc 7" w:semiHidden="1" w:uiPriority="39" w:unhideWhenUsed="1"/>
+    <w:lsdException w:name="toc 8" w:semiHidden="1" w:uiPriority="39" w:unhideWhenUsed="1"/>
+    <w:lsdException w:name="toc 9" w:semiHidden="1" w:uiPriority="39" w:unhideWhenUsed="1"/>
+    <w:lsdException w:name="Normal Indent" w:semiHidden="1" w:unhideWhenUsed="1"/>
+    <w:lsdException w:name="footnote text" w:semiHidden="1" w:unhideWhenUsed="1"/>
+    <w:lsdException w:name="annotation text" w:semiHidden="1" w:unhideWhenUsed="1"/>
+    <w:lsdException w:name="header" w:semiHidden="1" w:unhideWhenUsed="1"/>
+    <w:lsdException w:name="footer" w:semiHidden="1" w:unhideWhenUsed="1"/>
+    <w:lsdException w:name="index heading" w:semiHidden="1" w:unhideWhenUsed="1"/>
+    <w:lsdException w:name="caption" w:semiHidden="1" w:uiPriority="35" w:unhideWhenUsed="1" w:qFormat="1"/>
+    <w:lsdException w:name="table of figures" w:semiHidden="1" w:unhideWhenUsed="1"/>
+    <w:lsdException w:name="envelope address" w:semiHidden="1" w:unhideWhenUsed="1"/>
+    <w:lsdException w:name="envelope return" w:semiHidden="1" w:unhideWhenUsed="1"/>
+    <w:lsdException w:name="footnote reference" w:semiHidden="1" w:unhideWhenUsed="1"/>
+    <w:lsdException w:name="annotation reference" w:semiHidden="1" w:unhideWhenUsed="1"/>
+    <w:lsdException w:name="line number" w:semiHidden="1" w:unhideWhenUsed="1"/>
+    <w:lsdException w:name="page number" w:semiHidden="1" w:unhideWhenUsed="1"/>
+    <w:lsdException w:name="endnote reference" w:semiHidden="1" w:unhideWhenUsed="1"/>
+    <w:lsdException w:name="endnote text" w:semiHidden="1" w:unhideWhenUsed="1"/>
+    <w:lsdException w:name="table of authorities" w:semiHidden="1" w:unhideWhenUsed="1"/>
+    <w:lsdException w:name="macro" w:semiHidden="1" w:unhideWhenUsed="1"/>
+    <w:lsdException w:name="toa heading" w:semiHidden="1" w:unhideWhenUsed="1"/>
+    <w:lsdException w:name="List" w:semiHidden="1" w:unhideWhenUsed="1"/>
+    <w:lsdException w:name="List Bullet" w:semiHidden="1" w:unhideWhenUsed="1"/>
+    <w:lsdException w:name="List Number" w:semiHidden="1" w:unhideWhenUsed="1"/>
+    <w:lsdException w:name="List 2" w:semiHidden="1" w:unhideWhenUsed="1"/>
+    <w:lsdException w:name="List 3" w:semiHidden="1" w:unhideWhenUsed="1"/>
+    <w:lsdException w:name="List 4" w:semiHidden="1" w:unhideWhenUsed="1"/>
+    <w:lsdException w:name="List 5" w:semiHidden="1" w:unhideWhenUsed="1"/>
+    <w:lsdException w:name="List Bullet 2" w:semiHidden="1" w:unhideWhenUsed="1"/>
+    <w:lsdException w:name="List Bullet 3" w:semiHidden="1" w:unhideWhenUsed="1"/>
+    <w:lsdException w:name="List Bullet 4" w:semiHidden="1" w:unhideWhenUsed="1"/>
+    <w:lsdException w:name="List Bullet 5" w:semiHidden="1" w:unhideWhenUsed="1"/>
+    <w:lsdException w:name="List Number 2" w:semiHidden="1" w:unhideWhenUsed="1"/>
+    <w:lsdException w:name="List Number 3" w:semiHidden="1" w:unhideWhenUsed="1"/>
+    <w:lsdException w:name="List Number 4" w:semiHidden="1" w:unhideWhenUsed="1"/>
+    <w:lsdException w:name="List Number 5" w:semiHidden="1" w:unhideWhenUsed="1"/>
+    <w:lsdException w:name="Title" w:uiPriority="10" w:qFormat="1"/>
+    <w:lsdException w:name="Closing" w:semiHidden="1" w:unhideWhenUsed="1"/>
+    <w:lsdException w:name="Signature" w:semiHidden="1" w:unhideWhenUsed="1"/>
+    <w:lsdException w:name="Default Paragraph Font" w:semiHidden="1" w:uiPriority="1" w:unhideWhenUsed="1"/>
+    <w:lsdException w:name="Body Text" w:semiHidden="1" w:unhideWhenUsed="1"/>
+    <w:lsdException w:name="Body Text Indent" w:semiHidden="1" w:unhideWhenUsed="1"/>
+    <w:lsdException w:name="List Continue" w:semiHidden="1" w:unhideWhenUsed="1"/>
+    <w:lsdException w:name="List Continue 2" w:semiHidden="1" w:unhideWhenUsed="1"/>
+    <w:lsdException w:name="List Continue 3" w:semiHidden="1" w:unhideWhenUsed="1"/>
+    <w:lsdException w:name="List Continue 4" w:semiHidden="1" w:unhideWhenUsed="1"/>
+    <w:lsdException w:name="List Continue 5" w:semiHidden="1" w:unhideWhenUsed="1"/>
+    <w:lsdException w:name="Message Header" w:semiHidden="1" w:unhideWhenUsed="1"/>
+    <w:lsdException w:name="Subtitle" w:uiPriority="11" w:qFormat="1"/>
+    <w:lsdException w:name="Salutation" w:semiHidden="1" w:unhideWhenUsed="1"/>
+    <w:lsdException w:name="Date" w:semiHidden="1" w:unhideWhenUsed="1"/>
+    <w:lsdException w:name="Body Text First Indent" w:semiHidden="1" w:unhideWhenUsed="1"/>
+    <w:lsdException w:name="Body Text First Indent 2" w:semiHidden="1" w:unhideWhenUsed="1"/>
+    <w:lsdException w:name="Note Heading" w:semiHidden="1" w:unhideWhenUsed="1"/>
+    <w:lsdException w:name="Body Text 2" w:semiHidden="1" w:unhideWhenUsed="1"/>
+    <w:lsdException w:name="Body Text 3" w:semiHidden="1" w:unhideWhenUsed="1"/>
+    <w:lsdException w:name="Body Text Indent 2" w:semiHidden="1" w:unhideWhenUsed="1"/>
+    <w:lsdException w:name="Body Text Indent 3" w:semiHidden="1" w:unhideWhenUsed="1"/>
+    <w:lsdException w:name="Block Text" w:semiHidden="1" w:unhideWhenUsed="1"/>
+    <w:lsdException w:name="Hyperlink" w:semiHidden="1" w:unhideWhenUsed="1"/>
+    <w:lsdException w:name="FollowedHyperlink" w:semiHidden="1" w:unhideWhenUsed="1"/>
+    <w:lsdException w:name="Strong" w:uiPriority="22" w:qFormat="1"/>
+    <w:lsdException w:name="Emphasis" w:uiPriority="20" w:qFormat="1"/>
+    <w:lsdException w:name="Document Map" w:semiHidden="1" w:unhideWhenUsed="1"/>
+    <w:lsdException w:name="Plain Text" w:semiHidden="1" w:unhideWhenUsed="1"/>
+    <w:lsdException w:name="E-mail Signature" w:semiHidden="1" w:unhideWhenUsed="1"/>
+    <w:lsdException w:name="HTML Top of Form" w:semiHidden="1" w:unhideWhenUsed="1"/>
+    <w:lsdException w:name="HTML Bottom of Form" w:semiHidden="1" w:unhideWhenUsed="1"/>
+    <w:lsdException w:name="Normal (Web)" w:semiHidden="1" w:unhideWhenUsed="1"/>
+    <w:lsdException w:name="HTML Acronym" w:semiHidden="1" w:unhideWhenUsed="1"/>
+    <w:lsdException w:name="HTML Address" w:semiHidden="1" w:unhideWhenUsed="1"/>
+    <w:lsdException w:name="HTML Cite" w:semiHidden="1" w:unhideWhenUsed="1"/>
+    <w:lsdException w:name="HTML Code" w:semiHidden="1" w:unhideWhenUsed="1"/>
+    <w:lsdException w:name="HTML Definition" w:semiHidden="1" w:unhideWhenUsed="1"/>
+    <w:lsdException w:name="HTML Keyboard" w:semiHidden="1" w:unhideWhenUsed="1"/>
+    <w:lsdException w:name="HTML Preformatted" w:semiHidden="1" w:unhideWhenUsed="1"/>
+    <w:lsdException w:name="HTML Sample" w:semiHidden="1" w:unhideWhenUsed="1"/>
+    <w:lsdException w:name="HTML Typewriter" w:semiHidden="1" w:unhideWhenUsed="1"/>
+    <w:lsdException w:name="HTML Variable" w:semiHidden="1" w:unhideWhenUsed="1"/>
+    <w:lsdException w:name="Normal Table" w:semiHidden="1" w:unhideWhenUsed="1"/>
+    <w:lsdException w:name="annotation subject" w:semiHidden="1" w:unhideWhenUsed="1"/>
+    <w:lsdException w:name="No List" w:semiHidden="1" w:unhideWhenUsed="1"/>
+    <w:lsdException w:name="Outline List 1" w:semiHidden="1" w:unhideWhenUsed="1"/>
+    <w:lsdException w:name="Outline List 2" w:semiHidden="1" w:unhideWhenUsed="1"/>
+    <w:lsdException w:name="Outline List 3" w:semiHidden="1" w:unhideWhenUsed="1"/>
+    <w:lsdException w:name="Table Simple 1" w:semiHidden="1" w:unhideWhenUsed="1"/>
+    <w:lsdException w:name="Table Simple 2" w:semiHidden="1" w:unhideWhenUsed="1"/>
+    <w:lsdException w:name="Table Simple 3" w:semiHidden="1" w:unhideWhenUsed="1"/>
+    <w:lsdException w:name="Table Classic 1" w:semiHidden="1" w:unhideWhenUsed="1"/>
+    <w:lsdException w:name="Table Classic 2" w:semiHidden="1" w:unhideWhenUsed="1"/>
+    <w:lsdException w:name="Table Classic 3" w:semiHidden="1" w:unhideWhenUsed="1"/>
+    <w:lsdException w:name="Table Classic 4" w:semiHidden="1" w:unhideWhenUsed="1"/>
+    <w:lsdException w:name="Table Colorful 1" w:semiHidden="1" w:unhideWhenUsed="1"/>
+    <w:lsdException w:name="Table Colorful 2" w:semiHidden="1" w:unhideWhenUsed="1"/>
+    <w:lsdException w:name="Table Colorful 3" w:semiHidden="1" w:unhideWhenUsed="1"/>
+    <w:lsdException w:name="Table Columns 1" w:semiHidden="1" w:unhideWhenUsed="1"/>
+    <w:lsdException w:name="Table Columns 2" w:semiHidden="1" w:unhideWhenUsed="1"/>
+    <w:lsdException w:name="Table Columns 3" w:semiHidden="1" w:unhideWhenUsed="1"/>
+    <w:lsdException w:name="Table Columns 4" w:semiHidden="1" w:unhideWhenUsed="1"/>
+    <w:lsdException w:name="Table Columns 5" w:semiHidden="1" w:unhideWhenUsed="1"/>
+    <w:lsdException w:name="Table Grid 1" w:semiHidden="1" w:unhideWhenUsed="1"/>
+    <w:lsdException w:name="Table Grid 2" w:semiHidden="1" w:unhideWhenUsed="1"/>
+    <w:lsdException w:name="Table Grid 3" w:semiHidden="1" w:unhideWhenUsed="1"/>
+    <w:lsdException w:name="Table Grid 4" w:semiHidden="1" w:unhideWhenUsed="1"/>
+    <w:lsdException w:name="Table Grid 5" w:semiHidden="1" w:unhideWhenUsed="1"/>
+    <w:lsdException w:name="Table Grid 6" w:semiHidden="1" w:unhideWhenUsed="1"/>
+    <w:lsdException w:name="Table Grid 7" w:semiHidden="1" w:unhideWhenUsed="1"/>
+    <w:lsdException w:name="Table Grid 8" w:semiHidden="1" w:unhideWhenUsed="1"/>
+    <w:lsdException w:name="Table List 1" w:semiHidden="1" w:unhideWhenUsed="1"/>
+    <w:lsdException w:name="Table List 2" w:semiHidden="1" w:unhideWhenUsed="1"/>
+    <w:lsdException w:name="Table List 3" w:semiHidden="1" w:unhideWhenUsed="1"/>
+    <w:lsdException w:name="Table List 4" w:semiHidden="1" w:unhideWhenUsed="1"/>
+    <w:lsdException w:name="Table List 5" w:semiHidden="1" w:unhideWhenUsed="1"/>
+    <w:lsdException w:name="Table List 6" w:semiHidden="1" w:unhideWhenUsed="1"/>
+    <w:lsdException w:name="Table List 7" w:semiHidden="1" w:unhideWhenUsed="1"/>
+    <w:lsdException w:name="Table List 8" w:semiHidden="1" w:unhideWhenUsed="1"/>
+    <w:lsdException w:name="Table 3D effects 1" w:semiHidden="1" w:unhideWhenUsed="1"/>
+    <w:lsdException w:name="Table 3D effects 2" w:semiHidden="1" w:unhideWhenUsed="1"/>
+    <w:lsdException w:name="Table 3D effects 3" w:semiHidden="1" w:unhideWhenUsed="1"/>
+    <w:lsdException w:name="Table Contemporary" w:semiHidden="1" w:unhideWhenUsed="1"/>
+    <w:lsdException w:name="Table Elegant" w:semiHidden="1" w:unhideWhenUsed="1"/>
+    <w:lsdException w:name="Table Professional" w:semiHidden="1" w:unhideWhenUsed="1"/>
+    <w:lsdException w:name="Table Subtle 1" w:semiHidden="1" w:unhideWhenUsed="1"/>
+    <w:lsdException w:name="Table Subtle 2" w:semiHidden="1" w:unhideWhenUsed="1"/>
+    <w:lsdException w:name="Table Web 1" w:semiHidden="1" w:unhideWhenUsed="1"/>
+    <w:lsdException w:name="Table Web 2" w:semiHidden="1" w:unhideWhenUsed="1"/>
+    <w:lsdException w:name="Table Web 3" w:semiHidden="1" w:unhideWhenUsed="1"/>
+    <w:lsdException w:name="Balloon Text" w:semiHidden="1" w:unhideWhenUsed="1"/>
+    <w:lsdException w:name="Table Grid" w:semiHidden="1" w:uiPriority="59" w:unhideWhenUsed="1"/>
+    <w:lsdException w:name="Table Theme" w:semiHidden="1" w:unhideWhenUsed="1"/>
+    <w:lsdException w:name="Placeholder Text" w:semiHidden="1"/>
+    <w:lsdException w:name="No Spacing" w:uiPriority="1" w:qFormat="1"/>
+    <w:lsdException w:name="Light Shading" w:uiPriority="60"/>
+    <w:lsdException w:name="Light List" w:uiPriority="61"/>
+    <w:lsdException w:name="Light Grid" w:uiPriority="62"/>
+    <w:lsdException w:name="Medium Shading 1" w:uiPriority="63"/>
+    <w:lsdException w:name="Medium Shading 2" w:uiPriority="64"/>
+    <w:lsdException w:name="Medium List 1" w:uiPriority="65"/>
+    <w:lsdException w:name="Medium List 2" w:uiPriority="66"/>
+    <w:lsdException w:name="Medium Grid 1" w:uiPriority="67"/>
+    <w:lsdException w:name="Medium Grid 2" w:uiPriority="68"/>
+    <w:lsdException w:name="Medium Grid 3" w:uiPriority="69"/>
+    <w:lsdException w:name="Dark List" w:uiPriority="70"/>
+    <w:lsdException w:name="Colorful Shading" w:uiPriority="71"/>
+    <w:lsdException w:name="Colorful List" w:uiPriority="72"/>
+    <w:lsdException w:name="Colorful Grid" w:uiPriority="73"/>
+    <w:lsdException w:name="Light Shading Accent 1" w:uiPriority="60"/>
+    <w:lsdException w:name="Light List Accent 1" w:uiPriority="61"/>
+    <w:lsdException w:name="Light Grid Accent 1" w:uiPriority="62"/>
+    <w:lsdException w:name="Medium Shading 1 Accent 1" w:uiPriority="63"/>
+    <w:lsdException w:name="Medium Shading 2 Accent 1" w:uiPriority="64"/>
+    <w:lsdException w:name="Medium List 1 Accent 1" w:uiPriority="65"/>
+    <w:lsdException w:name="Revision" w:semiHidden="1"/>
+    <w:lsdException w:name="List Paragraph" w:uiPriority="34" w:qFormat="1"/>
+    <w:lsdException w:name="Quote" w:uiPriority="29" w:qFormat="1"/>
+    <w:lsdException w:name="Intense Quote" w:uiPriority="30" w:qFormat="1"/>
+    <w:lsdException w:name="Medium List 2 Accent 1" w:uiPriority="66"/>
+    <w:lsdException w:name="Medium Grid 1 Accent 1" w:uiPriority="67"/>
+    <w:lsdException w:name="Medium Grid 2 Accent 1" w:uiPriority="68"/>
+    <w:lsdException w:name="Medium Grid 3 Accent 1" w:uiPriority="69"/>
+    <w:lsdException w:name="Dark List Accent 1" w:uiPriority="70"/>
+    <w:lsdException w:name="Colorful Shading Accent 1" w:uiPriority="71"/>
+    <w:lsdException w:name="Colorful List Accent 1" w:uiPriority="72"/>
+    <w:lsdException w:name="Colorful Grid Accent 1" w:uiPriority="73"/>
+    <w:lsdException w:name="Light Shading Accent 2" w:uiPriority="60"/>
+    <w:lsdException w:name="Light List Accent 2" w:uiPriority="61"/>
+    <w:lsdException w:name="Light Grid Accent 2" w:uiPriority="62"/>
+    <w:lsdException w:name="Medium Shading 1 Accent 2" w:uiPriority="63"/>
+    <w:lsdException w:name="Medium Shading 2 Accent 2" w:uiPriority="64"/>
+    <w:lsdException w:name="Medium List 1 Accent 2" w:uiPriority="65"/>
+    <w:lsdException w:name="Medium List 2 Accent 2" w:uiPriority="66"/>
+    <w:lsdException w:name="Medium Grid 1 Accent 2" w:uiPriority="67"/>
+    <w:lsdException w:name="Medium Grid 2 Accent 2" w:uiPriority="68"/>
+    <w:lsdException w:name="Medium Grid 3 Accent 2" w:uiPriority="69"/>
+    <w:lsdException w:name="Dark List Accent 2" w:uiPriority="70"/>
+    <w:lsdException w:name="Colorful Shading Accent 2" w:uiPriority="71"/>
+    <w:lsdException w:name="Colorful List Accent 2" w:uiPriority="72"/>
+    <w:lsdException w:name="Colorful Grid Accent 2" w:uiPriority="73"/>
+    <w:lsdException w:name="Light Shading Accent 3" w:uiPriority="60"/>
+    <w:lsdException w:name="Light List Accent 3" w:uiPriority="61"/>
+    <w:lsdException w:name="Light Grid Accent 3" w:uiPriority="62"/>
+    <w:lsdException w:name="Medium Shading 1 Accent 3" w:uiPriority="63"/>
+    <w:lsdException w:name="Medium Shading 2 Accent 3" w:uiPriority="64"/>
+    <w:lsdException w:name="Medium List 1 Accent 3" w:uiPriority="65"/>
+    <w:lsdException w:name="Medium List 2 Accent 3" w:uiPriority="66"/>
+    <w:lsdException w:name="Medium Grid 1 Accent 3" w:uiPriority="67"/>
+    <w:lsdException w:name="Medium Grid 2 Accent 3" w:uiPriority="68"/>
+    <w:lsdException w:name="Medium Grid 3 Accent 3" w:uiPriority="69"/>
+    <w:lsdException w:name="Dark List Accent 3" w:uiPriority="70"/>
+    <w:lsdException w:name="Colorful Shading Accent 3" w:uiPriority="71"/>
+    <w:lsdException w:name="Colorful List Accent 3" w:uiPriority="72"/>
+    <w:lsdException w:name="Colorful Grid Accent 3" w:uiPriority="73"/>
+    <w:lsdException w:name="Light Shading Accent 4" w:uiPriority="60"/>
+    <w:lsdException w:name="Light List Accent 4" w:uiPriority="61"/>
+    <w:lsdException w:name="Light Grid Accent 4" w:uiPriority="62"/>
+    <w:lsdException w:name="Medium Shading 1 Accent 4" w:uiPriority="63"/>
+    <w:lsdException w:name="Medium Shading 2 Accent 4" w:uiPriority="64"/>
+    <w:lsdException w:name="Medium List 1 Accent 4" w:uiPriority="65"/>
+    <w:lsdException w:name="Medium List 2 Accent 4" w:uiPriority="66"/>
+    <w:lsdException w:name="Medium Grid 1 Accent 4" w:uiPriority="67"/>
+    <w:lsdException w:name="Medium Grid 2 Accent 4" w:uiPriority="68"/>
+    <w:lsdException w:name="Medium Grid 3 Accent 4" w:uiPriority="69"/>
+    <w:lsdException w:name="Dark List Accent 4" w:uiPriority="70"/>
+    <w:lsdException w:name="Colorful Shading Accent 4" w:uiPriority="71"/>
+    <w:lsdException w:name="Colorful List Accent 4" w:uiPriority="72"/>
+    <w:lsdException w:name="Colorful Grid Accent 4" w:uiPriority="73"/>
+    <w:lsdException w:name="Light Shading Accent 5" w:uiPriority="60"/>
+    <w:lsdException w:name="Light List Accent 5" w:uiPriority="61"/>
+    <w:lsdException w:name="Light Grid Accent 5" w:uiPriority="62"/>
+    <w:lsdException w:name="Medium Shading 1 Accent 5" w:uiPriority="63"/>
+    <w:lsdException w:name="Medium Shading 2 Accent 5" w:uiPriority="64"/>
+    <w:lsdException w:name="Medium List 1 Accent 5" w:uiPriority="65"/>
+    <w:lsdException w:name="Medium List 2 Accent 5" w:uiPriority="66"/>
+    <w:lsdException w:name="Medium Grid 1 Accent 5" w:uiPriority="67"/>
+    <w:lsdException w:name="Medium Grid 2 Accent 5" w:uiPriority="68"/>
+    <w:lsdException w:name="Medium Grid 3 Accent 5" w:uiPriority="69"/>
+    <w:lsdException w:name="Dark List Accent 5" w:uiPriority="70"/>
+    <w:lsdException w:name="Colorful Shading Accent 5" w:uiPriority="71"/>
+    <w:lsdException w:name="Colorful List Accent 5" w:uiPriority="72"/>
+    <w:lsdException w:name="Colorful Grid Accent 5" w:uiPriority="73"/>
+    <w:lsdException w:name="Light Shading Accent 6" w:uiPriority="60"/>
+    <w:lsdException w:name="Light List Accent 6" w:uiPriority="61"/>
+    <w:lsdException w:name="Light Grid Accent 6" w:uiPriority="62"/>
+    <w:lsdException w:name="Medium Shading 1 Accent 6" w:uiPriority="63"/>
+    <w:lsdException w:name="Medium Shading 2 Accent 6" w:uiPriority="64"/>
+    <w:lsdException w:name="Medium List 1 Accent 6" w:uiPriority="65"/>
+    <w:lsdException w:name="Medium List 2 Accent 6" w:uiPriority="66"/>
+    <w:lsdException w:name="Medium Grid 1 Accent 6" w:uiPriority="67"/>
+    <w:lsdException w:name="Medium Grid 2 Accent 6" w:uiPriority="68"/>
+    <w:lsdException w:name="Medium Grid 3 Accent 6" w:uiPriority="69"/>
+    <w:lsdException w:name="Dark List Accent 6" w:uiPriority="70"/>
+    <w:lsdException w:name="Colorful Shading Accent 6" w:uiPriority="71"/>
+    <w:lsdException w:name="Colorful List Accent 6" w:uiPriority="72"/>
+    <w:lsdException w:name="Colorful Grid Accent 6" w:uiPriority="73"/>
+    <w:lsdException w:name="Subtle Emphasis" w:uiPriority="19" w:qFormat="1"/>
+    <w:lsdException w:name="Intense Emphasis" w:uiPriority="21" w:qFormat="1"/>
+    <w:lsdException w:name="Subtle Reference" w:uiPriority="31" w:qFormat="1"/>
+    <w:lsdException w:name="Intense Reference" w:uiPriority="32" w:qFormat="1"/>
+    <w:lsdException w:name="Book Title" w:uiPriority="33" w:qFormat="1"/>
+    <w:lsdException w:name="Bibliography" w:semiHidden="1" w:uiPriority="37" w:unhideWhenUsed="1"/>
+    <w:lsdException w:name="TOC Heading" w:semiHidden="1" w:uiPriority="39" w:unhideWhenUsed="1" w:qFormat="1"/>
+    <w:lsdException w:name="Plain Table 1" w:uiPriority="41"/>
+    <w:lsdException w:name="Plain Table 2" w:uiPriority="42"/>
+    <w:lsdException w:name="Plain Table 3" w:uiPriority="43"/>
+    <w:lsdException w:name="Plain Table 4" w:uiPriority="44"/>
+    <w:lsdException w:name="Plain Table 5" w:uiPriority="45"/>
+    <w:lsdException w:name="Grid Table Light" w:uiPriority="40"/>
+    <w:lsdException w:name="Grid Table 1 Light" w:uiPriority="46"/>
+    <w:lsdException w:name="Grid Table 2" w:uiPriority="47"/>
+    <w:lsdException w:name="Grid Table 3" w:uiPriority="48"/>
+    <w:lsdException w:name="Grid Table 4" w:uiPriority="49"/>
+    <w:lsdException w:name="Grid Table 5 Dark" w:uiPriority="50"/>
+    <w:lsdException w:name="Grid Table 6 Colorful" w:uiPriority="51"/>
+    <w:lsdException w:name="Grid Table 7 Colorful" w:uiPriority="52"/>
+    <w:lsdException w:name="Grid Table 1 Light Accent 1" w:uiPriority="46"/>
+    <w:lsdException w:name="Grid Table 2 Accent 1" w:uiPriority="47"/>
+    <w:lsdException w:name="Grid Table 3 Accent 1" w:uiPriority="48"/>
+    <w:lsdException w:name="Grid Table 4 Accent 1" w:uiPriority="49"/>
+    <w:lsdException w:name="Grid Table 5 Dark Accent 1" w:uiPriority="50"/>
+    <w:lsdException w:name="Grid Table 6 Colorful Accent 1" w:uiPriority="51"/>
+    <w:lsdException w:name="Grid Table 7 Colorful Accent 1" w:uiPriority="52"/>
+    <w:lsdException w:name="Grid Table 1 Light Accent 2" w:uiPriority="46"/>
+    <w:lsdException w:name="Grid Table 2 Accent 2" w:uiPriority="47"/>
+    <w:lsdException w:name="Grid Table 3 Accent 2" w:uiPriority="48"/>
+    <w:lsdException w:name="Grid Table 4 Accent 2" w:uiPriority="49"/>
+    <w:lsdException w:name="Grid Table 5 Dark Accent 2" w:uiPriority="50"/>
+    <w:lsdException w:name="Grid Table 6 Colorful Accent 2" w:uiPriority="51"/>
+    <w:lsdException w:name="Grid Table 7 Colorful Accent 2" w:uiPriority="52"/>
+    <w:lsdException w:name="Grid Table 1 Light Accent 3" w:uiPriority="46"/>
+    <w:lsdException w:name="Grid Table 2 Accent 3" w:uiPriority="47"/>
+    <w:lsdException w:name="Grid Table 3 Accent 3" w:uiPriority="48"/>
+    <w:lsdException w:name="Grid Table 4 Accent 3" w:uiPriority="49"/>
+    <w:lsdException w:name="Grid Table 5 Dark Accent 3" w:uiPriority="50"/>
+    <w:lsdException w:name="Grid Table 6 Colorful Accent 3" w:uiPriority="51"/>
+    <w:lsdException w:name="Grid Table 7 Colorful Accent 3" w:uiPriority="52"/>
+    <w:lsdException w:name="Grid Table 1 Light Accent 4" w:uiPriority="46"/>
+    <w:lsdException w:name="Grid Table 2 Accent 4" w:uiPriority="47"/>
+    <w:lsdException w:name="Grid Table 3 Accent 4" w:uiPriority="48"/>
+    <w:lsdException w:name="Grid Table 4 Accent 4" w:uiPriority="49"/>
+    <w:lsdException w:name="Grid Table 5 Dark Accent 4" w:uiPriority="50"/>
+    <w:lsdException w:name="Grid Table 6 Colorful Accent 4" w:uiPriority="51"/>
+    <w:lsdException w:name="Grid Table 7 Colorful Accent 4" w:uiPriority="52"/>
+    <w:lsdException w:name="Grid Table 1 Light Accent 5" w:uiPriority="46"/>
+    <w:lsdException w:name="Grid Table 2 Accent 5" w:uiPriority="47"/>
+    <w:lsdException w:name="Grid Table 3 Accent 5" w:uiPriority="48"/>
+    <w:lsdException w:name="Grid Table 4 Accent 5" w:uiPriority="49"/>
+    <w:lsdException w:name="Grid Table 5 Dark Accent 5" w:uiPriority="50"/>
+    <w:lsdException w:name="Grid Table 6 Colorful Accent 5" w:uiPriority="51"/>
+    <w:lsdException w:name="Grid Table 7 Colorful Accent 5" w:uiPriority="52"/>
+    <w:lsdException w:name="Grid Table 1 Light Accent 6" w:uiPriority="46"/>
+    <w:lsdException w:name="Grid Table 2 Accent 6" w:uiPriority="47"/>
+    <w:lsdException w:name="Grid Table 3 Accent 6" w:uiPriority="48"/>
+    <w:lsdException w:name="Grid Table 4 Accent 6" w:uiPriority="49"/>
+    <w:lsdException w:name="Grid Table 5 Dark Accent 6" w:uiPriority="50"/>
+    <w:lsdException w:name="Grid Table 6 Colorful Accent 6" w:uiPriority="51"/>
+    <w:lsdException w:name="Grid Table 7 Colorful Accent 6" w:uiPriority="52"/>
+    <w:lsdException w:name="List Table 1 Light" w:uiPriority="46"/>
+    <w:lsdException w:name="List Table 2" w:uiPriority="47"/>
+    <w:lsdException w:name="List Table 3" w:uiPriority="48"/>
+    <w:lsdException w:name="List Table 4" w:uiPriority="49"/>
+    <w:lsdException w:name="List Table 5 Dark" w:uiPriority="50"/>
+    <w:lsdException w:name="List Table 6 Colorful" w:uiPriority="51"/>
+    <w:lsdException w:name="List Table 7 Colorful" w:uiPriority="52"/>
+    <w:lsdException w:name="List Table 1 Light Accent 1" w:uiPriority="46"/>
+    <w:lsdException w:name="List Table 2 Accent 1" w:uiPriority="47"/>
+    <w:lsdException w:name="List Table 3 Accent 1" w:uiPriority="48"/>
+    <w:lsdException w:name="List Table 4 Accent 1" w:uiPriority="49"/>
+    <w:lsdException w:name="List Table 5 Dark Accent 1" w:uiPriority="50"/>
+    <w:lsdException w:name="List Table 6 Colorful Accent 1" w:uiPriority="51"/>
+    <w:lsdException w:name="List Table 7 Colorful Accent 1" w:uiPriority="52"/>
+    <w:lsdException w:name="List Table 1 Light Accent 2" w:uiPriority="46"/>
+    <w:lsdException w:name="List Table 2 Accent 2" w:uiPriority="47"/>
+    <w:lsdException w:name="List Table 3 Accent 2" w:uiPriority="48"/>
+    <w:lsdException w:name="List Table 4 Accent 2" w:uiPriority="49"/>
+    <w:lsdException w:name="List Table 5 Dark Accent 2" w:uiPriority="50"/>
+    <w:lsdException w:name="List Table 6 Colorful Accent 2" w:uiPriority="51"/>
+    <w:lsdException w:name="List Table 7 Colorful Accent 2" w:uiPriority="52"/>
+    <w:lsdException w:name="List Table 1 Light Accent 3" w:uiPriority="46"/>
+    <w:lsdException w:name="List Table 2 Accent 3" w:uiPriority="47"/>
+    <w:lsdException w:name="List Table 3 Accent 3" w:uiPriority="48"/>
+    <w:lsdException w:name="List Table 4 Accent 3" w:uiPriority="49"/>
+    <w:lsdException w:name="List Table 5 Dark Accent 3" w:uiPriority="50"/>
+    <w:lsdException w:name="List Table 6 Colorful Accent 3" w:uiPriority="51"/>
+    <w:lsdException w:name="List Table 7 Colorful Accent 3" w:uiPriority="52"/>
+    <w:lsdException w:name="List Table 1 Light Accent 4" w:uiPriority="46"/>
+    <w:lsdException w:name="List Table 2 Accent 4" w:uiPriority="47"/>
+    <w:lsdException w:name="List Table 3 Accent 4" w:uiPriority="48"/>
+    <w:lsdException w:name="List Table 4 Accent 4" w:uiPriority="49"/>
+    <w:lsdException w:name="List Table 5 Dark Accent 4" w:uiPriority="50"/>
+    <w:lsdException w:name="List Table 6 Colorful Accent 4" w:uiPriority="51"/>
+    <w:lsdException w:name="List Table 7 Colorful Accent 4" w:uiPriority="52"/>
+    <w:lsdException w:name="List Table 1 Light Accent 5" w:uiPriority="46"/>
+    <w:lsdException w:name="List Table 2 Accent 5" w:uiPriority="47"/>
+    <w:lsdException w:name="List Table 3 Accent 5" w:uiPriority="48"/>
+    <w:lsdException w:name="List Table 4 Accent 5" w:uiPriority="49"/>
+    <w:lsdException w:name="List Table 5 Dark Accent 5" w:uiPriority="50"/>
+    <w:lsdException w:name="List Table 6 Colorful Accent 5" w:uiPriority="51"/>
+    <w:lsdException w:name="List Table 7 Colorful Accent 5" w:uiPriority="52"/>
+    <w:lsdException w:name="List Table 1 Light Accent 6" w:uiPriority="46"/>
+    <w:lsdException w:name="List Table 2 Accent 6" w:uiPriority="47"/>
+    <w:lsdException w:name="List Table 3 Accent 6" w:uiPriority="48"/>
+    <w:lsdException w:name="List Table 4 Accent 6" w:uiPriority="49"/>
+    <w:lsdException w:name="List Table 5 Dark Accent 6" w:uiPriority="50"/>
+    <w:lsdException w:name="List Table 6 Colorful Accent 6" w:uiPriority="51"/>
+    <w:lsdException w:name="List Table 7 Colorful Accent 6" w:uiPriority="52"/>
+    <w:lsdException w:name="Mention" w:semiHidden="1" w:unhideWhenUsed="1"/>
+    <w:lsdException w:name="Smart Hyperlink" w:semiHidden="1" w:unhideWhenUsed="1"/>
+    <w:lsdException w:name="Hashtag" w:semiHidden="1" w:unhideWhenUsed="1"/>
+    <w:lsdException w:name="Unresolved Mention" w:semiHidden="1" w:unhideWhenUsed="1"/>
+    <w:lsdException w:name="Smart Link" w:semiHidden="1" w:unhideWhenUsed="1"/>
   </w:latentStyles>
   <w:style w:type="paragraph" w:default="1" w:styleId="Normalny">
     <w:name w:val="Normal"/>
@@ -6192,7 +6907,6 @@
     <w:uiPriority w:val="99"/>
     <w:semiHidden/>
     <w:unhideWhenUsed/>
-    <w:qFormat/>
     <w:tblPr>
       <w:tblInd w:w="0" w:type="dxa"/>
       <w:tblCellMar>
@@ -6311,7 +7025,6 @@
       <w:spacing w:after="0" w:line="240" w:lineRule="auto"/>
     </w:pPr>
     <w:tblPr>
-      <w:tblInd w:w="0" w:type="dxa"/>
       <w:tblBorders>
         <w:top w:val="single" w:sz="4" w:space="0" w:color="auto"/>
         <w:left w:val="single" w:sz="4" w:space="0" w:color="auto"/>
@@ -6320,12 +7033,6 @@
         <w:insideH w:val="single" w:sz="4" w:space="0" w:color="auto"/>
         <w:insideV w:val="single" w:sz="4" w:space="0" w:color="auto"/>
       </w:tblBorders>
-      <w:tblCellMar>
-        <w:top w:w="0" w:type="dxa"/>
-        <w:left w:w="108" w:type="dxa"/>
-        <w:bottom w:w="0" w:type="dxa"/>
-        <w:right w:w="108" w:type="dxa"/>
-      </w:tblCellMar>
     </w:tblPr>
   </w:style>
   <w:style w:type="paragraph" w:styleId="Tekstdymka">
@@ -6369,19 +7076,12 @@
     <w:tblPr>
       <w:tblStyleRowBandSize w:val="1"/>
       <w:tblStyleColBandSize w:val="1"/>
-      <w:tblInd w:w="0" w:type="dxa"/>
       <w:tblBorders>
         <w:top w:val="single" w:sz="8" w:space="0" w:color="4F81BD" w:themeColor="accent1"/>
         <w:left w:val="single" w:sz="8" w:space="0" w:color="4F81BD" w:themeColor="accent1"/>
         <w:bottom w:val="single" w:sz="8" w:space="0" w:color="4F81BD" w:themeColor="accent1"/>
         <w:right w:val="single" w:sz="8" w:space="0" w:color="4F81BD" w:themeColor="accent1"/>
       </w:tblBorders>
-      <w:tblCellMar>
-        <w:top w:w="0" w:type="dxa"/>
-        <w:left w:w="108" w:type="dxa"/>
-        <w:bottom w:w="0" w:type="dxa"/>
-        <w:right w:w="108" w:type="dxa"/>
-      </w:tblCellMar>
     </w:tblPr>
     <w:tblStylePr w:type="firstRow">
       <w:pPr>
@@ -6477,6 +7177,16 @@
       <w:iCs/>
       <w:color w:val="4F81BD" w:themeColor="accent1"/>
     </w:rPr>
+  </w:style>
+  <w:style w:type="character" w:customStyle="1" w:styleId="normaltextrun">
+    <w:name w:val="normaltextrun"/>
+    <w:basedOn w:val="Domylnaczcionkaakapitu"/>
+    <w:rsid w:val="00355BBF"/>
+  </w:style>
+  <w:style w:type="character" w:customStyle="1" w:styleId="eop">
+    <w:name w:val="eop"/>
+    <w:basedOn w:val="Domylnaczcionkaakapitu"/>
+    <w:rsid w:val="00355BBF"/>
   </w:style>
 </w:styles>
 </file>
@@ -6762,4 +7472,16 @@
   <a:objectDefaults/>
   <a:extraClrSchemeLst/>
 </a:theme>
+</file>
+
+<file path=customXml/item1.xml><?xml version="1.0" encoding="utf-8"?>
+<b:Sources xmlns:b="http://schemas.openxmlformats.org/officeDocument/2006/bibliography" xmlns="http://schemas.openxmlformats.org/officeDocument/2006/bibliography" SelectedStyle="\APASixthEditionOfficeOnline.xsl" StyleName="APA" Version="6"/>
+</file>
+
+<file path=customXml/itemProps1.xml><?xml version="1.0" encoding="utf-8"?>
+<ds:datastoreItem xmlns:ds="http://schemas.openxmlformats.org/officeDocument/2006/customXml" ds:itemID="{CFFD317E-D91B-4158-BE9C-5BEABA33B130}">
+  <ds:schemaRefs>
+    <ds:schemaRef ds:uri="http://schemas.openxmlformats.org/officeDocument/2006/bibliography"/>
+  </ds:schemaRefs>
+</ds:datastoreItem>
 </file>
</xml_diff>

<commit_message>
Add more content to Etap3
</commit_message>
<xml_diff>
--- a/Mateusz_Kita_Z710_ProjektIndywidualny_Etap3.docx
+++ b/Mateusz_Kita_Z710_ProjektIndywidualny_Etap3.docx
@@ -3233,6 +3233,7 @@
         </w:rPr>
       </w:pPr>
       <w:r>
+        <w:lastRenderedPageBreak/>
         <w:br w:type="page"/>
       </w:r>
     </w:p>
@@ -3509,17 +3510,179 @@
     </w:p>
     <w:p>
       <w:pPr>
-        <w:ind w:firstLine="360"/>
+        <w:ind w:left="360"/>
       </w:pPr>
       <w:r>
         <w:lastRenderedPageBreak/>
         <w:t xml:space="preserve">4. </w:t>
       </w:r>
       <w:r>
+        <w:t xml:space="preserve">Diagram sekwencji dodawania danych dotyczących rezerwacji usługi przez zalogowanego Użytkownika (zwykły użytkownik ma dostęp do wyświetlenia usług, które zostały przez niego zamówione, natomiast pracownik i administrator mają dostęp do wszystkich zarezerwowanych usług): </w:t>
+      </w:r>
+      <w:r>
         <w:br/>
       </w:r>
       <w:r>
         <w:br/>
+      </w:r>
+      <w:r>
+        <w:rPr>
+          <w:noProof/>
+        </w:rPr>
+        <w:drawing>
+          <wp:inline distT="0" distB="0" distL="0" distR="0" wp14:anchorId="69658D5E" wp14:editId="07D7FEE3">
+            <wp:extent cx="5760720" cy="4890135"/>
+            <wp:effectExtent l="0" t="0" r="0" b="5715"/>
+            <wp:docPr id="4" name="Obraz 4"/>
+            <wp:cNvGraphicFramePr>
+              <a:graphicFrameLocks xmlns:a="http://schemas.openxmlformats.org/drawingml/2006/main" noChangeAspect="1"/>
+            </wp:cNvGraphicFramePr>
+            <a:graphic xmlns:a="http://schemas.openxmlformats.org/drawingml/2006/main">
+              <a:graphicData uri="http://schemas.openxmlformats.org/drawingml/2006/picture">
+                <pic:pic xmlns:pic="http://schemas.openxmlformats.org/drawingml/2006/picture">
+                  <pic:nvPicPr>
+                    <pic:cNvPr id="1" name=""/>
+                    <pic:cNvPicPr/>
+                  </pic:nvPicPr>
+                  <pic:blipFill>
+                    <a:blip r:embed="rId13"/>
+                    <a:stretch>
+                      <a:fillRect/>
+                    </a:stretch>
+                  </pic:blipFill>
+                  <pic:spPr>
+                    <a:xfrm>
+                      <a:off x="0" y="0"/>
+                      <a:ext cx="5760720" cy="4890135"/>
+                    </a:xfrm>
+                    <a:prstGeom prst="rect">
+                      <a:avLst/>
+                    </a:prstGeom>
+                  </pic:spPr>
+                </pic:pic>
+              </a:graphicData>
+            </a:graphic>
+          </wp:inline>
+        </w:drawing>
+      </w:r>
+      <w:r>
+        <w:br/>
+      </w:r>
+      <w:r>
+        <w:br/>
+      </w:r>
+      <w:r>
+        <w:br/>
+      </w:r>
+      <w:r>
+        <w:br/>
+      </w:r>
+      <w:r>
+        <w:br/>
+      </w:r>
+      <w:r>
+        <w:br/>
+      </w:r>
+      <w:r>
+        <w:br/>
+      </w:r>
+      <w:r>
+        <w:br/>
+      </w:r>
+      <w:r>
+        <w:br/>
+      </w:r>
+      <w:r>
+        <w:br/>
+      </w:r>
+      <w:r>
+        <w:br/>
+      </w:r>
+      <w:r>
+        <w:br/>
+      </w:r>
+      <w:r>
+        <w:br/>
+      </w:r>
+      <w:r>
+        <w:br/>
+      </w:r>
+      <w:r>
+        <w:br/>
+      </w:r>
+      <w:r>
+        <w:br/>
+      </w:r>
+      <w:r>
+        <w:lastRenderedPageBreak/>
+        <w:t>5.</w:t>
+      </w:r>
+      <w:r>
+        <w:t xml:space="preserve"> Diagram sekwencji modyfikowania danych dotyczą</w:t>
+      </w:r>
+      <w:r>
+        <w:t xml:space="preserve">cych rezerwacji usługi przez zalogowanego Użytkownika </w:t>
+      </w:r>
+      <w:r>
+        <w:t>(zwykły użytkownik ma dostęp do wyświetlenia</w:t>
+      </w:r>
+      <w:r>
+        <w:t xml:space="preserve"> i modyfikacji</w:t>
+      </w:r>
+      <w:r>
+        <w:t xml:space="preserve"> usług, które zostały przez niego zamówione, natomiast pracownik i administrator mają dostęp do</w:t>
+      </w:r>
+      <w:r>
+        <w:t xml:space="preserve"> </w:t>
+      </w:r>
+      <w:r>
+        <w:t>modyfikacji i wyświetlania wszystkich zarezerwowanych usług):</w:t>
+      </w:r>
+      <w:r>
+        <w:br/>
+      </w:r>
+      <w:r>
+        <w:br/>
+      </w:r>
+      <w:r>
+        <w:rPr>
+          <w:noProof/>
+        </w:rPr>
+        <w:drawing>
+          <wp:inline distT="0" distB="0" distL="0" distR="0" wp14:anchorId="4C45596D" wp14:editId="3C366FD1">
+            <wp:extent cx="5760720" cy="4622165"/>
+            <wp:effectExtent l="0" t="0" r="0" b="6985"/>
+            <wp:docPr id="5" name="Obraz 5"/>
+            <wp:cNvGraphicFramePr>
+              <a:graphicFrameLocks xmlns:a="http://schemas.openxmlformats.org/drawingml/2006/main" noChangeAspect="1"/>
+            </wp:cNvGraphicFramePr>
+            <a:graphic xmlns:a="http://schemas.openxmlformats.org/drawingml/2006/main">
+              <a:graphicData uri="http://schemas.openxmlformats.org/drawingml/2006/picture">
+                <pic:pic xmlns:pic="http://schemas.openxmlformats.org/drawingml/2006/picture">
+                  <pic:nvPicPr>
+                    <pic:cNvPr id="1" name=""/>
+                    <pic:cNvPicPr/>
+                  </pic:nvPicPr>
+                  <pic:blipFill>
+                    <a:blip r:embed="rId14"/>
+                    <a:stretch>
+                      <a:fillRect/>
+                    </a:stretch>
+                  </pic:blipFill>
+                  <pic:spPr>
+                    <a:xfrm>
+                      <a:off x="0" y="0"/>
+                      <a:ext cx="5760720" cy="4622165"/>
+                    </a:xfrm>
+                    <a:prstGeom prst="rect">
+                      <a:avLst/>
+                    </a:prstGeom>
+                  </pic:spPr>
+                </pic:pic>
+              </a:graphicData>
+            </a:graphic>
+          </wp:inline>
+        </w:drawing>
       </w:r>
     </w:p>
     <w:p>
@@ -3546,6 +3709,7 @@
         <w:pStyle w:val="Nagwek4"/>
       </w:pPr>
       <w:r>
+        <w:lastRenderedPageBreak/>
         <w:t>Ekran główny</w:t>
       </w:r>
       <w:r>
@@ -3579,7 +3743,7 @@
                     </pic:cNvPicPr>
                   </pic:nvPicPr>
                   <pic:blipFill>
-                    <a:blip r:embed="rId13" cstate="print"/>
+                    <a:blip r:embed="rId15" cstate="print"/>
                     <a:srcRect/>
                     <a:stretch>
                       <a:fillRect/>
@@ -3640,7 +3804,7 @@
                     </pic:cNvPicPr>
                   </pic:nvPicPr>
                   <pic:blipFill>
-                    <a:blip r:embed="rId14" cstate="print"/>
+                    <a:blip r:embed="rId16" cstate="print"/>
                     <a:srcRect/>
                     <a:stretch>
                       <a:fillRect/>
@@ -3674,7 +3838,6 @@
         <w:pStyle w:val="Nagwek4"/>
       </w:pPr>
       <w:r>
-        <w:lastRenderedPageBreak/>
         <w:t>Widok listy zarezerwowanych usług:</w:t>
       </w:r>
     </w:p>
@@ -3702,7 +3865,7 @@
                     </pic:cNvPicPr>
                   </pic:nvPicPr>
                   <pic:blipFill>
-                    <a:blip r:embed="rId15" cstate="print"/>
+                    <a:blip r:embed="rId17" cstate="print"/>
                     <a:srcRect/>
                     <a:stretch>
                       <a:fillRect/>
@@ -3763,7 +3926,7 @@
                     </pic:cNvPicPr>
                   </pic:nvPicPr>
                   <pic:blipFill>
-                    <a:blip r:embed="rId16" cstate="print"/>
+                    <a:blip r:embed="rId18" cstate="print"/>
                     <a:srcRect/>
                     <a:stretch>
                       <a:fillRect/>
@@ -3798,6 +3961,7 @@
         <w:pStyle w:val="Nagwek4"/>
       </w:pPr>
       <w:r>
+        <w:lastRenderedPageBreak/>
         <w:t>Nagłówek</w:t>
       </w:r>
       <w:r>
@@ -3831,7 +3995,7 @@
                     </pic:cNvPicPr>
                   </pic:nvPicPr>
                   <pic:blipFill>
-                    <a:blip r:embed="rId17" cstate="print"/>
+                    <a:blip r:embed="rId19" cstate="print"/>
                     <a:srcRect/>
                     <a:stretch>
                       <a:fillRect/>
@@ -3893,7 +4057,7 @@
                     </pic:cNvPicPr>
                   </pic:nvPicPr>
                   <pic:blipFill>
-                    <a:blip r:embed="rId18" cstate="print"/>
+                    <a:blip r:embed="rId20" cstate="print"/>
                     <a:srcRect/>
                     <a:stretch>
                       <a:fillRect/>
@@ -3958,7 +4122,7 @@
                     </pic:cNvPicPr>
                   </pic:nvPicPr>
                   <pic:blipFill>
-                    <a:blip r:embed="rId19" cstate="print"/>
+                    <a:blip r:embed="rId21" cstate="print"/>
                     <a:srcRect/>
                     <a:stretch>
                       <a:fillRect/>
@@ -3993,7 +4157,6 @@
         <w:pStyle w:val="Nagwek4"/>
       </w:pPr>
       <w:r>
-        <w:lastRenderedPageBreak/>
         <w:t>Widok formularza rejestracji nowego użytkownika:</w:t>
       </w:r>
     </w:p>
@@ -4024,7 +4187,7 @@
                     </pic:cNvPicPr>
                   </pic:nvPicPr>
                   <pic:blipFill>
-                    <a:blip r:embed="rId20" cstate="print"/>
+                    <a:blip r:embed="rId22" cstate="print"/>
                     <a:srcRect/>
                     <a:stretch>
                       <a:fillRect/>
@@ -4092,7 +4255,7 @@
                     </pic:cNvPicPr>
                   </pic:nvPicPr>
                   <pic:blipFill>
-                    <a:blip r:embed="rId21" cstate="print"/>
+                    <a:blip r:embed="rId23" cstate="print"/>
                     <a:srcRect/>
                     <a:stretch>
                       <a:fillRect/>
@@ -4145,7 +4308,7 @@
                     </pic:cNvPicPr>
                   </pic:nvPicPr>
                   <pic:blipFill>
-                    <a:blip r:embed="rId22" cstate="print"/>
+                    <a:blip r:embed="rId24" cstate="print"/>
                     <a:srcRect/>
                     <a:stretch>
                       <a:fillRect/>
@@ -4183,6 +4346,7 @@
         </w:numPr>
       </w:pPr>
       <w:r>
+        <w:lastRenderedPageBreak/>
         <w:t>Projekt testów kontrolnych</w:t>
       </w:r>
     </w:p>
@@ -4254,7 +4418,7 @@
       <w:r>
         <w:t>(</w:t>
       </w:r>
-      <w:hyperlink r:id="rId23" w:history="1">
+      <w:hyperlink r:id="rId25" w:history="1">
         <w:r>
           <w:rPr>
             <w:rStyle w:val="Hipercze"/>
@@ -4327,7 +4491,6 @@
         <w:pStyle w:val="Nagwek4"/>
       </w:pPr>
       <w:r>
-        <w:lastRenderedPageBreak/>
         <w:t>Sprawdzenie walidacji formularza</w:t>
       </w:r>
     </w:p>
@@ -6575,7 +6738,7 @@
     <w:lsdException w:name="Table Web 2" w:semiHidden="1" w:unhideWhenUsed="1"/>
     <w:lsdException w:name="Table Web 3" w:semiHidden="1" w:unhideWhenUsed="1"/>
     <w:lsdException w:name="Balloon Text" w:semiHidden="1" w:unhideWhenUsed="1"/>
-    <w:lsdException w:name="Table Grid" w:semiHidden="1" w:uiPriority="59" w:unhideWhenUsed="1"/>
+    <w:lsdException w:name="Table Grid" w:uiPriority="59"/>
     <w:lsdException w:name="Table Theme" w:semiHidden="1" w:unhideWhenUsed="1"/>
     <w:lsdException w:name="Placeholder Text" w:semiHidden="1"/>
     <w:lsdException w:name="No Spacing" w:uiPriority="1" w:qFormat="1"/>

</xml_diff>

<commit_message>
Add changes and content in diagrams and GUI Etap3.docx
</commit_message>
<xml_diff>
--- a/Mateusz_Kita_Z710_ProjektIndywidualny_Etap3.docx
+++ b/Mateusz_Kita_Z710_ProjektIndywidualny_Etap3.docx
@@ -382,15 +382,7 @@
     </w:p>
     <w:p>
       <w:r>
-        <w:t xml:space="preserve">W celu integracji części front i </w:t>
-      </w:r>
-      <w:proofErr w:type="spellStart"/>
-      <w:r>
-        <w:t>back-endowej</w:t>
-      </w:r>
-      <w:proofErr w:type="spellEnd"/>
-      <w:r>
-        <w:t xml:space="preserve"> zostanie stworzone API, po którym będzie komunikowała się aplikacja.</w:t>
+        <w:t>W celu integracji części front i back-endowej zostanie stworzone API, po którym będzie komunikowała się aplikacja.</w:t>
       </w:r>
     </w:p>
     <w:p>
@@ -420,15 +412,7 @@
         <w:t>Systemem bazy danych wybranym</w:t>
       </w:r>
       <w:r>
-        <w:t xml:space="preserve"> do utworzenia systemu jest </w:t>
-      </w:r>
-      <w:proofErr w:type="spellStart"/>
-      <w:r>
-        <w:t>MongoDB</w:t>
-      </w:r>
-      <w:proofErr w:type="spellEnd"/>
-      <w:r>
-        <w:t>.</w:t>
+        <w:t xml:space="preserve"> do utworzenia systemu jest MongoDB.</w:t>
       </w:r>
       <w:r>
         <w:t xml:space="preserve"> Jest to nie relacyjny system gdzie dokumenty zapisywane są w formacie BSON, czyli Binarny JSON.</w:t>
@@ -495,23 +479,7 @@
         <w:t>rozwijania aplikacji</w:t>
       </w:r>
       <w:r>
-        <w:t xml:space="preserve"> z </w:t>
-      </w:r>
-      <w:proofErr w:type="spellStart"/>
-      <w:r>
-        <w:t>NodeJS</w:t>
-      </w:r>
-      <w:proofErr w:type="spellEnd"/>
-      <w:r>
-        <w:t xml:space="preserve">, który został użyty w części </w:t>
-      </w:r>
-      <w:proofErr w:type="spellStart"/>
-      <w:r>
-        <w:t>back-endowej</w:t>
-      </w:r>
-      <w:proofErr w:type="spellEnd"/>
-      <w:r>
-        <w:t xml:space="preserve"> systemu.</w:t>
+        <w:t xml:space="preserve"> z NodeJS, który został użyty w części back-endowej systemu.</w:t>
       </w:r>
     </w:p>
     <w:p>
@@ -527,11 +495,9 @@
           <w:numId w:val="16"/>
         </w:numPr>
       </w:pPr>
-      <w:proofErr w:type="spellStart"/>
       <w:r>
         <w:t>uzytkownicy</w:t>
       </w:r>
-      <w:proofErr w:type="spellEnd"/>
       <w:r>
         <w:t xml:space="preserve"> - przechowuje dane dotyczące kont użytkowników systemu</w:t>
       </w:r>
@@ -547,12 +513,10 @@
           <w:numId w:val="16"/>
         </w:numPr>
       </w:pPr>
-      <w:proofErr w:type="spellStart"/>
       <w:r>
         <w:lastRenderedPageBreak/>
         <w:t>zespoly</w:t>
       </w:r>
-      <w:proofErr w:type="spellEnd"/>
       <w:r>
         <w:t xml:space="preserve"> - przechowuje dane zespołów sprzątających – listę pracowników należących do zespoły oraz  przypisane zlecenia</w:t>
       </w:r>
@@ -568,14 +532,12 @@
           <w:numId w:val="16"/>
         </w:numPr>
       </w:pPr>
-      <w:proofErr w:type="spellStart"/>
       <w:r>
         <w:t>z</w:t>
       </w:r>
       <w:r>
         <w:t>arezerwowane_uslugi</w:t>
       </w:r>
-      <w:proofErr w:type="spellEnd"/>
       <w:r>
         <w:t xml:space="preserve"> - przechowuje informacje o zarezerwowanych usługach</w:t>
       </w:r>
@@ -603,11 +565,9 @@
           <w:numId w:val="16"/>
         </w:numPr>
       </w:pPr>
-      <w:proofErr w:type="spellStart"/>
       <w:r>
         <w:t>dane_do_faktury</w:t>
       </w:r>
-      <w:proofErr w:type="spellEnd"/>
       <w:r>
         <w:t xml:space="preserve"> - przechowuje dane klienta potrzebne do wystawienia faktur</w:t>
       </w:r>
@@ -789,11 +749,9 @@
             <w:tcW w:w="2311" w:type="dxa"/>
           </w:tcPr>
           <w:p>
-            <w:proofErr w:type="spellStart"/>
             <w:r>
               <w:t>uzytkownicy</w:t>
             </w:r>
-            <w:proofErr w:type="spellEnd"/>
           </w:p>
         </w:tc>
         <w:tc>
@@ -830,11 +788,9 @@
             <w:pPr>
               <w:cnfStyle w:val="000000100000" w:firstRow="0" w:lastRow="0" w:firstColumn="0" w:lastColumn="0" w:oddVBand="0" w:evenVBand="0" w:oddHBand="1" w:evenHBand="0" w:firstRowFirstColumn="0" w:firstRowLastColumn="0" w:lastRowFirstColumn="0" w:lastRowLastColumn="0"/>
             </w:pPr>
-            <w:proofErr w:type="spellStart"/>
             <w:r>
               <w:t>int</w:t>
             </w:r>
-            <w:proofErr w:type="spellEnd"/>
           </w:p>
         </w:tc>
         <w:tc>
@@ -877,11 +833,9 @@
             <w:pPr>
               <w:cnfStyle w:val="000000000000" w:firstRow="0" w:lastRow="0" w:firstColumn="0" w:lastColumn="0" w:oddVBand="0" w:evenVBand="0" w:oddHBand="0" w:evenHBand="0" w:firstRowFirstColumn="0" w:firstRowLastColumn="0" w:lastRowFirstColumn="0" w:lastRowLastColumn="0"/>
             </w:pPr>
-            <w:proofErr w:type="spellStart"/>
             <w:r>
               <w:t>username</w:t>
             </w:r>
-            <w:proofErr w:type="spellEnd"/>
           </w:p>
         </w:tc>
         <w:tc>
@@ -892,11 +846,9 @@
             <w:pPr>
               <w:cnfStyle w:val="000000000000" w:firstRow="0" w:lastRow="0" w:firstColumn="0" w:lastColumn="0" w:oddVBand="0" w:evenVBand="0" w:oddHBand="0" w:evenHBand="0" w:firstRowFirstColumn="0" w:firstRowLastColumn="0" w:lastRowFirstColumn="0" w:lastRowLastColumn="0"/>
             </w:pPr>
-            <w:proofErr w:type="spellStart"/>
             <w:r>
               <w:t>varchar</w:t>
             </w:r>
-            <w:proofErr w:type="spellEnd"/>
           </w:p>
         </w:tc>
         <w:tc>
@@ -942,11 +894,9 @@
             <w:pPr>
               <w:cnfStyle w:val="000000100000" w:firstRow="0" w:lastRow="0" w:firstColumn="0" w:lastColumn="0" w:oddVBand="0" w:evenVBand="0" w:oddHBand="1" w:evenHBand="0" w:firstRowFirstColumn="0" w:firstRowLastColumn="0" w:lastRowFirstColumn="0" w:lastRowLastColumn="0"/>
             </w:pPr>
-            <w:proofErr w:type="spellStart"/>
             <w:r>
               <w:t>role_id</w:t>
             </w:r>
-            <w:proofErr w:type="spellEnd"/>
           </w:p>
         </w:tc>
         <w:tc>
@@ -957,11 +907,9 @@
             <w:pPr>
               <w:cnfStyle w:val="000000100000" w:firstRow="0" w:lastRow="0" w:firstColumn="0" w:lastColumn="0" w:oddVBand="0" w:evenVBand="0" w:oddHBand="1" w:evenHBand="0" w:firstRowFirstColumn="0" w:firstRowLastColumn="0" w:lastRowFirstColumn="0" w:lastRowLastColumn="0"/>
             </w:pPr>
-            <w:proofErr w:type="spellStart"/>
             <w:r>
               <w:t>varchar</w:t>
             </w:r>
-            <w:proofErr w:type="spellEnd"/>
           </w:p>
         </w:tc>
         <w:tc>
@@ -1004,11 +952,9 @@
             <w:pPr>
               <w:cnfStyle w:val="000000000000" w:firstRow="0" w:lastRow="0" w:firstColumn="0" w:lastColumn="0" w:oddVBand="0" w:evenVBand="0" w:oddHBand="0" w:evenHBand="0" w:firstRowFirstColumn="0" w:firstRowLastColumn="0" w:lastRowFirstColumn="0" w:lastRowLastColumn="0"/>
             </w:pPr>
-            <w:proofErr w:type="spellStart"/>
             <w:r>
               <w:t>invoice_data_id</w:t>
             </w:r>
-            <w:proofErr w:type="spellEnd"/>
           </w:p>
         </w:tc>
         <w:tc>
@@ -1019,11 +965,9 @@
             <w:pPr>
               <w:cnfStyle w:val="000000000000" w:firstRow="0" w:lastRow="0" w:firstColumn="0" w:lastColumn="0" w:oddVBand="0" w:evenVBand="0" w:oddHBand="0" w:evenHBand="0" w:firstRowFirstColumn="0" w:firstRowLastColumn="0" w:lastRowFirstColumn="0" w:lastRowLastColumn="0"/>
             </w:pPr>
-            <w:proofErr w:type="spellStart"/>
             <w:r>
               <w:t>int</w:t>
             </w:r>
-            <w:proofErr w:type="spellEnd"/>
           </w:p>
         </w:tc>
         <w:tc>
@@ -1035,13 +979,8 @@
               <w:cnfStyle w:val="000000000000" w:firstRow="0" w:lastRow="0" w:firstColumn="0" w:lastColumn="0" w:oddVBand="0" w:evenVBand="0" w:oddHBand="0" w:evenHBand="0" w:firstRowFirstColumn="0" w:firstRowLastColumn="0" w:lastRowFirstColumn="0" w:lastRowLastColumn="0"/>
             </w:pPr>
             <w:r>
-              <w:t xml:space="preserve">Klucz obcy. Id w tabeli </w:t>
-            </w:r>
-            <w:proofErr w:type="spellStart"/>
-            <w:r>
-              <w:t>dane_do_faktury</w:t>
-            </w:r>
-            <w:proofErr w:type="spellEnd"/>
+              <w:t>Klucz obcy. Id w tabeli dane_do_faktury</w:t>
+            </w:r>
           </w:p>
         </w:tc>
       </w:tr>
@@ -1074,11 +1013,9 @@
             <w:pPr>
               <w:cnfStyle w:val="000000100000" w:firstRow="0" w:lastRow="0" w:firstColumn="0" w:lastColumn="0" w:oddVBand="0" w:evenVBand="0" w:oddHBand="1" w:evenHBand="0" w:firstRowFirstColumn="0" w:firstRowLastColumn="0" w:lastRowFirstColumn="0" w:lastRowLastColumn="0"/>
             </w:pPr>
-            <w:proofErr w:type="spellStart"/>
             <w:r>
               <w:t>created_at</w:t>
             </w:r>
-            <w:proofErr w:type="spellEnd"/>
           </w:p>
         </w:tc>
         <w:tc>
@@ -1089,11 +1026,9 @@
             <w:pPr>
               <w:cnfStyle w:val="000000100000" w:firstRow="0" w:lastRow="0" w:firstColumn="0" w:lastColumn="0" w:oddVBand="0" w:evenVBand="0" w:oddHBand="1" w:evenHBand="0" w:firstRowFirstColumn="0" w:firstRowLastColumn="0" w:lastRowFirstColumn="0" w:lastRowLastColumn="0"/>
             </w:pPr>
-            <w:proofErr w:type="spellStart"/>
             <w:r>
               <w:t>datetime</w:t>
             </w:r>
-            <w:proofErr w:type="spellEnd"/>
           </w:p>
         </w:tc>
         <w:tc>
@@ -1136,11 +1071,9 @@
             <w:pPr>
               <w:cnfStyle w:val="000000000000" w:firstRow="0" w:lastRow="0" w:firstColumn="0" w:lastColumn="0" w:oddVBand="0" w:evenVBand="0" w:oddHBand="0" w:evenHBand="0" w:firstRowFirstColumn="0" w:firstRowLastColumn="0" w:lastRowFirstColumn="0" w:lastRowLastColumn="0"/>
             </w:pPr>
-            <w:proofErr w:type="spellStart"/>
             <w:r>
               <w:t>updated_at</w:t>
             </w:r>
-            <w:proofErr w:type="spellEnd"/>
           </w:p>
           <w:p>
             <w:pPr>
@@ -1156,11 +1089,9 @@
             <w:pPr>
               <w:cnfStyle w:val="000000000000" w:firstRow="0" w:lastRow="0" w:firstColumn="0" w:lastColumn="0" w:oddVBand="0" w:evenVBand="0" w:oddHBand="0" w:evenHBand="0" w:firstRowFirstColumn="0" w:firstRowLastColumn="0" w:lastRowFirstColumn="0" w:lastRowLastColumn="0"/>
             </w:pPr>
-            <w:proofErr w:type="spellStart"/>
             <w:r>
               <w:t>datetime</w:t>
             </w:r>
-            <w:proofErr w:type="spellEnd"/>
           </w:p>
         </w:tc>
         <w:tc>
@@ -1187,11 +1118,9 @@
             <w:tcW w:w="2311" w:type="dxa"/>
           </w:tcPr>
           <w:p>
-            <w:proofErr w:type="spellStart"/>
             <w:r>
               <w:t>dane_do_faktury</w:t>
             </w:r>
-            <w:proofErr w:type="spellEnd"/>
           </w:p>
         </w:tc>
         <w:tc>
@@ -1228,11 +1157,9 @@
             <w:pPr>
               <w:cnfStyle w:val="000000100000" w:firstRow="0" w:lastRow="0" w:firstColumn="0" w:lastColumn="0" w:oddVBand="0" w:evenVBand="0" w:oddHBand="1" w:evenHBand="0" w:firstRowFirstColumn="0" w:firstRowLastColumn="0" w:lastRowFirstColumn="0" w:lastRowLastColumn="0"/>
             </w:pPr>
-            <w:proofErr w:type="spellStart"/>
             <w:r>
               <w:t>int</w:t>
             </w:r>
-            <w:proofErr w:type="spellEnd"/>
           </w:p>
         </w:tc>
         <w:tc>
@@ -1275,11 +1202,9 @@
             <w:pPr>
               <w:cnfStyle w:val="000000000000" w:firstRow="0" w:lastRow="0" w:firstColumn="0" w:lastColumn="0" w:oddVBand="0" w:evenVBand="0" w:oddHBand="0" w:evenHBand="0" w:firstRowFirstColumn="0" w:firstRowLastColumn="0" w:lastRowFirstColumn="0" w:lastRowLastColumn="0"/>
             </w:pPr>
-            <w:proofErr w:type="spellStart"/>
             <w:r>
               <w:t>company_name</w:t>
             </w:r>
-            <w:proofErr w:type="spellEnd"/>
           </w:p>
         </w:tc>
         <w:tc>
@@ -1290,11 +1215,9 @@
             <w:pPr>
               <w:cnfStyle w:val="000000000000" w:firstRow="0" w:lastRow="0" w:firstColumn="0" w:lastColumn="0" w:oddVBand="0" w:evenVBand="0" w:oddHBand="0" w:evenHBand="0" w:firstRowFirstColumn="0" w:firstRowLastColumn="0" w:lastRowFirstColumn="0" w:lastRowLastColumn="0"/>
             </w:pPr>
-            <w:proofErr w:type="spellStart"/>
             <w:r>
               <w:t>varchar</w:t>
             </w:r>
-            <w:proofErr w:type="spellEnd"/>
           </w:p>
         </w:tc>
         <w:tc>
@@ -1340,11 +1263,9 @@
             <w:pPr>
               <w:cnfStyle w:val="000000100000" w:firstRow="0" w:lastRow="0" w:firstColumn="0" w:lastColumn="0" w:oddVBand="0" w:evenVBand="0" w:oddHBand="1" w:evenHBand="0" w:firstRowFirstColumn="0" w:firstRowLastColumn="0" w:lastRowFirstColumn="0" w:lastRowLastColumn="0"/>
             </w:pPr>
-            <w:proofErr w:type="spellStart"/>
             <w:r>
               <w:t>company_vat_number</w:t>
             </w:r>
-            <w:proofErr w:type="spellEnd"/>
           </w:p>
         </w:tc>
         <w:tc>
@@ -1355,11 +1276,9 @@
             <w:pPr>
               <w:cnfStyle w:val="000000100000" w:firstRow="0" w:lastRow="0" w:firstColumn="0" w:lastColumn="0" w:oddVBand="0" w:evenVBand="0" w:oddHBand="1" w:evenHBand="0" w:firstRowFirstColumn="0" w:firstRowLastColumn="0" w:lastRowFirstColumn="0" w:lastRowLastColumn="0"/>
             </w:pPr>
-            <w:proofErr w:type="spellStart"/>
             <w:r>
               <w:t>varchar</w:t>
             </w:r>
-            <w:proofErr w:type="spellEnd"/>
           </w:p>
         </w:tc>
         <w:tc>
@@ -1402,11 +1321,9 @@
             <w:pPr>
               <w:cnfStyle w:val="000000000000" w:firstRow="0" w:lastRow="0" w:firstColumn="0" w:lastColumn="0" w:oddVBand="0" w:evenVBand="0" w:oddHBand="0" w:evenHBand="0" w:firstRowFirstColumn="0" w:firstRowLastColumn="0" w:lastRowFirstColumn="0" w:lastRowLastColumn="0"/>
             </w:pPr>
-            <w:proofErr w:type="spellStart"/>
             <w:r>
               <w:t>company_address</w:t>
             </w:r>
-            <w:proofErr w:type="spellEnd"/>
           </w:p>
         </w:tc>
         <w:tc>
@@ -1417,11 +1334,9 @@
             <w:pPr>
               <w:cnfStyle w:val="000000000000" w:firstRow="0" w:lastRow="0" w:firstColumn="0" w:lastColumn="0" w:oddVBand="0" w:evenVBand="0" w:oddHBand="0" w:evenHBand="0" w:firstRowFirstColumn="0" w:firstRowLastColumn="0" w:lastRowFirstColumn="0" w:lastRowLastColumn="0"/>
             </w:pPr>
-            <w:proofErr w:type="spellStart"/>
             <w:r>
               <w:t>varchar</w:t>
             </w:r>
-            <w:proofErr w:type="spellEnd"/>
           </w:p>
         </w:tc>
         <w:tc>
@@ -1467,11 +1382,9 @@
             <w:pPr>
               <w:cnfStyle w:val="000000100000" w:firstRow="0" w:lastRow="0" w:firstColumn="0" w:lastColumn="0" w:oddVBand="0" w:evenVBand="0" w:oddHBand="1" w:evenHBand="0" w:firstRowFirstColumn="0" w:firstRowLastColumn="0" w:lastRowFirstColumn="0" w:lastRowLastColumn="0"/>
             </w:pPr>
-            <w:proofErr w:type="spellStart"/>
             <w:r>
               <w:t>company_phone</w:t>
             </w:r>
-            <w:proofErr w:type="spellEnd"/>
           </w:p>
         </w:tc>
         <w:tc>
@@ -1482,11 +1395,9 @@
             <w:pPr>
               <w:cnfStyle w:val="000000100000" w:firstRow="0" w:lastRow="0" w:firstColumn="0" w:lastColumn="0" w:oddVBand="0" w:evenVBand="0" w:oddHBand="1" w:evenHBand="0" w:firstRowFirstColumn="0" w:firstRowLastColumn="0" w:lastRowFirstColumn="0" w:lastRowLastColumn="0"/>
             </w:pPr>
-            <w:proofErr w:type="spellStart"/>
             <w:r>
               <w:t>varchar</w:t>
             </w:r>
-            <w:proofErr w:type="spellEnd"/>
           </w:p>
         </w:tc>
         <w:tc>
@@ -1529,11 +1440,9 @@
             <w:pPr>
               <w:cnfStyle w:val="000000000000" w:firstRow="0" w:lastRow="0" w:firstColumn="0" w:lastColumn="0" w:oddVBand="0" w:evenVBand="0" w:oddHBand="0" w:evenHBand="0" w:firstRowFirstColumn="0" w:firstRowLastColumn="0" w:lastRowFirstColumn="0" w:lastRowLastColumn="0"/>
             </w:pPr>
-            <w:proofErr w:type="spellStart"/>
             <w:r>
               <w:t>company_email</w:t>
             </w:r>
-            <w:proofErr w:type="spellEnd"/>
           </w:p>
         </w:tc>
         <w:tc>
@@ -1544,11 +1453,9 @@
             <w:pPr>
               <w:cnfStyle w:val="000000000000" w:firstRow="0" w:lastRow="0" w:firstColumn="0" w:lastColumn="0" w:oddVBand="0" w:evenVBand="0" w:oddHBand="0" w:evenHBand="0" w:firstRowFirstColumn="0" w:firstRowLastColumn="0" w:lastRowFirstColumn="0" w:lastRowLastColumn="0"/>
             </w:pPr>
-            <w:proofErr w:type="spellStart"/>
             <w:r>
               <w:t>varchar</w:t>
             </w:r>
-            <w:proofErr w:type="spellEnd"/>
           </w:p>
         </w:tc>
         <w:tc>
@@ -1594,11 +1501,9 @@
             <w:pPr>
               <w:cnfStyle w:val="000000100000" w:firstRow="0" w:lastRow="0" w:firstColumn="0" w:lastColumn="0" w:oddVBand="0" w:evenVBand="0" w:oddHBand="1" w:evenHBand="0" w:firstRowFirstColumn="0" w:firstRowLastColumn="0" w:lastRowFirstColumn="0" w:lastRowLastColumn="0"/>
             </w:pPr>
-            <w:proofErr w:type="spellStart"/>
             <w:r>
               <w:t>first_name</w:t>
             </w:r>
-            <w:proofErr w:type="spellEnd"/>
           </w:p>
         </w:tc>
         <w:tc>
@@ -1609,11 +1514,9 @@
             <w:pPr>
               <w:cnfStyle w:val="000000100000" w:firstRow="0" w:lastRow="0" w:firstColumn="0" w:lastColumn="0" w:oddVBand="0" w:evenVBand="0" w:oddHBand="1" w:evenHBand="0" w:firstRowFirstColumn="0" w:firstRowLastColumn="0" w:lastRowFirstColumn="0" w:lastRowLastColumn="0"/>
             </w:pPr>
-            <w:proofErr w:type="spellStart"/>
             <w:r>
               <w:t>varchar</w:t>
             </w:r>
-            <w:proofErr w:type="spellEnd"/>
           </w:p>
         </w:tc>
         <w:tc>
@@ -1656,11 +1559,9 @@
             <w:pPr>
               <w:cnfStyle w:val="000000000000" w:firstRow="0" w:lastRow="0" w:firstColumn="0" w:lastColumn="0" w:oddVBand="0" w:evenVBand="0" w:oddHBand="0" w:evenHBand="0" w:firstRowFirstColumn="0" w:firstRowLastColumn="0" w:lastRowFirstColumn="0" w:lastRowLastColumn="0"/>
             </w:pPr>
-            <w:proofErr w:type="spellStart"/>
             <w:r>
               <w:t>last_name</w:t>
             </w:r>
-            <w:proofErr w:type="spellEnd"/>
           </w:p>
         </w:tc>
         <w:tc>
@@ -1671,11 +1572,9 @@
             <w:pPr>
               <w:cnfStyle w:val="000000000000" w:firstRow="0" w:lastRow="0" w:firstColumn="0" w:lastColumn="0" w:oddVBand="0" w:evenVBand="0" w:oddHBand="0" w:evenHBand="0" w:firstRowFirstColumn="0" w:firstRowLastColumn="0" w:lastRowFirstColumn="0" w:lastRowLastColumn="0"/>
             </w:pPr>
-            <w:proofErr w:type="spellStart"/>
             <w:r>
               <w:t>varchar</w:t>
             </w:r>
-            <w:proofErr w:type="spellEnd"/>
           </w:p>
         </w:tc>
         <w:tc>
@@ -1721,11 +1620,9 @@
             <w:pPr>
               <w:cnfStyle w:val="000000100000" w:firstRow="0" w:lastRow="0" w:firstColumn="0" w:lastColumn="0" w:oddVBand="0" w:evenVBand="0" w:oddHBand="1" w:evenHBand="0" w:firstRowFirstColumn="0" w:firstRowLastColumn="0" w:lastRowFirstColumn="0" w:lastRowLastColumn="0"/>
             </w:pPr>
-            <w:proofErr w:type="spellStart"/>
             <w:r>
               <w:t>created_at</w:t>
             </w:r>
-            <w:proofErr w:type="spellEnd"/>
           </w:p>
         </w:tc>
         <w:tc>
@@ -1736,11 +1633,9 @@
             <w:pPr>
               <w:cnfStyle w:val="000000100000" w:firstRow="0" w:lastRow="0" w:firstColumn="0" w:lastColumn="0" w:oddVBand="0" w:evenVBand="0" w:oddHBand="1" w:evenHBand="0" w:firstRowFirstColumn="0" w:firstRowLastColumn="0" w:lastRowFirstColumn="0" w:lastRowLastColumn="0"/>
             </w:pPr>
-            <w:proofErr w:type="spellStart"/>
             <w:r>
               <w:t>datetime</w:t>
             </w:r>
-            <w:proofErr w:type="spellEnd"/>
           </w:p>
         </w:tc>
         <w:tc>
@@ -1783,11 +1678,9 @@
             <w:pPr>
               <w:cnfStyle w:val="000000000000" w:firstRow="0" w:lastRow="0" w:firstColumn="0" w:lastColumn="0" w:oddVBand="0" w:evenVBand="0" w:oddHBand="0" w:evenHBand="0" w:firstRowFirstColumn="0" w:firstRowLastColumn="0" w:lastRowFirstColumn="0" w:lastRowLastColumn="0"/>
             </w:pPr>
-            <w:proofErr w:type="spellStart"/>
             <w:r>
               <w:t>updated_at</w:t>
             </w:r>
-            <w:proofErr w:type="spellEnd"/>
           </w:p>
           <w:p>
             <w:pPr>
@@ -1803,11 +1696,9 @@
             <w:pPr>
               <w:cnfStyle w:val="000000000000" w:firstRow="0" w:lastRow="0" w:firstColumn="0" w:lastColumn="0" w:oddVBand="0" w:evenVBand="0" w:oddHBand="0" w:evenHBand="0" w:firstRowFirstColumn="0" w:firstRowLastColumn="0" w:lastRowFirstColumn="0" w:lastRowLastColumn="0"/>
             </w:pPr>
-            <w:proofErr w:type="spellStart"/>
             <w:r>
               <w:t>datetime</w:t>
             </w:r>
-            <w:proofErr w:type="spellEnd"/>
           </w:p>
         </w:tc>
         <w:tc>
@@ -1834,11 +1725,9 @@
             <w:tcW w:w="2311" w:type="dxa"/>
           </w:tcPr>
           <w:p>
-            <w:proofErr w:type="spellStart"/>
             <w:r>
               <w:t>zarezerwowane_usługi</w:t>
             </w:r>
-            <w:proofErr w:type="spellEnd"/>
           </w:p>
         </w:tc>
         <w:tc>
@@ -1875,11 +1764,9 @@
             <w:pPr>
               <w:cnfStyle w:val="000000100000" w:firstRow="0" w:lastRow="0" w:firstColumn="0" w:lastColumn="0" w:oddVBand="0" w:evenVBand="0" w:oddHBand="1" w:evenHBand="0" w:firstRowFirstColumn="0" w:firstRowLastColumn="0" w:lastRowFirstColumn="0" w:lastRowLastColumn="0"/>
             </w:pPr>
-            <w:proofErr w:type="spellStart"/>
             <w:r>
               <w:t>int</w:t>
             </w:r>
-            <w:proofErr w:type="spellEnd"/>
           </w:p>
         </w:tc>
         <w:tc>
@@ -1922,11 +1809,9 @@
             <w:pPr>
               <w:cnfStyle w:val="000000000000" w:firstRow="0" w:lastRow="0" w:firstColumn="0" w:lastColumn="0" w:oddVBand="0" w:evenVBand="0" w:oddHBand="0" w:evenHBand="0" w:firstRowFirstColumn="0" w:firstRowLastColumn="0" w:lastRowFirstColumn="0" w:lastRowLastColumn="0"/>
             </w:pPr>
-            <w:proofErr w:type="spellStart"/>
             <w:r>
               <w:t>service_address</w:t>
             </w:r>
-            <w:proofErr w:type="spellEnd"/>
           </w:p>
         </w:tc>
         <w:tc>
@@ -1937,11 +1822,9 @@
             <w:pPr>
               <w:cnfStyle w:val="000000000000" w:firstRow="0" w:lastRow="0" w:firstColumn="0" w:lastColumn="0" w:oddVBand="0" w:evenVBand="0" w:oddHBand="0" w:evenHBand="0" w:firstRowFirstColumn="0" w:firstRowLastColumn="0" w:lastRowFirstColumn="0" w:lastRowLastColumn="0"/>
             </w:pPr>
-            <w:proofErr w:type="spellStart"/>
             <w:r>
               <w:t>varchar</w:t>
             </w:r>
-            <w:proofErr w:type="spellEnd"/>
           </w:p>
         </w:tc>
         <w:tc>
@@ -1987,11 +1870,9 @@
             <w:pPr>
               <w:cnfStyle w:val="000000100000" w:firstRow="0" w:lastRow="0" w:firstColumn="0" w:lastColumn="0" w:oddVBand="0" w:evenVBand="0" w:oddHBand="1" w:evenHBand="0" w:firstRowFirstColumn="0" w:firstRowLastColumn="0" w:lastRowFirstColumn="0" w:lastRowLastColumn="0"/>
             </w:pPr>
-            <w:proofErr w:type="spellStart"/>
             <w:r>
               <w:t>service_area</w:t>
             </w:r>
-            <w:proofErr w:type="spellEnd"/>
           </w:p>
         </w:tc>
         <w:tc>
@@ -2047,11 +1928,9 @@
             <w:pPr>
               <w:cnfStyle w:val="000000000000" w:firstRow="0" w:lastRow="0" w:firstColumn="0" w:lastColumn="0" w:oddVBand="0" w:evenVBand="0" w:oddHBand="0" w:evenHBand="0" w:firstRowFirstColumn="0" w:firstRowLastColumn="0" w:lastRowFirstColumn="0" w:lastRowLastColumn="0"/>
             </w:pPr>
-            <w:proofErr w:type="spellStart"/>
             <w:r>
               <w:t>service_unit_price</w:t>
             </w:r>
-            <w:proofErr w:type="spellEnd"/>
           </w:p>
         </w:tc>
         <w:tc>
@@ -2132,11 +2011,9 @@
             <w:pPr>
               <w:cnfStyle w:val="000000100000" w:firstRow="0" w:lastRow="0" w:firstColumn="0" w:lastColumn="0" w:oddVBand="0" w:evenVBand="0" w:oddHBand="1" w:evenHBand="0" w:firstRowFirstColumn="0" w:firstRowLastColumn="0" w:lastRowFirstColumn="0" w:lastRowLastColumn="0"/>
             </w:pPr>
-            <w:proofErr w:type="spellStart"/>
             <w:r>
               <w:t>varchar</w:t>
             </w:r>
-            <w:proofErr w:type="spellEnd"/>
           </w:p>
         </w:tc>
         <w:tc>
@@ -2179,11 +2056,9 @@
             <w:pPr>
               <w:cnfStyle w:val="000000000000" w:firstRow="0" w:lastRow="0" w:firstColumn="0" w:lastColumn="0" w:oddVBand="0" w:evenVBand="0" w:oddHBand="0" w:evenHBand="0" w:firstRowFirstColumn="0" w:firstRowLastColumn="0" w:lastRowFirstColumn="0" w:lastRowLastColumn="0"/>
             </w:pPr>
-            <w:proofErr w:type="spellStart"/>
             <w:r>
               <w:t>description</w:t>
             </w:r>
-            <w:proofErr w:type="spellEnd"/>
           </w:p>
         </w:tc>
         <w:tc>
@@ -2194,11 +2069,9 @@
             <w:pPr>
               <w:cnfStyle w:val="000000000000" w:firstRow="0" w:lastRow="0" w:firstColumn="0" w:lastColumn="0" w:oddVBand="0" w:evenVBand="0" w:oddHBand="0" w:evenHBand="0" w:firstRowFirstColumn="0" w:firstRowLastColumn="0" w:lastRowFirstColumn="0" w:lastRowLastColumn="0"/>
             </w:pPr>
-            <w:proofErr w:type="spellStart"/>
             <w:r>
               <w:t>varchar</w:t>
             </w:r>
-            <w:proofErr w:type="spellEnd"/>
           </w:p>
         </w:tc>
         <w:tc>
@@ -2244,11 +2117,9 @@
             <w:pPr>
               <w:cnfStyle w:val="000000100000" w:firstRow="0" w:lastRow="0" w:firstColumn="0" w:lastColumn="0" w:oddVBand="0" w:evenVBand="0" w:oddHBand="1" w:evenHBand="0" w:firstRowFirstColumn="0" w:firstRowLastColumn="0" w:lastRowFirstColumn="0" w:lastRowLastColumn="0"/>
             </w:pPr>
-            <w:proofErr w:type="spellStart"/>
             <w:r>
               <w:t>teams_id</w:t>
             </w:r>
-            <w:proofErr w:type="spellEnd"/>
           </w:p>
         </w:tc>
         <w:tc>
@@ -2259,11 +2130,9 @@
             <w:pPr>
               <w:cnfStyle w:val="000000100000" w:firstRow="0" w:lastRow="0" w:firstColumn="0" w:lastColumn="0" w:oddVBand="0" w:evenVBand="0" w:oddHBand="1" w:evenHBand="0" w:firstRowFirstColumn="0" w:firstRowLastColumn="0" w:lastRowFirstColumn="0" w:lastRowLastColumn="0"/>
             </w:pPr>
-            <w:proofErr w:type="spellStart"/>
             <w:r>
               <w:t>int</w:t>
             </w:r>
-            <w:proofErr w:type="spellEnd"/>
           </w:p>
         </w:tc>
         <w:tc>
@@ -2275,13 +2144,8 @@
               <w:cnfStyle w:val="000000100000" w:firstRow="0" w:lastRow="0" w:firstColumn="0" w:lastColumn="0" w:oddVBand="0" w:evenVBand="0" w:oddHBand="1" w:evenHBand="0" w:firstRowFirstColumn="0" w:firstRowLastColumn="0" w:lastRowFirstColumn="0" w:lastRowLastColumn="0"/>
             </w:pPr>
             <w:r>
-              <w:t xml:space="preserve">Klucz obcy. Id w tabeli </w:t>
-            </w:r>
-            <w:proofErr w:type="spellStart"/>
-            <w:r>
-              <w:t>zespoly</w:t>
-            </w:r>
-            <w:proofErr w:type="spellEnd"/>
+              <w:t>Klucz obcy. Id w tabeli zespoly</w:t>
+            </w:r>
           </w:p>
         </w:tc>
       </w:tr>
@@ -2311,11 +2175,9 @@
             <w:pPr>
               <w:cnfStyle w:val="000000000000" w:firstRow="0" w:lastRow="0" w:firstColumn="0" w:lastColumn="0" w:oddVBand="0" w:evenVBand="0" w:oddHBand="0" w:evenHBand="0" w:firstRowFirstColumn="0" w:firstRowLastColumn="0" w:lastRowFirstColumn="0" w:lastRowLastColumn="0"/>
             </w:pPr>
-            <w:proofErr w:type="spellStart"/>
             <w:r>
               <w:t>user_id</w:t>
             </w:r>
-            <w:proofErr w:type="spellEnd"/>
           </w:p>
         </w:tc>
         <w:tc>
@@ -2326,11 +2188,9 @@
             <w:pPr>
               <w:cnfStyle w:val="000000000000" w:firstRow="0" w:lastRow="0" w:firstColumn="0" w:lastColumn="0" w:oddVBand="0" w:evenVBand="0" w:oddHBand="0" w:evenHBand="0" w:firstRowFirstColumn="0" w:firstRowLastColumn="0" w:lastRowFirstColumn="0" w:lastRowLastColumn="0"/>
             </w:pPr>
-            <w:proofErr w:type="spellStart"/>
             <w:r>
               <w:t>int</w:t>
             </w:r>
-            <w:proofErr w:type="spellEnd"/>
           </w:p>
         </w:tc>
         <w:tc>
@@ -2342,13 +2202,8 @@
               <w:cnfStyle w:val="000000000000" w:firstRow="0" w:lastRow="0" w:firstColumn="0" w:lastColumn="0" w:oddVBand="0" w:evenVBand="0" w:oddHBand="0" w:evenHBand="0" w:firstRowFirstColumn="0" w:firstRowLastColumn="0" w:lastRowFirstColumn="0" w:lastRowLastColumn="0"/>
             </w:pPr>
             <w:r>
-              <w:t xml:space="preserve">Klucz obcy. Id w tabeli </w:t>
-            </w:r>
-            <w:proofErr w:type="spellStart"/>
-            <w:r>
-              <w:t>uzytkownicy</w:t>
-            </w:r>
-            <w:proofErr w:type="spellEnd"/>
+              <w:t>Klucz obcy. Id w tabeli uzytkownicy</w:t>
+            </w:r>
           </w:p>
         </w:tc>
       </w:tr>
@@ -2381,11 +2236,9 @@
             <w:pPr>
               <w:cnfStyle w:val="000000100000" w:firstRow="0" w:lastRow="0" w:firstColumn="0" w:lastColumn="0" w:oddVBand="0" w:evenVBand="0" w:oddHBand="1" w:evenHBand="0" w:firstRowFirstColumn="0" w:firstRowLastColumn="0" w:lastRowFirstColumn="0" w:lastRowLastColumn="0"/>
             </w:pPr>
-            <w:proofErr w:type="spellStart"/>
             <w:r>
               <w:t>invoice_id</w:t>
             </w:r>
-            <w:proofErr w:type="spellEnd"/>
           </w:p>
         </w:tc>
         <w:tc>
@@ -2396,11 +2249,9 @@
             <w:pPr>
               <w:cnfStyle w:val="000000100000" w:firstRow="0" w:lastRow="0" w:firstColumn="0" w:lastColumn="0" w:oddVBand="0" w:evenVBand="0" w:oddHBand="1" w:evenHBand="0" w:firstRowFirstColumn="0" w:firstRowLastColumn="0" w:lastRowFirstColumn="0" w:lastRowLastColumn="0"/>
             </w:pPr>
-            <w:proofErr w:type="spellStart"/>
             <w:r>
               <w:t>int</w:t>
             </w:r>
-            <w:proofErr w:type="spellEnd"/>
           </w:p>
         </w:tc>
         <w:tc>
@@ -2443,11 +2294,9 @@
             <w:pPr>
               <w:cnfStyle w:val="000000000000" w:firstRow="0" w:lastRow="0" w:firstColumn="0" w:lastColumn="0" w:oddVBand="0" w:evenVBand="0" w:oddHBand="0" w:evenHBand="0" w:firstRowFirstColumn="0" w:firstRowLastColumn="0" w:lastRowFirstColumn="0" w:lastRowLastColumn="0"/>
             </w:pPr>
-            <w:proofErr w:type="spellStart"/>
             <w:r>
               <w:t>created_at</w:t>
             </w:r>
-            <w:proofErr w:type="spellEnd"/>
           </w:p>
         </w:tc>
         <w:tc>
@@ -2458,11 +2307,9 @@
             <w:pPr>
               <w:cnfStyle w:val="000000000000" w:firstRow="0" w:lastRow="0" w:firstColumn="0" w:lastColumn="0" w:oddVBand="0" w:evenVBand="0" w:oddHBand="0" w:evenHBand="0" w:firstRowFirstColumn="0" w:firstRowLastColumn="0" w:lastRowFirstColumn="0" w:lastRowLastColumn="0"/>
             </w:pPr>
-            <w:proofErr w:type="spellStart"/>
             <w:r>
               <w:t>datetime</w:t>
             </w:r>
-            <w:proofErr w:type="spellEnd"/>
           </w:p>
         </w:tc>
         <w:tc>
@@ -2508,11 +2355,9 @@
             <w:pPr>
               <w:cnfStyle w:val="000000100000" w:firstRow="0" w:lastRow="0" w:firstColumn="0" w:lastColumn="0" w:oddVBand="0" w:evenVBand="0" w:oddHBand="1" w:evenHBand="0" w:firstRowFirstColumn="0" w:firstRowLastColumn="0" w:lastRowFirstColumn="0" w:lastRowLastColumn="0"/>
             </w:pPr>
-            <w:proofErr w:type="spellStart"/>
             <w:r>
               <w:t>updated_at</w:t>
             </w:r>
-            <w:proofErr w:type="spellEnd"/>
           </w:p>
           <w:p>
             <w:pPr>
@@ -2528,11 +2373,9 @@
             <w:pPr>
               <w:cnfStyle w:val="000000100000" w:firstRow="0" w:lastRow="0" w:firstColumn="0" w:lastColumn="0" w:oddVBand="0" w:evenVBand="0" w:oddHBand="1" w:evenHBand="0" w:firstRowFirstColumn="0" w:firstRowLastColumn="0" w:lastRowFirstColumn="0" w:lastRowLastColumn="0"/>
             </w:pPr>
-            <w:proofErr w:type="spellStart"/>
             <w:r>
               <w:t>datetime</w:t>
             </w:r>
-            <w:proofErr w:type="spellEnd"/>
           </w:p>
         </w:tc>
         <w:tc>
@@ -2595,11 +2438,9 @@
             <w:pPr>
               <w:cnfStyle w:val="000000000000" w:firstRow="0" w:lastRow="0" w:firstColumn="0" w:lastColumn="0" w:oddVBand="0" w:evenVBand="0" w:oddHBand="0" w:evenHBand="0" w:firstRowFirstColumn="0" w:firstRowLastColumn="0" w:lastRowFirstColumn="0" w:lastRowLastColumn="0"/>
             </w:pPr>
-            <w:proofErr w:type="spellStart"/>
             <w:r>
               <w:t>int</w:t>
             </w:r>
-            <w:proofErr w:type="spellEnd"/>
           </w:p>
         </w:tc>
         <w:tc>
@@ -2658,11 +2499,9 @@
             <w:pPr>
               <w:cnfStyle w:val="000000100000" w:firstRow="0" w:lastRow="0" w:firstColumn="0" w:lastColumn="0" w:oddVBand="0" w:evenVBand="0" w:oddHBand="1" w:evenHBand="0" w:firstRowFirstColumn="0" w:firstRowLastColumn="0" w:lastRowFirstColumn="0" w:lastRowLastColumn="0"/>
             </w:pPr>
-            <w:proofErr w:type="spellStart"/>
             <w:r>
               <w:t>boolean</w:t>
             </w:r>
-            <w:proofErr w:type="spellEnd"/>
           </w:p>
         </w:tc>
         <w:tc>
@@ -2705,11 +2544,9 @@
             <w:pPr>
               <w:cnfStyle w:val="000000000000" w:firstRow="0" w:lastRow="0" w:firstColumn="0" w:lastColumn="0" w:oddVBand="0" w:evenVBand="0" w:oddHBand="0" w:evenHBand="0" w:firstRowFirstColumn="0" w:firstRowLastColumn="0" w:lastRowFirstColumn="0" w:lastRowLastColumn="0"/>
             </w:pPr>
-            <w:proofErr w:type="spellStart"/>
             <w:r>
               <w:t>invoice_data_id</w:t>
             </w:r>
-            <w:proofErr w:type="spellEnd"/>
           </w:p>
         </w:tc>
         <w:tc>
@@ -2720,11 +2557,9 @@
             <w:pPr>
               <w:cnfStyle w:val="000000000000" w:firstRow="0" w:lastRow="0" w:firstColumn="0" w:lastColumn="0" w:oddVBand="0" w:evenVBand="0" w:oddHBand="0" w:evenHBand="0" w:firstRowFirstColumn="0" w:firstRowLastColumn="0" w:lastRowFirstColumn="0" w:lastRowLastColumn="0"/>
             </w:pPr>
-            <w:proofErr w:type="spellStart"/>
             <w:r>
               <w:t>int</w:t>
             </w:r>
-            <w:proofErr w:type="spellEnd"/>
           </w:p>
         </w:tc>
         <w:tc>
@@ -2736,13 +2571,8 @@
               <w:cnfStyle w:val="000000000000" w:firstRow="0" w:lastRow="0" w:firstColumn="0" w:lastColumn="0" w:oddVBand="0" w:evenVBand="0" w:oddHBand="0" w:evenHBand="0" w:firstRowFirstColumn="0" w:firstRowLastColumn="0" w:lastRowFirstColumn="0" w:lastRowLastColumn="0"/>
             </w:pPr>
             <w:r>
-              <w:t xml:space="preserve">Klucz obcy. Id w tabeli </w:t>
-            </w:r>
-            <w:proofErr w:type="spellStart"/>
-            <w:r>
-              <w:t>dane_do_faktury</w:t>
-            </w:r>
-            <w:proofErr w:type="spellEnd"/>
+              <w:t>Klucz obcy. Id w tabeli dane_do_faktury</w:t>
+            </w:r>
           </w:p>
         </w:tc>
       </w:tr>
@@ -2775,11 +2605,9 @@
             <w:pPr>
               <w:cnfStyle w:val="000000100000" w:firstRow="0" w:lastRow="0" w:firstColumn="0" w:lastColumn="0" w:oddVBand="0" w:evenVBand="0" w:oddHBand="1" w:evenHBand="0" w:firstRowFirstColumn="0" w:firstRowLastColumn="0" w:lastRowFirstColumn="0" w:lastRowLastColumn="0"/>
             </w:pPr>
-            <w:proofErr w:type="spellStart"/>
             <w:r>
               <w:t>created_at</w:t>
             </w:r>
-            <w:proofErr w:type="spellEnd"/>
           </w:p>
         </w:tc>
         <w:tc>
@@ -2790,11 +2618,9 @@
             <w:pPr>
               <w:cnfStyle w:val="000000100000" w:firstRow="0" w:lastRow="0" w:firstColumn="0" w:lastColumn="0" w:oddVBand="0" w:evenVBand="0" w:oddHBand="1" w:evenHBand="0" w:firstRowFirstColumn="0" w:firstRowLastColumn="0" w:lastRowFirstColumn="0" w:lastRowLastColumn="0"/>
             </w:pPr>
-            <w:proofErr w:type="spellStart"/>
             <w:r>
               <w:t>datetime</w:t>
             </w:r>
-            <w:proofErr w:type="spellEnd"/>
           </w:p>
         </w:tc>
         <w:tc>
@@ -2837,11 +2663,9 @@
             <w:pPr>
               <w:cnfStyle w:val="000000000000" w:firstRow="0" w:lastRow="0" w:firstColumn="0" w:lastColumn="0" w:oddVBand="0" w:evenVBand="0" w:oddHBand="0" w:evenHBand="0" w:firstRowFirstColumn="0" w:firstRowLastColumn="0" w:lastRowFirstColumn="0" w:lastRowLastColumn="0"/>
             </w:pPr>
-            <w:proofErr w:type="spellStart"/>
             <w:r>
               <w:t>updated_at</w:t>
             </w:r>
-            <w:proofErr w:type="spellEnd"/>
           </w:p>
           <w:p>
             <w:pPr>
@@ -2857,11 +2681,9 @@
             <w:pPr>
               <w:cnfStyle w:val="000000000000" w:firstRow="0" w:lastRow="0" w:firstColumn="0" w:lastColumn="0" w:oddVBand="0" w:evenVBand="0" w:oddHBand="0" w:evenHBand="0" w:firstRowFirstColumn="0" w:firstRowLastColumn="0" w:lastRowFirstColumn="0" w:lastRowLastColumn="0"/>
             </w:pPr>
-            <w:proofErr w:type="spellStart"/>
             <w:r>
               <w:t>datetime</w:t>
             </w:r>
-            <w:proofErr w:type="spellEnd"/>
           </w:p>
         </w:tc>
         <w:tc>
@@ -2934,11 +2756,9 @@
             <w:pPr>
               <w:cnfStyle w:val="000000100000" w:firstRow="0" w:lastRow="0" w:firstColumn="0" w:lastColumn="0" w:oddVBand="0" w:evenVBand="0" w:oddHBand="1" w:evenHBand="0" w:firstRowFirstColumn="0" w:firstRowLastColumn="0" w:lastRowFirstColumn="0" w:lastRowLastColumn="0"/>
             </w:pPr>
-            <w:proofErr w:type="spellStart"/>
             <w:r>
               <w:t>int</w:t>
             </w:r>
-            <w:proofErr w:type="spellEnd"/>
           </w:p>
         </w:tc>
         <w:tc>
@@ -2981,11 +2801,9 @@
             <w:pPr>
               <w:cnfStyle w:val="000000000000" w:firstRow="0" w:lastRow="0" w:firstColumn="0" w:lastColumn="0" w:oddVBand="0" w:evenVBand="0" w:oddHBand="0" w:evenHBand="0" w:firstRowFirstColumn="0" w:firstRowLastColumn="0" w:lastRowFirstColumn="0" w:lastRowLastColumn="0"/>
             </w:pPr>
-            <w:proofErr w:type="spellStart"/>
             <w:r>
               <w:t>name</w:t>
             </w:r>
-            <w:proofErr w:type="spellEnd"/>
           </w:p>
         </w:tc>
         <w:tc>
@@ -2996,11 +2814,9 @@
             <w:pPr>
               <w:cnfStyle w:val="000000000000" w:firstRow="0" w:lastRow="0" w:firstColumn="0" w:lastColumn="0" w:oddVBand="0" w:evenVBand="0" w:oddHBand="0" w:evenHBand="0" w:firstRowFirstColumn="0" w:firstRowLastColumn="0" w:lastRowFirstColumn="0" w:lastRowLastColumn="0"/>
             </w:pPr>
-            <w:proofErr w:type="spellStart"/>
             <w:r>
               <w:t>varchar</w:t>
             </w:r>
-            <w:proofErr w:type="spellEnd"/>
           </w:p>
         </w:tc>
         <w:tc>
@@ -3046,11 +2862,9 @@
             <w:pPr>
               <w:cnfStyle w:val="000000100000" w:firstRow="0" w:lastRow="0" w:firstColumn="0" w:lastColumn="0" w:oddVBand="0" w:evenVBand="0" w:oddHBand="1" w:evenHBand="0" w:firstRowFirstColumn="0" w:firstRowLastColumn="0" w:lastRowFirstColumn="0" w:lastRowLastColumn="0"/>
             </w:pPr>
-            <w:proofErr w:type="spellStart"/>
             <w:r>
               <w:t>employee_id</w:t>
             </w:r>
-            <w:proofErr w:type="spellEnd"/>
           </w:p>
         </w:tc>
         <w:tc>
@@ -3061,11 +2875,9 @@
             <w:pPr>
               <w:cnfStyle w:val="000000100000" w:firstRow="0" w:lastRow="0" w:firstColumn="0" w:lastColumn="0" w:oddVBand="0" w:evenVBand="0" w:oddHBand="1" w:evenHBand="0" w:firstRowFirstColumn="0" w:firstRowLastColumn="0" w:lastRowFirstColumn="0" w:lastRowLastColumn="0"/>
             </w:pPr>
-            <w:proofErr w:type="spellStart"/>
             <w:r>
               <w:t>int</w:t>
             </w:r>
-            <w:proofErr w:type="spellEnd"/>
           </w:p>
         </w:tc>
         <w:tc>
@@ -3077,13 +2889,8 @@
               <w:cnfStyle w:val="000000100000" w:firstRow="0" w:lastRow="0" w:firstColumn="0" w:lastColumn="0" w:oddVBand="0" w:evenVBand="0" w:oddHBand="1" w:evenHBand="0" w:firstRowFirstColumn="0" w:firstRowLastColumn="0" w:lastRowFirstColumn="0" w:lastRowLastColumn="0"/>
             </w:pPr>
             <w:r>
-              <w:t xml:space="preserve">Klucz obcy. Id w tabeli </w:t>
-            </w:r>
-            <w:proofErr w:type="spellStart"/>
-            <w:r>
-              <w:t>uzytkownicy</w:t>
-            </w:r>
-            <w:proofErr w:type="spellEnd"/>
+              <w:t>Klucz obcy. Id w tabeli uzytkownicy</w:t>
+            </w:r>
           </w:p>
         </w:tc>
       </w:tr>
@@ -3113,11 +2920,9 @@
             <w:pPr>
               <w:cnfStyle w:val="000000000000" w:firstRow="0" w:lastRow="0" w:firstColumn="0" w:lastColumn="0" w:oddVBand="0" w:evenVBand="0" w:oddHBand="0" w:evenHBand="0" w:firstRowFirstColumn="0" w:firstRowLastColumn="0" w:lastRowFirstColumn="0" w:lastRowLastColumn="0"/>
             </w:pPr>
-            <w:proofErr w:type="spellStart"/>
             <w:r>
               <w:t>created_at</w:t>
             </w:r>
-            <w:proofErr w:type="spellEnd"/>
           </w:p>
         </w:tc>
         <w:tc>
@@ -3128,11 +2933,9 @@
             <w:pPr>
               <w:cnfStyle w:val="000000000000" w:firstRow="0" w:lastRow="0" w:firstColumn="0" w:lastColumn="0" w:oddVBand="0" w:evenVBand="0" w:oddHBand="0" w:evenHBand="0" w:firstRowFirstColumn="0" w:firstRowLastColumn="0" w:lastRowFirstColumn="0" w:lastRowLastColumn="0"/>
             </w:pPr>
-            <w:proofErr w:type="spellStart"/>
             <w:r>
               <w:t>datetime</w:t>
             </w:r>
-            <w:proofErr w:type="spellEnd"/>
           </w:p>
         </w:tc>
         <w:tc>
@@ -3178,11 +2981,9 @@
             <w:pPr>
               <w:cnfStyle w:val="000000100000" w:firstRow="0" w:lastRow="0" w:firstColumn="0" w:lastColumn="0" w:oddVBand="0" w:evenVBand="0" w:oddHBand="1" w:evenHBand="0" w:firstRowFirstColumn="0" w:firstRowLastColumn="0" w:lastRowFirstColumn="0" w:lastRowLastColumn="0"/>
             </w:pPr>
-            <w:proofErr w:type="spellStart"/>
             <w:r>
               <w:t>updated_at</w:t>
             </w:r>
-            <w:proofErr w:type="spellEnd"/>
           </w:p>
           <w:p>
             <w:pPr>
@@ -3198,11 +2999,9 @@
             <w:pPr>
               <w:cnfStyle w:val="000000100000" w:firstRow="0" w:lastRow="0" w:firstColumn="0" w:lastColumn="0" w:oddVBand="0" w:evenVBand="0" w:oddHBand="1" w:evenHBand="0" w:firstRowFirstColumn="0" w:firstRowLastColumn="0" w:lastRowFirstColumn="0" w:lastRowLastColumn="0"/>
             </w:pPr>
-            <w:proofErr w:type="spellStart"/>
             <w:r>
               <w:t>datetime</w:t>
             </w:r>
-            <w:proofErr w:type="spellEnd"/>
           </w:p>
         </w:tc>
         <w:tc>
@@ -3253,29 +3052,13 @@
     </w:p>
     <w:p>
       <w:r>
-        <w:t xml:space="preserve">Komunikacja </w:t>
-      </w:r>
-      <w:proofErr w:type="spellStart"/>
-      <w:r>
-        <w:t>back</w:t>
-      </w:r>
-      <w:proofErr w:type="spellEnd"/>
-      <w:r>
-        <w:t xml:space="preserve">-endu aplikacji z bazą danych będzie odbywała się za pomocą biblioteki </w:t>
-      </w:r>
-      <w:proofErr w:type="spellStart"/>
+        <w:t xml:space="preserve">Komunikacja back-endu aplikacji z bazą danych będzie odbywała się za pomocą biblioteki </w:t>
+      </w:r>
       <w:r>
         <w:rPr>
           <w:i/>
         </w:rPr>
-        <w:t>mongoose</w:t>
-      </w:r>
-      <w:proofErr w:type="spellEnd"/>
-      <w:r>
-        <w:rPr>
-          <w:i/>
-        </w:rPr>
-        <w:t>(</w:t>
+        <w:t>mongoose(</w:t>
       </w:r>
       <w:hyperlink r:id="rId9" w:history="1">
         <w:r>
@@ -3621,22 +3404,7 @@
         <w:t xml:space="preserve"> Diagram sekwencji modyfikowania danych dotyczą</w:t>
       </w:r>
       <w:r>
-        <w:t xml:space="preserve">cych rezerwacji usługi przez zalogowanego Użytkownika </w:t>
-      </w:r>
-      <w:r>
-        <w:t>(zwykły użytkownik ma dostęp do wyświetlenia</w:t>
-      </w:r>
-      <w:r>
-        <w:t xml:space="preserve"> i modyfikacji</w:t>
-      </w:r>
-      <w:r>
-        <w:t xml:space="preserve"> usług, które zostały przez niego zamówione, natomiast pracownik i administrator mają dostęp do</w:t>
-      </w:r>
-      <w:r>
-        <w:t xml:space="preserve"> </w:t>
-      </w:r>
-      <w:r>
-        <w:t>modyfikacji i wyświetlania wszystkich zarezerwowanych usług):</w:t>
+        <w:t>cych rezerwacji usługi przez zalogowanego Użytkownika (zwykły użytkownik ma dostęp do wyświetlenia i modyfikacji usług, które zostały przez niego zamówione, natomiast pracownik i administrator mają dostęp do modyfikacji i wyświetlania wszystkich zarezerwowanych usług):</w:t>
       </w:r>
       <w:r>
         <w:br/>
@@ -3687,6 +3455,114 @@
     </w:p>
     <w:p>
       <w:pPr>
+        <w:ind w:left="360"/>
+      </w:pPr>
+      <w:r>
+        <w:br/>
+      </w:r>
+      <w:r>
+        <w:br/>
+      </w:r>
+      <w:r>
+        <w:br/>
+      </w:r>
+      <w:r>
+        <w:br/>
+      </w:r>
+      <w:r>
+        <w:br/>
+      </w:r>
+      <w:r>
+        <w:br/>
+      </w:r>
+      <w:r>
+        <w:br/>
+      </w:r>
+      <w:r>
+        <w:br/>
+      </w:r>
+      <w:r>
+        <w:br/>
+      </w:r>
+      <w:r>
+        <w:br/>
+      </w:r>
+      <w:r>
+        <w:br/>
+      </w:r>
+      <w:r>
+        <w:br/>
+      </w:r>
+      <w:r>
+        <w:br/>
+      </w:r>
+      <w:r>
+        <w:br/>
+      </w:r>
+      <w:r>
+        <w:br/>
+      </w:r>
+      <w:r>
+        <w:br/>
+      </w:r>
+      <w:r>
+        <w:lastRenderedPageBreak/>
+        <w:t>6</w:t>
+      </w:r>
+      <w:r>
+        <w:t>.Diagram sekwencji usuwania usługi rezerwacji (zwykły użytkownik ma możliwość usunięcia swoich rezerwacji, natomiast pracownik i administrator wszystkich zarezerwowanych usług):</w:t>
+      </w:r>
+      <w:r>
+        <w:br/>
+      </w:r>
+    </w:p>
+    <w:p>
+      <w:pPr>
+        <w:ind w:left="360"/>
+      </w:pPr>
+      <w:r>
+        <w:rPr>
+          <w:noProof/>
+        </w:rPr>
+        <w:drawing>
+          <wp:inline distT="0" distB="0" distL="0" distR="0" wp14:anchorId="6658535E" wp14:editId="1A8BAEE5">
+            <wp:extent cx="5760720" cy="4333240"/>
+            <wp:effectExtent l="0" t="0" r="0" b="0"/>
+            <wp:docPr id="6" name="Obraz 6"/>
+            <wp:cNvGraphicFramePr>
+              <a:graphicFrameLocks xmlns:a="http://schemas.openxmlformats.org/drawingml/2006/main" noChangeAspect="1"/>
+            </wp:cNvGraphicFramePr>
+            <a:graphic xmlns:a="http://schemas.openxmlformats.org/drawingml/2006/main">
+              <a:graphicData uri="http://schemas.openxmlformats.org/drawingml/2006/picture">
+                <pic:pic xmlns:pic="http://schemas.openxmlformats.org/drawingml/2006/picture">
+                  <pic:nvPicPr>
+                    <pic:cNvPr id="1" name=""/>
+                    <pic:cNvPicPr/>
+                  </pic:nvPicPr>
+                  <pic:blipFill>
+                    <a:blip r:embed="rId15"/>
+                    <a:stretch>
+                      <a:fillRect/>
+                    </a:stretch>
+                  </pic:blipFill>
+                  <pic:spPr>
+                    <a:xfrm>
+                      <a:off x="0" y="0"/>
+                      <a:ext cx="5760720" cy="4333240"/>
+                    </a:xfrm>
+                    <a:prstGeom prst="rect">
+                      <a:avLst/>
+                    </a:prstGeom>
+                  </pic:spPr>
+                </pic:pic>
+              </a:graphicData>
+            </a:graphic>
+          </wp:inline>
+        </w:drawing>
+      </w:r>
+    </w:p>
+    <w:p>
+      <w:pPr>
         <w:pStyle w:val="Akapitzlist"/>
       </w:pPr>
     </w:p>
@@ -3716,7 +3592,13 @@
         <w:t xml:space="preserve"> – widoczny dla użytkownika z dowolną rolą</w:t>
       </w:r>
       <w:r>
-        <w:t>:</w:t>
+        <w:t xml:space="preserve">, składa się z logo, treści zachęcającej do skorzystania z usług oraz dwóch </w:t>
+      </w:r>
+      <w:r>
+        <w:t>odnośników: Usługi i Kontakt.</w:t>
+      </w:r>
+      <w:r>
+        <w:br/>
       </w:r>
     </w:p>
     <w:p>
@@ -3743,7 +3625,7 @@
                     </pic:cNvPicPr>
                   </pic:nvPicPr>
                   <pic:blipFill>
-                    <a:blip r:embed="rId15" cstate="print"/>
+                    <a:blip r:embed="rId16" cstate="print"/>
                     <a:srcRect/>
                     <a:stretch>
                       <a:fillRect/>
@@ -3777,7 +3659,14 @@
         <w:pStyle w:val="Nagwek4"/>
       </w:pPr>
       <w:r>
-        <w:t>Nasze usługi:</w:t>
+        <w:t>Nasze usługi</w:t>
+      </w:r>
+      <w:r>
+        <w:t xml:space="preserve"> – widoczne dla każdego odwiedzającego przekierowują do rezerwacji usługi.</w:t>
+      </w:r>
+      <w:r>
+        <w:br/>
+        <w:t>Do wyboru są trzy opcje: Basic, Full, Premium.</w:t>
       </w:r>
     </w:p>
     <w:p>
@@ -3804,7 +3693,7 @@
                     </pic:cNvPicPr>
                   </pic:nvPicPr>
                   <pic:blipFill>
-                    <a:blip r:embed="rId16" cstate="print"/>
+                    <a:blip r:embed="rId17" cstate="print"/>
                     <a:srcRect/>
                     <a:stretch>
                       <a:fillRect/>
@@ -3838,7 +3727,10 @@
         <w:pStyle w:val="Nagwek4"/>
       </w:pPr>
       <w:r>
-        <w:t>Widok listy zarezerwowanych usług:</w:t>
+        <w:t>Widok listy zarezerwowanych usług</w:t>
+      </w:r>
+      <w:r>
+        <w:t xml:space="preserve"> – pokazuje zarezerwowane usługi dla uwierzytelnionego użytkownika, przy każdej z usług jest możliwość sprawdzenia szczegółów usługi.</w:t>
       </w:r>
     </w:p>
     <w:p>
@@ -3865,7 +3757,7 @@
                     </pic:cNvPicPr>
                   </pic:nvPicPr>
                   <pic:blipFill>
-                    <a:blip r:embed="rId17" cstate="print"/>
+                    <a:blip r:embed="rId18" cstate="print"/>
                     <a:srcRect/>
                     <a:stretch>
                       <a:fillRect/>
@@ -3899,7 +3791,11 @@
         <w:pStyle w:val="Nagwek4"/>
       </w:pPr>
       <w:r>
-        <w:t>Nagłówek dla niezalogowanego użytkownika – „gościa”:</w:t>
+        <w:lastRenderedPageBreak/>
+        <w:t>Nagłówek dla niezalogowanego użytkownika – „gościa”</w:t>
+      </w:r>
+      <w:r>
+        <w:t>- zawiera odnośniki: do strony głównej, usług, kontaktu, logowania i rejestracji.</w:t>
       </w:r>
     </w:p>
     <w:p>
@@ -3926,7 +3822,7 @@
                     </pic:cNvPicPr>
                   </pic:nvPicPr>
                   <pic:blipFill>
-                    <a:blip r:embed="rId18" cstate="print"/>
+                    <a:blip r:embed="rId19" cstate="print"/>
                     <a:srcRect/>
                     <a:stretch>
                       <a:fillRect/>
@@ -3961,14 +3857,13 @@
         <w:pStyle w:val="Nagwek4"/>
       </w:pPr>
       <w:r>
-        <w:lastRenderedPageBreak/>
         <w:t>Nagłówek</w:t>
       </w:r>
       <w:r>
         <w:t xml:space="preserve"> dla zalogowanego użytkownika</w:t>
       </w:r>
       <w:r>
-        <w:t>:</w:t>
+        <w:t xml:space="preserve"> – zawiera odnośniki: do strony głównej, zarezerwowanych usług, usług, kontaktu oraz wylogowania się.</w:t>
       </w:r>
     </w:p>
     <w:p>
@@ -3995,7 +3890,7 @@
                     </pic:cNvPicPr>
                   </pic:nvPicPr>
                   <pic:blipFill>
-                    <a:blip r:embed="rId19" cstate="print"/>
+                    <a:blip r:embed="rId20" cstate="print"/>
                     <a:srcRect/>
                     <a:stretch>
                       <a:fillRect/>
@@ -4030,7 +3925,10 @@
         <w:pStyle w:val="Nagwek4"/>
       </w:pPr>
       <w:r>
-        <w:t xml:space="preserve">Stopka: </w:t>
+        <w:t>Stopka</w:t>
+      </w:r>
+      <w:r>
+        <w:t xml:space="preserve"> – składa się nazwy firmy, odnośnika do Strony głównej, Usług oraz kontaktu.</w:t>
       </w:r>
     </w:p>
     <w:p>
@@ -4057,7 +3955,7 @@
                     </pic:cNvPicPr>
                   </pic:nvPicPr>
                   <pic:blipFill>
-                    <a:blip r:embed="rId20" cstate="print"/>
+                    <a:blip r:embed="rId21" cstate="print"/>
                     <a:srcRect/>
                     <a:stretch>
                       <a:fillRect/>
@@ -4092,7 +3990,13 @@
         <w:pStyle w:val="Nagwek4"/>
       </w:pPr>
       <w:r>
-        <w:t>Widok formularza logowania:</w:t>
+        <w:t>Widok formularza logowania</w:t>
+      </w:r>
+      <w:r>
+        <w:t xml:space="preserve"> – jest dostępny dla wszystkich </w:t>
+      </w:r>
+      <w:r>
+        <w:t>użytkowników serwisu. Służy do wpisania swoich danych, aby zalogować się na konto w serwisie.</w:t>
       </w:r>
     </w:p>
     <w:p>
@@ -4105,9 +4009,9 @@
           <w:lang w:eastAsia="pl-PL"/>
         </w:rPr>
         <w:drawing>
-          <wp:inline distT="0" distB="0" distL="0" distR="0" wp14:anchorId="289D6EEB" wp14:editId="3AB4EB90">
-            <wp:extent cx="4196330" cy="2035834"/>
-            <wp:effectExtent l="19050" t="0" r="0" b="0"/>
+          <wp:inline distT="0" distB="0" distL="0" distR="0" wp14:anchorId="289D6EEB" wp14:editId="1FC8CE5A">
+            <wp:extent cx="4196080" cy="1903228"/>
+            <wp:effectExtent l="0" t="0" r="0" b="1905"/>
             <wp:docPr id="1" name="Obraz 16"/>
             <wp:cNvGraphicFramePr>
               <a:graphicFrameLocks xmlns:a="http://schemas.openxmlformats.org/drawingml/2006/main" noChangeAspect="1"/>
@@ -4122,7 +4026,7 @@
                     </pic:cNvPicPr>
                   </pic:nvPicPr>
                   <pic:blipFill>
-                    <a:blip r:embed="rId21" cstate="print"/>
+                    <a:blip r:embed="rId22" cstate="print"/>
                     <a:srcRect/>
                     <a:stretch>
                       <a:fillRect/>
@@ -4131,7 +4035,7 @@
                   <pic:spPr bwMode="auto">
                     <a:xfrm>
                       <a:off x="0" y="0"/>
-                      <a:ext cx="4196382" cy="2035859"/>
+                      <a:ext cx="4202004" cy="1905915"/>
                     </a:xfrm>
                     <a:prstGeom prst="rect">
                       <a:avLst/>
@@ -4157,7 +4061,19 @@
         <w:pStyle w:val="Nagwek4"/>
       </w:pPr>
       <w:r>
-        <w:t>Widok formularza rejestracji nowego użytkownika:</w:t>
+        <w:t>Widok formularza rejestracji nowego użytkownika</w:t>
+      </w:r>
+      <w:r>
+        <w:t xml:space="preserve"> - </w:t>
+      </w:r>
+      <w:r>
+        <w:t xml:space="preserve">jest dostępny dla wszystkich użytkowników serwisu. Służy do wpisania swoich danych, aby </w:t>
+      </w:r>
+      <w:r>
+        <w:t>stworzyć nowe konto w serwisie</w:t>
+      </w:r>
+      <w:r>
+        <w:t xml:space="preserve">  </w:t>
       </w:r>
     </w:p>
     <w:p>
@@ -4170,9 +4086,9 @@
           <w:lang w:eastAsia="pl-PL"/>
         </w:rPr>
         <w:drawing>
-          <wp:inline distT="0" distB="0" distL="0" distR="0" wp14:anchorId="49BDC403" wp14:editId="1015729F">
-            <wp:extent cx="3948934" cy="1785668"/>
-            <wp:effectExtent l="19050" t="0" r="0" b="0"/>
+          <wp:inline distT="0" distB="0" distL="0" distR="0" wp14:anchorId="49BDC403" wp14:editId="1FE96321">
+            <wp:extent cx="3947848" cy="1690576"/>
+            <wp:effectExtent l="0" t="0" r="0" b="5080"/>
             <wp:docPr id="2" name="Obraz 19"/>
             <wp:cNvGraphicFramePr>
               <a:graphicFrameLocks xmlns:a="http://schemas.openxmlformats.org/drawingml/2006/main" noChangeAspect="1"/>
@@ -4187,7 +4103,7 @@
                     </pic:cNvPicPr>
                   </pic:nvPicPr>
                   <pic:blipFill>
-                    <a:blip r:embed="rId22" cstate="print"/>
+                    <a:blip r:embed="rId23" cstate="print"/>
                     <a:srcRect/>
                     <a:stretch>
                       <a:fillRect/>
@@ -4196,7 +4112,7 @@
                   <pic:spPr bwMode="auto">
                     <a:xfrm>
                       <a:off x="0" y="0"/>
-                      <a:ext cx="3948983" cy="1785690"/>
+                      <a:ext cx="3961901" cy="1696594"/>
                     </a:xfrm>
                     <a:prstGeom prst="rect">
                       <a:avLst/>
@@ -4255,7 +4171,7 @@
                     </pic:cNvPicPr>
                   </pic:nvPicPr>
                   <pic:blipFill>
-                    <a:blip r:embed="rId23" cstate="print"/>
+                    <a:blip r:embed="rId24" cstate="print"/>
                     <a:srcRect/>
                     <a:stretch>
                       <a:fillRect/>
@@ -4308,7 +4224,7 @@
                     </pic:cNvPicPr>
                   </pic:nvPicPr>
                   <pic:blipFill>
-                    <a:blip r:embed="rId24" cstate="print"/>
+                    <a:blip r:embed="rId25" cstate="print"/>
                     <a:srcRect/>
                     <a:stretch>
                       <a:fillRect/>
@@ -4346,7 +4262,6 @@
         </w:numPr>
       </w:pPr>
       <w:r>
-        <w:lastRenderedPageBreak/>
         <w:t>Projekt testów kontrolnych</w:t>
       </w:r>
     </w:p>
@@ -4381,23 +4296,7 @@
         <w:t xml:space="preserve"> W szczególności komunikacja wars</w:t>
       </w:r>
       <w:r>
-        <w:t>twy front-</w:t>
-      </w:r>
-      <w:proofErr w:type="spellStart"/>
-      <w:r>
-        <w:t>endowej</w:t>
-      </w:r>
-      <w:proofErr w:type="spellEnd"/>
-      <w:r>
-        <w:t xml:space="preserve"> z </w:t>
-      </w:r>
-      <w:proofErr w:type="spellStart"/>
-      <w:r>
-        <w:t>back-endową</w:t>
-      </w:r>
-      <w:proofErr w:type="spellEnd"/>
-      <w:r>
-        <w:t xml:space="preserve"> oraz zapis</w:t>
+        <w:t>twy front-endowej z back-endową oraz zapis</w:t>
       </w:r>
       <w:r>
         <w:t xml:space="preserve"> i odczyt danych z bazy</w:t>
@@ -4408,17 +4307,9 @@
     </w:p>
     <w:p>
       <w:r>
-        <w:t xml:space="preserve">Testy obciążeniowe – testy z wykorzystaniem narzędzia typu </w:t>
-      </w:r>
-      <w:proofErr w:type="spellStart"/>
-      <w:r>
-        <w:t>Gatling</w:t>
-      </w:r>
-      <w:proofErr w:type="spellEnd"/>
-      <w:r>
-        <w:t>(</w:t>
-      </w:r>
-      <w:hyperlink r:id="rId25" w:history="1">
+        <w:t>Testy obciążeniowe – testy z wykorzystaniem narzędzia typu Gatling(</w:t>
+      </w:r>
+      <w:hyperlink r:id="rId26" w:history="1">
         <w:r>
           <w:rPr>
             <w:rStyle w:val="Hipercze"/>
@@ -4539,6 +4430,7 @@
         <w:pStyle w:val="Nagwek4"/>
       </w:pPr>
       <w:r>
+        <w:lastRenderedPageBreak/>
         <w:t>Przypisanie zespoł</w:t>
       </w:r>
       <w:r>

</xml_diff>

<commit_message>
Change layout and Etap3
</commit_message>
<xml_diff>
--- a/Mateusz_Kita_Z710_ProjektIndywidualny_Etap3.docx
+++ b/Mateusz_Kita_Z710_ProjektIndywidualny_Etap3.docx
@@ -382,7 +382,15 @@
     </w:p>
     <w:p>
       <w:r>
-        <w:t>W celu integracji części front i back-endowej zostanie stworzone API, po którym będzie komunikowała się aplikacja.</w:t>
+        <w:t xml:space="preserve">W celu integracji części front i </w:t>
+      </w:r>
+      <w:proofErr w:type="spellStart"/>
+      <w:r>
+        <w:t>back-endowej</w:t>
+      </w:r>
+      <w:proofErr w:type="spellEnd"/>
+      <w:r>
+        <w:t xml:space="preserve"> zostanie stworzone API, po którym będzie komunikowała się aplikacja.</w:t>
       </w:r>
     </w:p>
     <w:p>
@@ -412,7 +420,15 @@
         <w:t>Systemem bazy danych wybranym</w:t>
       </w:r>
       <w:r>
-        <w:t xml:space="preserve"> do utworzenia systemu jest MongoDB.</w:t>
+        <w:t xml:space="preserve"> do utworzenia systemu jest </w:t>
+      </w:r>
+      <w:proofErr w:type="spellStart"/>
+      <w:r>
+        <w:t>MongoDB</w:t>
+      </w:r>
+      <w:proofErr w:type="spellEnd"/>
+      <w:r>
+        <w:t>.</w:t>
       </w:r>
       <w:r>
         <w:t xml:space="preserve"> Jest to nie relacyjny system gdzie dokumenty zapisywane są w formacie BSON, czyli Binarny JSON.</w:t>
@@ -479,7 +495,23 @@
         <w:t>rozwijania aplikacji</w:t>
       </w:r>
       <w:r>
-        <w:t xml:space="preserve"> z NodeJS, który został użyty w części back-endowej systemu.</w:t>
+        <w:t xml:space="preserve"> z </w:t>
+      </w:r>
+      <w:proofErr w:type="spellStart"/>
+      <w:r>
+        <w:t>NodeJS</w:t>
+      </w:r>
+      <w:proofErr w:type="spellEnd"/>
+      <w:r>
+        <w:t xml:space="preserve">, który został użyty w części </w:t>
+      </w:r>
+      <w:proofErr w:type="spellStart"/>
+      <w:r>
+        <w:t>back-endowej</w:t>
+      </w:r>
+      <w:proofErr w:type="spellEnd"/>
+      <w:r>
+        <w:t xml:space="preserve"> systemu.</w:t>
       </w:r>
     </w:p>
     <w:p>
@@ -495,9 +527,11 @@
           <w:numId w:val="16"/>
         </w:numPr>
       </w:pPr>
+      <w:proofErr w:type="spellStart"/>
       <w:r>
         <w:t>uzytkownicy</w:t>
       </w:r>
+      <w:proofErr w:type="spellEnd"/>
       <w:r>
         <w:t xml:space="preserve"> - przechowuje dane dotyczące kont użytkowników systemu</w:t>
       </w:r>
@@ -513,10 +547,12 @@
           <w:numId w:val="16"/>
         </w:numPr>
       </w:pPr>
+      <w:proofErr w:type="spellStart"/>
       <w:r>
         <w:lastRenderedPageBreak/>
         <w:t>zespoly</w:t>
       </w:r>
+      <w:proofErr w:type="spellEnd"/>
       <w:r>
         <w:t xml:space="preserve"> - przechowuje dane zespołów sprzątających – listę pracowników należących do zespoły oraz  przypisane zlecenia</w:t>
       </w:r>
@@ -532,12 +568,14 @@
           <w:numId w:val="16"/>
         </w:numPr>
       </w:pPr>
+      <w:proofErr w:type="spellStart"/>
       <w:r>
         <w:t>z</w:t>
       </w:r>
       <w:r>
         <w:t>arezerwowane_uslugi</w:t>
       </w:r>
+      <w:proofErr w:type="spellEnd"/>
       <w:r>
         <w:t xml:space="preserve"> - przechowuje informacje o zarezerwowanych usługach</w:t>
       </w:r>
@@ -565,9 +603,11 @@
           <w:numId w:val="16"/>
         </w:numPr>
       </w:pPr>
+      <w:proofErr w:type="spellStart"/>
       <w:r>
         <w:t>dane_do_faktury</w:t>
       </w:r>
+      <w:proofErr w:type="spellEnd"/>
       <w:r>
         <w:t xml:space="preserve"> - przechowuje dane klienta potrzebne do wystawienia faktur</w:t>
       </w:r>
@@ -749,9 +789,11 @@
             <w:tcW w:w="2311" w:type="dxa"/>
           </w:tcPr>
           <w:p>
+            <w:proofErr w:type="spellStart"/>
             <w:r>
               <w:t>uzytkownicy</w:t>
             </w:r>
+            <w:proofErr w:type="spellEnd"/>
           </w:p>
         </w:tc>
         <w:tc>
@@ -788,9 +830,11 @@
             <w:pPr>
               <w:cnfStyle w:val="000000100000" w:firstRow="0" w:lastRow="0" w:firstColumn="0" w:lastColumn="0" w:oddVBand="0" w:evenVBand="0" w:oddHBand="1" w:evenHBand="0" w:firstRowFirstColumn="0" w:firstRowLastColumn="0" w:lastRowFirstColumn="0" w:lastRowLastColumn="0"/>
             </w:pPr>
+            <w:proofErr w:type="spellStart"/>
             <w:r>
               <w:t>int</w:t>
             </w:r>
+            <w:proofErr w:type="spellEnd"/>
           </w:p>
         </w:tc>
         <w:tc>
@@ -833,9 +877,11 @@
             <w:pPr>
               <w:cnfStyle w:val="000000000000" w:firstRow="0" w:lastRow="0" w:firstColumn="0" w:lastColumn="0" w:oddVBand="0" w:evenVBand="0" w:oddHBand="0" w:evenHBand="0" w:firstRowFirstColumn="0" w:firstRowLastColumn="0" w:lastRowFirstColumn="0" w:lastRowLastColumn="0"/>
             </w:pPr>
+            <w:proofErr w:type="spellStart"/>
             <w:r>
               <w:t>username</w:t>
             </w:r>
+            <w:proofErr w:type="spellEnd"/>
           </w:p>
         </w:tc>
         <w:tc>
@@ -846,9 +892,11 @@
             <w:pPr>
               <w:cnfStyle w:val="000000000000" w:firstRow="0" w:lastRow="0" w:firstColumn="0" w:lastColumn="0" w:oddVBand="0" w:evenVBand="0" w:oddHBand="0" w:evenHBand="0" w:firstRowFirstColumn="0" w:firstRowLastColumn="0" w:lastRowFirstColumn="0" w:lastRowLastColumn="0"/>
             </w:pPr>
+            <w:proofErr w:type="spellStart"/>
             <w:r>
               <w:t>varchar</w:t>
             </w:r>
+            <w:proofErr w:type="spellEnd"/>
           </w:p>
         </w:tc>
         <w:tc>
@@ -894,9 +942,11 @@
             <w:pPr>
               <w:cnfStyle w:val="000000100000" w:firstRow="0" w:lastRow="0" w:firstColumn="0" w:lastColumn="0" w:oddVBand="0" w:evenVBand="0" w:oddHBand="1" w:evenHBand="0" w:firstRowFirstColumn="0" w:firstRowLastColumn="0" w:lastRowFirstColumn="0" w:lastRowLastColumn="0"/>
             </w:pPr>
+            <w:proofErr w:type="spellStart"/>
             <w:r>
               <w:t>role_id</w:t>
             </w:r>
+            <w:proofErr w:type="spellEnd"/>
           </w:p>
         </w:tc>
         <w:tc>
@@ -907,9 +957,11 @@
             <w:pPr>
               <w:cnfStyle w:val="000000100000" w:firstRow="0" w:lastRow="0" w:firstColumn="0" w:lastColumn="0" w:oddVBand="0" w:evenVBand="0" w:oddHBand="1" w:evenHBand="0" w:firstRowFirstColumn="0" w:firstRowLastColumn="0" w:lastRowFirstColumn="0" w:lastRowLastColumn="0"/>
             </w:pPr>
+            <w:proofErr w:type="spellStart"/>
             <w:r>
               <w:t>varchar</w:t>
             </w:r>
+            <w:proofErr w:type="spellEnd"/>
           </w:p>
         </w:tc>
         <w:tc>
@@ -952,9 +1004,11 @@
             <w:pPr>
               <w:cnfStyle w:val="000000000000" w:firstRow="0" w:lastRow="0" w:firstColumn="0" w:lastColumn="0" w:oddVBand="0" w:evenVBand="0" w:oddHBand="0" w:evenHBand="0" w:firstRowFirstColumn="0" w:firstRowLastColumn="0" w:lastRowFirstColumn="0" w:lastRowLastColumn="0"/>
             </w:pPr>
+            <w:proofErr w:type="spellStart"/>
             <w:r>
               <w:t>invoice_data_id</w:t>
             </w:r>
+            <w:proofErr w:type="spellEnd"/>
           </w:p>
         </w:tc>
         <w:tc>
@@ -965,9 +1019,11 @@
             <w:pPr>
               <w:cnfStyle w:val="000000000000" w:firstRow="0" w:lastRow="0" w:firstColumn="0" w:lastColumn="0" w:oddVBand="0" w:evenVBand="0" w:oddHBand="0" w:evenHBand="0" w:firstRowFirstColumn="0" w:firstRowLastColumn="0" w:lastRowFirstColumn="0" w:lastRowLastColumn="0"/>
             </w:pPr>
+            <w:proofErr w:type="spellStart"/>
             <w:r>
               <w:t>int</w:t>
             </w:r>
+            <w:proofErr w:type="spellEnd"/>
           </w:p>
         </w:tc>
         <w:tc>
@@ -979,8 +1035,13 @@
               <w:cnfStyle w:val="000000000000" w:firstRow="0" w:lastRow="0" w:firstColumn="0" w:lastColumn="0" w:oddVBand="0" w:evenVBand="0" w:oddHBand="0" w:evenHBand="0" w:firstRowFirstColumn="0" w:firstRowLastColumn="0" w:lastRowFirstColumn="0" w:lastRowLastColumn="0"/>
             </w:pPr>
             <w:r>
-              <w:t>Klucz obcy. Id w tabeli dane_do_faktury</w:t>
-            </w:r>
+              <w:t xml:space="preserve">Klucz obcy. Id w tabeli </w:t>
+            </w:r>
+            <w:proofErr w:type="spellStart"/>
+            <w:r>
+              <w:t>dane_do_faktury</w:t>
+            </w:r>
+            <w:proofErr w:type="spellEnd"/>
           </w:p>
         </w:tc>
       </w:tr>
@@ -1013,9 +1074,11 @@
             <w:pPr>
               <w:cnfStyle w:val="000000100000" w:firstRow="0" w:lastRow="0" w:firstColumn="0" w:lastColumn="0" w:oddVBand="0" w:evenVBand="0" w:oddHBand="1" w:evenHBand="0" w:firstRowFirstColumn="0" w:firstRowLastColumn="0" w:lastRowFirstColumn="0" w:lastRowLastColumn="0"/>
             </w:pPr>
+            <w:proofErr w:type="spellStart"/>
             <w:r>
               <w:t>created_at</w:t>
             </w:r>
+            <w:proofErr w:type="spellEnd"/>
           </w:p>
         </w:tc>
         <w:tc>
@@ -1026,9 +1089,11 @@
             <w:pPr>
               <w:cnfStyle w:val="000000100000" w:firstRow="0" w:lastRow="0" w:firstColumn="0" w:lastColumn="0" w:oddVBand="0" w:evenVBand="0" w:oddHBand="1" w:evenHBand="0" w:firstRowFirstColumn="0" w:firstRowLastColumn="0" w:lastRowFirstColumn="0" w:lastRowLastColumn="0"/>
             </w:pPr>
+            <w:proofErr w:type="spellStart"/>
             <w:r>
               <w:t>datetime</w:t>
             </w:r>
+            <w:proofErr w:type="spellEnd"/>
           </w:p>
         </w:tc>
         <w:tc>
@@ -1071,9 +1136,11 @@
             <w:pPr>
               <w:cnfStyle w:val="000000000000" w:firstRow="0" w:lastRow="0" w:firstColumn="0" w:lastColumn="0" w:oddVBand="0" w:evenVBand="0" w:oddHBand="0" w:evenHBand="0" w:firstRowFirstColumn="0" w:firstRowLastColumn="0" w:lastRowFirstColumn="0" w:lastRowLastColumn="0"/>
             </w:pPr>
+            <w:proofErr w:type="spellStart"/>
             <w:r>
               <w:t>updated_at</w:t>
             </w:r>
+            <w:proofErr w:type="spellEnd"/>
           </w:p>
           <w:p>
             <w:pPr>
@@ -1089,9 +1156,11 @@
             <w:pPr>
               <w:cnfStyle w:val="000000000000" w:firstRow="0" w:lastRow="0" w:firstColumn="0" w:lastColumn="0" w:oddVBand="0" w:evenVBand="0" w:oddHBand="0" w:evenHBand="0" w:firstRowFirstColumn="0" w:firstRowLastColumn="0" w:lastRowFirstColumn="0" w:lastRowLastColumn="0"/>
             </w:pPr>
+            <w:proofErr w:type="spellStart"/>
             <w:r>
               <w:t>datetime</w:t>
             </w:r>
+            <w:proofErr w:type="spellEnd"/>
           </w:p>
         </w:tc>
         <w:tc>
@@ -1118,9 +1187,11 @@
             <w:tcW w:w="2311" w:type="dxa"/>
           </w:tcPr>
           <w:p>
+            <w:proofErr w:type="spellStart"/>
             <w:r>
               <w:t>dane_do_faktury</w:t>
             </w:r>
+            <w:proofErr w:type="spellEnd"/>
           </w:p>
         </w:tc>
         <w:tc>
@@ -1157,9 +1228,11 @@
             <w:pPr>
               <w:cnfStyle w:val="000000100000" w:firstRow="0" w:lastRow="0" w:firstColumn="0" w:lastColumn="0" w:oddVBand="0" w:evenVBand="0" w:oddHBand="1" w:evenHBand="0" w:firstRowFirstColumn="0" w:firstRowLastColumn="0" w:lastRowFirstColumn="0" w:lastRowLastColumn="0"/>
             </w:pPr>
+            <w:proofErr w:type="spellStart"/>
             <w:r>
               <w:t>int</w:t>
             </w:r>
+            <w:proofErr w:type="spellEnd"/>
           </w:p>
         </w:tc>
         <w:tc>
@@ -1202,9 +1275,11 @@
             <w:pPr>
               <w:cnfStyle w:val="000000000000" w:firstRow="0" w:lastRow="0" w:firstColumn="0" w:lastColumn="0" w:oddVBand="0" w:evenVBand="0" w:oddHBand="0" w:evenHBand="0" w:firstRowFirstColumn="0" w:firstRowLastColumn="0" w:lastRowFirstColumn="0" w:lastRowLastColumn="0"/>
             </w:pPr>
+            <w:proofErr w:type="spellStart"/>
             <w:r>
               <w:t>company_name</w:t>
             </w:r>
+            <w:proofErr w:type="spellEnd"/>
           </w:p>
         </w:tc>
         <w:tc>
@@ -1215,9 +1290,11 @@
             <w:pPr>
               <w:cnfStyle w:val="000000000000" w:firstRow="0" w:lastRow="0" w:firstColumn="0" w:lastColumn="0" w:oddVBand="0" w:evenVBand="0" w:oddHBand="0" w:evenHBand="0" w:firstRowFirstColumn="0" w:firstRowLastColumn="0" w:lastRowFirstColumn="0" w:lastRowLastColumn="0"/>
             </w:pPr>
+            <w:proofErr w:type="spellStart"/>
             <w:r>
               <w:t>varchar</w:t>
             </w:r>
+            <w:proofErr w:type="spellEnd"/>
           </w:p>
         </w:tc>
         <w:tc>
@@ -1263,9 +1340,11 @@
             <w:pPr>
               <w:cnfStyle w:val="000000100000" w:firstRow="0" w:lastRow="0" w:firstColumn="0" w:lastColumn="0" w:oddVBand="0" w:evenVBand="0" w:oddHBand="1" w:evenHBand="0" w:firstRowFirstColumn="0" w:firstRowLastColumn="0" w:lastRowFirstColumn="0" w:lastRowLastColumn="0"/>
             </w:pPr>
+            <w:proofErr w:type="spellStart"/>
             <w:r>
               <w:t>company_vat_number</w:t>
             </w:r>
+            <w:proofErr w:type="spellEnd"/>
           </w:p>
         </w:tc>
         <w:tc>
@@ -1276,9 +1355,11 @@
             <w:pPr>
               <w:cnfStyle w:val="000000100000" w:firstRow="0" w:lastRow="0" w:firstColumn="0" w:lastColumn="0" w:oddVBand="0" w:evenVBand="0" w:oddHBand="1" w:evenHBand="0" w:firstRowFirstColumn="0" w:firstRowLastColumn="0" w:lastRowFirstColumn="0" w:lastRowLastColumn="0"/>
             </w:pPr>
+            <w:proofErr w:type="spellStart"/>
             <w:r>
               <w:t>varchar</w:t>
             </w:r>
+            <w:proofErr w:type="spellEnd"/>
           </w:p>
         </w:tc>
         <w:tc>
@@ -1321,9 +1402,11 @@
             <w:pPr>
               <w:cnfStyle w:val="000000000000" w:firstRow="0" w:lastRow="0" w:firstColumn="0" w:lastColumn="0" w:oddVBand="0" w:evenVBand="0" w:oddHBand="0" w:evenHBand="0" w:firstRowFirstColumn="0" w:firstRowLastColumn="0" w:lastRowFirstColumn="0" w:lastRowLastColumn="0"/>
             </w:pPr>
+            <w:proofErr w:type="spellStart"/>
             <w:r>
               <w:t>company_address</w:t>
             </w:r>
+            <w:proofErr w:type="spellEnd"/>
           </w:p>
         </w:tc>
         <w:tc>
@@ -1334,9 +1417,11 @@
             <w:pPr>
               <w:cnfStyle w:val="000000000000" w:firstRow="0" w:lastRow="0" w:firstColumn="0" w:lastColumn="0" w:oddVBand="0" w:evenVBand="0" w:oddHBand="0" w:evenHBand="0" w:firstRowFirstColumn="0" w:firstRowLastColumn="0" w:lastRowFirstColumn="0" w:lastRowLastColumn="0"/>
             </w:pPr>
+            <w:proofErr w:type="spellStart"/>
             <w:r>
               <w:t>varchar</w:t>
             </w:r>
+            <w:proofErr w:type="spellEnd"/>
           </w:p>
         </w:tc>
         <w:tc>
@@ -1382,9 +1467,11 @@
             <w:pPr>
               <w:cnfStyle w:val="000000100000" w:firstRow="0" w:lastRow="0" w:firstColumn="0" w:lastColumn="0" w:oddVBand="0" w:evenVBand="0" w:oddHBand="1" w:evenHBand="0" w:firstRowFirstColumn="0" w:firstRowLastColumn="0" w:lastRowFirstColumn="0" w:lastRowLastColumn="0"/>
             </w:pPr>
+            <w:proofErr w:type="spellStart"/>
             <w:r>
               <w:t>company_phone</w:t>
             </w:r>
+            <w:proofErr w:type="spellEnd"/>
           </w:p>
         </w:tc>
         <w:tc>
@@ -1395,9 +1482,11 @@
             <w:pPr>
               <w:cnfStyle w:val="000000100000" w:firstRow="0" w:lastRow="0" w:firstColumn="0" w:lastColumn="0" w:oddVBand="0" w:evenVBand="0" w:oddHBand="1" w:evenHBand="0" w:firstRowFirstColumn="0" w:firstRowLastColumn="0" w:lastRowFirstColumn="0" w:lastRowLastColumn="0"/>
             </w:pPr>
+            <w:proofErr w:type="spellStart"/>
             <w:r>
               <w:t>varchar</w:t>
             </w:r>
+            <w:proofErr w:type="spellEnd"/>
           </w:p>
         </w:tc>
         <w:tc>
@@ -1440,9 +1529,11 @@
             <w:pPr>
               <w:cnfStyle w:val="000000000000" w:firstRow="0" w:lastRow="0" w:firstColumn="0" w:lastColumn="0" w:oddVBand="0" w:evenVBand="0" w:oddHBand="0" w:evenHBand="0" w:firstRowFirstColumn="0" w:firstRowLastColumn="0" w:lastRowFirstColumn="0" w:lastRowLastColumn="0"/>
             </w:pPr>
+            <w:proofErr w:type="spellStart"/>
             <w:r>
               <w:t>company_email</w:t>
             </w:r>
+            <w:proofErr w:type="spellEnd"/>
           </w:p>
         </w:tc>
         <w:tc>
@@ -1453,9 +1544,11 @@
             <w:pPr>
               <w:cnfStyle w:val="000000000000" w:firstRow="0" w:lastRow="0" w:firstColumn="0" w:lastColumn="0" w:oddVBand="0" w:evenVBand="0" w:oddHBand="0" w:evenHBand="0" w:firstRowFirstColumn="0" w:firstRowLastColumn="0" w:lastRowFirstColumn="0" w:lastRowLastColumn="0"/>
             </w:pPr>
+            <w:proofErr w:type="spellStart"/>
             <w:r>
               <w:t>varchar</w:t>
             </w:r>
+            <w:proofErr w:type="spellEnd"/>
           </w:p>
         </w:tc>
         <w:tc>
@@ -1501,9 +1594,11 @@
             <w:pPr>
               <w:cnfStyle w:val="000000100000" w:firstRow="0" w:lastRow="0" w:firstColumn="0" w:lastColumn="0" w:oddVBand="0" w:evenVBand="0" w:oddHBand="1" w:evenHBand="0" w:firstRowFirstColumn="0" w:firstRowLastColumn="0" w:lastRowFirstColumn="0" w:lastRowLastColumn="0"/>
             </w:pPr>
+            <w:proofErr w:type="spellStart"/>
             <w:r>
               <w:t>first_name</w:t>
             </w:r>
+            <w:proofErr w:type="spellEnd"/>
           </w:p>
         </w:tc>
         <w:tc>
@@ -1514,9 +1609,11 @@
             <w:pPr>
               <w:cnfStyle w:val="000000100000" w:firstRow="0" w:lastRow="0" w:firstColumn="0" w:lastColumn="0" w:oddVBand="0" w:evenVBand="0" w:oddHBand="1" w:evenHBand="0" w:firstRowFirstColumn="0" w:firstRowLastColumn="0" w:lastRowFirstColumn="0" w:lastRowLastColumn="0"/>
             </w:pPr>
+            <w:proofErr w:type="spellStart"/>
             <w:r>
               <w:t>varchar</w:t>
             </w:r>
+            <w:proofErr w:type="spellEnd"/>
           </w:p>
         </w:tc>
         <w:tc>
@@ -1559,9 +1656,11 @@
             <w:pPr>
               <w:cnfStyle w:val="000000000000" w:firstRow="0" w:lastRow="0" w:firstColumn="0" w:lastColumn="0" w:oddVBand="0" w:evenVBand="0" w:oddHBand="0" w:evenHBand="0" w:firstRowFirstColumn="0" w:firstRowLastColumn="0" w:lastRowFirstColumn="0" w:lastRowLastColumn="0"/>
             </w:pPr>
+            <w:proofErr w:type="spellStart"/>
             <w:r>
               <w:t>last_name</w:t>
             </w:r>
+            <w:proofErr w:type="spellEnd"/>
           </w:p>
         </w:tc>
         <w:tc>
@@ -1572,9 +1671,11 @@
             <w:pPr>
               <w:cnfStyle w:val="000000000000" w:firstRow="0" w:lastRow="0" w:firstColumn="0" w:lastColumn="0" w:oddVBand="0" w:evenVBand="0" w:oddHBand="0" w:evenHBand="0" w:firstRowFirstColumn="0" w:firstRowLastColumn="0" w:lastRowFirstColumn="0" w:lastRowLastColumn="0"/>
             </w:pPr>
+            <w:proofErr w:type="spellStart"/>
             <w:r>
               <w:t>varchar</w:t>
             </w:r>
+            <w:proofErr w:type="spellEnd"/>
           </w:p>
         </w:tc>
         <w:tc>
@@ -1620,9 +1721,11 @@
             <w:pPr>
               <w:cnfStyle w:val="000000100000" w:firstRow="0" w:lastRow="0" w:firstColumn="0" w:lastColumn="0" w:oddVBand="0" w:evenVBand="0" w:oddHBand="1" w:evenHBand="0" w:firstRowFirstColumn="0" w:firstRowLastColumn="0" w:lastRowFirstColumn="0" w:lastRowLastColumn="0"/>
             </w:pPr>
+            <w:proofErr w:type="spellStart"/>
             <w:r>
               <w:t>created_at</w:t>
             </w:r>
+            <w:proofErr w:type="spellEnd"/>
           </w:p>
         </w:tc>
         <w:tc>
@@ -1633,9 +1736,11 @@
             <w:pPr>
               <w:cnfStyle w:val="000000100000" w:firstRow="0" w:lastRow="0" w:firstColumn="0" w:lastColumn="0" w:oddVBand="0" w:evenVBand="0" w:oddHBand="1" w:evenHBand="0" w:firstRowFirstColumn="0" w:firstRowLastColumn="0" w:lastRowFirstColumn="0" w:lastRowLastColumn="0"/>
             </w:pPr>
+            <w:proofErr w:type="spellStart"/>
             <w:r>
               <w:t>datetime</w:t>
             </w:r>
+            <w:proofErr w:type="spellEnd"/>
           </w:p>
         </w:tc>
         <w:tc>
@@ -1678,9 +1783,11 @@
             <w:pPr>
               <w:cnfStyle w:val="000000000000" w:firstRow="0" w:lastRow="0" w:firstColumn="0" w:lastColumn="0" w:oddVBand="0" w:evenVBand="0" w:oddHBand="0" w:evenHBand="0" w:firstRowFirstColumn="0" w:firstRowLastColumn="0" w:lastRowFirstColumn="0" w:lastRowLastColumn="0"/>
             </w:pPr>
+            <w:proofErr w:type="spellStart"/>
             <w:r>
               <w:t>updated_at</w:t>
             </w:r>
+            <w:proofErr w:type="spellEnd"/>
           </w:p>
           <w:p>
             <w:pPr>
@@ -1696,9 +1803,11 @@
             <w:pPr>
               <w:cnfStyle w:val="000000000000" w:firstRow="0" w:lastRow="0" w:firstColumn="0" w:lastColumn="0" w:oddVBand="0" w:evenVBand="0" w:oddHBand="0" w:evenHBand="0" w:firstRowFirstColumn="0" w:firstRowLastColumn="0" w:lastRowFirstColumn="0" w:lastRowLastColumn="0"/>
             </w:pPr>
+            <w:proofErr w:type="spellStart"/>
             <w:r>
               <w:t>datetime</w:t>
             </w:r>
+            <w:proofErr w:type="spellEnd"/>
           </w:p>
         </w:tc>
         <w:tc>
@@ -1725,9 +1834,11 @@
             <w:tcW w:w="2311" w:type="dxa"/>
           </w:tcPr>
           <w:p>
+            <w:proofErr w:type="spellStart"/>
             <w:r>
               <w:t>zarezerwowane_usługi</w:t>
             </w:r>
+            <w:proofErr w:type="spellEnd"/>
           </w:p>
         </w:tc>
         <w:tc>
@@ -1764,9 +1875,11 @@
             <w:pPr>
               <w:cnfStyle w:val="000000100000" w:firstRow="0" w:lastRow="0" w:firstColumn="0" w:lastColumn="0" w:oddVBand="0" w:evenVBand="0" w:oddHBand="1" w:evenHBand="0" w:firstRowFirstColumn="0" w:firstRowLastColumn="0" w:lastRowFirstColumn="0" w:lastRowLastColumn="0"/>
             </w:pPr>
+            <w:proofErr w:type="spellStart"/>
             <w:r>
               <w:t>int</w:t>
             </w:r>
+            <w:proofErr w:type="spellEnd"/>
           </w:p>
         </w:tc>
         <w:tc>
@@ -1809,9 +1922,11 @@
             <w:pPr>
               <w:cnfStyle w:val="000000000000" w:firstRow="0" w:lastRow="0" w:firstColumn="0" w:lastColumn="0" w:oddVBand="0" w:evenVBand="0" w:oddHBand="0" w:evenHBand="0" w:firstRowFirstColumn="0" w:firstRowLastColumn="0" w:lastRowFirstColumn="0" w:lastRowLastColumn="0"/>
             </w:pPr>
+            <w:proofErr w:type="spellStart"/>
             <w:r>
               <w:t>service_address</w:t>
             </w:r>
+            <w:proofErr w:type="spellEnd"/>
           </w:p>
         </w:tc>
         <w:tc>
@@ -1822,9 +1937,11 @@
             <w:pPr>
               <w:cnfStyle w:val="000000000000" w:firstRow="0" w:lastRow="0" w:firstColumn="0" w:lastColumn="0" w:oddVBand="0" w:evenVBand="0" w:oddHBand="0" w:evenHBand="0" w:firstRowFirstColumn="0" w:firstRowLastColumn="0" w:lastRowFirstColumn="0" w:lastRowLastColumn="0"/>
             </w:pPr>
+            <w:proofErr w:type="spellStart"/>
             <w:r>
               <w:t>varchar</w:t>
             </w:r>
+            <w:proofErr w:type="spellEnd"/>
           </w:p>
         </w:tc>
         <w:tc>
@@ -1870,9 +1987,11 @@
             <w:pPr>
               <w:cnfStyle w:val="000000100000" w:firstRow="0" w:lastRow="0" w:firstColumn="0" w:lastColumn="0" w:oddVBand="0" w:evenVBand="0" w:oddHBand="1" w:evenHBand="0" w:firstRowFirstColumn="0" w:firstRowLastColumn="0" w:lastRowFirstColumn="0" w:lastRowLastColumn="0"/>
             </w:pPr>
+            <w:proofErr w:type="spellStart"/>
             <w:r>
               <w:t>service_area</w:t>
             </w:r>
+            <w:proofErr w:type="spellEnd"/>
           </w:p>
         </w:tc>
         <w:tc>
@@ -1883,9 +2002,11 @@
             <w:pPr>
               <w:cnfStyle w:val="000000100000" w:firstRow="0" w:lastRow="0" w:firstColumn="0" w:lastColumn="0" w:oddVBand="0" w:evenVBand="0" w:oddHBand="1" w:evenHBand="0" w:firstRowFirstColumn="0" w:firstRowLastColumn="0" w:lastRowFirstColumn="0" w:lastRowLastColumn="0"/>
             </w:pPr>
+            <w:proofErr w:type="spellStart"/>
             <w:r>
               <w:t>double</w:t>
             </w:r>
+            <w:proofErr w:type="spellEnd"/>
           </w:p>
         </w:tc>
         <w:tc>
@@ -1928,9 +2049,11 @@
             <w:pPr>
               <w:cnfStyle w:val="000000000000" w:firstRow="0" w:lastRow="0" w:firstColumn="0" w:lastColumn="0" w:oddVBand="0" w:evenVBand="0" w:oddHBand="0" w:evenHBand="0" w:firstRowFirstColumn="0" w:firstRowLastColumn="0" w:lastRowFirstColumn="0" w:lastRowLastColumn="0"/>
             </w:pPr>
+            <w:proofErr w:type="spellStart"/>
             <w:r>
               <w:t>service_unit_price</w:t>
             </w:r>
+            <w:proofErr w:type="spellEnd"/>
           </w:p>
         </w:tc>
         <w:tc>
@@ -1941,9 +2064,11 @@
             <w:pPr>
               <w:cnfStyle w:val="000000000000" w:firstRow="0" w:lastRow="0" w:firstColumn="0" w:lastColumn="0" w:oddVBand="0" w:evenVBand="0" w:oddHBand="0" w:evenHBand="0" w:firstRowFirstColumn="0" w:firstRowLastColumn="0" w:lastRowFirstColumn="0" w:lastRowLastColumn="0"/>
             </w:pPr>
+            <w:proofErr w:type="spellStart"/>
             <w:r>
               <w:t>double</w:t>
             </w:r>
+            <w:proofErr w:type="spellEnd"/>
           </w:p>
         </w:tc>
         <w:tc>
@@ -2011,9 +2136,11 @@
             <w:pPr>
               <w:cnfStyle w:val="000000100000" w:firstRow="0" w:lastRow="0" w:firstColumn="0" w:lastColumn="0" w:oddVBand="0" w:evenVBand="0" w:oddHBand="1" w:evenHBand="0" w:firstRowFirstColumn="0" w:firstRowLastColumn="0" w:lastRowFirstColumn="0" w:lastRowLastColumn="0"/>
             </w:pPr>
+            <w:proofErr w:type="spellStart"/>
             <w:r>
               <w:t>varchar</w:t>
             </w:r>
+            <w:proofErr w:type="spellEnd"/>
           </w:p>
         </w:tc>
         <w:tc>
@@ -2056,9 +2183,11 @@
             <w:pPr>
               <w:cnfStyle w:val="000000000000" w:firstRow="0" w:lastRow="0" w:firstColumn="0" w:lastColumn="0" w:oddVBand="0" w:evenVBand="0" w:oddHBand="0" w:evenHBand="0" w:firstRowFirstColumn="0" w:firstRowLastColumn="0" w:lastRowFirstColumn="0" w:lastRowLastColumn="0"/>
             </w:pPr>
+            <w:proofErr w:type="spellStart"/>
             <w:r>
               <w:t>description</w:t>
             </w:r>
+            <w:proofErr w:type="spellEnd"/>
           </w:p>
         </w:tc>
         <w:tc>
@@ -2069,9 +2198,11 @@
             <w:pPr>
               <w:cnfStyle w:val="000000000000" w:firstRow="0" w:lastRow="0" w:firstColumn="0" w:lastColumn="0" w:oddVBand="0" w:evenVBand="0" w:oddHBand="0" w:evenHBand="0" w:firstRowFirstColumn="0" w:firstRowLastColumn="0" w:lastRowFirstColumn="0" w:lastRowLastColumn="0"/>
             </w:pPr>
+            <w:proofErr w:type="spellStart"/>
             <w:r>
               <w:t>varchar</w:t>
             </w:r>
+            <w:proofErr w:type="spellEnd"/>
           </w:p>
         </w:tc>
         <w:tc>
@@ -2117,9 +2248,11 @@
             <w:pPr>
               <w:cnfStyle w:val="000000100000" w:firstRow="0" w:lastRow="0" w:firstColumn="0" w:lastColumn="0" w:oddVBand="0" w:evenVBand="0" w:oddHBand="1" w:evenHBand="0" w:firstRowFirstColumn="0" w:firstRowLastColumn="0" w:lastRowFirstColumn="0" w:lastRowLastColumn="0"/>
             </w:pPr>
+            <w:proofErr w:type="spellStart"/>
             <w:r>
               <w:t>teams_id</w:t>
             </w:r>
+            <w:proofErr w:type="spellEnd"/>
           </w:p>
         </w:tc>
         <w:tc>
@@ -2130,9 +2263,11 @@
             <w:pPr>
               <w:cnfStyle w:val="000000100000" w:firstRow="0" w:lastRow="0" w:firstColumn="0" w:lastColumn="0" w:oddVBand="0" w:evenVBand="0" w:oddHBand="1" w:evenHBand="0" w:firstRowFirstColumn="0" w:firstRowLastColumn="0" w:lastRowFirstColumn="0" w:lastRowLastColumn="0"/>
             </w:pPr>
+            <w:proofErr w:type="spellStart"/>
             <w:r>
               <w:t>int</w:t>
             </w:r>
+            <w:proofErr w:type="spellEnd"/>
           </w:p>
         </w:tc>
         <w:tc>
@@ -2144,8 +2279,13 @@
               <w:cnfStyle w:val="000000100000" w:firstRow="0" w:lastRow="0" w:firstColumn="0" w:lastColumn="0" w:oddVBand="0" w:evenVBand="0" w:oddHBand="1" w:evenHBand="0" w:firstRowFirstColumn="0" w:firstRowLastColumn="0" w:lastRowFirstColumn="0" w:lastRowLastColumn="0"/>
             </w:pPr>
             <w:r>
-              <w:t>Klucz obcy. Id w tabeli zespoly</w:t>
-            </w:r>
+              <w:t xml:space="preserve">Klucz obcy. Id w tabeli </w:t>
+            </w:r>
+            <w:proofErr w:type="spellStart"/>
+            <w:r>
+              <w:t>zespoly</w:t>
+            </w:r>
+            <w:proofErr w:type="spellEnd"/>
           </w:p>
         </w:tc>
       </w:tr>
@@ -2175,9 +2315,11 @@
             <w:pPr>
               <w:cnfStyle w:val="000000000000" w:firstRow="0" w:lastRow="0" w:firstColumn="0" w:lastColumn="0" w:oddVBand="0" w:evenVBand="0" w:oddHBand="0" w:evenHBand="0" w:firstRowFirstColumn="0" w:firstRowLastColumn="0" w:lastRowFirstColumn="0" w:lastRowLastColumn="0"/>
             </w:pPr>
+            <w:proofErr w:type="spellStart"/>
             <w:r>
               <w:t>user_id</w:t>
             </w:r>
+            <w:proofErr w:type="spellEnd"/>
           </w:p>
         </w:tc>
         <w:tc>
@@ -2188,9 +2330,11 @@
             <w:pPr>
               <w:cnfStyle w:val="000000000000" w:firstRow="0" w:lastRow="0" w:firstColumn="0" w:lastColumn="0" w:oddVBand="0" w:evenVBand="0" w:oddHBand="0" w:evenHBand="0" w:firstRowFirstColumn="0" w:firstRowLastColumn="0" w:lastRowFirstColumn="0" w:lastRowLastColumn="0"/>
             </w:pPr>
+            <w:proofErr w:type="spellStart"/>
             <w:r>
               <w:t>int</w:t>
             </w:r>
+            <w:proofErr w:type="spellEnd"/>
           </w:p>
         </w:tc>
         <w:tc>
@@ -2202,8 +2346,13 @@
               <w:cnfStyle w:val="000000000000" w:firstRow="0" w:lastRow="0" w:firstColumn="0" w:lastColumn="0" w:oddVBand="0" w:evenVBand="0" w:oddHBand="0" w:evenHBand="0" w:firstRowFirstColumn="0" w:firstRowLastColumn="0" w:lastRowFirstColumn="0" w:lastRowLastColumn="0"/>
             </w:pPr>
             <w:r>
-              <w:t>Klucz obcy. Id w tabeli uzytkownicy</w:t>
-            </w:r>
+              <w:t xml:space="preserve">Klucz obcy. Id w tabeli </w:t>
+            </w:r>
+            <w:proofErr w:type="spellStart"/>
+            <w:r>
+              <w:t>uzytkownicy</w:t>
+            </w:r>
+            <w:proofErr w:type="spellEnd"/>
           </w:p>
         </w:tc>
       </w:tr>
@@ -2236,9 +2385,11 @@
             <w:pPr>
               <w:cnfStyle w:val="000000100000" w:firstRow="0" w:lastRow="0" w:firstColumn="0" w:lastColumn="0" w:oddVBand="0" w:evenVBand="0" w:oddHBand="1" w:evenHBand="0" w:firstRowFirstColumn="0" w:firstRowLastColumn="0" w:lastRowFirstColumn="0" w:lastRowLastColumn="0"/>
             </w:pPr>
+            <w:proofErr w:type="spellStart"/>
             <w:r>
               <w:t>invoice_id</w:t>
             </w:r>
+            <w:proofErr w:type="spellEnd"/>
           </w:p>
         </w:tc>
         <w:tc>
@@ -2249,9 +2400,11 @@
             <w:pPr>
               <w:cnfStyle w:val="000000100000" w:firstRow="0" w:lastRow="0" w:firstColumn="0" w:lastColumn="0" w:oddVBand="0" w:evenVBand="0" w:oddHBand="1" w:evenHBand="0" w:firstRowFirstColumn="0" w:firstRowLastColumn="0" w:lastRowFirstColumn="0" w:lastRowLastColumn="0"/>
             </w:pPr>
+            <w:proofErr w:type="spellStart"/>
             <w:r>
               <w:t>int</w:t>
             </w:r>
+            <w:proofErr w:type="spellEnd"/>
           </w:p>
         </w:tc>
         <w:tc>
@@ -2294,9 +2447,11 @@
             <w:pPr>
               <w:cnfStyle w:val="000000000000" w:firstRow="0" w:lastRow="0" w:firstColumn="0" w:lastColumn="0" w:oddVBand="0" w:evenVBand="0" w:oddHBand="0" w:evenHBand="0" w:firstRowFirstColumn="0" w:firstRowLastColumn="0" w:lastRowFirstColumn="0" w:lastRowLastColumn="0"/>
             </w:pPr>
+            <w:proofErr w:type="spellStart"/>
             <w:r>
               <w:t>created_at</w:t>
             </w:r>
+            <w:proofErr w:type="spellEnd"/>
           </w:p>
         </w:tc>
         <w:tc>
@@ -2307,9 +2462,11 @@
             <w:pPr>
               <w:cnfStyle w:val="000000000000" w:firstRow="0" w:lastRow="0" w:firstColumn="0" w:lastColumn="0" w:oddVBand="0" w:evenVBand="0" w:oddHBand="0" w:evenHBand="0" w:firstRowFirstColumn="0" w:firstRowLastColumn="0" w:lastRowFirstColumn="0" w:lastRowLastColumn="0"/>
             </w:pPr>
+            <w:proofErr w:type="spellStart"/>
             <w:r>
               <w:t>datetime</w:t>
             </w:r>
+            <w:proofErr w:type="spellEnd"/>
           </w:p>
         </w:tc>
         <w:tc>
@@ -2355,9 +2512,11 @@
             <w:pPr>
               <w:cnfStyle w:val="000000100000" w:firstRow="0" w:lastRow="0" w:firstColumn="0" w:lastColumn="0" w:oddVBand="0" w:evenVBand="0" w:oddHBand="1" w:evenHBand="0" w:firstRowFirstColumn="0" w:firstRowLastColumn="0" w:lastRowFirstColumn="0" w:lastRowLastColumn="0"/>
             </w:pPr>
+            <w:proofErr w:type="spellStart"/>
             <w:r>
               <w:t>updated_at</w:t>
             </w:r>
+            <w:proofErr w:type="spellEnd"/>
           </w:p>
           <w:p>
             <w:pPr>
@@ -2373,9 +2532,11 @@
             <w:pPr>
               <w:cnfStyle w:val="000000100000" w:firstRow="0" w:lastRow="0" w:firstColumn="0" w:lastColumn="0" w:oddVBand="0" w:evenVBand="0" w:oddHBand="1" w:evenHBand="0" w:firstRowFirstColumn="0" w:firstRowLastColumn="0" w:lastRowFirstColumn="0" w:lastRowLastColumn="0"/>
             </w:pPr>
+            <w:proofErr w:type="spellStart"/>
             <w:r>
               <w:t>datetime</w:t>
             </w:r>
+            <w:proofErr w:type="spellEnd"/>
           </w:p>
         </w:tc>
         <w:tc>
@@ -2438,9 +2599,11 @@
             <w:pPr>
               <w:cnfStyle w:val="000000000000" w:firstRow="0" w:lastRow="0" w:firstColumn="0" w:lastColumn="0" w:oddVBand="0" w:evenVBand="0" w:oddHBand="0" w:evenHBand="0" w:firstRowFirstColumn="0" w:firstRowLastColumn="0" w:lastRowFirstColumn="0" w:lastRowLastColumn="0"/>
             </w:pPr>
+            <w:proofErr w:type="spellStart"/>
             <w:r>
               <w:t>int</w:t>
             </w:r>
+            <w:proofErr w:type="spellEnd"/>
           </w:p>
         </w:tc>
         <w:tc>
@@ -2499,9 +2662,11 @@
             <w:pPr>
               <w:cnfStyle w:val="000000100000" w:firstRow="0" w:lastRow="0" w:firstColumn="0" w:lastColumn="0" w:oddVBand="0" w:evenVBand="0" w:oddHBand="1" w:evenHBand="0" w:firstRowFirstColumn="0" w:firstRowLastColumn="0" w:lastRowFirstColumn="0" w:lastRowLastColumn="0"/>
             </w:pPr>
+            <w:proofErr w:type="spellStart"/>
             <w:r>
               <w:t>boolean</w:t>
             </w:r>
+            <w:proofErr w:type="spellEnd"/>
           </w:p>
         </w:tc>
         <w:tc>
@@ -2544,9 +2709,11 @@
             <w:pPr>
               <w:cnfStyle w:val="000000000000" w:firstRow="0" w:lastRow="0" w:firstColumn="0" w:lastColumn="0" w:oddVBand="0" w:evenVBand="0" w:oddHBand="0" w:evenHBand="0" w:firstRowFirstColumn="0" w:firstRowLastColumn="0" w:lastRowFirstColumn="0" w:lastRowLastColumn="0"/>
             </w:pPr>
+            <w:proofErr w:type="spellStart"/>
             <w:r>
               <w:t>invoice_data_id</w:t>
             </w:r>
+            <w:proofErr w:type="spellEnd"/>
           </w:p>
         </w:tc>
         <w:tc>
@@ -2557,9 +2724,11 @@
             <w:pPr>
               <w:cnfStyle w:val="000000000000" w:firstRow="0" w:lastRow="0" w:firstColumn="0" w:lastColumn="0" w:oddVBand="0" w:evenVBand="0" w:oddHBand="0" w:evenHBand="0" w:firstRowFirstColumn="0" w:firstRowLastColumn="0" w:lastRowFirstColumn="0" w:lastRowLastColumn="0"/>
             </w:pPr>
+            <w:proofErr w:type="spellStart"/>
             <w:r>
               <w:t>int</w:t>
             </w:r>
+            <w:proofErr w:type="spellEnd"/>
           </w:p>
         </w:tc>
         <w:tc>
@@ -2571,8 +2740,13 @@
               <w:cnfStyle w:val="000000000000" w:firstRow="0" w:lastRow="0" w:firstColumn="0" w:lastColumn="0" w:oddVBand="0" w:evenVBand="0" w:oddHBand="0" w:evenHBand="0" w:firstRowFirstColumn="0" w:firstRowLastColumn="0" w:lastRowFirstColumn="0" w:lastRowLastColumn="0"/>
             </w:pPr>
             <w:r>
-              <w:t>Klucz obcy. Id w tabeli dane_do_faktury</w:t>
-            </w:r>
+              <w:t xml:space="preserve">Klucz obcy. Id w tabeli </w:t>
+            </w:r>
+            <w:proofErr w:type="spellStart"/>
+            <w:r>
+              <w:t>dane_do_faktury</w:t>
+            </w:r>
+            <w:proofErr w:type="spellEnd"/>
           </w:p>
         </w:tc>
       </w:tr>
@@ -2605,9 +2779,11 @@
             <w:pPr>
               <w:cnfStyle w:val="000000100000" w:firstRow="0" w:lastRow="0" w:firstColumn="0" w:lastColumn="0" w:oddVBand="0" w:evenVBand="0" w:oddHBand="1" w:evenHBand="0" w:firstRowFirstColumn="0" w:firstRowLastColumn="0" w:lastRowFirstColumn="0" w:lastRowLastColumn="0"/>
             </w:pPr>
+            <w:proofErr w:type="spellStart"/>
             <w:r>
               <w:t>created_at</w:t>
             </w:r>
+            <w:proofErr w:type="spellEnd"/>
           </w:p>
         </w:tc>
         <w:tc>
@@ -2618,9 +2794,11 @@
             <w:pPr>
               <w:cnfStyle w:val="000000100000" w:firstRow="0" w:lastRow="0" w:firstColumn="0" w:lastColumn="0" w:oddVBand="0" w:evenVBand="0" w:oddHBand="1" w:evenHBand="0" w:firstRowFirstColumn="0" w:firstRowLastColumn="0" w:lastRowFirstColumn="0" w:lastRowLastColumn="0"/>
             </w:pPr>
+            <w:proofErr w:type="spellStart"/>
             <w:r>
               <w:t>datetime</w:t>
             </w:r>
+            <w:proofErr w:type="spellEnd"/>
           </w:p>
         </w:tc>
         <w:tc>
@@ -2663,9 +2841,11 @@
             <w:pPr>
               <w:cnfStyle w:val="000000000000" w:firstRow="0" w:lastRow="0" w:firstColumn="0" w:lastColumn="0" w:oddVBand="0" w:evenVBand="0" w:oddHBand="0" w:evenHBand="0" w:firstRowFirstColumn="0" w:firstRowLastColumn="0" w:lastRowFirstColumn="0" w:lastRowLastColumn="0"/>
             </w:pPr>
+            <w:proofErr w:type="spellStart"/>
             <w:r>
               <w:t>updated_at</w:t>
             </w:r>
+            <w:proofErr w:type="spellEnd"/>
           </w:p>
           <w:p>
             <w:pPr>
@@ -2681,9 +2861,11 @@
             <w:pPr>
               <w:cnfStyle w:val="000000000000" w:firstRow="0" w:lastRow="0" w:firstColumn="0" w:lastColumn="0" w:oddVBand="0" w:evenVBand="0" w:oddHBand="0" w:evenHBand="0" w:firstRowFirstColumn="0" w:firstRowLastColumn="0" w:lastRowFirstColumn="0" w:lastRowLastColumn="0"/>
             </w:pPr>
+            <w:proofErr w:type="spellStart"/>
             <w:r>
               <w:t>datetime</w:t>
             </w:r>
+            <w:proofErr w:type="spellEnd"/>
           </w:p>
         </w:tc>
         <w:tc>
@@ -2756,9 +2938,11 @@
             <w:pPr>
               <w:cnfStyle w:val="000000100000" w:firstRow="0" w:lastRow="0" w:firstColumn="0" w:lastColumn="0" w:oddVBand="0" w:evenVBand="0" w:oddHBand="1" w:evenHBand="0" w:firstRowFirstColumn="0" w:firstRowLastColumn="0" w:lastRowFirstColumn="0" w:lastRowLastColumn="0"/>
             </w:pPr>
+            <w:proofErr w:type="spellStart"/>
             <w:r>
               <w:t>int</w:t>
             </w:r>
+            <w:proofErr w:type="spellEnd"/>
           </w:p>
         </w:tc>
         <w:tc>
@@ -2801,9 +2985,11 @@
             <w:pPr>
               <w:cnfStyle w:val="000000000000" w:firstRow="0" w:lastRow="0" w:firstColumn="0" w:lastColumn="0" w:oddVBand="0" w:evenVBand="0" w:oddHBand="0" w:evenHBand="0" w:firstRowFirstColumn="0" w:firstRowLastColumn="0" w:lastRowFirstColumn="0" w:lastRowLastColumn="0"/>
             </w:pPr>
+            <w:proofErr w:type="spellStart"/>
             <w:r>
               <w:t>name</w:t>
             </w:r>
+            <w:proofErr w:type="spellEnd"/>
           </w:p>
         </w:tc>
         <w:tc>
@@ -2814,9 +3000,11 @@
             <w:pPr>
               <w:cnfStyle w:val="000000000000" w:firstRow="0" w:lastRow="0" w:firstColumn="0" w:lastColumn="0" w:oddVBand="0" w:evenVBand="0" w:oddHBand="0" w:evenHBand="0" w:firstRowFirstColumn="0" w:firstRowLastColumn="0" w:lastRowFirstColumn="0" w:lastRowLastColumn="0"/>
             </w:pPr>
+            <w:proofErr w:type="spellStart"/>
             <w:r>
               <w:t>varchar</w:t>
             </w:r>
+            <w:proofErr w:type="spellEnd"/>
           </w:p>
         </w:tc>
         <w:tc>
@@ -2862,9 +3050,11 @@
             <w:pPr>
               <w:cnfStyle w:val="000000100000" w:firstRow="0" w:lastRow="0" w:firstColumn="0" w:lastColumn="0" w:oddVBand="0" w:evenVBand="0" w:oddHBand="1" w:evenHBand="0" w:firstRowFirstColumn="0" w:firstRowLastColumn="0" w:lastRowFirstColumn="0" w:lastRowLastColumn="0"/>
             </w:pPr>
+            <w:proofErr w:type="spellStart"/>
             <w:r>
               <w:t>employee_id</w:t>
             </w:r>
+            <w:proofErr w:type="spellEnd"/>
           </w:p>
         </w:tc>
         <w:tc>
@@ -2875,9 +3065,11 @@
             <w:pPr>
               <w:cnfStyle w:val="000000100000" w:firstRow="0" w:lastRow="0" w:firstColumn="0" w:lastColumn="0" w:oddVBand="0" w:evenVBand="0" w:oddHBand="1" w:evenHBand="0" w:firstRowFirstColumn="0" w:firstRowLastColumn="0" w:lastRowFirstColumn="0" w:lastRowLastColumn="0"/>
             </w:pPr>
+            <w:proofErr w:type="spellStart"/>
             <w:r>
               <w:t>int</w:t>
             </w:r>
+            <w:proofErr w:type="spellEnd"/>
           </w:p>
         </w:tc>
         <w:tc>
@@ -2889,8 +3081,13 @@
               <w:cnfStyle w:val="000000100000" w:firstRow="0" w:lastRow="0" w:firstColumn="0" w:lastColumn="0" w:oddVBand="0" w:evenVBand="0" w:oddHBand="1" w:evenHBand="0" w:firstRowFirstColumn="0" w:firstRowLastColumn="0" w:lastRowFirstColumn="0" w:lastRowLastColumn="0"/>
             </w:pPr>
             <w:r>
-              <w:t>Klucz obcy. Id w tabeli uzytkownicy</w:t>
-            </w:r>
+              <w:t xml:space="preserve">Klucz obcy. Id w tabeli </w:t>
+            </w:r>
+            <w:proofErr w:type="spellStart"/>
+            <w:r>
+              <w:t>uzytkownicy</w:t>
+            </w:r>
+            <w:proofErr w:type="spellEnd"/>
           </w:p>
         </w:tc>
       </w:tr>
@@ -2920,9 +3117,11 @@
             <w:pPr>
               <w:cnfStyle w:val="000000000000" w:firstRow="0" w:lastRow="0" w:firstColumn="0" w:lastColumn="0" w:oddVBand="0" w:evenVBand="0" w:oddHBand="0" w:evenHBand="0" w:firstRowFirstColumn="0" w:firstRowLastColumn="0" w:lastRowFirstColumn="0" w:lastRowLastColumn="0"/>
             </w:pPr>
+            <w:proofErr w:type="spellStart"/>
             <w:r>
               <w:t>created_at</w:t>
             </w:r>
+            <w:proofErr w:type="spellEnd"/>
           </w:p>
         </w:tc>
         <w:tc>
@@ -2933,9 +3132,11 @@
             <w:pPr>
               <w:cnfStyle w:val="000000000000" w:firstRow="0" w:lastRow="0" w:firstColumn="0" w:lastColumn="0" w:oddVBand="0" w:evenVBand="0" w:oddHBand="0" w:evenHBand="0" w:firstRowFirstColumn="0" w:firstRowLastColumn="0" w:lastRowFirstColumn="0" w:lastRowLastColumn="0"/>
             </w:pPr>
+            <w:proofErr w:type="spellStart"/>
             <w:r>
               <w:t>datetime</w:t>
             </w:r>
+            <w:proofErr w:type="spellEnd"/>
           </w:p>
         </w:tc>
         <w:tc>
@@ -2981,9 +3182,11 @@
             <w:pPr>
               <w:cnfStyle w:val="000000100000" w:firstRow="0" w:lastRow="0" w:firstColumn="0" w:lastColumn="0" w:oddVBand="0" w:evenVBand="0" w:oddHBand="1" w:evenHBand="0" w:firstRowFirstColumn="0" w:firstRowLastColumn="0" w:lastRowFirstColumn="0" w:lastRowLastColumn="0"/>
             </w:pPr>
+            <w:proofErr w:type="spellStart"/>
             <w:r>
               <w:t>updated_at</w:t>
             </w:r>
+            <w:proofErr w:type="spellEnd"/>
           </w:p>
           <w:p>
             <w:pPr>
@@ -2999,9 +3202,11 @@
             <w:pPr>
               <w:cnfStyle w:val="000000100000" w:firstRow="0" w:lastRow="0" w:firstColumn="0" w:lastColumn="0" w:oddVBand="0" w:evenVBand="0" w:oddHBand="1" w:evenHBand="0" w:firstRowFirstColumn="0" w:firstRowLastColumn="0" w:lastRowFirstColumn="0" w:lastRowLastColumn="0"/>
             </w:pPr>
+            <w:proofErr w:type="spellStart"/>
             <w:r>
               <w:t>datetime</w:t>
             </w:r>
+            <w:proofErr w:type="spellEnd"/>
           </w:p>
         </w:tc>
         <w:tc>
@@ -3052,13 +3257,29 @@
     </w:p>
     <w:p>
       <w:r>
-        <w:t xml:space="preserve">Komunikacja back-endu aplikacji z bazą danych będzie odbywała się za pomocą biblioteki </w:t>
-      </w:r>
+        <w:t xml:space="preserve">Komunikacja </w:t>
+      </w:r>
+      <w:proofErr w:type="spellStart"/>
+      <w:r>
+        <w:t>back</w:t>
+      </w:r>
+      <w:proofErr w:type="spellEnd"/>
+      <w:r>
+        <w:t xml:space="preserve">-endu aplikacji z bazą danych będzie odbywała się za pomocą biblioteki </w:t>
+      </w:r>
+      <w:proofErr w:type="spellStart"/>
       <w:r>
         <w:rPr>
           <w:i/>
         </w:rPr>
-        <w:t>mongoose(</w:t>
+        <w:t>mongoose</w:t>
+      </w:r>
+      <w:proofErr w:type="spellEnd"/>
+      <w:r>
+        <w:rPr>
+          <w:i/>
+        </w:rPr>
+        <w:t>(</w:t>
       </w:r>
       <w:hyperlink r:id="rId9" w:history="1">
         <w:r>
@@ -3578,14 +3799,11 @@
         <w:t>Projekt interfejsu użytkownika</w:t>
       </w:r>
     </w:p>
-    <w:p/>
-    <w:p/>
     <w:p>
       <w:pPr>
         <w:pStyle w:val="Nagwek4"/>
       </w:pPr>
       <w:r>
-        <w:lastRenderedPageBreak/>
         <w:t>Ekran główny</w:t>
       </w:r>
       <w:r>
@@ -3659,6 +3877,7 @@
         <w:pStyle w:val="Nagwek4"/>
       </w:pPr>
       <w:r>
+        <w:lastRenderedPageBreak/>
         <w:t>Nasze usługi</w:t>
       </w:r>
       <w:r>
@@ -3727,23 +3946,29 @@
         <w:pStyle w:val="Nagwek4"/>
       </w:pPr>
       <w:r>
+        <w:br/>
+      </w:r>
+      <w:r>
         <w:t>Widok listy zarezerwowanych usług</w:t>
       </w:r>
       <w:r>
         <w:t xml:space="preserve"> – pokazuje zarezerwowane usługi dla uwierzytelnionego użytkownika, przy każdej z usług jest możliwość sprawdzenia szczegółów usługi.</w:t>
       </w:r>
     </w:p>
-    <w:p>
+    <w:p/>
+    <w:p>
+      <w:pPr>
+        <w:jc w:val="center"/>
+      </w:pPr>
       <w:r>
         <w:rPr>
           <w:noProof/>
-          <w:lang w:eastAsia="pl-PL"/>
         </w:rPr>
         <w:drawing>
-          <wp:inline distT="0" distB="0" distL="0" distR="0" wp14:anchorId="21047A27" wp14:editId="43CEED01">
-            <wp:extent cx="5760720" cy="2272754"/>
-            <wp:effectExtent l="19050" t="0" r="0" b="0"/>
-            <wp:docPr id="18" name="Obraz 25"/>
+          <wp:inline distT="0" distB="0" distL="0" distR="0" wp14:anchorId="463B5F19" wp14:editId="6DC9E91D">
+            <wp:extent cx="4333875" cy="4588977"/>
+            <wp:effectExtent l="0" t="0" r="0" b="2540"/>
+            <wp:docPr id="9" name="Obraz 9"/>
             <wp:cNvGraphicFramePr>
               <a:graphicFrameLocks xmlns:a="http://schemas.openxmlformats.org/drawingml/2006/main" noChangeAspect="1"/>
             </wp:cNvGraphicFramePr>
@@ -3751,13 +3976,19 @@
               <a:graphicData uri="http://schemas.openxmlformats.org/drawingml/2006/picture">
                 <pic:pic xmlns:pic="http://schemas.openxmlformats.org/drawingml/2006/picture">
                   <pic:nvPicPr>
-                    <pic:cNvPr id="0" name="Picture 25"/>
+                    <pic:cNvPr id="0" name="Picture 3"/>
                     <pic:cNvPicPr>
                       <a:picLocks noChangeAspect="1" noChangeArrowheads="1"/>
                     </pic:cNvPicPr>
                   </pic:nvPicPr>
                   <pic:blipFill>
-                    <a:blip r:embed="rId18" cstate="print"/>
+                    <a:blip r:embed="rId18">
+                      <a:extLst>
+                        <a:ext uri="{28A0092B-C50C-407E-A947-70E740481C1C}">
+                          <a14:useLocalDpi xmlns:a14="http://schemas.microsoft.com/office/drawing/2010/main" val="0"/>
+                        </a:ext>
+                      </a:extLst>
+                    </a:blip>
                     <a:srcRect/>
                     <a:stretch>
                       <a:fillRect/>
@@ -3766,17 +3997,14 @@
                   <pic:spPr bwMode="auto">
                     <a:xfrm>
                       <a:off x="0" y="0"/>
-                      <a:ext cx="5760720" cy="2272754"/>
+                      <a:ext cx="4343410" cy="4599073"/>
                     </a:xfrm>
                     <a:prstGeom prst="rect">
                       <a:avLst/>
                     </a:prstGeom>
                     <a:noFill/>
-                    <a:ln w="9525">
+                    <a:ln>
                       <a:noFill/>
-                      <a:miter lim="800000"/>
-                      <a:headEnd/>
-                      <a:tailEnd/>
                     </a:ln>
                   </pic:spPr>
                 </pic:pic>
@@ -4064,16 +4292,7 @@
         <w:t>Widok formularza rejestracji nowego użytkownika</w:t>
       </w:r>
       <w:r>
-        <w:t xml:space="preserve"> - </w:t>
-      </w:r>
-      <w:r>
-        <w:t xml:space="preserve">jest dostępny dla wszystkich użytkowników serwisu. Służy do wpisania swoich danych, aby </w:t>
-      </w:r>
-      <w:r>
-        <w:t>stworzyć nowe konto w serwisie</w:t>
-      </w:r>
-      <w:r>
-        <w:t xml:space="preserve">  </w:t>
+        <w:t xml:space="preserve"> - jest dostępny dla wszystkich użytkowników serwisu. Służy do wpisania swoich danych, aby stworzyć nowe konto w serwisie  </w:t>
       </w:r>
     </w:p>
     <w:p>
@@ -4132,6 +4351,313 @@
         </w:drawing>
       </w:r>
     </w:p>
+    <w:p>
+      <w:pPr>
+        <w:pStyle w:val="Nagwek4"/>
+      </w:pPr>
+      <w:r>
+        <w:lastRenderedPageBreak/>
+        <w:t>Widok konta użytkownika</w:t>
+      </w:r>
+      <w:r>
+        <w:t xml:space="preserve">– </w:t>
+      </w:r>
+      <w:r>
+        <w:t>składa się z nazwy użytkownika</w:t>
+      </w:r>
+      <w:r>
+        <w:t xml:space="preserve"> oraz roli jaką pełni w serwisie. Została dodana również możliwość wylogowania się.</w:t>
+      </w:r>
+    </w:p>
+    <w:p>
+      <w:r>
+        <w:rPr>
+          <w:noProof/>
+        </w:rPr>
+        <w:drawing>
+          <wp:inline distT="0" distB="0" distL="0" distR="0" wp14:anchorId="6BF0483E" wp14:editId="1C3E0F33">
+            <wp:extent cx="5760720" cy="1871345"/>
+            <wp:effectExtent l="0" t="0" r="0" b="0"/>
+            <wp:docPr id="17" name="Obraz 17"/>
+            <wp:cNvGraphicFramePr>
+              <a:graphicFrameLocks xmlns:a="http://schemas.openxmlformats.org/drawingml/2006/main" noChangeAspect="1"/>
+            </wp:cNvGraphicFramePr>
+            <a:graphic xmlns:a="http://schemas.openxmlformats.org/drawingml/2006/main">
+              <a:graphicData uri="http://schemas.openxmlformats.org/drawingml/2006/picture">
+                <pic:pic xmlns:pic="http://schemas.openxmlformats.org/drawingml/2006/picture">
+                  <pic:nvPicPr>
+                    <pic:cNvPr id="0" name="Picture 5"/>
+                    <pic:cNvPicPr>
+                      <a:picLocks noChangeAspect="1" noChangeArrowheads="1"/>
+                    </pic:cNvPicPr>
+                  </pic:nvPicPr>
+                  <pic:blipFill>
+                    <a:blip r:embed="rId24">
+                      <a:extLst>
+                        <a:ext uri="{28A0092B-C50C-407E-A947-70E740481C1C}">
+                          <a14:useLocalDpi xmlns:a14="http://schemas.microsoft.com/office/drawing/2010/main" val="0"/>
+                        </a:ext>
+                      </a:extLst>
+                    </a:blip>
+                    <a:srcRect/>
+                    <a:stretch>
+                      <a:fillRect/>
+                    </a:stretch>
+                  </pic:blipFill>
+                  <pic:spPr bwMode="auto">
+                    <a:xfrm>
+                      <a:off x="0" y="0"/>
+                      <a:ext cx="5760720" cy="1871345"/>
+                    </a:xfrm>
+                    <a:prstGeom prst="rect">
+                      <a:avLst/>
+                    </a:prstGeom>
+                    <a:noFill/>
+                    <a:ln>
+                      <a:noFill/>
+                    </a:ln>
+                  </pic:spPr>
+                </pic:pic>
+              </a:graphicData>
+            </a:graphic>
+          </wp:inline>
+        </w:drawing>
+      </w:r>
+    </w:p>
+    <w:p>
+      <w:pPr>
+        <w:pStyle w:val="Nagwek4"/>
+      </w:pPr>
+      <w:r>
+        <w:t>Kontakt</w:t>
+      </w:r>
+      <w:r>
+        <w:t xml:space="preserve">– </w:t>
+      </w:r>
+      <w:r>
+        <w:t>w celu skontaktowania się z firmą należy wypełnić formularz swoim imieniem oraz treścią wiadomości.</w:t>
+      </w:r>
+    </w:p>
+    <w:p/>
+    <w:p>
+      <w:pPr>
+        <w:jc w:val="center"/>
+      </w:pPr>
+      <w:r>
+        <w:rPr>
+          <w:noProof/>
+        </w:rPr>
+        <w:drawing>
+          <wp:inline distT="0" distB="0" distL="0" distR="0" wp14:anchorId="442963F3" wp14:editId="4CBC58CA">
+            <wp:extent cx="3971925" cy="4119321"/>
+            <wp:effectExtent l="0" t="0" r="0" b="0"/>
+            <wp:docPr id="23" name="Obraz 23"/>
+            <wp:cNvGraphicFramePr>
+              <a:graphicFrameLocks xmlns:a="http://schemas.openxmlformats.org/drawingml/2006/main" noChangeAspect="1"/>
+            </wp:cNvGraphicFramePr>
+            <a:graphic xmlns:a="http://schemas.openxmlformats.org/drawingml/2006/main">
+              <a:graphicData uri="http://schemas.openxmlformats.org/drawingml/2006/picture">
+                <pic:pic xmlns:pic="http://schemas.openxmlformats.org/drawingml/2006/picture">
+                  <pic:nvPicPr>
+                    <pic:cNvPr id="0" name="Picture 7"/>
+                    <pic:cNvPicPr>
+                      <a:picLocks noChangeAspect="1" noChangeArrowheads="1"/>
+                    </pic:cNvPicPr>
+                  </pic:nvPicPr>
+                  <pic:blipFill>
+                    <a:blip r:embed="rId25">
+                      <a:extLst>
+                        <a:ext uri="{28A0092B-C50C-407E-A947-70E740481C1C}">
+                          <a14:useLocalDpi xmlns:a14="http://schemas.microsoft.com/office/drawing/2010/main" val="0"/>
+                        </a:ext>
+                      </a:extLst>
+                    </a:blip>
+                    <a:srcRect/>
+                    <a:stretch>
+                      <a:fillRect/>
+                    </a:stretch>
+                  </pic:blipFill>
+                  <pic:spPr bwMode="auto">
+                    <a:xfrm>
+                      <a:off x="0" y="0"/>
+                      <a:ext cx="3974597" cy="4122092"/>
+                    </a:xfrm>
+                    <a:prstGeom prst="rect">
+                      <a:avLst/>
+                    </a:prstGeom>
+                    <a:noFill/>
+                    <a:ln>
+                      <a:noFill/>
+                    </a:ln>
+                  </pic:spPr>
+                </pic:pic>
+              </a:graphicData>
+            </a:graphic>
+          </wp:inline>
+        </w:drawing>
+      </w:r>
+    </w:p>
+    <w:p>
+      <w:pPr>
+        <w:pStyle w:val="Nagwek4"/>
+      </w:pPr>
+      <w:r>
+        <w:lastRenderedPageBreak/>
+        <w:t>Widok zespołów pracowników</w:t>
+      </w:r>
+      <w:r>
+        <w:t xml:space="preserve">– </w:t>
+      </w:r>
+      <w:r>
+        <w:t>wyświetla tabele z informacjami o zespołach i pracownikach oraz przyciski akcji pozwalają na edycję oraz usunięcie danego zespołu.</w:t>
+      </w:r>
+    </w:p>
+    <w:p>
+      <w:pPr>
+        <w:jc w:val="center"/>
+      </w:pPr>
+      <w:r>
+        <w:rPr>
+          <w:noProof/>
+        </w:rPr>
+        <w:drawing>
+          <wp:inline distT="0" distB="0" distL="0" distR="0" wp14:anchorId="0CAE6BF3" wp14:editId="0AD17034">
+            <wp:extent cx="4867275" cy="3991681"/>
+            <wp:effectExtent l="0" t="0" r="0" b="8890"/>
+            <wp:docPr id="25" name="Obraz 25"/>
+            <wp:cNvGraphicFramePr>
+              <a:graphicFrameLocks xmlns:a="http://schemas.openxmlformats.org/drawingml/2006/main" noChangeAspect="1"/>
+            </wp:cNvGraphicFramePr>
+            <a:graphic xmlns:a="http://schemas.openxmlformats.org/drawingml/2006/main">
+              <a:graphicData uri="http://schemas.openxmlformats.org/drawingml/2006/picture">
+                <pic:pic xmlns:pic="http://schemas.openxmlformats.org/drawingml/2006/picture">
+                  <pic:nvPicPr>
+                    <pic:cNvPr id="0" name="Picture 11"/>
+                    <pic:cNvPicPr>
+                      <a:picLocks noChangeAspect="1" noChangeArrowheads="1"/>
+                    </pic:cNvPicPr>
+                  </pic:nvPicPr>
+                  <pic:blipFill>
+                    <a:blip r:embed="rId26">
+                      <a:extLst>
+                        <a:ext uri="{28A0092B-C50C-407E-A947-70E740481C1C}">
+                          <a14:useLocalDpi xmlns:a14="http://schemas.microsoft.com/office/drawing/2010/main" val="0"/>
+                        </a:ext>
+                      </a:extLst>
+                    </a:blip>
+                    <a:srcRect/>
+                    <a:stretch>
+                      <a:fillRect/>
+                    </a:stretch>
+                  </pic:blipFill>
+                  <pic:spPr bwMode="auto">
+                    <a:xfrm>
+                      <a:off x="0" y="0"/>
+                      <a:ext cx="4870515" cy="3994338"/>
+                    </a:xfrm>
+                    <a:prstGeom prst="rect">
+                      <a:avLst/>
+                    </a:prstGeom>
+                    <a:noFill/>
+                    <a:ln>
+                      <a:noFill/>
+                    </a:ln>
+                  </pic:spPr>
+                </pic:pic>
+              </a:graphicData>
+            </a:graphic>
+          </wp:inline>
+        </w:drawing>
+      </w:r>
+    </w:p>
+    <w:p>
+      <w:pPr>
+        <w:pStyle w:val="Nagwek4"/>
+      </w:pPr>
+      <w:r>
+        <w:t>Zakładka Edycji zespołu – strona umożliwia modyfikację składu osobowego zespołów pracowników firmy sprzątającej.</w:t>
+      </w:r>
+    </w:p>
+    <w:p>
+      <w:pPr>
+        <w:jc w:val="center"/>
+      </w:pPr>
+      <w:r>
+        <w:rPr>
+          <w:noProof/>
+        </w:rPr>
+        <w:drawing>
+          <wp:inline distT="0" distB="0" distL="0" distR="0" wp14:anchorId="568B2AFE" wp14:editId="33FD3C99">
+            <wp:extent cx="3857625" cy="3284710"/>
+            <wp:effectExtent l="0" t="0" r="0" b="0"/>
+            <wp:docPr id="24" name="Obraz 24"/>
+            <wp:cNvGraphicFramePr>
+              <a:graphicFrameLocks xmlns:a="http://schemas.openxmlformats.org/drawingml/2006/main" noChangeAspect="1"/>
+            </wp:cNvGraphicFramePr>
+            <a:graphic xmlns:a="http://schemas.openxmlformats.org/drawingml/2006/main">
+              <a:graphicData uri="http://schemas.openxmlformats.org/drawingml/2006/picture">
+                <pic:pic xmlns:pic="http://schemas.openxmlformats.org/drawingml/2006/picture">
+                  <pic:nvPicPr>
+                    <pic:cNvPr id="0" name="Picture 9"/>
+                    <pic:cNvPicPr>
+                      <a:picLocks noChangeAspect="1" noChangeArrowheads="1"/>
+                    </pic:cNvPicPr>
+                  </pic:nvPicPr>
+                  <pic:blipFill>
+                    <a:blip r:embed="rId27">
+                      <a:extLst>
+                        <a:ext uri="{28A0092B-C50C-407E-A947-70E740481C1C}">
+                          <a14:useLocalDpi xmlns:a14="http://schemas.microsoft.com/office/drawing/2010/main" val="0"/>
+                        </a:ext>
+                      </a:extLst>
+                    </a:blip>
+                    <a:srcRect/>
+                    <a:stretch>
+                      <a:fillRect/>
+                    </a:stretch>
+                  </pic:blipFill>
+                  <pic:spPr bwMode="auto">
+                    <a:xfrm>
+                      <a:off x="0" y="0"/>
+                      <a:ext cx="3859866" cy="3286618"/>
+                    </a:xfrm>
+                    <a:prstGeom prst="rect">
+                      <a:avLst/>
+                    </a:prstGeom>
+                    <a:noFill/>
+                    <a:ln>
+                      <a:noFill/>
+                    </a:ln>
+                  </pic:spPr>
+                </pic:pic>
+              </a:graphicData>
+            </a:graphic>
+          </wp:inline>
+        </w:drawing>
+      </w:r>
+    </w:p>
+    <w:p>
+      <w:pPr>
+        <w:jc w:val="center"/>
+      </w:pPr>
+    </w:p>
+    <w:p>
+      <w:pPr>
+        <w:jc w:val="center"/>
+      </w:pPr>
+    </w:p>
+    <w:p>
+      <w:pPr>
+        <w:pStyle w:val="Nagwek4"/>
+      </w:pPr>
+      <w:r>
+        <w:lastRenderedPageBreak/>
+        <w:t>Widok zespołów pracowników– wyświetla tabele z informacjami o zespołach i pracownikach oraz przyciski akcji pozwalają na edycję oraz usunięcie danego zespołu.</w:t>
+      </w:r>
+    </w:p>
+    <w:p/>
+    <w:p/>
+    <w:p/>
     <w:p/>
     <w:p>
       <w:pPr>
@@ -4171,7 +4697,7 @@
                     </pic:cNvPicPr>
                   </pic:nvPicPr>
                   <pic:blipFill>
-                    <a:blip r:embed="rId24" cstate="print"/>
+                    <a:blip r:embed="rId28" cstate="print"/>
                     <a:srcRect/>
                     <a:stretch>
                       <a:fillRect/>
@@ -4224,7 +4750,7 @@
                     </pic:cNvPicPr>
                   </pic:nvPicPr>
                   <pic:blipFill>
-                    <a:blip r:embed="rId25" cstate="print"/>
+                    <a:blip r:embed="rId29" cstate="print"/>
                     <a:srcRect/>
                     <a:stretch>
                       <a:fillRect/>
@@ -4296,7 +4822,23 @@
         <w:t xml:space="preserve"> W szczególności komunikacja wars</w:t>
       </w:r>
       <w:r>
-        <w:t>twy front-endowej z back-endową oraz zapis</w:t>
+        <w:t>twy front-</w:t>
+      </w:r>
+      <w:proofErr w:type="spellStart"/>
+      <w:r>
+        <w:t>endowej</w:t>
+      </w:r>
+      <w:proofErr w:type="spellEnd"/>
+      <w:r>
+        <w:t xml:space="preserve"> z </w:t>
+      </w:r>
+      <w:proofErr w:type="spellStart"/>
+      <w:r>
+        <w:t>back-endową</w:t>
+      </w:r>
+      <w:proofErr w:type="spellEnd"/>
+      <w:r>
+        <w:t xml:space="preserve"> oraz zapis</w:t>
       </w:r>
       <w:r>
         <w:t xml:space="preserve"> i odczyt danych z bazy</w:t>
@@ -4307,9 +4849,17 @@
     </w:p>
     <w:p>
       <w:r>
-        <w:t>Testy obciążeniowe – testy z wykorzystaniem narzędzia typu Gatling(</w:t>
-      </w:r>
-      <w:hyperlink r:id="rId26" w:history="1">
+        <w:t xml:space="preserve">Testy obciążeniowe – testy z wykorzystaniem narzędzia typu </w:t>
+      </w:r>
+      <w:proofErr w:type="spellStart"/>
+      <w:r>
+        <w:t>Gatling</w:t>
+      </w:r>
+      <w:proofErr w:type="spellEnd"/>
+      <w:r>
+        <w:t>(</w:t>
+      </w:r>
+      <w:hyperlink r:id="rId30" w:history="1">
         <w:r>
           <w:rPr>
             <w:rStyle w:val="Hipercze"/>
@@ -4398,6 +4948,7 @@
         <w:pStyle w:val="Nagwek4"/>
       </w:pPr>
       <w:r>
+        <w:lastRenderedPageBreak/>
         <w:t>Sprawdzenie poprawnego działania ról użytkownika</w:t>
       </w:r>
     </w:p>
@@ -4430,7 +4981,6 @@
         <w:pStyle w:val="Nagwek4"/>
       </w:pPr>
       <w:r>
-        <w:lastRenderedPageBreak/>
         <w:t>Przypisanie zespoł</w:t>
       </w:r>
       <w:r>

</xml_diff>

<commit_message>
Improve mainpage and bars
</commit_message>
<xml_diff>
--- a/Mateusz_Kita_Z710_ProjektIndywidualny_Etap3.docx
+++ b/Mateusz_Kita_Z710_ProjektIndywidualny_Etap3.docx
@@ -4357,13 +4357,7 @@
       </w:pPr>
       <w:r>
         <w:lastRenderedPageBreak/>
-        <w:t>Widok konta użytkownika</w:t>
-      </w:r>
-      <w:r>
-        <w:t xml:space="preserve">– </w:t>
-      </w:r>
-      <w:r>
-        <w:t>składa się z nazwy użytkownika</w:t>
+        <w:t>Widok konta użytkownika– składa się z nazwy użytkownika</w:t>
       </w:r>
       <w:r>
         <w:t xml:space="preserve"> oraz roli jaką pełni w serwisie. Została dodana również możliwość wylogowania się.</w:t>
@@ -4429,13 +4423,7 @@
         <w:pStyle w:val="Nagwek4"/>
       </w:pPr>
       <w:r>
-        <w:t>Kontakt</w:t>
-      </w:r>
-      <w:r>
-        <w:t xml:space="preserve">– </w:t>
-      </w:r>
-      <w:r>
-        <w:t>w celu skontaktowania się z firmą należy wypełnić formularz swoim imieniem oraz treścią wiadomości.</w:t>
+        <w:t>Kontakt– w celu skontaktowania się z firmą należy wypełnić formularz swoim imieniem oraz treścią wiadomości.</w:t>
       </w:r>
     </w:p>
     <w:p/>
@@ -4638,32 +4626,174 @@
     </w:p>
     <w:p>
       <w:pPr>
+        <w:pStyle w:val="Nagwek4"/>
+      </w:pPr>
+      <w:r>
+        <w:lastRenderedPageBreak/>
+        <w:t xml:space="preserve">Widok zarejestrowanych użytkowników </w:t>
+      </w:r>
+      <w:r>
+        <w:t>–</w:t>
+      </w:r>
+      <w:r>
+        <w:t xml:space="preserve"> zawiera imię, nazwisko, e-mail oraz rolę użytkownika na stronie. (Tylko administrator ma dostęp do modyfikacji oraz usuwania danych użytkowników).</w:t>
+      </w:r>
+    </w:p>
+    <w:p>
+      <w:pPr>
+        <w:pStyle w:val="Nagwek4"/>
         <w:jc w:val="center"/>
       </w:pPr>
-    </w:p>
-    <w:p>
-      <w:pPr>
+      <w:r>
+        <w:br/>
+      </w:r>
+      <w:r>
+        <w:rPr>
+          <w:noProof/>
+        </w:rPr>
+        <w:drawing>
+          <wp:inline distT="0" distB="0" distL="0" distR="0" wp14:anchorId="53F2155F" wp14:editId="303E3C91">
+            <wp:extent cx="4162425" cy="3632028"/>
+            <wp:effectExtent l="0" t="0" r="0" b="6985"/>
+            <wp:docPr id="26" name="Obraz 26"/>
+            <wp:cNvGraphicFramePr>
+              <a:graphicFrameLocks xmlns:a="http://schemas.openxmlformats.org/drawingml/2006/main" noChangeAspect="1"/>
+            </wp:cNvGraphicFramePr>
+            <a:graphic xmlns:a="http://schemas.openxmlformats.org/drawingml/2006/main">
+              <a:graphicData uri="http://schemas.openxmlformats.org/drawingml/2006/picture">
+                <pic:pic xmlns:pic="http://schemas.openxmlformats.org/drawingml/2006/picture">
+                  <pic:nvPicPr>
+                    <pic:cNvPr id="0" name="Picture 8"/>
+                    <pic:cNvPicPr>
+                      <a:picLocks noChangeAspect="1" noChangeArrowheads="1"/>
+                    </pic:cNvPicPr>
+                  </pic:nvPicPr>
+                  <pic:blipFill>
+                    <a:blip r:embed="rId28">
+                      <a:extLst>
+                        <a:ext uri="{28A0092B-C50C-407E-A947-70E740481C1C}">
+                          <a14:useLocalDpi xmlns:a14="http://schemas.microsoft.com/office/drawing/2010/main" val="0"/>
+                        </a:ext>
+                      </a:extLst>
+                    </a:blip>
+                    <a:srcRect/>
+                    <a:stretch>
+                      <a:fillRect/>
+                    </a:stretch>
+                  </pic:blipFill>
+                  <pic:spPr bwMode="auto">
+                    <a:xfrm>
+                      <a:off x="0" y="0"/>
+                      <a:ext cx="4172806" cy="3641086"/>
+                    </a:xfrm>
+                    <a:prstGeom prst="rect">
+                      <a:avLst/>
+                    </a:prstGeom>
+                    <a:noFill/>
+                    <a:ln>
+                      <a:noFill/>
+                    </a:ln>
+                  </pic:spPr>
+                </pic:pic>
+              </a:graphicData>
+            </a:graphic>
+          </wp:inline>
+        </w:drawing>
+      </w:r>
+    </w:p>
+    <w:p>
+      <w:pPr>
+        <w:pStyle w:val="Nagwek4"/>
         <w:jc w:val="center"/>
       </w:pPr>
-    </w:p>
+      <w:r>
+        <w:t>Edycja zarejestrowanych usług</w:t>
+      </w:r>
+      <w:r>
+        <w:t xml:space="preserve"> – </w:t>
+      </w:r>
+      <w:r>
+        <w:t xml:space="preserve">widok ten umożliwia </w:t>
+      </w:r>
+      <w:r>
+        <w:t>edycję adresu gdzie odbywać się będzie usługa, powierzchni na jakiej ma odbywać się sprzątanie, ceny jednostkowej za m</w:t>
+      </w:r>
+      <w:r>
+        <w:rPr>
+          <w:vertAlign w:val="superscript"/>
+        </w:rPr>
+        <w:t>2</w:t>
+      </w:r>
+      <w:r>
+        <w:t>, opisu usługi oraz statusu.</w:t>
+      </w:r>
+      <w:r>
+        <w:br/>
+      </w:r>
+      <w:r>
+        <w:br/>
+      </w:r>
+      <w:r>
+        <w:rPr>
+          <w:noProof/>
+        </w:rPr>
+        <w:drawing>
+          <wp:inline distT="0" distB="0" distL="0" distR="0" wp14:anchorId="71F9C91F" wp14:editId="44EDD4EE">
+            <wp:extent cx="2809875" cy="3198531"/>
+            <wp:effectExtent l="0" t="0" r="0" b="1905"/>
+            <wp:docPr id="27" name="Obraz 27"/>
+            <wp:cNvGraphicFramePr>
+              <a:graphicFrameLocks xmlns:a="http://schemas.openxmlformats.org/drawingml/2006/main" noChangeAspect="1"/>
+            </wp:cNvGraphicFramePr>
+            <a:graphic xmlns:a="http://schemas.openxmlformats.org/drawingml/2006/main">
+              <a:graphicData uri="http://schemas.openxmlformats.org/drawingml/2006/picture">
+                <pic:pic xmlns:pic="http://schemas.openxmlformats.org/drawingml/2006/picture">
+                  <pic:nvPicPr>
+                    <pic:cNvPr id="0" name="Picture 10"/>
+                    <pic:cNvPicPr>
+                      <a:picLocks noChangeAspect="1" noChangeArrowheads="1"/>
+                    </pic:cNvPicPr>
+                  </pic:nvPicPr>
+                  <pic:blipFill>
+                    <a:blip r:embed="rId29">
+                      <a:extLst>
+                        <a:ext uri="{28A0092B-C50C-407E-A947-70E740481C1C}">
+                          <a14:useLocalDpi xmlns:a14="http://schemas.microsoft.com/office/drawing/2010/main" val="0"/>
+                        </a:ext>
+                      </a:extLst>
+                    </a:blip>
+                    <a:srcRect/>
+                    <a:stretch>
+                      <a:fillRect/>
+                    </a:stretch>
+                  </pic:blipFill>
+                  <pic:spPr bwMode="auto">
+                    <a:xfrm>
+                      <a:off x="0" y="0"/>
+                      <a:ext cx="2810650" cy="3199413"/>
+                    </a:xfrm>
+                    <a:prstGeom prst="rect">
+                      <a:avLst/>
+                    </a:prstGeom>
+                    <a:noFill/>
+                    <a:ln>
+                      <a:noFill/>
+                    </a:ln>
+                  </pic:spPr>
+                </pic:pic>
+              </a:graphicData>
+            </a:graphic>
+          </wp:inline>
+        </w:drawing>
+      </w:r>
+    </w:p>
+    <w:p/>
     <w:p>
       <w:pPr>
         <w:pStyle w:val="Nagwek4"/>
       </w:pPr>
       <w:r>
         <w:lastRenderedPageBreak/>
-        <w:t>Widok zespołów pracowników– wyświetla tabele z informacjami o zespołach i pracownikach oraz przyciski akcji pozwalają na edycję oraz usunięcie danego zespołu.</w:t>
-      </w:r>
-    </w:p>
-    <w:p/>
-    <w:p/>
-    <w:p/>
-    <w:p/>
-    <w:p>
-      <w:pPr>
-        <w:pStyle w:val="Nagwek4"/>
-      </w:pPr>
-      <w:r>
         <w:t xml:space="preserve">Wiadomości </w:t>
       </w:r>
       <w:r>
@@ -4697,7 +4827,7 @@
                     </pic:cNvPicPr>
                   </pic:nvPicPr>
                   <pic:blipFill>
-                    <a:blip r:embed="rId28" cstate="print"/>
+                    <a:blip r:embed="rId30" cstate="print"/>
                     <a:srcRect/>
                     <a:stretch>
                       <a:fillRect/>
@@ -4750,7 +4880,7 @@
                     </pic:cNvPicPr>
                   </pic:nvPicPr>
                   <pic:blipFill>
-                    <a:blip r:embed="rId29" cstate="print"/>
+                    <a:blip r:embed="rId31" cstate="print"/>
                     <a:srcRect/>
                     <a:stretch>
                       <a:fillRect/>
@@ -4859,7 +4989,7 @@
       <w:r>
         <w:t>(</w:t>
       </w:r>
-      <w:hyperlink r:id="rId30" w:history="1">
+      <w:hyperlink r:id="rId32" w:history="1">
         <w:r>
           <w:rPr>
             <w:rStyle w:val="Hipercze"/>
@@ -4948,39 +5078,39 @@
         <w:pStyle w:val="Nagwek4"/>
       </w:pPr>
       <w:r>
+        <w:t>Sprawdzenie poprawnego działania ról użytkownika</w:t>
+      </w:r>
+    </w:p>
+    <w:p>
+      <w:pPr>
+        <w:ind w:left="705"/>
+      </w:pPr>
+      <w:r>
+        <w:t>W zależności od posiadanej roli użytkownik powinien mieć możliwość wykonania odpowiednich akcji, a w przypadku braku uprawnień powinien dostać informację o odmowie dostępu.</w:t>
+      </w:r>
+    </w:p>
+    <w:p>
+      <w:pPr>
+        <w:pStyle w:val="Nagwek4"/>
+      </w:pPr>
+      <w:r>
+        <w:t>Zmiana statusu zarezerwowanej usługi</w:t>
+      </w:r>
+    </w:p>
+    <w:p>
+      <w:r>
+        <w:tab/>
+      </w:r>
+      <w:r>
+        <w:t>Opłacenie usługi powinno wiązać się ze zmianą statusu na Zamówienie opłacone.</w:t>
+      </w:r>
+    </w:p>
+    <w:p>
+      <w:pPr>
+        <w:pStyle w:val="Nagwek4"/>
+      </w:pPr>
+      <w:r>
         <w:lastRenderedPageBreak/>
-        <w:t>Sprawdzenie poprawnego działania ról użytkownika</w:t>
-      </w:r>
-    </w:p>
-    <w:p>
-      <w:pPr>
-        <w:ind w:left="705"/>
-      </w:pPr>
-      <w:r>
-        <w:t>W zależności od posiadanej roli użytkownik powinien mieć możliwość wykonania odpowiednich akcji, a w przypadku braku uprawnień powinien dostać informację o odmowie dostępu.</w:t>
-      </w:r>
-    </w:p>
-    <w:p>
-      <w:pPr>
-        <w:pStyle w:val="Nagwek4"/>
-      </w:pPr>
-      <w:r>
-        <w:t>Zmiana statusu zarezerwowanej usługi</w:t>
-      </w:r>
-    </w:p>
-    <w:p>
-      <w:r>
-        <w:tab/>
-      </w:r>
-      <w:r>
-        <w:t>Opłacenie usługi powinno wiązać się ze zmianą statusu na Zamówienie opłacone.</w:t>
-      </w:r>
-    </w:p>
-    <w:p>
-      <w:pPr>
-        <w:pStyle w:val="Nagwek4"/>
-      </w:pPr>
-      <w:r>
         <w:t>Przypisanie zespoł</w:t>
       </w:r>
       <w:r>

</xml_diff>